<commit_message>
update on 2023-08-25 09:40:51.855400
</commit_message>
<xml_diff>
--- a/C++代码.docx
+++ b/C++代码.docx
@@ -133,7 +133,7 @@
               <w:szCs w:val="24"/>
               <w:lang w:val="en-US" w:eastAsia="zh-CN"/>
             </w:rPr>
-            <w:instrText xml:space="preserve"> HYPERLINK \l _Toc31259 </w:instrText>
+            <w:instrText xml:space="preserve"> HYPERLINK \l _Toc1366 </w:instrText>
           </w:r>
           <w:r>
             <w:rPr>
@@ -160,7 +160,7 @@
             <w:fldChar w:fldCharType="begin"/>
           </w:r>
           <w:r>
-            <w:instrText xml:space="preserve"> PAGEREF _Toc31259 \h </w:instrText>
+            <w:instrText xml:space="preserve"> PAGEREF _Toc1366 \h </w:instrText>
           </w:r>
           <w:r>
             <w:fldChar w:fldCharType="separate"/>
@@ -216,7 +216,7 @@
               <w:szCs w:val="24"/>
               <w:lang w:val="en-US" w:eastAsia="zh-CN"/>
             </w:rPr>
-            <w:instrText xml:space="preserve"> HYPERLINK \l _Toc21378 </w:instrText>
+            <w:instrText xml:space="preserve"> HYPERLINK \l _Toc17582 </w:instrText>
           </w:r>
           <w:r>
             <w:rPr>
@@ -243,7 +243,7 @@
             <w:fldChar w:fldCharType="begin"/>
           </w:r>
           <w:r>
-            <w:instrText xml:space="preserve"> PAGEREF _Toc21378 \h </w:instrText>
+            <w:instrText xml:space="preserve"> PAGEREF _Toc17582 \h </w:instrText>
           </w:r>
           <w:r>
             <w:fldChar w:fldCharType="separate"/>
@@ -299,7 +299,7 @@
               <w:szCs w:val="24"/>
               <w:lang w:val="en-US" w:eastAsia="zh-CN"/>
             </w:rPr>
-            <w:instrText xml:space="preserve"> HYPERLINK \l _Toc7926 </w:instrText>
+            <w:instrText xml:space="preserve"> HYPERLINK \l _Toc29473 </w:instrText>
           </w:r>
           <w:r>
             <w:rPr>
@@ -326,7 +326,7 @@
             <w:fldChar w:fldCharType="begin"/>
           </w:r>
           <w:r>
-            <w:instrText xml:space="preserve"> PAGEREF _Toc7926 \h </w:instrText>
+            <w:instrText xml:space="preserve"> PAGEREF _Toc29473 \h </w:instrText>
           </w:r>
           <w:r>
             <w:fldChar w:fldCharType="separate"/>
@@ -382,7 +382,7 @@
               <w:szCs w:val="24"/>
               <w:lang w:val="en-US" w:eastAsia="zh-CN"/>
             </w:rPr>
-            <w:instrText xml:space="preserve"> HYPERLINK \l _Toc24595 </w:instrText>
+            <w:instrText xml:space="preserve"> HYPERLINK \l _Toc19398 </w:instrText>
           </w:r>
           <w:r>
             <w:rPr>
@@ -400,7 +400,7 @@
               <w:szCs w:val="24"/>
               <w:lang w:val="en-US" w:eastAsia="zh-CN"/>
             </w:rPr>
-            <w:t>命名空间namespace：</w:t>
+            <w:t>对象class：</w:t>
           </w:r>
           <w:r>
             <w:tab/>
@@ -409,7 +409,7 @@
             <w:fldChar w:fldCharType="begin"/>
           </w:r>
           <w:r>
-            <w:instrText xml:space="preserve"> PAGEREF _Toc24595 \h </w:instrText>
+            <w:instrText xml:space="preserve"> PAGEREF _Toc19398 \h </w:instrText>
           </w:r>
           <w:r>
             <w:fldChar w:fldCharType="separate"/>
@@ -465,7 +465,7 @@
               <w:szCs w:val="24"/>
               <w:lang w:val="en-US" w:eastAsia="zh-CN"/>
             </w:rPr>
-            <w:instrText xml:space="preserve"> HYPERLINK \l _Toc29442 </w:instrText>
+            <w:instrText xml:space="preserve"> HYPERLINK \l _Toc22927 </w:instrText>
           </w:r>
           <w:r>
             <w:rPr>
@@ -483,7 +483,7 @@
               <w:szCs w:val="24"/>
               <w:lang w:val="en-US" w:eastAsia="zh-CN"/>
             </w:rPr>
-            <w:t>头文件：</w:t>
+            <w:t>命名空间namespace：</w:t>
           </w:r>
           <w:r>
             <w:tab/>
@@ -492,7 +492,7 @@
             <w:fldChar w:fldCharType="begin"/>
           </w:r>
           <w:r>
-            <w:instrText xml:space="preserve"> PAGEREF _Toc29442 \h </w:instrText>
+            <w:instrText xml:space="preserve"> PAGEREF _Toc22927 \h </w:instrText>
           </w:r>
           <w:r>
             <w:fldChar w:fldCharType="separate"/>
@@ -521,7 +521,7 @@
         </w:p>
         <w:p>
           <w:pPr>
-            <w:pStyle w:val="3"/>
+            <w:pStyle w:val="2"/>
             <w:tabs>
               <w:tab w:val="right" w:leader="dot" w:pos="10466"/>
             </w:tabs>
@@ -548,7 +548,7 @@
               <w:szCs w:val="24"/>
               <w:lang w:val="en-US" w:eastAsia="zh-CN"/>
             </w:rPr>
-            <w:instrText xml:space="preserve"> HYPERLINK \l _Toc13647 </w:instrText>
+            <w:instrText xml:space="preserve"> HYPERLINK \l _Toc24059 </w:instrText>
           </w:r>
           <w:r>
             <w:rPr>
@@ -563,13 +563,10 @@
             <w:rPr>
               <w:rFonts w:hint="eastAsia" w:ascii="华文中宋" w:hAnsi="华文中宋" w:eastAsia="华文中宋" w:cs="华文中宋"/>
               <w:bCs/>
-              <w:i w:val="0"/>
-              <w:caps w:val="0"/>
-              <w:spacing w:val="7"/>
-              <w:szCs w:val="21"/>
+              <w:szCs w:val="24"/>
               <w:lang w:val="en-US" w:eastAsia="zh-CN"/>
             </w:rPr>
-            <w:t>时间ctime：</w:t>
+            <w:t>头文件：</w:t>
           </w:r>
           <w:r>
             <w:tab/>
@@ -578,93 +575,7 @@
             <w:fldChar w:fldCharType="begin"/>
           </w:r>
           <w:r>
-            <w:instrText xml:space="preserve"> PAGEREF _Toc13647 \h </w:instrText>
-          </w:r>
-          <w:r>
-            <w:fldChar w:fldCharType="separate"/>
-          </w:r>
-          <w:r>
-            <w:t>3</w:t>
-          </w:r>
-          <w:r>
-            <w:fldChar w:fldCharType="end"/>
-          </w:r>
-          <w:r>
-            <w:rPr>
-              <w:rFonts w:hint="eastAsia" w:ascii="华文中宋" w:hAnsi="华文中宋" w:eastAsia="华文中宋" w:cs="华文中宋"/>
-              <w:bCs/>
-              <w:color w:val="70AD47" w:themeColor="accent6"/>
-              <w:szCs w:val="24"/>
-              <w:lang w:val="en-US" w:eastAsia="zh-CN"/>
-              <w14:textFill>
-                <w14:solidFill>
-                  <w14:schemeClr w14:val="accent6"/>
-                </w14:solidFill>
-              </w14:textFill>
-            </w:rPr>
-            <w:fldChar w:fldCharType="end"/>
-          </w:r>
-        </w:p>
-        <w:p>
-          <w:pPr>
-            <w:pStyle w:val="3"/>
-            <w:tabs>
-              <w:tab w:val="right" w:leader="dot" w:pos="10466"/>
-            </w:tabs>
-          </w:pPr>
-          <w:r>
-            <w:rPr>
-              <w:rFonts w:hint="eastAsia" w:ascii="华文中宋" w:hAnsi="华文中宋" w:eastAsia="华文中宋" w:cs="华文中宋"/>
-              <w:bCs/>
-              <w:color w:val="70AD47" w:themeColor="accent6"/>
-              <w:szCs w:val="24"/>
-              <w:lang w:val="en-US" w:eastAsia="zh-CN"/>
-              <w14:textFill>
-                <w14:solidFill>
-                  <w14:schemeClr w14:val="accent6"/>
-                </w14:solidFill>
-              </w14:textFill>
-            </w:rPr>
-            <w:fldChar w:fldCharType="begin"/>
-          </w:r>
-          <w:r>
-            <w:rPr>
-              <w:rFonts w:hint="eastAsia" w:ascii="华文中宋" w:hAnsi="华文中宋" w:eastAsia="华文中宋" w:cs="华文中宋"/>
-              <w:bCs/>
-              <w:szCs w:val="24"/>
-              <w:lang w:val="en-US" w:eastAsia="zh-CN"/>
-            </w:rPr>
-            <w:instrText xml:space="preserve"> HYPERLINK \l _Toc17221 </w:instrText>
-          </w:r>
-          <w:r>
-            <w:rPr>
-              <w:rFonts w:hint="eastAsia" w:ascii="华文中宋" w:hAnsi="华文中宋" w:eastAsia="华文中宋" w:cs="华文中宋"/>
-              <w:bCs/>
-              <w:szCs w:val="24"/>
-              <w:lang w:val="en-US" w:eastAsia="zh-CN"/>
-            </w:rPr>
-            <w:fldChar w:fldCharType="separate"/>
-          </w:r>
-          <w:r>
-            <w:rPr>
-              <w:rFonts w:hint="eastAsia" w:ascii="华文中宋" w:hAnsi="华文中宋" w:eastAsia="华文中宋" w:cs="华文中宋"/>
-              <w:bCs/>
-              <w:i w:val="0"/>
-              <w:caps w:val="0"/>
-              <w:spacing w:val="7"/>
-              <w:szCs w:val="21"/>
-              <w:lang w:val="en-US" w:eastAsia="zh-CN"/>
-            </w:rPr>
-            <w:t>交互iostream：</w:t>
-          </w:r>
-          <w:r>
-            <w:tab/>
-          </w:r>
-          <w:r>
-            <w:fldChar w:fldCharType="begin"/>
-          </w:r>
-          <w:r>
-            <w:instrText xml:space="preserve"> PAGEREF _Toc17221 \h </w:instrText>
+            <w:instrText xml:space="preserve"> PAGEREF _Toc24059 \h </w:instrText>
           </w:r>
           <w:r>
             <w:fldChar w:fldCharType="separate"/>
@@ -720,7 +631,7 @@
               <w:szCs w:val="24"/>
               <w:lang w:val="en-US" w:eastAsia="zh-CN"/>
             </w:rPr>
-            <w:instrText xml:space="preserve"> HYPERLINK \l _Toc2110 </w:instrText>
+            <w:instrText xml:space="preserve"> HYPERLINK \l _Toc10387 </w:instrText>
           </w:r>
           <w:r>
             <w:rPr>
@@ -741,7 +652,7 @@
               <w:szCs w:val="21"/>
               <w:lang w:val="en-US" w:eastAsia="zh-CN"/>
             </w:rPr>
-            <w:t>类型typeinfo：</w:t>
+            <w:t>时间ctime：</w:t>
           </w:r>
           <w:r>
             <w:tab/>
@@ -750,7 +661,7 @@
             <w:fldChar w:fldCharType="begin"/>
           </w:r>
           <w:r>
-            <w:instrText xml:space="preserve"> PAGEREF _Toc2110 \h </w:instrText>
+            <w:instrText xml:space="preserve"> PAGEREF _Toc10387 \h </w:instrText>
           </w:r>
           <w:r>
             <w:fldChar w:fldCharType="separate"/>
@@ -806,7 +717,179 @@
               <w:szCs w:val="24"/>
               <w:lang w:val="en-US" w:eastAsia="zh-CN"/>
             </w:rPr>
-            <w:instrText xml:space="preserve"> HYPERLINK \l _Toc25717 </w:instrText>
+            <w:instrText xml:space="preserve"> HYPERLINK \l _Toc23974 </w:instrText>
+          </w:r>
+          <w:r>
+            <w:rPr>
+              <w:rFonts w:hint="eastAsia" w:ascii="华文中宋" w:hAnsi="华文中宋" w:eastAsia="华文中宋" w:cs="华文中宋"/>
+              <w:bCs/>
+              <w:szCs w:val="24"/>
+              <w:lang w:val="en-US" w:eastAsia="zh-CN"/>
+            </w:rPr>
+            <w:fldChar w:fldCharType="separate"/>
+          </w:r>
+          <w:r>
+            <w:rPr>
+              <w:rFonts w:hint="eastAsia" w:ascii="华文中宋" w:hAnsi="华文中宋" w:eastAsia="华文中宋" w:cs="华文中宋"/>
+              <w:bCs/>
+              <w:i w:val="0"/>
+              <w:caps w:val="0"/>
+              <w:spacing w:val="7"/>
+              <w:szCs w:val="21"/>
+              <w:lang w:val="en-US" w:eastAsia="zh-CN"/>
+            </w:rPr>
+            <w:t>交互iostream：</w:t>
+          </w:r>
+          <w:r>
+            <w:tab/>
+          </w:r>
+          <w:r>
+            <w:fldChar w:fldCharType="begin"/>
+          </w:r>
+          <w:r>
+            <w:instrText xml:space="preserve"> PAGEREF _Toc23974 \h </w:instrText>
+          </w:r>
+          <w:r>
+            <w:fldChar w:fldCharType="separate"/>
+          </w:r>
+          <w:r>
+            <w:t>4</w:t>
+          </w:r>
+          <w:r>
+            <w:fldChar w:fldCharType="end"/>
+          </w:r>
+          <w:r>
+            <w:rPr>
+              <w:rFonts w:hint="eastAsia" w:ascii="华文中宋" w:hAnsi="华文中宋" w:eastAsia="华文中宋" w:cs="华文中宋"/>
+              <w:bCs/>
+              <w:color w:val="70AD47" w:themeColor="accent6"/>
+              <w:szCs w:val="24"/>
+              <w:lang w:val="en-US" w:eastAsia="zh-CN"/>
+              <w14:textFill>
+                <w14:solidFill>
+                  <w14:schemeClr w14:val="accent6"/>
+                </w14:solidFill>
+              </w14:textFill>
+            </w:rPr>
+            <w:fldChar w:fldCharType="end"/>
+          </w:r>
+        </w:p>
+        <w:p>
+          <w:pPr>
+            <w:pStyle w:val="3"/>
+            <w:tabs>
+              <w:tab w:val="right" w:leader="dot" w:pos="10466"/>
+            </w:tabs>
+          </w:pPr>
+          <w:r>
+            <w:rPr>
+              <w:rFonts w:hint="eastAsia" w:ascii="华文中宋" w:hAnsi="华文中宋" w:eastAsia="华文中宋" w:cs="华文中宋"/>
+              <w:bCs/>
+              <w:color w:val="70AD47" w:themeColor="accent6"/>
+              <w:szCs w:val="24"/>
+              <w:lang w:val="en-US" w:eastAsia="zh-CN"/>
+              <w14:textFill>
+                <w14:solidFill>
+                  <w14:schemeClr w14:val="accent6"/>
+                </w14:solidFill>
+              </w14:textFill>
+            </w:rPr>
+            <w:fldChar w:fldCharType="begin"/>
+          </w:r>
+          <w:r>
+            <w:rPr>
+              <w:rFonts w:hint="eastAsia" w:ascii="华文中宋" w:hAnsi="华文中宋" w:eastAsia="华文中宋" w:cs="华文中宋"/>
+              <w:bCs/>
+              <w:szCs w:val="24"/>
+              <w:lang w:val="en-US" w:eastAsia="zh-CN"/>
+            </w:rPr>
+            <w:instrText xml:space="preserve"> HYPERLINK \l _Toc27275 </w:instrText>
+          </w:r>
+          <w:r>
+            <w:rPr>
+              <w:rFonts w:hint="eastAsia" w:ascii="华文中宋" w:hAnsi="华文中宋" w:eastAsia="华文中宋" w:cs="华文中宋"/>
+              <w:bCs/>
+              <w:szCs w:val="24"/>
+              <w:lang w:val="en-US" w:eastAsia="zh-CN"/>
+            </w:rPr>
+            <w:fldChar w:fldCharType="separate"/>
+          </w:r>
+          <w:r>
+            <w:rPr>
+              <w:rFonts w:hint="eastAsia" w:ascii="华文中宋" w:hAnsi="华文中宋" w:eastAsia="华文中宋" w:cs="华文中宋"/>
+              <w:bCs/>
+              <w:i w:val="0"/>
+              <w:caps w:val="0"/>
+              <w:spacing w:val="7"/>
+              <w:szCs w:val="21"/>
+              <w:lang w:val="en-US" w:eastAsia="zh-CN"/>
+            </w:rPr>
+            <w:t>类型typeinfo：</w:t>
+          </w:r>
+          <w:r>
+            <w:tab/>
+          </w:r>
+          <w:r>
+            <w:fldChar w:fldCharType="begin"/>
+          </w:r>
+          <w:r>
+            <w:instrText xml:space="preserve"> PAGEREF _Toc27275 \h </w:instrText>
+          </w:r>
+          <w:r>
+            <w:fldChar w:fldCharType="separate"/>
+          </w:r>
+          <w:r>
+            <w:t>5</w:t>
+          </w:r>
+          <w:r>
+            <w:fldChar w:fldCharType="end"/>
+          </w:r>
+          <w:r>
+            <w:rPr>
+              <w:rFonts w:hint="eastAsia" w:ascii="华文中宋" w:hAnsi="华文中宋" w:eastAsia="华文中宋" w:cs="华文中宋"/>
+              <w:bCs/>
+              <w:color w:val="70AD47" w:themeColor="accent6"/>
+              <w:szCs w:val="24"/>
+              <w:lang w:val="en-US" w:eastAsia="zh-CN"/>
+              <w14:textFill>
+                <w14:solidFill>
+                  <w14:schemeClr w14:val="accent6"/>
+                </w14:solidFill>
+              </w14:textFill>
+            </w:rPr>
+            <w:fldChar w:fldCharType="end"/>
+          </w:r>
+        </w:p>
+        <w:p>
+          <w:pPr>
+            <w:pStyle w:val="3"/>
+            <w:tabs>
+              <w:tab w:val="right" w:leader="dot" w:pos="10466"/>
+            </w:tabs>
+          </w:pPr>
+          <w:r>
+            <w:rPr>
+              <w:rFonts w:hint="eastAsia" w:ascii="华文中宋" w:hAnsi="华文中宋" w:eastAsia="华文中宋" w:cs="华文中宋"/>
+              <w:bCs/>
+              <w:color w:val="70AD47" w:themeColor="accent6"/>
+              <w:szCs w:val="24"/>
+              <w:lang w:val="en-US" w:eastAsia="zh-CN"/>
+              <w14:textFill>
+                <w14:solidFill>
+                  <w14:schemeClr w14:val="accent6"/>
+                </w14:solidFill>
+              </w14:textFill>
+            </w:rPr>
+            <w:fldChar w:fldCharType="begin"/>
+          </w:r>
+          <w:r>
+            <w:rPr>
+              <w:rFonts w:hint="eastAsia" w:ascii="华文中宋" w:hAnsi="华文中宋" w:eastAsia="华文中宋" w:cs="华文中宋"/>
+              <w:bCs/>
+              <w:szCs w:val="24"/>
+              <w:lang w:val="en-US" w:eastAsia="zh-CN"/>
+            </w:rPr>
+            <w:instrText xml:space="preserve"> HYPERLINK \l _Toc16240 </w:instrText>
           </w:r>
           <w:r>
             <w:rPr>
@@ -836,13 +919,13 @@
             <w:fldChar w:fldCharType="begin"/>
           </w:r>
           <w:r>
-            <w:instrText xml:space="preserve"> PAGEREF _Toc25717 \h </w:instrText>
+            <w:instrText xml:space="preserve"> PAGEREF _Toc16240 \h </w:instrText>
           </w:r>
           <w:r>
             <w:fldChar w:fldCharType="separate"/>
           </w:r>
           <w:r>
-            <w:t>4</w:t>
+            <w:t>5</w:t>
           </w:r>
           <w:r>
             <w:fldChar w:fldCharType="end"/>
@@ -892,7 +975,7 @@
               <w:szCs w:val="24"/>
               <w:lang w:val="en-US" w:eastAsia="zh-CN"/>
             </w:rPr>
-            <w:instrText xml:space="preserve"> HYPERLINK \l _Toc10077 </w:instrText>
+            <w:instrText xml:space="preserve"> HYPERLINK \l _Toc3641 </w:instrText>
           </w:r>
           <w:r>
             <w:rPr>
@@ -910,7 +993,7 @@
               <w:szCs w:val="24"/>
               <w:lang w:val="en-US" w:eastAsia="zh-CN"/>
             </w:rPr>
-            <w:t>.vscode：</w:t>
+            <w:t>配置.vscode：</w:t>
           </w:r>
           <w:r>
             <w:tab/>
@@ -919,7 +1002,7 @@
             <w:fldChar w:fldCharType="begin"/>
           </w:r>
           <w:r>
-            <w:instrText xml:space="preserve"> PAGEREF _Toc10077 \h </w:instrText>
+            <w:instrText xml:space="preserve"> PAGEREF _Toc3641 \h </w:instrText>
           </w:r>
           <w:r>
             <w:fldChar w:fldCharType="separate"/>
@@ -1035,7 +1118,7 @@
           </w14:textFill>
         </w:rPr>
       </w:pPr>
-      <w:bookmarkStart w:id="1" w:name="_Toc31259"/>
+      <w:bookmarkStart w:id="1" w:name="_Toc1366"/>
       <w:r>
         <w:rPr>
           <w:rFonts w:hint="eastAsia" w:ascii="华文中宋" w:hAnsi="华文中宋" w:eastAsia="华文中宋" w:cs="华文中宋"/>
@@ -1079,7 +1162,7 @@
       <w:tblGrid>
         <w:gridCol w:w="1057"/>
         <w:gridCol w:w="847"/>
-        <w:gridCol w:w="2739"/>
+        <w:gridCol w:w="4322"/>
       </w:tblGrid>
       <w:tr>
         <w:tblPrEx>
@@ -1355,7 +1438,7 @@
                   </w14:solidFill>
                 </w14:textFill>
               </w:rPr>
-              <w:t>全局变量，静态变量，常量</w:t>
+              <w:t>全局变量，静态变量 (static)，常量 (const)</w:t>
             </w:r>
           </w:p>
         </w:tc>
@@ -1664,9 +1747,9 @@
         </w:tblCellMar>
       </w:tblPr>
       <w:tblGrid>
-        <w:gridCol w:w="3369"/>
-        <w:gridCol w:w="1488"/>
-        <w:gridCol w:w="1553"/>
+        <w:gridCol w:w="2628"/>
+        <w:gridCol w:w="1474"/>
+        <w:gridCol w:w="1539"/>
       </w:tblGrid>
       <w:tr>
         <w:tblPrEx>
@@ -2153,14 +2236,15 @@
               <w:bidi w:val="0"/>
               <w:jc w:val="both"/>
               <w:rPr>
-                <w:rFonts w:hint="default" w:ascii="华文中宋" w:hAnsi="华文中宋" w:eastAsia="华文中宋" w:cs="华文中宋"/>
+                <w:rFonts w:hint="eastAsia" w:ascii="华文中宋" w:hAnsi="华文中宋" w:eastAsia="华文中宋" w:cs="华文中宋"/>
                 <w:b/>
                 <w:bCs/>
                 <w:color w:val="FF0000"/>
-                <w:sz w:val="21"/>
-                <w:szCs w:val="21"/>
-                <w:vertAlign w:val="baseline"/>
-                <w:lang w:val="en-US" w:eastAsia="zh-CN"/>
+                <w:kern w:val="2"/>
+                <w:sz w:val="21"/>
+                <w:szCs w:val="21"/>
+                <w:vertAlign w:val="baseline"/>
+                <w:lang w:val="en-US" w:eastAsia="zh-CN" w:bidi="ar-SA"/>
               </w:rPr>
             </w:pPr>
             <w:r>
@@ -2174,7 +2258,7 @@
                 <w:vertAlign w:val="baseline"/>
                 <w:lang w:val="en-US" w:eastAsia="zh-CN"/>
               </w:rPr>
-              <w:t>const &lt;Type&gt; &lt;Key&gt; = &lt;Value&gt;</w:t>
+              <w:t>sizeof(Type | Key)</w:t>
             </w:r>
           </w:p>
         </w:tc>
@@ -2189,13 +2273,14 @@
               <w:bidi w:val="0"/>
               <w:jc w:val="both"/>
               <w:rPr>
-                <w:rFonts w:hint="default" w:ascii="华文中宋" w:hAnsi="华文中宋" w:eastAsia="华文中宋" w:cs="华文中宋"/>
-                <w:b/>
-                <w:bCs/>
-                <w:color w:val="ED7D31" w:themeColor="accent2"/>
+                <w:rFonts w:hint="eastAsia" w:ascii="华文中宋" w:hAnsi="华文中宋" w:eastAsia="华文中宋" w:cs="华文中宋"/>
+                <w:b/>
+                <w:bCs/>
+                <w:color w:val="ED7D31" w:themeColor="accent2"/>
+                <w:kern w:val="2"/>
                 <w:sz w:val="21"/>
                 <w:szCs w:val="24"/>
-                <w:lang w:val="en-US" w:eastAsia="zh-CN"/>
+                <w:lang w:val="en-US" w:eastAsia="zh-CN" w:bidi="ar-SA"/>
                 <w14:textFill>
                   <w14:solidFill>
                     <w14:schemeClr w14:val="accent2"/>
@@ -2218,7 +2303,7 @@
                   </w14:solidFill>
                 </w14:textFill>
               </w:rPr>
-              <w:t>定义</w:t>
+              <w:t>返回</w:t>
             </w:r>
             <w:r>
               <w:rPr>
@@ -2233,256 +2318,7 @@
                 <w:szCs w:val="21"/>
                 <w:lang w:val="en-US" w:eastAsia="zh-CN"/>
               </w:rPr>
-              <w:t>常量</w:t>
-            </w:r>
-          </w:p>
-        </w:tc>
-      </w:tr>
-      <w:tr>
-        <w:tblPrEx>
-          <w:tblBorders>
-            <w:top w:val="single" w:color="auto" w:sz="4" w:space="0"/>
-            <w:left w:val="single" w:color="auto" w:sz="4" w:space="0"/>
-            <w:bottom w:val="single" w:color="auto" w:sz="4" w:space="0"/>
-            <w:right w:val="single" w:color="auto" w:sz="4" w:space="0"/>
-            <w:insideH w:val="single" w:color="auto" w:sz="4" w:space="0"/>
-            <w:insideV w:val="single" w:color="auto" w:sz="4" w:space="0"/>
-          </w:tblBorders>
-          <w:tblCellMar>
-            <w:top w:w="0" w:type="dxa"/>
-            <w:left w:w="108" w:type="dxa"/>
-            <w:bottom w:w="0" w:type="dxa"/>
-            <w:right w:w="108" w:type="dxa"/>
-          </w:tblCellMar>
-        </w:tblPrEx>
-        <w:trPr>
-          <w:trHeight w:val="156" w:hRule="atLeast"/>
-        </w:trPr>
-        <w:tc>
-          <w:tcPr>
-            <w:tcW w:w="0" w:type="auto"/>
-            <w:vAlign w:val="center"/>
-          </w:tcPr>
-          <w:p>
-            <w:pPr>
-              <w:bidi w:val="0"/>
-              <w:jc w:val="both"/>
-              <w:rPr>
-                <w:rFonts w:hint="eastAsia" w:ascii="华文中宋" w:hAnsi="华文中宋" w:eastAsia="华文中宋" w:cs="华文中宋"/>
-                <w:b/>
-                <w:bCs/>
-                <w:color w:val="FF0000"/>
-                <w:kern w:val="2"/>
-                <w:sz w:val="21"/>
-                <w:szCs w:val="21"/>
-                <w:vertAlign w:val="baseline"/>
-                <w:lang w:val="en-US" w:eastAsia="zh-CN" w:bidi="ar-SA"/>
-              </w:rPr>
-            </w:pPr>
-            <w:r>
-              <w:rPr>
-                <w:rFonts w:hint="eastAsia" w:ascii="华文中宋" w:hAnsi="华文中宋" w:eastAsia="华文中宋" w:cs="华文中宋"/>
-                <w:b/>
-                <w:bCs/>
-                <w:color w:val="FF0000"/>
-                <w:sz w:val="21"/>
-                <w:szCs w:val="21"/>
-                <w:vertAlign w:val="baseline"/>
-                <w:lang w:val="en-US" w:eastAsia="zh-CN"/>
-              </w:rPr>
-              <w:t>sizeof(Type | Key)</w:t>
-            </w:r>
-          </w:p>
-        </w:tc>
-        <w:tc>
-          <w:tcPr>
-            <w:tcW w:w="0" w:type="auto"/>
-            <w:gridSpan w:val="2"/>
-            <w:vAlign w:val="center"/>
-          </w:tcPr>
-          <w:p>
-            <w:pPr>
-              <w:bidi w:val="0"/>
-              <w:jc w:val="both"/>
-              <w:rPr>
-                <w:rFonts w:hint="eastAsia" w:ascii="华文中宋" w:hAnsi="华文中宋" w:eastAsia="华文中宋" w:cs="华文中宋"/>
-                <w:b/>
-                <w:bCs/>
-                <w:color w:val="ED7D31" w:themeColor="accent2"/>
-                <w:kern w:val="2"/>
-                <w:sz w:val="21"/>
-                <w:szCs w:val="24"/>
-                <w:lang w:val="en-US" w:eastAsia="zh-CN" w:bidi="ar-SA"/>
-                <w14:textFill>
-                  <w14:solidFill>
-                    <w14:schemeClr w14:val="accent2"/>
-                  </w14:solidFill>
-                </w14:textFill>
-              </w:rPr>
-            </w:pPr>
-            <w:r>
-              <w:rPr>
-                <w:rFonts w:hint="eastAsia" w:ascii="华文中宋" w:hAnsi="华文中宋" w:eastAsia="华文中宋" w:cs="华文中宋"/>
-                <w:b/>
-                <w:bCs/>
-                <w:color w:val="ED7D31" w:themeColor="accent2"/>
-                <w:sz w:val="21"/>
-                <w:szCs w:val="24"/>
-                <w:lang w:val="en-US" w:eastAsia="zh-CN"/>
-                <w14:textFill>
-                  <w14:solidFill>
-                    <w14:schemeClr w14:val="accent2"/>
-                  </w14:solidFill>
-                </w14:textFill>
-              </w:rPr>
-              <w:t>返回</w:t>
-            </w:r>
-            <w:r>
-              <w:rPr>
-                <w:rFonts w:hint="eastAsia" w:ascii="华文中宋" w:hAnsi="华文中宋" w:eastAsia="华文中宋" w:cs="华文中宋"/>
-                <w:b/>
-                <w:bCs/>
-                <w:i w:val="0"/>
-                <w:caps w:val="0"/>
-                <w:color w:val="EA82F1"/>
-                <w:spacing w:val="7"/>
-                <w:sz w:val="21"/>
-                <w:szCs w:val="21"/>
-                <w:lang w:val="en-US" w:eastAsia="zh-CN"/>
-              </w:rPr>
               <w:t>占用字节</w:t>
-            </w:r>
-          </w:p>
-        </w:tc>
-      </w:tr>
-      <w:tr>
-        <w:tblPrEx>
-          <w:tblBorders>
-            <w:top w:val="single" w:color="auto" w:sz="4" w:space="0"/>
-            <w:left w:val="single" w:color="auto" w:sz="4" w:space="0"/>
-            <w:bottom w:val="single" w:color="auto" w:sz="4" w:space="0"/>
-            <w:right w:val="single" w:color="auto" w:sz="4" w:space="0"/>
-            <w:insideH w:val="single" w:color="auto" w:sz="4" w:space="0"/>
-            <w:insideV w:val="single" w:color="auto" w:sz="4" w:space="0"/>
-          </w:tblBorders>
-          <w:tblCellMar>
-            <w:top w:w="0" w:type="dxa"/>
-            <w:left w:w="108" w:type="dxa"/>
-            <w:bottom w:w="0" w:type="dxa"/>
-            <w:right w:w="108" w:type="dxa"/>
-          </w:tblCellMar>
-        </w:tblPrEx>
-        <w:trPr>
-          <w:trHeight w:val="156" w:hRule="atLeast"/>
-        </w:trPr>
-        <w:tc>
-          <w:tcPr>
-            <w:tcW w:w="0" w:type="auto"/>
-            <w:vAlign w:val="center"/>
-          </w:tcPr>
-          <w:p>
-            <w:pPr>
-              <w:bidi w:val="0"/>
-              <w:jc w:val="both"/>
-              <w:rPr>
-                <w:rFonts w:hint="default" w:ascii="华文中宋" w:hAnsi="华文中宋" w:eastAsia="华文中宋" w:cs="华文中宋"/>
-                <w:b/>
-                <w:bCs/>
-                <w:color w:val="FF0000"/>
-                <w:sz w:val="21"/>
-                <w:szCs w:val="21"/>
-                <w:vertAlign w:val="baseline"/>
-                <w:lang w:val="en-US" w:eastAsia="zh-CN"/>
-              </w:rPr>
-            </w:pPr>
-            <w:r>
-              <w:rPr>
-                <w:rFonts w:hint="eastAsia" w:ascii="华文中宋" w:hAnsi="华文中宋" w:eastAsia="华文中宋" w:cs="华文中宋"/>
-                <w:b/>
-                <w:bCs/>
-                <w:color w:val="FF0000"/>
-                <w:sz w:val="21"/>
-                <w:szCs w:val="21"/>
-                <w:vertAlign w:val="baseline"/>
-                <w:lang w:val="en-US" w:eastAsia="zh-CN"/>
-              </w:rPr>
-              <w:t>new Cls(...)</w:t>
-            </w:r>
-          </w:p>
-        </w:tc>
-        <w:tc>
-          <w:tcPr>
-            <w:tcW w:w="0" w:type="auto"/>
-            <w:gridSpan w:val="2"/>
-            <w:vAlign w:val="center"/>
-          </w:tcPr>
-          <w:p>
-            <w:pPr>
-              <w:bidi w:val="0"/>
-              <w:jc w:val="both"/>
-              <w:rPr>
-                <w:rFonts w:hint="default" w:ascii="华文中宋" w:hAnsi="华文中宋" w:eastAsia="华文中宋" w:cs="华文中宋"/>
-                <w:b/>
-                <w:bCs/>
-                <w:color w:val="ED7D31" w:themeColor="accent2"/>
-                <w:sz w:val="21"/>
-                <w:szCs w:val="24"/>
-                <w:lang w:val="en-US" w:eastAsia="zh-CN"/>
-                <w14:textFill>
-                  <w14:solidFill>
-                    <w14:schemeClr w14:val="accent2"/>
-                  </w14:solidFill>
-                </w14:textFill>
-              </w:rPr>
-            </w:pPr>
-            <w:r>
-              <w:rPr>
-                <w:rFonts w:hint="eastAsia" w:ascii="华文中宋" w:hAnsi="华文中宋" w:eastAsia="华文中宋" w:cs="华文中宋"/>
-                <w:b/>
-                <w:bCs/>
-                <w:color w:val="ED7D31" w:themeColor="accent2"/>
-                <w:sz w:val="21"/>
-                <w:szCs w:val="24"/>
-                <w:lang w:val="en-US" w:eastAsia="zh-CN"/>
-                <w14:textFill>
-                  <w14:solidFill>
-                    <w14:schemeClr w14:val="accent2"/>
-                  </w14:solidFill>
-                </w14:textFill>
-              </w:rPr>
-              <w:t>创建</w:t>
-            </w:r>
-            <w:r>
-              <w:rPr>
-                <w:rFonts w:hint="eastAsia" w:ascii="华文中宋" w:hAnsi="华文中宋" w:eastAsia="华文中宋" w:cs="华文中宋"/>
-                <w:b/>
-                <w:bCs/>
-                <w:i w:val="0"/>
-                <w:caps w:val="0"/>
-                <w:color w:val="EA82F1"/>
-                <w:spacing w:val="7"/>
-                <w:sz w:val="21"/>
-                <w:szCs w:val="21"/>
-                <w:lang w:val="en-US" w:eastAsia="zh-CN"/>
-              </w:rPr>
-              <w:t xml:space="preserve">堆区变量 </w:t>
-            </w:r>
-            <w:r>
-              <w:rPr>
-                <w:rFonts w:hint="eastAsia" w:ascii="华文中宋" w:hAnsi="华文中宋" w:eastAsia="华文中宋" w:cs="华文中宋"/>
-                <w:b/>
-                <w:bCs/>
-                <w:color w:val="ED7D31" w:themeColor="accent2"/>
-                <w:sz w:val="21"/>
-                <w:szCs w:val="24"/>
-                <w:lang w:val="en-US" w:eastAsia="zh-CN"/>
-                <w14:textFill>
-                  <w14:solidFill>
-                    <w14:schemeClr w14:val="accent2"/>
-                  </w14:solidFill>
-                </w14:textFill>
-              </w:rPr>
-              <w:t>(需要手动释放)</w:t>
             </w:r>
           </w:p>
         </w:tc>
@@ -2636,7 +2472,22 @@
             </w14:solidFill>
           </w14:textFill>
         </w:rPr>
-        <w:t>const int* p;</w:t>
+        <w:t>常量指针 (指向</w:t>
+      </w:r>
+      <w:r>
+        <w:rPr>
+          <w:rFonts w:hint="eastAsia" w:ascii="华文中宋" w:hAnsi="华文中宋" w:eastAsia="华文中宋" w:cs="华文中宋"/>
+          <w:b/>
+          <w:bCs/>
+          <w:i w:val="0"/>
+          <w:caps w:val="0"/>
+          <w:color w:val="EA82F1"/>
+          <w:spacing w:val="7"/>
+          <w:sz w:val="21"/>
+          <w:szCs w:val="21"/>
+          <w:lang w:val="en-US" w:eastAsia="zh-CN"/>
+        </w:rPr>
+        <w:t>值</w:t>
       </w:r>
       <w:r>
         <w:rPr>
@@ -2653,31 +2504,14 @@
             </w14:solidFill>
           </w14:textFill>
         </w:rPr>
-        <w:tab/>
-      </w:r>
-      <w:r>
-        <w:rPr>
-          <w:rFonts w:hint="eastAsia" w:ascii="华文中宋" w:hAnsi="华文中宋" w:eastAsia="华文中宋" w:cs="华文中宋"/>
-          <w:b/>
-          <w:bCs/>
-          <w:color w:val="ED7D31" w:themeColor="accent2"/>
-          <w:sz w:val="21"/>
-          <w:szCs w:val="24"/>
-          <w:lang w:val="en-US" w:eastAsia="zh-CN"/>
-          <w14:textFill>
-            <w14:solidFill>
-              <w14:schemeClr w14:val="accent2"/>
-            </w14:solidFill>
-          </w14:textFill>
-        </w:rPr>
-        <w:t>// 常量指针：指向值不变</w:t>
+        <w:t>不变)：const int* p;</w:t>
       </w:r>
     </w:p>
     <w:p>
       <w:pPr>
         <w:outlineLvl w:val="9"/>
         <w:rPr>
-          <w:rFonts w:hint="default" w:ascii="华文中宋" w:hAnsi="华文中宋" w:eastAsia="华文中宋" w:cs="华文中宋"/>
+          <w:rFonts w:hint="eastAsia" w:ascii="华文中宋" w:hAnsi="华文中宋" w:eastAsia="华文中宋" w:cs="华文中宋"/>
           <w:b/>
           <w:bCs/>
           <w:color w:val="ED7D31" w:themeColor="accent2"/>
@@ -2706,7 +2540,22 @@
             </w14:solidFill>
           </w14:textFill>
         </w:rPr>
-        <w:t>int* const p;</w:t>
+        <w:t>指针常量 (指向</w:t>
+      </w:r>
+      <w:r>
+        <w:rPr>
+          <w:rFonts w:hint="eastAsia" w:ascii="华文中宋" w:hAnsi="华文中宋" w:eastAsia="华文中宋" w:cs="华文中宋"/>
+          <w:b/>
+          <w:bCs/>
+          <w:i w:val="0"/>
+          <w:caps w:val="0"/>
+          <w:color w:val="EA82F1"/>
+          <w:spacing w:val="7"/>
+          <w:sz w:val="21"/>
+          <w:szCs w:val="21"/>
+          <w:lang w:val="en-US" w:eastAsia="zh-CN"/>
+        </w:rPr>
+        <w:t>地址</w:t>
       </w:r>
       <w:r>
         <w:rPr>
@@ -2723,7 +2572,60 @@
             </w14:solidFill>
           </w14:textFill>
         </w:rPr>
-        <w:tab/>
+        <w:t>不变)：int* const p;</w:t>
+      </w:r>
+    </w:p>
+    <w:p>
+      <w:pPr>
+        <w:outlineLvl w:val="9"/>
+        <w:rPr>
+          <w:rFonts w:hint="eastAsia" w:ascii="华文中宋" w:hAnsi="华文中宋" w:eastAsia="华文中宋" w:cs="华文中宋"/>
+          <w:b/>
+          <w:bCs/>
+          <w:color w:val="ED7D31" w:themeColor="accent2"/>
+          <w:sz w:val="21"/>
+          <w:szCs w:val="24"/>
+          <w:lang w:val="en-US" w:eastAsia="zh-CN"/>
+          <w14:textFill>
+            <w14:solidFill>
+              <w14:schemeClr w14:val="accent2"/>
+            </w14:solidFill>
+          </w14:textFill>
+        </w:rPr>
+      </w:pPr>
+    </w:p>
+    <w:p>
+      <w:pPr>
+        <w:outlineLvl w:val="9"/>
+        <w:rPr>
+          <w:rFonts w:hint="eastAsia" w:ascii="华文中宋" w:hAnsi="华文中宋" w:eastAsia="华文中宋" w:cs="华文中宋"/>
+          <w:b/>
+          <w:bCs/>
+          <w:color w:val="ED7D31" w:themeColor="accent2"/>
+          <w:sz w:val="21"/>
+          <w:szCs w:val="24"/>
+          <w:lang w:val="en-US" w:eastAsia="zh-CN"/>
+          <w14:textFill>
+            <w14:solidFill>
+              <w14:schemeClr w14:val="accent2"/>
+            </w14:solidFill>
+          </w14:textFill>
+        </w:rPr>
+      </w:pPr>
+      <w:r>
+        <w:rPr>
+          <w:rFonts w:hint="eastAsia" w:ascii="华文中宋" w:hAnsi="华文中宋" w:eastAsia="华文中宋" w:cs="华文中宋"/>
+          <w:b/>
+          <w:bCs/>
+          <w:i w:val="0"/>
+          <w:caps w:val="0"/>
+          <w:color w:val="EA82F1"/>
+          <w:spacing w:val="7"/>
+          <w:sz w:val="21"/>
+          <w:szCs w:val="21"/>
+          <w:lang w:val="en-US" w:eastAsia="zh-CN"/>
+        </w:rPr>
+        <w:t>指针</w:t>
       </w:r>
       <w:r>
         <w:rPr>
@@ -2740,7 +2642,7 @@
             </w14:solidFill>
           </w14:textFill>
         </w:rPr>
-        <w:t>// 指针常量：指向地址不变</w:t>
+        <w:t>声明：int *p = &amp;a;</w:t>
       </w:r>
     </w:p>
     <w:p>
@@ -2761,6 +2663,55 @@
           </w14:textFill>
         </w:rPr>
       </w:pPr>
+      <w:r>
+        <w:rPr>
+          <w:rFonts w:hint="eastAsia" w:ascii="华文中宋" w:hAnsi="华文中宋" w:eastAsia="华文中宋" w:cs="华文中宋"/>
+          <w:b/>
+          <w:bCs/>
+          <w:color w:val="ED7D31" w:themeColor="accent2"/>
+          <w:sz w:val="21"/>
+          <w:szCs w:val="24"/>
+          <w:lang w:val="en-US" w:eastAsia="zh-CN"/>
+          <w14:textFill>
+            <w14:solidFill>
+              <w14:schemeClr w14:val="accent2"/>
+            </w14:solidFill>
+          </w14:textFill>
+        </w:rPr>
+        <w:t>变量</w:t>
+      </w:r>
+      <w:r>
+        <w:rPr>
+          <w:rFonts w:hint="eastAsia" w:ascii="华文中宋" w:hAnsi="华文中宋" w:eastAsia="华文中宋" w:cs="华文中宋"/>
+          <w:b/>
+          <w:bCs/>
+          <w:i w:val="0"/>
+          <w:caps w:val="0"/>
+          <w:color w:val="EA82F1"/>
+          <w:spacing w:val="7"/>
+          <w:sz w:val="21"/>
+          <w:szCs w:val="21"/>
+          <w:lang w:val="en-US" w:eastAsia="zh-CN"/>
+        </w:rPr>
+        <w:t>别名</w:t>
+      </w:r>
+      <w:r>
+        <w:rPr>
+          <w:rFonts w:hint="eastAsia" w:ascii="华文中宋" w:hAnsi="华文中宋" w:eastAsia="华文中宋" w:cs="华文中宋"/>
+          <w:b/>
+          <w:bCs/>
+          <w:color w:val="ED7D31" w:themeColor="accent2"/>
+          <w:sz w:val="21"/>
+          <w:szCs w:val="24"/>
+          <w:lang w:val="en-US" w:eastAsia="zh-CN"/>
+          <w14:textFill>
+            <w14:solidFill>
+              <w14:schemeClr w14:val="accent2"/>
+            </w14:solidFill>
+          </w14:textFill>
+        </w:rPr>
+        <w:t>：int &amp;b = a;</w:t>
+      </w:r>
     </w:p>
     <w:tbl>
       <w:tblPr>
@@ -6005,7 +5956,7 @@
         </w:numPr>
         <w:ind w:left="0" w:leftChars="0" w:firstLine="0" w:firstLineChars="0"/>
         <w:rPr>
-          <w:rFonts w:hint="eastAsia" w:ascii="华文中宋" w:hAnsi="华文中宋" w:eastAsia="华文中宋" w:cs="华文中宋"/>
+          <w:rFonts w:hint="default" w:ascii="华文中宋" w:hAnsi="华文中宋" w:eastAsia="华文中宋" w:cs="华文中宋"/>
           <w:b/>
           <w:bCs/>
           <w:color w:val="ED7D31" w:themeColor="accent2"/>
@@ -6025,6 +5976,21 @@
           <w:rFonts w:hint="eastAsia" w:ascii="华文中宋" w:hAnsi="华文中宋" w:eastAsia="华文中宋" w:cs="华文中宋"/>
           <w:b/>
           <w:bCs/>
+          <w:i w:val="0"/>
+          <w:caps w:val="0"/>
+          <w:color w:val="EA82F1"/>
+          <w:spacing w:val="7"/>
+          <w:sz w:val="21"/>
+          <w:szCs w:val="21"/>
+          <w:lang w:val="en-US" w:eastAsia="zh-CN"/>
+        </w:rPr>
+        <w:t>数组</w:t>
+      </w:r>
+      <w:r>
+        <w:rPr>
+          <w:rFonts w:hint="eastAsia" w:ascii="华文中宋" w:hAnsi="华文中宋" w:eastAsia="华文中宋" w:cs="华文中宋"/>
+          <w:b/>
+          <w:bCs/>
           <w:color w:val="ED7D31" w:themeColor="accent2"/>
           <w:sz w:val="21"/>
           <w:szCs w:val="21"/>
@@ -6036,7 +6002,7 @@
             </w14:solidFill>
           </w14:textFill>
         </w:rPr>
-        <w:t>数组 (首地址)：Type Key[] = {x1, x2, ...}</w:t>
+        <w:t xml:space="preserve"> (首地址)：&lt;Type&gt; &lt;Key&gt;[] = {x1, x2, ...};</w:t>
       </w:r>
     </w:p>
     <w:p>
@@ -6067,6 +6033,21 @@
           <w:rFonts w:hint="eastAsia" w:ascii="华文中宋" w:hAnsi="华文中宋" w:eastAsia="华文中宋" w:cs="华文中宋"/>
           <w:b/>
           <w:bCs/>
+          <w:i w:val="0"/>
+          <w:caps w:val="0"/>
+          <w:color w:val="EA82F1"/>
+          <w:spacing w:val="7"/>
+          <w:sz w:val="21"/>
+          <w:szCs w:val="21"/>
+          <w:lang w:val="en-US" w:eastAsia="zh-CN"/>
+        </w:rPr>
+        <w:t>类型转换</w:t>
+      </w:r>
+      <w:r>
+        <w:rPr>
+          <w:rFonts w:hint="eastAsia" w:ascii="华文中宋" w:hAnsi="华文中宋" w:eastAsia="华文中宋" w:cs="华文中宋"/>
+          <w:b/>
+          <w:bCs/>
           <w:color w:val="ED7D31" w:themeColor="accent2"/>
           <w:sz w:val="21"/>
           <w:szCs w:val="21"/>
@@ -6078,7 +6059,7 @@
             </w14:solidFill>
           </w14:textFill>
         </w:rPr>
-        <w:t>类型转换：(Type)Key</w:t>
+        <w:t>：&lt;Type&gt; (&lt;Key&gt;)</w:t>
       </w:r>
     </w:p>
     <w:tbl>
@@ -7473,7 +7454,7 @@
           </w14:textFill>
         </w:rPr>
       </w:pPr>
-      <w:bookmarkStart w:id="2" w:name="_Toc21378"/>
+      <w:bookmarkStart w:id="2" w:name="_Toc17582"/>
       <w:r>
         <w:rPr>
           <w:rFonts w:hint="eastAsia" w:ascii="华文中宋" w:hAnsi="华文中宋" w:eastAsia="华文中宋" w:cs="华文中宋"/>
@@ -7495,17 +7476,25 @@
     </w:p>
     <w:p>
       <w:pPr>
-        <w:bidi w:val="0"/>
-        <w:jc w:val="both"/>
+        <w:numPr>
+          <w:ilvl w:val="0"/>
+          <w:numId w:val="0"/>
+        </w:numPr>
+        <w:ind w:left="0" w:leftChars="0" w:firstLine="0" w:firstLineChars="0"/>
         <w:rPr>
           <w:rFonts w:hint="eastAsia" w:ascii="华文中宋" w:hAnsi="华文中宋" w:eastAsia="华文中宋" w:cs="华文中宋"/>
           <w:b/>
           <w:bCs/>
-          <w:color w:val="FF0000"/>
+          <w:color w:val="ED7D31" w:themeColor="accent2"/>
           <w:sz w:val="21"/>
           <w:szCs w:val="21"/>
-          <w:vertAlign w:val="baseline"/>
+          <w:u w:val="none"/>
           <w:lang w:val="en-US" w:eastAsia="zh-CN"/>
+          <w14:textFill>
+            <w14:solidFill>
+              <w14:schemeClr w14:val="accent2"/>
+            </w14:solidFill>
+          </w14:textFill>
         </w:rPr>
       </w:pPr>
       <w:r>
@@ -7513,28 +7502,41 @@
           <w:rFonts w:hint="eastAsia" w:ascii="华文中宋" w:hAnsi="华文中宋" w:eastAsia="华文中宋" w:cs="华文中宋"/>
           <w:b/>
           <w:bCs/>
-          <w:color w:val="FF0000"/>
+          <w:color w:val="ED7D31" w:themeColor="accent2"/>
           <w:sz w:val="21"/>
           <w:szCs w:val="21"/>
-          <w:vertAlign w:val="baseline"/>
+          <w:u w:val="none"/>
           <w:lang w:val="en-US" w:eastAsia="zh-CN"/>
+          <w14:textFill>
+            <w14:solidFill>
+              <w14:schemeClr w14:val="accent2"/>
+            </w14:solidFill>
+          </w14:textFill>
         </w:rPr>
-        <w:t># define func(x, y) (x+y)</w:t>
+        <w:t>返回值不可是局部变量的引用</w:t>
       </w:r>
     </w:p>
     <w:p>
       <w:pPr>
-        <w:bidi w:val="0"/>
-        <w:jc w:val="both"/>
+        <w:numPr>
+          <w:ilvl w:val="0"/>
+          <w:numId w:val="0"/>
+        </w:numPr>
+        <w:ind w:left="0" w:leftChars="0" w:firstLine="0" w:firstLineChars="0"/>
         <w:rPr>
-          <w:rFonts w:hint="eastAsia" w:ascii="华文中宋" w:hAnsi="华文中宋" w:eastAsia="华文中宋" w:cs="华文中宋"/>
+          <w:rFonts w:hint="default" w:ascii="华文中宋" w:hAnsi="华文中宋" w:eastAsia="华文中宋" w:cs="华文中宋"/>
           <w:b/>
           <w:bCs/>
-          <w:color w:val="FF0000"/>
+          <w:color w:val="ED7D31" w:themeColor="accent2"/>
           <w:sz w:val="21"/>
           <w:szCs w:val="21"/>
-          <w:vertAlign w:val="baseline"/>
+          <w:u w:val="none"/>
           <w:lang w:val="en-US" w:eastAsia="zh-CN"/>
+          <w14:textFill>
+            <w14:solidFill>
+              <w14:schemeClr w14:val="accent2"/>
+            </w14:solidFill>
+          </w14:textFill>
         </w:rPr>
       </w:pPr>
       <w:r>
@@ -7542,28 +7544,65 @@
           <w:rFonts w:hint="eastAsia" w:ascii="华文中宋" w:hAnsi="华文中宋" w:eastAsia="华文中宋" w:cs="华文中宋"/>
           <w:b/>
           <w:bCs/>
-          <w:color w:val="FF0000"/>
+          <w:color w:val="ED7D31" w:themeColor="accent2"/>
           <w:sz w:val="21"/>
           <w:szCs w:val="21"/>
-          <w:vertAlign w:val="baseline"/>
+          <w:u w:val="none"/>
           <w:lang w:val="en-US" w:eastAsia="zh-CN"/>
+          <w14:textFill>
+            <w14:solidFill>
+              <w14:schemeClr w14:val="accent2"/>
+            </w14:solidFill>
+          </w14:textFill>
         </w:rPr>
-        <w:t># define func(x, y) (x=y)</w:t>
+        <w:t>函数重载：返回值相同，形参不同</w:t>
       </w:r>
     </w:p>
     <w:p>
       <w:pPr>
-        <w:bidi w:val="0"/>
-        <w:jc w:val="both"/>
+        <w:numPr>
+          <w:ilvl w:val="0"/>
+          <w:numId w:val="0"/>
+        </w:numPr>
+        <w:ind w:left="0" w:leftChars="0" w:firstLine="0" w:firstLineChars="0"/>
         <w:rPr>
           <w:rFonts w:hint="default" w:ascii="华文中宋" w:hAnsi="华文中宋" w:eastAsia="华文中宋" w:cs="华文中宋"/>
           <w:b/>
           <w:bCs/>
-          <w:color w:val="FF0000"/>
+          <w:color w:val="ED7D31" w:themeColor="accent2"/>
           <w:sz w:val="21"/>
           <w:szCs w:val="21"/>
-          <w:vertAlign w:val="baseline"/>
+          <w:u w:val="none"/>
           <w:lang w:val="en-US" w:eastAsia="zh-CN"/>
+          <w14:textFill>
+            <w14:solidFill>
+              <w14:schemeClr w14:val="accent2"/>
+            </w14:solidFill>
+          </w14:textFill>
+        </w:rPr>
+      </w:pPr>
+    </w:p>
+    <w:p>
+      <w:pPr>
+        <w:numPr>
+          <w:ilvl w:val="0"/>
+          <w:numId w:val="0"/>
+        </w:numPr>
+        <w:ind w:left="0" w:leftChars="0" w:firstLine="0" w:firstLineChars="0"/>
+        <w:rPr>
+          <w:rFonts w:hint="eastAsia" w:ascii="华文中宋" w:hAnsi="华文中宋" w:eastAsia="华文中宋" w:cs="华文中宋"/>
+          <w:b/>
+          <w:bCs/>
+          <w:color w:val="ED7D31" w:themeColor="accent2"/>
+          <w:sz w:val="21"/>
+          <w:szCs w:val="21"/>
+          <w:u w:val="none"/>
+          <w:lang w:val="en-US" w:eastAsia="zh-CN"/>
+          <w14:textFill>
+            <w14:solidFill>
+              <w14:schemeClr w14:val="accent2"/>
+            </w14:solidFill>
+          </w14:textFill>
         </w:rPr>
       </w:pPr>
       <w:r>
@@ -7571,11 +7610,100 @@
           <w:rFonts w:hint="eastAsia" w:ascii="华文中宋" w:hAnsi="华文中宋" w:eastAsia="华文中宋" w:cs="华文中宋"/>
           <w:b/>
           <w:bCs/>
-          <w:color w:val="FF0000"/>
+          <w:color w:val="ED7D31" w:themeColor="accent2"/>
           <w:sz w:val="21"/>
           <w:szCs w:val="21"/>
-          <w:vertAlign w:val="baseline"/>
+          <w:u w:val="none"/>
           <w:lang w:val="en-US" w:eastAsia="zh-CN"/>
+          <w14:textFill>
+            <w14:solidFill>
+              <w14:schemeClr w14:val="accent2"/>
+            </w14:solidFill>
+          </w14:textFill>
+        </w:rPr>
+        <w:t># define func(x, y) (x+y)</w:t>
+      </w:r>
+    </w:p>
+    <w:p>
+      <w:pPr>
+        <w:numPr>
+          <w:ilvl w:val="0"/>
+          <w:numId w:val="0"/>
+        </w:numPr>
+        <w:ind w:left="0" w:leftChars="0" w:firstLine="0" w:firstLineChars="0"/>
+        <w:rPr>
+          <w:rFonts w:hint="eastAsia" w:ascii="华文中宋" w:hAnsi="华文中宋" w:eastAsia="华文中宋" w:cs="华文中宋"/>
+          <w:b/>
+          <w:bCs/>
+          <w:color w:val="ED7D31" w:themeColor="accent2"/>
+          <w:sz w:val="21"/>
+          <w:szCs w:val="21"/>
+          <w:u w:val="none"/>
+          <w:lang w:val="en-US" w:eastAsia="zh-CN"/>
+          <w14:textFill>
+            <w14:solidFill>
+              <w14:schemeClr w14:val="accent2"/>
+            </w14:solidFill>
+          </w14:textFill>
+        </w:rPr>
+      </w:pPr>
+      <w:r>
+        <w:rPr>
+          <w:rFonts w:hint="eastAsia" w:ascii="华文中宋" w:hAnsi="华文中宋" w:eastAsia="华文中宋" w:cs="华文中宋"/>
+          <w:b/>
+          <w:bCs/>
+          <w:color w:val="ED7D31" w:themeColor="accent2"/>
+          <w:sz w:val="21"/>
+          <w:szCs w:val="21"/>
+          <w:u w:val="none"/>
+          <w:lang w:val="en-US" w:eastAsia="zh-CN"/>
+          <w14:textFill>
+            <w14:solidFill>
+              <w14:schemeClr w14:val="accent2"/>
+            </w14:solidFill>
+          </w14:textFill>
+        </w:rPr>
+        <w:t># define func(x, y) (x=y)</w:t>
+      </w:r>
+    </w:p>
+    <w:p>
+      <w:pPr>
+        <w:numPr>
+          <w:ilvl w:val="0"/>
+          <w:numId w:val="0"/>
+        </w:numPr>
+        <w:ind w:left="0" w:leftChars="0" w:firstLine="0" w:firstLineChars="0"/>
+        <w:rPr>
+          <w:rFonts w:hint="default" w:ascii="华文中宋" w:hAnsi="华文中宋" w:eastAsia="华文中宋" w:cs="华文中宋"/>
+          <w:b/>
+          <w:bCs/>
+          <w:color w:val="ED7D31" w:themeColor="accent2"/>
+          <w:sz w:val="21"/>
+          <w:szCs w:val="21"/>
+          <w:u w:val="none"/>
+          <w:lang w:val="en-US" w:eastAsia="zh-CN"/>
+          <w14:textFill>
+            <w14:solidFill>
+              <w14:schemeClr w14:val="accent2"/>
+            </w14:solidFill>
+          </w14:textFill>
+        </w:rPr>
+      </w:pPr>
+      <w:r>
+        <w:rPr>
+          <w:rFonts w:hint="eastAsia" w:ascii="华文中宋" w:hAnsi="华文中宋" w:eastAsia="华文中宋" w:cs="华文中宋"/>
+          <w:b/>
+          <w:bCs/>
+          <w:color w:val="ED7D31" w:themeColor="accent2"/>
+          <w:sz w:val="21"/>
+          <w:szCs w:val="21"/>
+          <w:u w:val="none"/>
+          <w:lang w:val="en-US" w:eastAsia="zh-CN"/>
+          <w14:textFill>
+            <w14:solidFill>
+              <w14:schemeClr w14:val="accent2"/>
+            </w14:solidFill>
+          </w14:textFill>
         </w:rPr>
         <w:t>void func(const &lt;Type&gt; &lt;Key&gt;)</w:t>
       </w:r>
@@ -7584,11 +7712,16 @@
           <w:rFonts w:hint="eastAsia" w:ascii="华文中宋" w:hAnsi="华文中宋" w:eastAsia="华文中宋" w:cs="华文中宋"/>
           <w:b/>
           <w:bCs/>
-          <w:color w:val="FF0000"/>
+          <w:color w:val="ED7D31" w:themeColor="accent2"/>
           <w:sz w:val="21"/>
           <w:szCs w:val="21"/>
-          <w:vertAlign w:val="baseline"/>
+          <w:u w:val="none"/>
           <w:lang w:val="en-US" w:eastAsia="zh-CN"/>
+          <w14:textFill>
+            <w14:solidFill>
+              <w14:schemeClr w14:val="accent2"/>
+            </w14:solidFill>
+          </w14:textFill>
         </w:rPr>
         <w:tab/>
       </w:r>
@@ -7597,11 +7730,16 @@
           <w:rFonts w:hint="eastAsia" w:ascii="华文中宋" w:hAnsi="华文中宋" w:eastAsia="华文中宋" w:cs="华文中宋"/>
           <w:b/>
           <w:bCs/>
-          <w:color w:val="FF0000"/>
+          <w:color w:val="ED7D31" w:themeColor="accent2"/>
           <w:sz w:val="21"/>
           <w:szCs w:val="21"/>
-          <w:vertAlign w:val="baseline"/>
+          <w:u w:val="none"/>
           <w:lang w:val="en-US" w:eastAsia="zh-CN"/>
+          <w14:textFill>
+            <w14:solidFill>
+              <w14:schemeClr w14:val="accent2"/>
+            </w14:solidFill>
+          </w14:textFill>
         </w:rPr>
         <w:t>// 静态形参不可修改</w:t>
       </w:r>
@@ -7662,7 +7800,7 @@
           </w14:textFill>
         </w:rPr>
       </w:pPr>
-      <w:bookmarkStart w:id="3" w:name="_Toc7926"/>
+      <w:bookmarkStart w:id="3" w:name="_Toc29473"/>
       <w:r>
         <w:rPr>
           <w:rFonts w:hint="eastAsia" w:ascii="华文中宋" w:hAnsi="华文中宋" w:eastAsia="华文中宋" w:cs="华文中宋"/>
@@ -7705,7 +7843,7 @@
       </w:tblPr>
       <w:tblGrid>
         <w:gridCol w:w="637"/>
-        <w:gridCol w:w="3024"/>
+        <w:gridCol w:w="3432"/>
       </w:tblGrid>
       <w:tr>
         <w:tblPrEx>
@@ -7808,7 +7946,7 @@
                   </w14:solidFill>
                 </w14:textFill>
               </w:rPr>
-              <w:t>struct Cls {</w:t>
+              <w:t>struct &lt;Type&gt; {</w:t>
             </w:r>
           </w:p>
           <w:p>
@@ -8021,15 +8159,32 @@
                 <w:color w:val="ED7D31" w:themeColor="accent2"/>
                 <w:sz w:val="21"/>
                 <w:szCs w:val="24"/>
-                <w:vertAlign w:val="baseline"/>
-                <w:lang w:val="en-US" w:eastAsia="zh-CN"/>
-                <w14:textFill>
-                  <w14:solidFill>
-                    <w14:schemeClr w14:val="accent2"/>
-                  </w14:solidFill>
-                </w14:textFill>
-              </w:rPr>
-              <w:t>Cls &lt;Key&gt; = {mem1, mem2}</w:t>
+                <w:lang w:val="en-US" w:eastAsia="zh-CN"/>
+                <w14:textFill>
+                  <w14:solidFill>
+                    <w14:schemeClr w14:val="accent2"/>
+                  </w14:solidFill>
+                </w14:textFill>
+              </w:rPr>
+              <w:t>&lt;Type&gt;</w:t>
+            </w:r>
+            <w:r>
+              <w:rPr>
+                <w:rFonts w:hint="eastAsia" w:ascii="华文中宋" w:hAnsi="华文中宋" w:eastAsia="华文中宋" w:cs="华文中宋"/>
+                <w:b/>
+                <w:bCs/>
+                <w:color w:val="ED7D31" w:themeColor="accent2"/>
+                <w:sz w:val="21"/>
+                <w:szCs w:val="24"/>
+                <w:vertAlign w:val="baseline"/>
+                <w:lang w:val="en-US" w:eastAsia="zh-CN"/>
+                <w14:textFill>
+                  <w14:solidFill>
+                    <w14:schemeClr w14:val="accent2"/>
+                  </w14:solidFill>
+                </w14:textFill>
+              </w:rPr>
+              <w:t xml:space="preserve"> &lt;Key&gt; = {mem1, mem2}</w:t>
             </w:r>
           </w:p>
         </w:tc>
@@ -8115,20 +8270,56 @@
                 <w:color w:val="ED7D31" w:themeColor="accent2"/>
                 <w:sz w:val="21"/>
                 <w:szCs w:val="24"/>
-                <w:vertAlign w:val="baseline"/>
-                <w:lang w:val="en-US" w:eastAsia="zh-CN"/>
-                <w14:textFill>
-                  <w14:solidFill>
-                    <w14:schemeClr w14:val="accent2"/>
-                  </w14:solidFill>
-                </w14:textFill>
-              </w:rPr>
-              <w:t>Cls &lt;Key&gt;[ ] = {{ }, { }, ...}</w:t>
+                <w:lang w:val="en-US" w:eastAsia="zh-CN"/>
+                <w14:textFill>
+                  <w14:solidFill>
+                    <w14:schemeClr w14:val="accent2"/>
+                  </w14:solidFill>
+                </w14:textFill>
+              </w:rPr>
+              <w:t>&lt;Type&gt;</w:t>
+            </w:r>
+            <w:r>
+              <w:rPr>
+                <w:rFonts w:hint="eastAsia" w:ascii="华文中宋" w:hAnsi="华文中宋" w:eastAsia="华文中宋" w:cs="华文中宋"/>
+                <w:b/>
+                <w:bCs/>
+                <w:color w:val="ED7D31" w:themeColor="accent2"/>
+                <w:sz w:val="21"/>
+                <w:szCs w:val="24"/>
+                <w:vertAlign w:val="baseline"/>
+                <w:lang w:val="en-US" w:eastAsia="zh-CN"/>
+                <w14:textFill>
+                  <w14:solidFill>
+                    <w14:schemeClr w14:val="accent2"/>
+                  </w14:solidFill>
+                </w14:textFill>
+              </w:rPr>
+              <w:t xml:space="preserve"> &lt;Key&gt;[ ] = {{ }, { }, ...}</w:t>
             </w:r>
           </w:p>
         </w:tc>
       </w:tr>
     </w:tbl>
+    <w:p>
+      <w:pPr>
+        <w:outlineLvl w:val="9"/>
+        <w:rPr>
+          <w:rFonts w:hint="eastAsia" w:ascii="华文中宋" w:hAnsi="华文中宋" w:eastAsia="华文中宋" w:cs="华文中宋"/>
+          <w:b/>
+          <w:bCs/>
+          <w:color w:val="70AD47" w:themeColor="accent6"/>
+          <w:sz w:val="21"/>
+          <w:szCs w:val="24"/>
+          <w:lang w:val="en-US" w:eastAsia="zh-CN"/>
+          <w14:textFill>
+            <w14:solidFill>
+              <w14:schemeClr w14:val="accent6"/>
+            </w14:solidFill>
+          </w14:textFill>
+        </w:rPr>
+      </w:pPr>
+    </w:p>
     <w:p>
       <w:pPr>
         <w:outlineLvl w:val="9"/>
@@ -8185,7 +8376,1937 @@
           </w14:textFill>
         </w:rPr>
       </w:pPr>
-      <w:bookmarkStart w:id="4" w:name="_Toc24595"/>
+      <w:bookmarkStart w:id="4" w:name="_Toc19398"/>
+      <w:r>
+        <w:rPr>
+          <w:rFonts w:hint="eastAsia" w:ascii="华文中宋" w:hAnsi="华文中宋" w:eastAsia="华文中宋" w:cs="华文中宋"/>
+          <w:b/>
+          <w:bCs/>
+          <w:color w:val="70AD47" w:themeColor="accent6"/>
+          <w:sz w:val="21"/>
+          <w:szCs w:val="24"/>
+          <w:lang w:val="en-US" w:eastAsia="zh-CN"/>
+          <w14:textFill>
+            <w14:solidFill>
+              <w14:schemeClr w14:val="accent6"/>
+            </w14:solidFill>
+          </w14:textFill>
+        </w:rPr>
+        <w:t>对象class：</w:t>
+      </w:r>
+      <w:bookmarkEnd w:id="4"/>
+    </w:p>
+    <w:tbl>
+      <w:tblPr>
+        <w:tblStyle w:val="5"/>
+        <w:tblW w:w="0" w:type="auto"/>
+        <w:tblInd w:w="0" w:type="dxa"/>
+        <w:tblBorders>
+          <w:top w:val="single" w:color="auto" w:sz="4" w:space="0"/>
+          <w:left w:val="single" w:color="auto" w:sz="4" w:space="0"/>
+          <w:bottom w:val="single" w:color="auto" w:sz="4" w:space="0"/>
+          <w:right w:val="single" w:color="auto" w:sz="4" w:space="0"/>
+          <w:insideH w:val="single" w:color="auto" w:sz="4" w:space="0"/>
+          <w:insideV w:val="single" w:color="auto" w:sz="4" w:space="0"/>
+        </w:tblBorders>
+        <w:tblLayout w:type="autofit"/>
+        <w:tblCellMar>
+          <w:top w:w="0" w:type="dxa"/>
+          <w:left w:w="108" w:type="dxa"/>
+          <w:bottom w:w="0" w:type="dxa"/>
+          <w:right w:w="108" w:type="dxa"/>
+        </w:tblCellMar>
+      </w:tblPr>
+      <w:tblGrid>
+        <w:gridCol w:w="1057"/>
+        <w:gridCol w:w="3812"/>
+        <w:gridCol w:w="4017"/>
+      </w:tblGrid>
+      <w:tr>
+        <w:tblPrEx>
+          <w:tblBorders>
+            <w:top w:val="single" w:color="auto" w:sz="4" w:space="0"/>
+            <w:left w:val="single" w:color="auto" w:sz="4" w:space="0"/>
+            <w:bottom w:val="single" w:color="auto" w:sz="4" w:space="0"/>
+            <w:right w:val="single" w:color="auto" w:sz="4" w:space="0"/>
+            <w:insideH w:val="single" w:color="auto" w:sz="4" w:space="0"/>
+            <w:insideV w:val="single" w:color="auto" w:sz="4" w:space="0"/>
+          </w:tblBorders>
+          <w:tblCellMar>
+            <w:top w:w="0" w:type="dxa"/>
+            <w:left w:w="108" w:type="dxa"/>
+            <w:bottom w:w="0" w:type="dxa"/>
+            <w:right w:w="108" w:type="dxa"/>
+          </w:tblCellMar>
+        </w:tblPrEx>
+        <w:trPr>
+          <w:trHeight w:val="104" w:hRule="atLeast"/>
+        </w:trPr>
+        <w:tc>
+          <w:tcPr>
+            <w:tcW w:w="0" w:type="auto"/>
+            <w:vMerge w:val="restart"/>
+            <w:vAlign w:val="center"/>
+          </w:tcPr>
+          <w:p>
+            <w:pPr>
+              <w:bidi w:val="0"/>
+              <w:jc w:val="both"/>
+              <w:rPr>
+                <w:rFonts w:hint="default" w:ascii="华文中宋" w:hAnsi="华文中宋" w:eastAsia="华文中宋" w:cs="华文中宋"/>
+                <w:b/>
+                <w:bCs/>
+                <w:color w:val="ED7D31" w:themeColor="accent2"/>
+                <w:sz w:val="21"/>
+                <w:szCs w:val="24"/>
+                <w:vertAlign w:val="baseline"/>
+                <w:lang w:val="en-US" w:eastAsia="zh-CN"/>
+                <w14:textFill>
+                  <w14:solidFill>
+                    <w14:schemeClr w14:val="accent2"/>
+                  </w14:solidFill>
+                </w14:textFill>
+              </w:rPr>
+            </w:pPr>
+            <w:r>
+              <w:rPr>
+                <w:rFonts w:hint="eastAsia" w:ascii="华文中宋" w:hAnsi="华文中宋" w:eastAsia="华文中宋" w:cs="华文中宋"/>
+                <w:b/>
+                <w:bCs/>
+                <w:color w:val="ED7D31" w:themeColor="accent2"/>
+                <w:sz w:val="21"/>
+                <w:szCs w:val="24"/>
+                <w:vertAlign w:val="baseline"/>
+                <w:lang w:val="en-US" w:eastAsia="zh-CN"/>
+                <w14:textFill>
+                  <w14:solidFill>
+                    <w14:schemeClr w14:val="accent2"/>
+                  </w14:solidFill>
+                </w14:textFill>
+              </w:rPr>
+              <w:t>成员变量</w:t>
+            </w:r>
+          </w:p>
+        </w:tc>
+        <w:tc>
+          <w:tcPr>
+            <w:tcW w:w="0" w:type="auto"/>
+            <w:gridSpan w:val="2"/>
+            <w:vAlign w:val="center"/>
+          </w:tcPr>
+          <w:p>
+            <w:pPr>
+              <w:bidi w:val="0"/>
+              <w:jc w:val="both"/>
+              <w:rPr>
+                <w:rFonts w:hint="default" w:ascii="华文中宋" w:hAnsi="华文中宋" w:eastAsia="华文中宋" w:cs="华文中宋"/>
+                <w:b/>
+                <w:bCs/>
+                <w:color w:val="ED7D31" w:themeColor="accent2"/>
+                <w:sz w:val="21"/>
+                <w:szCs w:val="24"/>
+                <w:vertAlign w:val="baseline"/>
+                <w:lang w:val="en-US" w:eastAsia="zh-CN"/>
+                <w14:textFill>
+                  <w14:solidFill>
+                    <w14:schemeClr w14:val="accent2"/>
+                  </w14:solidFill>
+                </w14:textFill>
+              </w:rPr>
+            </w:pPr>
+            <w:r>
+              <w:rPr>
+                <w:rFonts w:hint="eastAsia" w:ascii="华文中宋" w:hAnsi="华文中宋" w:eastAsia="华文中宋" w:cs="华文中宋"/>
+                <w:b/>
+                <w:bCs/>
+                <w:color w:val="ED7D31" w:themeColor="accent2"/>
+                <w:sz w:val="21"/>
+                <w:szCs w:val="24"/>
+                <w:vertAlign w:val="baseline"/>
+                <w:lang w:val="en-US" w:eastAsia="zh-CN"/>
+                <w14:textFill>
+                  <w14:solidFill>
+                    <w14:schemeClr w14:val="accent2"/>
+                  </w14:solidFill>
+                </w14:textFill>
+              </w:rPr>
+              <w:t>前缀“</w:t>
+            </w:r>
+            <w:r>
+              <w:rPr>
+                <w:rFonts w:hint="eastAsia" w:ascii="华文中宋" w:hAnsi="华文中宋" w:eastAsia="华文中宋" w:cs="华文中宋"/>
+                <w:b/>
+                <w:bCs/>
+                <w:color w:val="FF0000"/>
+                <w:sz w:val="21"/>
+                <w:szCs w:val="21"/>
+                <w:vertAlign w:val="baseline"/>
+                <w:lang w:val="en-US" w:eastAsia="zh-CN"/>
+              </w:rPr>
+              <w:t>m_</w:t>
+            </w:r>
+            <w:r>
+              <w:rPr>
+                <w:rFonts w:hint="eastAsia" w:ascii="华文中宋" w:hAnsi="华文中宋" w:eastAsia="华文中宋" w:cs="华文中宋"/>
+                <w:b/>
+                <w:bCs/>
+                <w:color w:val="ED7D31" w:themeColor="accent2"/>
+                <w:sz w:val="21"/>
+                <w:szCs w:val="24"/>
+                <w:vertAlign w:val="baseline"/>
+                <w:lang w:val="en-US" w:eastAsia="zh-CN"/>
+                <w14:textFill>
+                  <w14:solidFill>
+                    <w14:schemeClr w14:val="accent2"/>
+                  </w14:solidFill>
+                </w14:textFill>
+              </w:rPr>
+              <w:t>”</w:t>
+            </w:r>
+          </w:p>
+        </w:tc>
+      </w:tr>
+      <w:tr>
+        <w:tblPrEx>
+          <w:tblBorders>
+            <w:top w:val="single" w:color="auto" w:sz="4" w:space="0"/>
+            <w:left w:val="single" w:color="auto" w:sz="4" w:space="0"/>
+            <w:bottom w:val="single" w:color="auto" w:sz="4" w:space="0"/>
+            <w:right w:val="single" w:color="auto" w:sz="4" w:space="0"/>
+            <w:insideH w:val="single" w:color="auto" w:sz="4" w:space="0"/>
+            <w:insideV w:val="single" w:color="auto" w:sz="4" w:space="0"/>
+          </w:tblBorders>
+          <w:tblCellMar>
+            <w:top w:w="0" w:type="dxa"/>
+            <w:left w:w="108" w:type="dxa"/>
+            <w:bottom w:w="0" w:type="dxa"/>
+            <w:right w:w="108" w:type="dxa"/>
+          </w:tblCellMar>
+        </w:tblPrEx>
+        <w:trPr>
+          <w:trHeight w:val="104" w:hRule="atLeast"/>
+        </w:trPr>
+        <w:tc>
+          <w:tcPr>
+            <w:tcW w:w="0" w:type="auto"/>
+            <w:vMerge w:val="continue"/>
+            <w:tcBorders/>
+            <w:vAlign w:val="center"/>
+          </w:tcPr>
+          <w:p>
+            <w:pPr>
+              <w:bidi w:val="0"/>
+              <w:jc w:val="both"/>
+              <w:rPr>
+                <w:rFonts w:hint="eastAsia" w:ascii="华文中宋" w:hAnsi="华文中宋" w:eastAsia="华文中宋" w:cs="华文中宋"/>
+                <w:b/>
+                <w:bCs/>
+                <w:color w:val="ED7D31" w:themeColor="accent2"/>
+                <w:sz w:val="21"/>
+                <w:szCs w:val="24"/>
+                <w:vertAlign w:val="baseline"/>
+                <w:lang w:val="en-US" w:eastAsia="zh-CN"/>
+                <w14:textFill>
+                  <w14:solidFill>
+                    <w14:schemeClr w14:val="accent2"/>
+                  </w14:solidFill>
+                </w14:textFill>
+              </w:rPr>
+            </w:pPr>
+          </w:p>
+        </w:tc>
+        <w:tc>
+          <w:tcPr>
+            <w:tcW w:w="0" w:type="auto"/>
+            <w:vAlign w:val="center"/>
+          </w:tcPr>
+          <w:p>
+            <w:pPr>
+              <w:bidi w:val="0"/>
+              <w:jc w:val="both"/>
+              <w:rPr>
+                <w:rFonts w:hint="default" w:ascii="华文中宋" w:hAnsi="华文中宋" w:eastAsia="华文中宋" w:cs="华文中宋"/>
+                <w:b/>
+                <w:bCs/>
+                <w:color w:val="ED7D31" w:themeColor="accent2"/>
+                <w:sz w:val="21"/>
+                <w:szCs w:val="24"/>
+                <w:vertAlign w:val="baseline"/>
+                <w:lang w:val="en-US" w:eastAsia="zh-CN"/>
+                <w14:textFill>
+                  <w14:solidFill>
+                    <w14:schemeClr w14:val="accent2"/>
+                  </w14:solidFill>
+                </w14:textFill>
+              </w:rPr>
+            </w:pPr>
+            <w:r>
+              <w:rPr>
+                <w:rFonts w:hint="eastAsia" w:ascii="华文中宋" w:hAnsi="华文中宋" w:eastAsia="华文中宋" w:cs="华文中宋"/>
+                <w:b/>
+                <w:bCs/>
+                <w:color w:val="ED7D31" w:themeColor="accent2"/>
+                <w:sz w:val="21"/>
+                <w:szCs w:val="24"/>
+                <w:vertAlign w:val="baseline"/>
+                <w:lang w:val="en-US" w:eastAsia="zh-CN"/>
+                <w14:textFill>
+                  <w14:solidFill>
+                    <w14:schemeClr w14:val="accent2"/>
+                  </w14:solidFill>
+                </w14:textFill>
+              </w:rPr>
+              <w:t>静态 (需类外初始化，描述为全局变量)</w:t>
+            </w:r>
+          </w:p>
+        </w:tc>
+        <w:tc>
+          <w:tcPr>
+            <w:tcW w:w="0" w:type="auto"/>
+            <w:vAlign w:val="center"/>
+          </w:tcPr>
+          <w:p>
+            <w:pPr>
+              <w:bidi w:val="0"/>
+              <w:jc w:val="both"/>
+              <w:rPr>
+                <w:rFonts w:hint="default" w:ascii="华文中宋" w:hAnsi="华文中宋" w:eastAsia="华文中宋" w:cs="华文中宋"/>
+                <w:b/>
+                <w:bCs/>
+                <w:color w:val="ED7D31" w:themeColor="accent2"/>
+                <w:sz w:val="21"/>
+                <w:szCs w:val="24"/>
+                <w:vertAlign w:val="baseline"/>
+                <w:lang w:val="en-US" w:eastAsia="zh-CN"/>
+                <w14:textFill>
+                  <w14:solidFill>
+                    <w14:schemeClr w14:val="accent2"/>
+                  </w14:solidFill>
+                </w14:textFill>
+              </w:rPr>
+            </w:pPr>
+            <w:r>
+              <w:rPr>
+                <w:rFonts w:hint="eastAsia" w:ascii="华文中宋" w:hAnsi="华文中宋" w:eastAsia="华文中宋" w:cs="华文中宋"/>
+                <w:b/>
+                <w:bCs/>
+                <w:color w:val="FF0000"/>
+                <w:sz w:val="21"/>
+                <w:szCs w:val="21"/>
+                <w:vertAlign w:val="baseline"/>
+                <w:lang w:val="en-US" w:eastAsia="zh-CN"/>
+              </w:rPr>
+              <w:t xml:space="preserve">&lt;dType&gt; &lt;Type&gt;::&lt;attr&gt; = &lt;value&gt; </w:t>
+            </w:r>
+          </w:p>
+        </w:tc>
+      </w:tr>
+      <w:tr>
+        <w:tblPrEx>
+          <w:tblBorders>
+            <w:top w:val="single" w:color="auto" w:sz="4" w:space="0"/>
+            <w:left w:val="single" w:color="auto" w:sz="4" w:space="0"/>
+            <w:bottom w:val="single" w:color="auto" w:sz="4" w:space="0"/>
+            <w:right w:val="single" w:color="auto" w:sz="4" w:space="0"/>
+            <w:insideH w:val="single" w:color="auto" w:sz="4" w:space="0"/>
+            <w:insideV w:val="single" w:color="auto" w:sz="4" w:space="0"/>
+          </w:tblBorders>
+          <w:tblCellMar>
+            <w:top w:w="0" w:type="dxa"/>
+            <w:left w:w="108" w:type="dxa"/>
+            <w:bottom w:w="0" w:type="dxa"/>
+            <w:right w:w="108" w:type="dxa"/>
+          </w:tblCellMar>
+        </w:tblPrEx>
+        <w:trPr>
+          <w:trHeight w:val="104" w:hRule="atLeast"/>
+        </w:trPr>
+        <w:tc>
+          <w:tcPr>
+            <w:tcW w:w="0" w:type="auto"/>
+            <w:vAlign w:val="center"/>
+          </w:tcPr>
+          <w:p>
+            <w:pPr>
+              <w:bidi w:val="0"/>
+              <w:jc w:val="both"/>
+              <w:rPr>
+                <w:rFonts w:hint="default" w:ascii="华文中宋" w:hAnsi="华文中宋" w:eastAsia="华文中宋" w:cs="华文中宋"/>
+                <w:b/>
+                <w:bCs/>
+                <w:color w:val="ED7D31" w:themeColor="accent2"/>
+                <w:sz w:val="21"/>
+                <w:szCs w:val="24"/>
+                <w:vertAlign w:val="baseline"/>
+                <w:lang w:val="en-US" w:eastAsia="zh-CN"/>
+                <w14:textFill>
+                  <w14:solidFill>
+                    <w14:schemeClr w14:val="accent2"/>
+                  </w14:solidFill>
+                </w14:textFill>
+              </w:rPr>
+            </w:pPr>
+            <w:r>
+              <w:rPr>
+                <w:rFonts w:hint="eastAsia" w:ascii="华文中宋" w:hAnsi="华文中宋" w:eastAsia="华文中宋" w:cs="华文中宋"/>
+                <w:b/>
+                <w:bCs/>
+                <w:color w:val="ED7D31" w:themeColor="accent2"/>
+                <w:sz w:val="21"/>
+                <w:szCs w:val="24"/>
+                <w:vertAlign w:val="baseline"/>
+                <w:lang w:val="en-US" w:eastAsia="zh-CN"/>
+                <w14:textFill>
+                  <w14:solidFill>
+                    <w14:schemeClr w14:val="accent2"/>
+                  </w14:solidFill>
+                </w14:textFill>
+              </w:rPr>
+              <w:t>静态方法</w:t>
+            </w:r>
+          </w:p>
+        </w:tc>
+        <w:tc>
+          <w:tcPr>
+            <w:tcW w:w="0" w:type="auto"/>
+            <w:gridSpan w:val="2"/>
+            <w:vAlign w:val="center"/>
+          </w:tcPr>
+          <w:p>
+            <w:pPr>
+              <w:bidi w:val="0"/>
+              <w:jc w:val="both"/>
+              <w:rPr>
+                <w:rFonts w:hint="default" w:ascii="华文中宋" w:hAnsi="华文中宋" w:eastAsia="华文中宋" w:cs="华文中宋"/>
+                <w:b/>
+                <w:bCs/>
+                <w:color w:val="ED7D31" w:themeColor="accent2"/>
+                <w:sz w:val="21"/>
+                <w:szCs w:val="24"/>
+                <w:vertAlign w:val="baseline"/>
+                <w:lang w:val="en-US" w:eastAsia="zh-CN"/>
+                <w14:textFill>
+                  <w14:solidFill>
+                    <w14:schemeClr w14:val="accent2"/>
+                  </w14:solidFill>
+                </w14:textFill>
+              </w:rPr>
+            </w:pPr>
+            <w:r>
+              <w:rPr>
+                <w:rFonts w:hint="eastAsia" w:ascii="华文中宋" w:hAnsi="华文中宋" w:eastAsia="华文中宋" w:cs="华文中宋"/>
+                <w:b/>
+                <w:bCs/>
+                <w:color w:val="ED7D31" w:themeColor="accent2"/>
+                <w:sz w:val="21"/>
+                <w:szCs w:val="24"/>
+                <w:vertAlign w:val="baseline"/>
+                <w:lang w:val="en-US" w:eastAsia="zh-CN"/>
+                <w14:textFill>
+                  <w14:solidFill>
+                    <w14:schemeClr w14:val="accent2"/>
+                  </w14:solidFill>
+                </w14:textFill>
+              </w:rPr>
+              <w:t>static修饰函数返回值，只能访问static修饰的成员变量</w:t>
+            </w:r>
+          </w:p>
+        </w:tc>
+      </w:tr>
+      <w:tr>
+        <w:tblPrEx>
+          <w:tblBorders>
+            <w:top w:val="single" w:color="auto" w:sz="4" w:space="0"/>
+            <w:left w:val="single" w:color="auto" w:sz="4" w:space="0"/>
+            <w:bottom w:val="single" w:color="auto" w:sz="4" w:space="0"/>
+            <w:right w:val="single" w:color="auto" w:sz="4" w:space="0"/>
+            <w:insideH w:val="single" w:color="auto" w:sz="4" w:space="0"/>
+            <w:insideV w:val="single" w:color="auto" w:sz="4" w:space="0"/>
+          </w:tblBorders>
+          <w:tblCellMar>
+            <w:top w:w="0" w:type="dxa"/>
+            <w:left w:w="108" w:type="dxa"/>
+            <w:bottom w:w="0" w:type="dxa"/>
+            <w:right w:w="108" w:type="dxa"/>
+          </w:tblCellMar>
+        </w:tblPrEx>
+        <w:trPr>
+          <w:trHeight w:val="104" w:hRule="atLeast"/>
+        </w:trPr>
+        <w:tc>
+          <w:tcPr>
+            <w:tcW w:w="0" w:type="auto"/>
+            <w:vMerge w:val="restart"/>
+            <w:vAlign w:val="center"/>
+          </w:tcPr>
+          <w:p>
+            <w:pPr>
+              <w:bidi w:val="0"/>
+              <w:jc w:val="both"/>
+              <w:rPr>
+                <w:rFonts w:hint="default" w:ascii="华文中宋" w:hAnsi="华文中宋" w:eastAsia="华文中宋" w:cs="华文中宋"/>
+                <w:b/>
+                <w:bCs/>
+                <w:color w:val="ED7D31" w:themeColor="accent2"/>
+                <w:sz w:val="21"/>
+                <w:szCs w:val="24"/>
+                <w:vertAlign w:val="baseline"/>
+                <w:lang w:val="en-US" w:eastAsia="zh-CN"/>
+                <w14:textFill>
+                  <w14:solidFill>
+                    <w14:schemeClr w14:val="accent2"/>
+                  </w14:solidFill>
+                </w14:textFill>
+              </w:rPr>
+            </w:pPr>
+            <w:r>
+              <w:rPr>
+                <w:rFonts w:hint="eastAsia" w:ascii="华文中宋" w:hAnsi="华文中宋" w:eastAsia="华文中宋" w:cs="华文中宋"/>
+                <w:b/>
+                <w:bCs/>
+                <w:color w:val="ED7D31" w:themeColor="accent2"/>
+                <w:sz w:val="21"/>
+                <w:szCs w:val="24"/>
+                <w:vertAlign w:val="baseline"/>
+                <w:lang w:val="en-US" w:eastAsia="zh-CN"/>
+                <w14:textFill>
+                  <w14:solidFill>
+                    <w14:schemeClr w14:val="accent2"/>
+                  </w14:solidFill>
+                </w14:textFill>
+              </w:rPr>
+              <w:t>访问权限</w:t>
+            </w:r>
+          </w:p>
+        </w:tc>
+        <w:tc>
+          <w:tcPr>
+            <w:tcW w:w="0" w:type="auto"/>
+            <w:vAlign w:val="center"/>
+          </w:tcPr>
+          <w:p>
+            <w:pPr>
+              <w:bidi w:val="0"/>
+              <w:jc w:val="both"/>
+              <w:rPr>
+                <w:rFonts w:hint="default" w:ascii="华文中宋" w:hAnsi="华文中宋" w:eastAsia="华文中宋" w:cs="华文中宋"/>
+                <w:b/>
+                <w:bCs/>
+                <w:color w:val="FF0000"/>
+                <w:sz w:val="21"/>
+                <w:szCs w:val="21"/>
+                <w:vertAlign w:val="baseline"/>
+                <w:lang w:val="en-US" w:eastAsia="zh-CN"/>
+              </w:rPr>
+            </w:pPr>
+            <w:r>
+              <w:rPr>
+                <w:rFonts w:hint="eastAsia" w:ascii="华文中宋" w:hAnsi="华文中宋" w:eastAsia="华文中宋" w:cs="华文中宋"/>
+                <w:b/>
+                <w:bCs/>
+                <w:color w:val="FF0000"/>
+                <w:sz w:val="21"/>
+                <w:szCs w:val="21"/>
+                <w:vertAlign w:val="baseline"/>
+                <w:lang w:val="en-US" w:eastAsia="zh-CN"/>
+              </w:rPr>
+              <w:t>private (默认)</w:t>
+            </w:r>
+          </w:p>
+        </w:tc>
+        <w:tc>
+          <w:tcPr>
+            <w:tcW w:w="0" w:type="auto"/>
+            <w:vAlign w:val="center"/>
+          </w:tcPr>
+          <w:p>
+            <w:pPr>
+              <w:bidi w:val="0"/>
+              <w:jc w:val="both"/>
+              <w:rPr>
+                <w:rFonts w:hint="default" w:ascii="华文中宋" w:hAnsi="华文中宋" w:eastAsia="华文中宋" w:cs="华文中宋"/>
+                <w:b/>
+                <w:bCs/>
+                <w:color w:val="ED7D31" w:themeColor="accent2"/>
+                <w:sz w:val="21"/>
+                <w:szCs w:val="24"/>
+                <w:vertAlign w:val="baseline"/>
+                <w:lang w:val="en-US" w:eastAsia="zh-CN"/>
+                <w14:textFill>
+                  <w14:solidFill>
+                    <w14:schemeClr w14:val="accent2"/>
+                  </w14:solidFill>
+                </w14:textFill>
+              </w:rPr>
+            </w:pPr>
+            <w:r>
+              <w:rPr>
+                <w:rFonts w:hint="eastAsia" w:ascii="华文中宋" w:hAnsi="华文中宋" w:eastAsia="华文中宋" w:cs="华文中宋"/>
+                <w:b/>
+                <w:bCs/>
+                <w:i w:val="0"/>
+                <w:caps w:val="0"/>
+                <w:color w:val="EA82F1"/>
+                <w:spacing w:val="7"/>
+                <w:sz w:val="21"/>
+                <w:szCs w:val="21"/>
+                <w:lang w:val="en-US" w:eastAsia="zh-CN"/>
+              </w:rPr>
+              <w:t>私有</w:t>
+            </w:r>
+            <w:r>
+              <w:rPr>
+                <w:rFonts w:hint="eastAsia" w:ascii="华文中宋" w:hAnsi="华文中宋" w:eastAsia="华文中宋" w:cs="华文中宋"/>
+                <w:b/>
+                <w:bCs/>
+                <w:color w:val="ED7D31" w:themeColor="accent2"/>
+                <w:sz w:val="21"/>
+                <w:szCs w:val="24"/>
+                <w:vertAlign w:val="baseline"/>
+                <w:lang w:val="en-US" w:eastAsia="zh-CN"/>
+                <w14:textFill>
+                  <w14:solidFill>
+                    <w14:schemeClr w14:val="accent2"/>
+                  </w14:solidFill>
+                </w14:textFill>
+              </w:rPr>
+              <w:t>，不可继承</w:t>
+            </w:r>
+          </w:p>
+        </w:tc>
+      </w:tr>
+      <w:tr>
+        <w:tblPrEx>
+          <w:tblBorders>
+            <w:top w:val="single" w:color="auto" w:sz="4" w:space="0"/>
+            <w:left w:val="single" w:color="auto" w:sz="4" w:space="0"/>
+            <w:bottom w:val="single" w:color="auto" w:sz="4" w:space="0"/>
+            <w:right w:val="single" w:color="auto" w:sz="4" w:space="0"/>
+            <w:insideH w:val="single" w:color="auto" w:sz="4" w:space="0"/>
+            <w:insideV w:val="single" w:color="auto" w:sz="4" w:space="0"/>
+          </w:tblBorders>
+          <w:tblCellMar>
+            <w:top w:w="0" w:type="dxa"/>
+            <w:left w:w="108" w:type="dxa"/>
+            <w:bottom w:w="0" w:type="dxa"/>
+            <w:right w:w="108" w:type="dxa"/>
+          </w:tblCellMar>
+        </w:tblPrEx>
+        <w:trPr>
+          <w:trHeight w:val="104" w:hRule="atLeast"/>
+        </w:trPr>
+        <w:tc>
+          <w:tcPr>
+            <w:tcW w:w="0" w:type="auto"/>
+            <w:vMerge w:val="continue"/>
+            <w:vAlign w:val="center"/>
+          </w:tcPr>
+          <w:p>
+            <w:pPr>
+              <w:bidi w:val="0"/>
+              <w:jc w:val="both"/>
+            </w:pPr>
+          </w:p>
+        </w:tc>
+        <w:tc>
+          <w:tcPr>
+            <w:tcW w:w="0" w:type="auto"/>
+            <w:vAlign w:val="center"/>
+          </w:tcPr>
+          <w:p>
+            <w:pPr>
+              <w:bidi w:val="0"/>
+              <w:jc w:val="both"/>
+              <w:rPr>
+                <w:rFonts w:hint="default" w:ascii="华文中宋" w:hAnsi="华文中宋" w:eastAsia="华文中宋" w:cs="华文中宋"/>
+                <w:b/>
+                <w:bCs/>
+                <w:color w:val="FF0000"/>
+                <w:sz w:val="21"/>
+                <w:szCs w:val="21"/>
+                <w:vertAlign w:val="baseline"/>
+                <w:lang w:val="en-US" w:eastAsia="zh-CN"/>
+              </w:rPr>
+            </w:pPr>
+            <w:r>
+              <w:rPr>
+                <w:rFonts w:hint="eastAsia" w:ascii="华文中宋" w:hAnsi="华文中宋" w:eastAsia="华文中宋" w:cs="华文中宋"/>
+                <w:b/>
+                <w:bCs/>
+                <w:color w:val="FF0000"/>
+                <w:sz w:val="21"/>
+                <w:szCs w:val="21"/>
+                <w:vertAlign w:val="baseline"/>
+                <w:lang w:val="en-US" w:eastAsia="zh-CN"/>
+              </w:rPr>
+              <w:t>protected</w:t>
+            </w:r>
+          </w:p>
+        </w:tc>
+        <w:tc>
+          <w:tcPr>
+            <w:tcW w:w="0" w:type="auto"/>
+            <w:vAlign w:val="center"/>
+          </w:tcPr>
+          <w:p>
+            <w:pPr>
+              <w:bidi w:val="0"/>
+              <w:jc w:val="both"/>
+              <w:rPr>
+                <w:rFonts w:hint="default" w:ascii="华文中宋" w:hAnsi="华文中宋" w:eastAsia="华文中宋" w:cs="华文中宋"/>
+                <w:b/>
+                <w:bCs/>
+                <w:color w:val="ED7D31" w:themeColor="accent2"/>
+                <w:sz w:val="21"/>
+                <w:szCs w:val="24"/>
+                <w:vertAlign w:val="baseline"/>
+                <w:lang w:val="en-US" w:eastAsia="zh-CN"/>
+                <w14:textFill>
+                  <w14:solidFill>
+                    <w14:schemeClr w14:val="accent2"/>
+                  </w14:solidFill>
+                </w14:textFill>
+              </w:rPr>
+            </w:pPr>
+            <w:r>
+              <w:rPr>
+                <w:rFonts w:hint="eastAsia" w:ascii="华文中宋" w:hAnsi="华文中宋" w:eastAsia="华文中宋" w:cs="华文中宋"/>
+                <w:b/>
+                <w:bCs/>
+                <w:i w:val="0"/>
+                <w:caps w:val="0"/>
+                <w:color w:val="EA82F1"/>
+                <w:spacing w:val="7"/>
+                <w:sz w:val="21"/>
+                <w:szCs w:val="21"/>
+                <w:lang w:val="en-US" w:eastAsia="zh-CN"/>
+              </w:rPr>
+              <w:t>私有</w:t>
+            </w:r>
+            <w:r>
+              <w:rPr>
+                <w:rFonts w:hint="eastAsia" w:ascii="华文中宋" w:hAnsi="华文中宋" w:eastAsia="华文中宋" w:cs="华文中宋"/>
+                <w:b/>
+                <w:bCs/>
+                <w:color w:val="ED7D31" w:themeColor="accent2"/>
+                <w:sz w:val="21"/>
+                <w:szCs w:val="24"/>
+                <w:vertAlign w:val="baseline"/>
+                <w:lang w:val="en-US" w:eastAsia="zh-CN"/>
+                <w14:textFill>
+                  <w14:solidFill>
+                    <w14:schemeClr w14:val="accent2"/>
+                  </w14:solidFill>
+                </w14:textFill>
+              </w:rPr>
+              <w:t>，可继承</w:t>
+            </w:r>
+          </w:p>
+        </w:tc>
+      </w:tr>
+      <w:tr>
+        <w:tblPrEx>
+          <w:tblBorders>
+            <w:top w:val="single" w:color="auto" w:sz="4" w:space="0"/>
+            <w:left w:val="single" w:color="auto" w:sz="4" w:space="0"/>
+            <w:bottom w:val="single" w:color="auto" w:sz="4" w:space="0"/>
+            <w:right w:val="single" w:color="auto" w:sz="4" w:space="0"/>
+            <w:insideH w:val="single" w:color="auto" w:sz="4" w:space="0"/>
+            <w:insideV w:val="single" w:color="auto" w:sz="4" w:space="0"/>
+          </w:tblBorders>
+          <w:tblCellMar>
+            <w:top w:w="0" w:type="dxa"/>
+            <w:left w:w="108" w:type="dxa"/>
+            <w:bottom w:w="0" w:type="dxa"/>
+            <w:right w:w="108" w:type="dxa"/>
+          </w:tblCellMar>
+        </w:tblPrEx>
+        <w:trPr>
+          <w:trHeight w:val="104" w:hRule="atLeast"/>
+        </w:trPr>
+        <w:tc>
+          <w:tcPr>
+            <w:tcW w:w="0" w:type="auto"/>
+            <w:vMerge w:val="continue"/>
+            <w:vAlign w:val="center"/>
+          </w:tcPr>
+          <w:p>
+            <w:pPr>
+              <w:bidi w:val="0"/>
+              <w:jc w:val="both"/>
+              <w:rPr>
+                <w:rFonts w:hint="default" w:ascii="华文中宋" w:hAnsi="华文中宋" w:eastAsia="华文中宋" w:cs="华文中宋"/>
+                <w:b/>
+                <w:bCs/>
+                <w:color w:val="ED7D31" w:themeColor="accent2"/>
+                <w:sz w:val="21"/>
+                <w:szCs w:val="24"/>
+                <w:vertAlign w:val="baseline"/>
+                <w:lang w:val="en-US" w:eastAsia="zh-CN"/>
+                <w14:textFill>
+                  <w14:solidFill>
+                    <w14:schemeClr w14:val="accent2"/>
+                  </w14:solidFill>
+                </w14:textFill>
+              </w:rPr>
+            </w:pPr>
+          </w:p>
+        </w:tc>
+        <w:tc>
+          <w:tcPr>
+            <w:tcW w:w="0" w:type="auto"/>
+            <w:vAlign w:val="center"/>
+          </w:tcPr>
+          <w:p>
+            <w:pPr>
+              <w:bidi w:val="0"/>
+              <w:jc w:val="both"/>
+              <w:rPr>
+                <w:rFonts w:hint="default" w:ascii="华文中宋" w:hAnsi="华文中宋" w:eastAsia="华文中宋" w:cs="华文中宋"/>
+                <w:b/>
+                <w:bCs/>
+                <w:color w:val="FF0000"/>
+                <w:sz w:val="21"/>
+                <w:szCs w:val="21"/>
+                <w:vertAlign w:val="baseline"/>
+                <w:lang w:val="en-US" w:eastAsia="zh-CN"/>
+              </w:rPr>
+            </w:pPr>
+            <w:r>
+              <w:rPr>
+                <w:rFonts w:hint="eastAsia" w:ascii="华文中宋" w:hAnsi="华文中宋" w:eastAsia="华文中宋" w:cs="华文中宋"/>
+                <w:b/>
+                <w:bCs/>
+                <w:color w:val="FF0000"/>
+                <w:sz w:val="21"/>
+                <w:szCs w:val="21"/>
+                <w:vertAlign w:val="baseline"/>
+                <w:lang w:val="en-US" w:eastAsia="zh-CN"/>
+              </w:rPr>
+              <w:t>public</w:t>
+            </w:r>
+          </w:p>
+        </w:tc>
+        <w:tc>
+          <w:tcPr>
+            <w:tcW w:w="0" w:type="auto"/>
+            <w:vAlign w:val="center"/>
+          </w:tcPr>
+          <w:p>
+            <w:pPr>
+              <w:bidi w:val="0"/>
+              <w:jc w:val="both"/>
+              <w:rPr>
+                <w:rFonts w:hint="default" w:ascii="华文中宋" w:hAnsi="华文中宋" w:eastAsia="华文中宋" w:cs="华文中宋"/>
+                <w:b/>
+                <w:bCs/>
+                <w:color w:val="ED7D31" w:themeColor="accent2"/>
+                <w:sz w:val="21"/>
+                <w:szCs w:val="24"/>
+                <w:vertAlign w:val="baseline"/>
+                <w:lang w:val="en-US" w:eastAsia="zh-CN"/>
+                <w14:textFill>
+                  <w14:solidFill>
+                    <w14:schemeClr w14:val="accent2"/>
+                  </w14:solidFill>
+                </w14:textFill>
+              </w:rPr>
+            </w:pPr>
+            <w:r>
+              <w:rPr>
+                <w:rFonts w:hint="eastAsia" w:ascii="华文中宋" w:hAnsi="华文中宋" w:eastAsia="华文中宋" w:cs="华文中宋"/>
+                <w:b/>
+                <w:bCs/>
+                <w:i w:val="0"/>
+                <w:caps w:val="0"/>
+                <w:color w:val="EA82F1"/>
+                <w:spacing w:val="7"/>
+                <w:sz w:val="21"/>
+                <w:szCs w:val="21"/>
+                <w:lang w:val="en-US" w:eastAsia="zh-CN"/>
+              </w:rPr>
+              <w:t>公有</w:t>
+            </w:r>
+          </w:p>
+        </w:tc>
+      </w:tr>
+      <w:tr>
+        <w:tblPrEx>
+          <w:tblBorders>
+            <w:top w:val="single" w:color="auto" w:sz="4" w:space="0"/>
+            <w:left w:val="single" w:color="auto" w:sz="4" w:space="0"/>
+            <w:bottom w:val="single" w:color="auto" w:sz="4" w:space="0"/>
+            <w:right w:val="single" w:color="auto" w:sz="4" w:space="0"/>
+            <w:insideH w:val="single" w:color="auto" w:sz="4" w:space="0"/>
+            <w:insideV w:val="single" w:color="auto" w:sz="4" w:space="0"/>
+          </w:tblBorders>
+          <w:tblCellMar>
+            <w:top w:w="0" w:type="dxa"/>
+            <w:left w:w="108" w:type="dxa"/>
+            <w:bottom w:w="0" w:type="dxa"/>
+            <w:right w:w="108" w:type="dxa"/>
+          </w:tblCellMar>
+        </w:tblPrEx>
+        <w:trPr>
+          <w:trHeight w:val="151" w:hRule="atLeast"/>
+        </w:trPr>
+        <w:tc>
+          <w:tcPr>
+            <w:tcW w:w="0" w:type="auto"/>
+            <w:vMerge w:val="restart"/>
+            <w:vAlign w:val="center"/>
+          </w:tcPr>
+          <w:p>
+            <w:pPr>
+              <w:bidi w:val="0"/>
+              <w:jc w:val="both"/>
+              <w:rPr>
+                <w:rFonts w:hint="default" w:ascii="华文中宋" w:hAnsi="华文中宋" w:eastAsia="华文中宋" w:cs="华文中宋"/>
+                <w:b/>
+                <w:bCs/>
+                <w:color w:val="ED7D31" w:themeColor="accent2"/>
+                <w:sz w:val="21"/>
+                <w:szCs w:val="24"/>
+                <w:vertAlign w:val="baseline"/>
+                <w:lang w:val="en-US" w:eastAsia="zh-CN"/>
+                <w14:textFill>
+                  <w14:solidFill>
+                    <w14:schemeClr w14:val="accent2"/>
+                  </w14:solidFill>
+                </w14:textFill>
+              </w:rPr>
+            </w:pPr>
+            <w:r>
+              <w:rPr>
+                <w:rFonts w:hint="eastAsia" w:ascii="华文中宋" w:hAnsi="华文中宋" w:eastAsia="华文中宋" w:cs="华文中宋"/>
+                <w:b/>
+                <w:bCs/>
+                <w:color w:val="ED7D31" w:themeColor="accent2"/>
+                <w:sz w:val="21"/>
+                <w:szCs w:val="24"/>
+                <w:vertAlign w:val="baseline"/>
+                <w:lang w:val="en-US" w:eastAsia="zh-CN"/>
+                <w14:textFill>
+                  <w14:solidFill>
+                    <w14:schemeClr w14:val="accent2"/>
+                  </w14:solidFill>
+                </w14:textFill>
+              </w:rPr>
+              <w:t>特殊方法</w:t>
+            </w:r>
+          </w:p>
+        </w:tc>
+        <w:tc>
+          <w:tcPr>
+            <w:tcW w:w="0" w:type="auto"/>
+            <w:vAlign w:val="center"/>
+          </w:tcPr>
+          <w:p>
+            <w:pPr>
+              <w:bidi w:val="0"/>
+              <w:jc w:val="both"/>
+              <w:rPr>
+                <w:rFonts w:hint="default" w:ascii="华文中宋" w:hAnsi="华文中宋" w:eastAsia="华文中宋" w:cs="华文中宋"/>
+                <w:b/>
+                <w:bCs/>
+                <w:color w:val="FF0000"/>
+                <w:sz w:val="21"/>
+                <w:szCs w:val="21"/>
+                <w:vertAlign w:val="baseline"/>
+                <w:lang w:val="en-US" w:eastAsia="zh-CN"/>
+              </w:rPr>
+            </w:pPr>
+            <w:r>
+              <w:rPr>
+                <w:rFonts w:hint="eastAsia" w:ascii="华文中宋" w:hAnsi="华文中宋" w:eastAsia="华文中宋" w:cs="华文中宋"/>
+                <w:b/>
+                <w:bCs/>
+                <w:color w:val="FF0000"/>
+                <w:sz w:val="21"/>
+                <w:szCs w:val="21"/>
+                <w:vertAlign w:val="baseline"/>
+                <w:lang w:val="en-US" w:eastAsia="zh-CN"/>
+              </w:rPr>
+              <w:t>&lt;Type&gt;(*args){ }</w:t>
+            </w:r>
+          </w:p>
+        </w:tc>
+        <w:tc>
+          <w:tcPr>
+            <w:tcW w:w="0" w:type="auto"/>
+            <w:vMerge w:val="restart"/>
+            <w:vAlign w:val="center"/>
+          </w:tcPr>
+          <w:p>
+            <w:pPr>
+              <w:bidi w:val="0"/>
+              <w:jc w:val="both"/>
+              <w:rPr>
+                <w:rFonts w:hint="default" w:ascii="华文中宋" w:hAnsi="华文中宋" w:eastAsia="华文中宋" w:cs="华文中宋"/>
+                <w:b/>
+                <w:bCs/>
+                <w:color w:val="ED7D31" w:themeColor="accent2"/>
+                <w:sz w:val="21"/>
+                <w:szCs w:val="24"/>
+                <w:vertAlign w:val="baseline"/>
+                <w:lang w:val="en-US" w:eastAsia="zh-CN"/>
+                <w14:textFill>
+                  <w14:solidFill>
+                    <w14:schemeClr w14:val="accent2"/>
+                  </w14:solidFill>
+                </w14:textFill>
+              </w:rPr>
+            </w:pPr>
+            <w:r>
+              <w:rPr>
+                <w:rFonts w:hint="eastAsia" w:ascii="华文中宋" w:hAnsi="华文中宋" w:eastAsia="华文中宋" w:cs="华文中宋"/>
+                <w:b/>
+                <w:bCs/>
+                <w:i w:val="0"/>
+                <w:caps w:val="0"/>
+                <w:color w:val="EA82F1"/>
+                <w:spacing w:val="7"/>
+                <w:sz w:val="21"/>
+                <w:szCs w:val="21"/>
+                <w:lang w:val="en-US" w:eastAsia="zh-CN"/>
+              </w:rPr>
+              <w:t>构造</w:t>
+            </w:r>
+            <w:r>
+              <w:rPr>
+                <w:rFonts w:hint="eastAsia" w:ascii="华文中宋" w:hAnsi="华文中宋" w:eastAsia="华文中宋" w:cs="华文中宋"/>
+                <w:b/>
+                <w:bCs/>
+                <w:color w:val="ED7D31" w:themeColor="accent2"/>
+                <w:sz w:val="21"/>
+                <w:szCs w:val="24"/>
+                <w:vertAlign w:val="baseline"/>
+                <w:lang w:val="en-US" w:eastAsia="zh-CN"/>
+                <w14:textFill>
+                  <w14:solidFill>
+                    <w14:schemeClr w14:val="accent2"/>
+                  </w14:solidFill>
+                </w14:textFill>
+              </w:rPr>
+              <w:t>函数，等同 __init__</w:t>
+            </w:r>
+          </w:p>
+        </w:tc>
+      </w:tr>
+      <w:tr>
+        <w:tblPrEx>
+          <w:tblBorders>
+            <w:top w:val="single" w:color="auto" w:sz="4" w:space="0"/>
+            <w:left w:val="single" w:color="auto" w:sz="4" w:space="0"/>
+            <w:bottom w:val="single" w:color="auto" w:sz="4" w:space="0"/>
+            <w:right w:val="single" w:color="auto" w:sz="4" w:space="0"/>
+            <w:insideH w:val="single" w:color="auto" w:sz="4" w:space="0"/>
+            <w:insideV w:val="single" w:color="auto" w:sz="4" w:space="0"/>
+          </w:tblBorders>
+          <w:tblCellMar>
+            <w:top w:w="0" w:type="dxa"/>
+            <w:left w:w="108" w:type="dxa"/>
+            <w:bottom w:w="0" w:type="dxa"/>
+            <w:right w:w="108" w:type="dxa"/>
+          </w:tblCellMar>
+        </w:tblPrEx>
+        <w:trPr>
+          <w:trHeight w:val="151" w:hRule="atLeast"/>
+        </w:trPr>
+        <w:tc>
+          <w:tcPr>
+            <w:tcW w:w="0" w:type="auto"/>
+            <w:vMerge w:val="continue"/>
+            <w:vAlign w:val="center"/>
+          </w:tcPr>
+          <w:p>
+            <w:pPr>
+              <w:bidi w:val="0"/>
+              <w:jc w:val="both"/>
+            </w:pPr>
+          </w:p>
+        </w:tc>
+        <w:tc>
+          <w:tcPr>
+            <w:tcW w:w="0" w:type="auto"/>
+            <w:vAlign w:val="center"/>
+          </w:tcPr>
+          <w:p>
+            <w:pPr>
+              <w:bidi w:val="0"/>
+              <w:jc w:val="both"/>
+              <w:rPr>
+                <w:rFonts w:hint="default" w:ascii="华文中宋" w:hAnsi="华文中宋" w:eastAsia="华文中宋" w:cs="华文中宋"/>
+                <w:b/>
+                <w:bCs/>
+                <w:color w:val="FF0000"/>
+                <w:sz w:val="21"/>
+                <w:szCs w:val="21"/>
+                <w:vertAlign w:val="baseline"/>
+                <w:lang w:val="en-US" w:eastAsia="zh-CN"/>
+              </w:rPr>
+            </w:pPr>
+            <w:r>
+              <w:rPr>
+                <w:rFonts w:hint="eastAsia" w:ascii="华文中宋" w:hAnsi="华文中宋" w:eastAsia="华文中宋" w:cs="华文中宋"/>
+                <w:b/>
+                <w:bCs/>
+                <w:color w:val="FF0000"/>
+                <w:sz w:val="21"/>
+                <w:szCs w:val="21"/>
+                <w:vertAlign w:val="baseline"/>
+                <w:lang w:val="en-US" w:eastAsia="zh-CN"/>
+              </w:rPr>
+              <w:t>&lt;Type&gt;(*args): &lt;attr&gt;(value), { }</w:t>
+            </w:r>
+          </w:p>
+        </w:tc>
+        <w:tc>
+          <w:tcPr>
+            <w:tcW w:w="0" w:type="auto"/>
+            <w:vMerge w:val="continue"/>
+            <w:vAlign w:val="center"/>
+          </w:tcPr>
+          <w:p>
+            <w:pPr>
+              <w:bidi w:val="0"/>
+              <w:jc w:val="both"/>
+              <w:rPr>
+                <w:rFonts w:hint="eastAsia" w:ascii="华文中宋" w:hAnsi="华文中宋" w:eastAsia="华文中宋" w:cs="华文中宋"/>
+                <w:b/>
+                <w:bCs/>
+                <w:color w:val="FF0000"/>
+                <w:sz w:val="21"/>
+                <w:szCs w:val="21"/>
+                <w:vertAlign w:val="baseline"/>
+                <w:lang w:val="en-US" w:eastAsia="zh-CN"/>
+              </w:rPr>
+            </w:pPr>
+          </w:p>
+        </w:tc>
+      </w:tr>
+      <w:tr>
+        <w:tblPrEx>
+          <w:tblBorders>
+            <w:top w:val="single" w:color="auto" w:sz="4" w:space="0"/>
+            <w:left w:val="single" w:color="auto" w:sz="4" w:space="0"/>
+            <w:bottom w:val="single" w:color="auto" w:sz="4" w:space="0"/>
+            <w:right w:val="single" w:color="auto" w:sz="4" w:space="0"/>
+            <w:insideH w:val="single" w:color="auto" w:sz="4" w:space="0"/>
+            <w:insideV w:val="single" w:color="auto" w:sz="4" w:space="0"/>
+          </w:tblBorders>
+          <w:tblCellMar>
+            <w:top w:w="0" w:type="dxa"/>
+            <w:left w:w="108" w:type="dxa"/>
+            <w:bottom w:w="0" w:type="dxa"/>
+            <w:right w:w="108" w:type="dxa"/>
+          </w:tblCellMar>
+        </w:tblPrEx>
+        <w:trPr>
+          <w:trHeight w:val="104" w:hRule="atLeast"/>
+        </w:trPr>
+        <w:tc>
+          <w:tcPr>
+            <w:tcW w:w="0" w:type="auto"/>
+            <w:vMerge w:val="continue"/>
+            <w:vAlign w:val="center"/>
+          </w:tcPr>
+          <w:p>
+            <w:pPr>
+              <w:bidi w:val="0"/>
+              <w:jc w:val="both"/>
+              <w:rPr>
+                <w:rFonts w:hint="eastAsia" w:ascii="华文中宋" w:hAnsi="华文中宋" w:eastAsia="华文中宋" w:cs="华文中宋"/>
+                <w:b/>
+                <w:bCs/>
+                <w:color w:val="ED7D31" w:themeColor="accent2"/>
+                <w:sz w:val="21"/>
+                <w:szCs w:val="24"/>
+                <w:vertAlign w:val="baseline"/>
+                <w:lang w:val="en-US" w:eastAsia="zh-CN"/>
+                <w14:textFill>
+                  <w14:solidFill>
+                    <w14:schemeClr w14:val="accent2"/>
+                  </w14:solidFill>
+                </w14:textFill>
+              </w:rPr>
+            </w:pPr>
+          </w:p>
+        </w:tc>
+        <w:tc>
+          <w:tcPr>
+            <w:tcW w:w="0" w:type="auto"/>
+            <w:vAlign w:val="center"/>
+          </w:tcPr>
+          <w:p>
+            <w:pPr>
+              <w:bidi w:val="0"/>
+              <w:jc w:val="both"/>
+              <w:rPr>
+                <w:rFonts w:hint="default" w:ascii="华文中宋" w:hAnsi="华文中宋" w:eastAsia="华文中宋" w:cs="华文中宋"/>
+                <w:b/>
+                <w:bCs/>
+                <w:color w:val="FF0000"/>
+                <w:sz w:val="21"/>
+                <w:szCs w:val="21"/>
+                <w:vertAlign w:val="baseline"/>
+                <w:lang w:val="en-US" w:eastAsia="zh-CN"/>
+              </w:rPr>
+            </w:pPr>
+            <w:r>
+              <w:rPr>
+                <w:rFonts w:hint="eastAsia" w:ascii="华文中宋" w:hAnsi="华文中宋" w:eastAsia="华文中宋" w:cs="华文中宋"/>
+                <w:b/>
+                <w:bCs/>
+                <w:color w:val="FF0000"/>
+                <w:sz w:val="21"/>
+                <w:szCs w:val="21"/>
+                <w:vertAlign w:val="baseline"/>
+                <w:lang w:val="en-US" w:eastAsia="zh-CN"/>
+              </w:rPr>
+              <w:t>&lt;Type&gt;(const &lt;Type&gt; &amp;&lt;Key&gt;){ }</w:t>
+            </w:r>
+          </w:p>
+        </w:tc>
+        <w:tc>
+          <w:tcPr>
+            <w:tcW w:w="0" w:type="auto"/>
+            <w:vAlign w:val="center"/>
+          </w:tcPr>
+          <w:p>
+            <w:pPr>
+              <w:bidi w:val="0"/>
+              <w:jc w:val="both"/>
+              <w:rPr>
+                <w:rFonts w:hint="default" w:ascii="华文中宋" w:hAnsi="华文中宋" w:eastAsia="华文中宋" w:cs="华文中宋"/>
+                <w:b/>
+                <w:bCs/>
+                <w:color w:val="ED7D31" w:themeColor="accent2"/>
+                <w:sz w:val="21"/>
+                <w:szCs w:val="24"/>
+                <w:vertAlign w:val="baseline"/>
+                <w:lang w:val="en-US" w:eastAsia="zh-CN"/>
+                <w14:textFill>
+                  <w14:solidFill>
+                    <w14:schemeClr w14:val="accent2"/>
+                  </w14:solidFill>
+                </w14:textFill>
+              </w:rPr>
+            </w:pPr>
+            <w:r>
+              <w:rPr>
+                <w:rFonts w:hint="eastAsia" w:ascii="华文中宋" w:hAnsi="华文中宋" w:eastAsia="华文中宋" w:cs="华文中宋"/>
+                <w:b/>
+                <w:bCs/>
+                <w:i w:val="0"/>
+                <w:caps w:val="0"/>
+                <w:color w:val="EA82F1"/>
+                <w:spacing w:val="7"/>
+                <w:sz w:val="21"/>
+                <w:szCs w:val="21"/>
+                <w:lang w:val="en-US" w:eastAsia="zh-CN"/>
+              </w:rPr>
+              <w:t>拷贝</w:t>
+            </w:r>
+            <w:r>
+              <w:rPr>
+                <w:rFonts w:hint="eastAsia" w:ascii="华文中宋" w:hAnsi="华文中宋" w:eastAsia="华文中宋" w:cs="华文中宋"/>
+                <w:b/>
+                <w:bCs/>
+                <w:color w:val="ED7D31" w:themeColor="accent2"/>
+                <w:sz w:val="21"/>
+                <w:szCs w:val="24"/>
+                <w:vertAlign w:val="baseline"/>
+                <w:lang w:val="en-US" w:eastAsia="zh-CN"/>
+                <w14:textFill>
+                  <w14:solidFill>
+                    <w14:schemeClr w14:val="accent2"/>
+                  </w14:solidFill>
+                </w14:textFill>
+              </w:rPr>
+              <w:t>函数，等同 __copy__</w:t>
+            </w:r>
+          </w:p>
+        </w:tc>
+      </w:tr>
+      <w:tr>
+        <w:tblPrEx>
+          <w:tblBorders>
+            <w:top w:val="single" w:color="auto" w:sz="4" w:space="0"/>
+            <w:left w:val="single" w:color="auto" w:sz="4" w:space="0"/>
+            <w:bottom w:val="single" w:color="auto" w:sz="4" w:space="0"/>
+            <w:right w:val="single" w:color="auto" w:sz="4" w:space="0"/>
+            <w:insideH w:val="single" w:color="auto" w:sz="4" w:space="0"/>
+            <w:insideV w:val="single" w:color="auto" w:sz="4" w:space="0"/>
+          </w:tblBorders>
+          <w:tblCellMar>
+            <w:top w:w="0" w:type="dxa"/>
+            <w:left w:w="108" w:type="dxa"/>
+            <w:bottom w:w="0" w:type="dxa"/>
+            <w:right w:w="108" w:type="dxa"/>
+          </w:tblCellMar>
+        </w:tblPrEx>
+        <w:trPr>
+          <w:trHeight w:val="104" w:hRule="atLeast"/>
+        </w:trPr>
+        <w:tc>
+          <w:tcPr>
+            <w:tcW w:w="0" w:type="auto"/>
+            <w:vMerge w:val="continue"/>
+            <w:tcBorders/>
+            <w:vAlign w:val="center"/>
+          </w:tcPr>
+          <w:p>
+            <w:pPr>
+              <w:bidi w:val="0"/>
+              <w:jc w:val="both"/>
+              <w:rPr>
+                <w:rFonts w:hint="eastAsia" w:ascii="华文中宋" w:hAnsi="华文中宋" w:eastAsia="华文中宋" w:cs="华文中宋"/>
+                <w:b/>
+                <w:bCs/>
+                <w:color w:val="ED7D31" w:themeColor="accent2"/>
+                <w:sz w:val="21"/>
+                <w:szCs w:val="24"/>
+                <w:vertAlign w:val="baseline"/>
+                <w:lang w:val="en-US" w:eastAsia="zh-CN"/>
+                <w14:textFill>
+                  <w14:solidFill>
+                    <w14:schemeClr w14:val="accent2"/>
+                  </w14:solidFill>
+                </w14:textFill>
+              </w:rPr>
+            </w:pPr>
+          </w:p>
+        </w:tc>
+        <w:tc>
+          <w:tcPr>
+            <w:tcW w:w="0" w:type="auto"/>
+            <w:vAlign w:val="center"/>
+          </w:tcPr>
+          <w:p>
+            <w:pPr>
+              <w:bidi w:val="0"/>
+              <w:jc w:val="both"/>
+              <w:rPr>
+                <w:rFonts w:hint="eastAsia" w:ascii="华文中宋" w:hAnsi="华文中宋" w:eastAsia="华文中宋" w:cs="华文中宋"/>
+                <w:b/>
+                <w:bCs/>
+                <w:color w:val="FF0000"/>
+                <w:sz w:val="21"/>
+                <w:szCs w:val="21"/>
+                <w:vertAlign w:val="baseline"/>
+                <w:lang w:val="en-US" w:eastAsia="zh-CN"/>
+              </w:rPr>
+            </w:pPr>
+            <w:r>
+              <w:rPr>
+                <w:rFonts w:hint="eastAsia" w:ascii="华文中宋" w:hAnsi="华文中宋" w:eastAsia="华文中宋" w:cs="华文中宋"/>
+                <w:b/>
+                <w:bCs/>
+                <w:color w:val="FF0000"/>
+                <w:sz w:val="21"/>
+                <w:szCs w:val="21"/>
+                <w:vertAlign w:val="baseline"/>
+                <w:lang w:val="en-US" w:eastAsia="zh-CN"/>
+              </w:rPr>
+              <w:t>~&lt;Type&gt;(*args){ }</w:t>
+            </w:r>
+          </w:p>
+        </w:tc>
+        <w:tc>
+          <w:tcPr>
+            <w:tcW w:w="0" w:type="auto"/>
+            <w:vAlign w:val="center"/>
+          </w:tcPr>
+          <w:p>
+            <w:pPr>
+              <w:bidi w:val="0"/>
+              <w:jc w:val="both"/>
+              <w:rPr>
+                <w:rFonts w:hint="default" w:ascii="华文中宋" w:hAnsi="华文中宋" w:eastAsia="华文中宋" w:cs="华文中宋"/>
+                <w:b/>
+                <w:bCs/>
+                <w:color w:val="ED7D31" w:themeColor="accent2"/>
+                <w:kern w:val="2"/>
+                <w:sz w:val="21"/>
+                <w:szCs w:val="24"/>
+                <w:vertAlign w:val="baseline"/>
+                <w:lang w:val="en-US" w:eastAsia="zh-CN" w:bidi="ar-SA"/>
+                <w14:textFill>
+                  <w14:solidFill>
+                    <w14:schemeClr w14:val="accent2"/>
+                  </w14:solidFill>
+                </w14:textFill>
+              </w:rPr>
+            </w:pPr>
+            <w:r>
+              <w:rPr>
+                <w:rFonts w:hint="eastAsia" w:ascii="华文中宋" w:hAnsi="华文中宋" w:eastAsia="华文中宋" w:cs="华文中宋"/>
+                <w:b/>
+                <w:bCs/>
+                <w:i w:val="0"/>
+                <w:caps w:val="0"/>
+                <w:color w:val="EA82F1"/>
+                <w:spacing w:val="7"/>
+                <w:sz w:val="21"/>
+                <w:szCs w:val="21"/>
+                <w:lang w:val="en-US" w:eastAsia="zh-CN"/>
+              </w:rPr>
+              <w:t>析构</w:t>
+            </w:r>
+            <w:r>
+              <w:rPr>
+                <w:rFonts w:hint="eastAsia" w:ascii="华文中宋" w:hAnsi="华文中宋" w:eastAsia="华文中宋" w:cs="华文中宋"/>
+                <w:b/>
+                <w:bCs/>
+                <w:color w:val="ED7D31" w:themeColor="accent2"/>
+                <w:sz w:val="21"/>
+                <w:szCs w:val="24"/>
+                <w:vertAlign w:val="baseline"/>
+                <w:lang w:val="en-US" w:eastAsia="zh-CN"/>
+                <w14:textFill>
+                  <w14:solidFill>
+                    <w14:schemeClr w14:val="accent2"/>
+                  </w14:solidFill>
+                </w14:textFill>
+              </w:rPr>
+              <w:t>函数，等同 __del__，释放堆区数据</w:t>
+            </w:r>
+          </w:p>
+        </w:tc>
+      </w:tr>
+      <w:tr>
+        <w:tblPrEx>
+          <w:tblBorders>
+            <w:top w:val="single" w:color="auto" w:sz="4" w:space="0"/>
+            <w:left w:val="single" w:color="auto" w:sz="4" w:space="0"/>
+            <w:bottom w:val="single" w:color="auto" w:sz="4" w:space="0"/>
+            <w:right w:val="single" w:color="auto" w:sz="4" w:space="0"/>
+            <w:insideH w:val="single" w:color="auto" w:sz="4" w:space="0"/>
+            <w:insideV w:val="single" w:color="auto" w:sz="4" w:space="0"/>
+          </w:tblBorders>
+          <w:tblCellMar>
+            <w:top w:w="0" w:type="dxa"/>
+            <w:left w:w="108" w:type="dxa"/>
+            <w:bottom w:w="0" w:type="dxa"/>
+            <w:right w:w="108" w:type="dxa"/>
+          </w:tblCellMar>
+        </w:tblPrEx>
+        <w:trPr>
+          <w:trHeight w:val="104" w:hRule="atLeast"/>
+        </w:trPr>
+        <w:tc>
+          <w:tcPr>
+            <w:tcW w:w="0" w:type="auto"/>
+            <w:vMerge w:val="restart"/>
+            <w:tcBorders/>
+            <w:vAlign w:val="center"/>
+          </w:tcPr>
+          <w:p>
+            <w:pPr>
+              <w:bidi w:val="0"/>
+              <w:jc w:val="both"/>
+              <w:rPr>
+                <w:rFonts w:hint="default" w:ascii="华文中宋" w:hAnsi="华文中宋" w:eastAsia="华文中宋" w:cs="华文中宋"/>
+                <w:b/>
+                <w:bCs/>
+                <w:color w:val="ED7D31" w:themeColor="accent2"/>
+                <w:sz w:val="21"/>
+                <w:szCs w:val="24"/>
+                <w:vertAlign w:val="baseline"/>
+                <w:lang w:val="en-US" w:eastAsia="zh-CN"/>
+                <w14:textFill>
+                  <w14:solidFill>
+                    <w14:schemeClr w14:val="accent2"/>
+                  </w14:solidFill>
+                </w14:textFill>
+              </w:rPr>
+            </w:pPr>
+            <w:r>
+              <w:rPr>
+                <w:rFonts w:hint="eastAsia" w:ascii="华文中宋" w:hAnsi="华文中宋" w:eastAsia="华文中宋" w:cs="华文中宋"/>
+                <w:b/>
+                <w:bCs/>
+                <w:color w:val="ED7D31" w:themeColor="accent2"/>
+                <w:sz w:val="21"/>
+                <w:szCs w:val="24"/>
+                <w:vertAlign w:val="baseline"/>
+                <w:lang w:val="en-US" w:eastAsia="zh-CN"/>
+                <w14:textFill>
+                  <w14:solidFill>
+                    <w14:schemeClr w14:val="accent2"/>
+                  </w14:solidFill>
+                </w14:textFill>
+              </w:rPr>
+              <w:t>初始化</w:t>
+            </w:r>
+          </w:p>
+        </w:tc>
+        <w:tc>
+          <w:tcPr>
+            <w:tcW w:w="0" w:type="auto"/>
+            <w:gridSpan w:val="2"/>
+            <w:vAlign w:val="center"/>
+          </w:tcPr>
+          <w:p>
+            <w:pPr>
+              <w:bidi w:val="0"/>
+              <w:jc w:val="both"/>
+              <w:rPr>
+                <w:rFonts w:hint="default" w:ascii="华文中宋" w:hAnsi="华文中宋" w:eastAsia="华文中宋" w:cs="华文中宋"/>
+                <w:b/>
+                <w:bCs/>
+                <w:color w:val="FF0000"/>
+                <w:sz w:val="21"/>
+                <w:szCs w:val="21"/>
+                <w:vertAlign w:val="baseline"/>
+                <w:lang w:val="en-US" w:eastAsia="zh-CN"/>
+              </w:rPr>
+            </w:pPr>
+            <w:r>
+              <w:rPr>
+                <w:rFonts w:hint="eastAsia" w:ascii="华文中宋" w:hAnsi="华文中宋" w:eastAsia="华文中宋" w:cs="华文中宋"/>
+                <w:b/>
+                <w:bCs/>
+                <w:color w:val="FF0000"/>
+                <w:sz w:val="21"/>
+                <w:szCs w:val="21"/>
+                <w:vertAlign w:val="baseline"/>
+                <w:lang w:val="en-US" w:eastAsia="zh-CN"/>
+              </w:rPr>
+              <w:t>&lt;Type&gt; &lt;Key&gt; = &lt;Type&gt;(*args)</w:t>
+            </w:r>
+          </w:p>
+        </w:tc>
+      </w:tr>
+      <w:tr>
+        <w:tblPrEx>
+          <w:tblBorders>
+            <w:top w:val="single" w:color="auto" w:sz="4" w:space="0"/>
+            <w:left w:val="single" w:color="auto" w:sz="4" w:space="0"/>
+            <w:bottom w:val="single" w:color="auto" w:sz="4" w:space="0"/>
+            <w:right w:val="single" w:color="auto" w:sz="4" w:space="0"/>
+            <w:insideH w:val="single" w:color="auto" w:sz="4" w:space="0"/>
+            <w:insideV w:val="single" w:color="auto" w:sz="4" w:space="0"/>
+          </w:tblBorders>
+          <w:tblCellMar>
+            <w:top w:w="0" w:type="dxa"/>
+            <w:left w:w="108" w:type="dxa"/>
+            <w:bottom w:w="0" w:type="dxa"/>
+            <w:right w:w="108" w:type="dxa"/>
+          </w:tblCellMar>
+        </w:tblPrEx>
+        <w:trPr>
+          <w:trHeight w:val="104" w:hRule="atLeast"/>
+        </w:trPr>
+        <w:tc>
+          <w:tcPr>
+            <w:tcW w:w="0" w:type="auto"/>
+            <w:vMerge w:val="continue"/>
+            <w:tcBorders/>
+            <w:vAlign w:val="center"/>
+          </w:tcPr>
+          <w:p>
+            <w:pPr>
+              <w:bidi w:val="0"/>
+              <w:jc w:val="both"/>
+              <w:rPr>
+                <w:rFonts w:hint="eastAsia" w:ascii="华文中宋" w:hAnsi="华文中宋" w:eastAsia="华文中宋" w:cs="华文中宋"/>
+                <w:b/>
+                <w:bCs/>
+                <w:color w:val="ED7D31" w:themeColor="accent2"/>
+                <w:sz w:val="21"/>
+                <w:szCs w:val="24"/>
+                <w:vertAlign w:val="baseline"/>
+                <w:lang w:val="en-US" w:eastAsia="zh-CN"/>
+                <w14:textFill>
+                  <w14:solidFill>
+                    <w14:schemeClr w14:val="accent2"/>
+                  </w14:solidFill>
+                </w14:textFill>
+              </w:rPr>
+            </w:pPr>
+          </w:p>
+        </w:tc>
+        <w:tc>
+          <w:tcPr>
+            <w:tcW w:w="0" w:type="auto"/>
+            <w:gridSpan w:val="2"/>
+            <w:vAlign w:val="center"/>
+          </w:tcPr>
+          <w:p>
+            <w:pPr>
+              <w:bidi w:val="0"/>
+              <w:jc w:val="both"/>
+              <w:rPr>
+                <w:rFonts w:hint="default" w:ascii="华文中宋" w:hAnsi="华文中宋" w:eastAsia="华文中宋" w:cs="华文中宋"/>
+                <w:b/>
+                <w:bCs/>
+                <w:color w:val="FF0000"/>
+                <w:sz w:val="21"/>
+                <w:szCs w:val="21"/>
+                <w:vertAlign w:val="baseline"/>
+                <w:lang w:val="en-US" w:eastAsia="zh-CN"/>
+              </w:rPr>
+            </w:pPr>
+            <w:r>
+              <w:rPr>
+                <w:rFonts w:hint="eastAsia" w:ascii="华文中宋" w:hAnsi="华文中宋" w:eastAsia="华文中宋" w:cs="华文中宋"/>
+                <w:b/>
+                <w:bCs/>
+                <w:color w:val="FF0000"/>
+                <w:sz w:val="21"/>
+                <w:szCs w:val="21"/>
+                <w:vertAlign w:val="baseline"/>
+                <w:lang w:val="en-US" w:eastAsia="zh-CN"/>
+              </w:rPr>
+              <w:t>&lt;Type&gt; &lt;Key&gt;(*args)</w:t>
+            </w:r>
+          </w:p>
+        </w:tc>
+      </w:tr>
+      <w:tr>
+        <w:tblPrEx>
+          <w:tblBorders>
+            <w:top w:val="single" w:color="auto" w:sz="4" w:space="0"/>
+            <w:left w:val="single" w:color="auto" w:sz="4" w:space="0"/>
+            <w:bottom w:val="single" w:color="auto" w:sz="4" w:space="0"/>
+            <w:right w:val="single" w:color="auto" w:sz="4" w:space="0"/>
+            <w:insideH w:val="single" w:color="auto" w:sz="4" w:space="0"/>
+            <w:insideV w:val="single" w:color="auto" w:sz="4" w:space="0"/>
+          </w:tblBorders>
+          <w:tblCellMar>
+            <w:top w:w="0" w:type="dxa"/>
+            <w:left w:w="108" w:type="dxa"/>
+            <w:bottom w:w="0" w:type="dxa"/>
+            <w:right w:w="108" w:type="dxa"/>
+          </w:tblCellMar>
+        </w:tblPrEx>
+        <w:trPr>
+          <w:trHeight w:val="104" w:hRule="atLeast"/>
+        </w:trPr>
+        <w:tc>
+          <w:tcPr>
+            <w:tcW w:w="0" w:type="auto"/>
+            <w:vMerge w:val="continue"/>
+            <w:tcBorders/>
+            <w:vAlign w:val="center"/>
+          </w:tcPr>
+          <w:p>
+            <w:pPr>
+              <w:bidi w:val="0"/>
+              <w:jc w:val="both"/>
+              <w:rPr>
+                <w:rFonts w:hint="eastAsia" w:ascii="华文中宋" w:hAnsi="华文中宋" w:eastAsia="华文中宋" w:cs="华文中宋"/>
+                <w:b/>
+                <w:bCs/>
+                <w:color w:val="ED7D31" w:themeColor="accent2"/>
+                <w:sz w:val="21"/>
+                <w:szCs w:val="24"/>
+                <w:vertAlign w:val="baseline"/>
+                <w:lang w:val="en-US" w:eastAsia="zh-CN"/>
+                <w14:textFill>
+                  <w14:solidFill>
+                    <w14:schemeClr w14:val="accent2"/>
+                  </w14:solidFill>
+                </w14:textFill>
+              </w:rPr>
+            </w:pPr>
+          </w:p>
+        </w:tc>
+        <w:tc>
+          <w:tcPr>
+            <w:tcW w:w="0" w:type="auto"/>
+            <w:gridSpan w:val="2"/>
+            <w:vAlign w:val="center"/>
+          </w:tcPr>
+          <w:p>
+            <w:pPr>
+              <w:bidi w:val="0"/>
+              <w:jc w:val="both"/>
+              <w:rPr>
+                <w:rFonts w:hint="default" w:ascii="华文中宋" w:hAnsi="华文中宋" w:eastAsia="华文中宋" w:cs="华文中宋"/>
+                <w:b/>
+                <w:bCs/>
+                <w:color w:val="FF0000"/>
+                <w:sz w:val="21"/>
+                <w:szCs w:val="21"/>
+                <w:vertAlign w:val="baseline"/>
+                <w:lang w:val="en-US" w:eastAsia="zh-CN"/>
+              </w:rPr>
+            </w:pPr>
+            <w:r>
+              <w:rPr>
+                <w:rFonts w:hint="eastAsia" w:ascii="华文中宋" w:hAnsi="华文中宋" w:eastAsia="华文中宋" w:cs="华文中宋"/>
+                <w:b/>
+                <w:bCs/>
+                <w:color w:val="FF0000"/>
+                <w:sz w:val="21"/>
+                <w:szCs w:val="21"/>
+                <w:vertAlign w:val="baseline"/>
+                <w:lang w:val="en-US" w:eastAsia="zh-CN"/>
+              </w:rPr>
+              <w:t>&lt;Type&gt; &lt;Key&gt; = *args</w:t>
+            </w:r>
+          </w:p>
+        </w:tc>
+      </w:tr>
+      <w:tr>
+        <w:tblPrEx>
+          <w:tblBorders>
+            <w:top w:val="single" w:color="auto" w:sz="4" w:space="0"/>
+            <w:left w:val="single" w:color="auto" w:sz="4" w:space="0"/>
+            <w:bottom w:val="single" w:color="auto" w:sz="4" w:space="0"/>
+            <w:right w:val="single" w:color="auto" w:sz="4" w:space="0"/>
+            <w:insideH w:val="single" w:color="auto" w:sz="4" w:space="0"/>
+            <w:insideV w:val="single" w:color="auto" w:sz="4" w:space="0"/>
+          </w:tblBorders>
+          <w:tblCellMar>
+            <w:top w:w="0" w:type="dxa"/>
+            <w:left w:w="108" w:type="dxa"/>
+            <w:bottom w:w="0" w:type="dxa"/>
+            <w:right w:w="108" w:type="dxa"/>
+          </w:tblCellMar>
+        </w:tblPrEx>
+        <w:trPr>
+          <w:trHeight w:val="104" w:hRule="atLeast"/>
+        </w:trPr>
+        <w:tc>
+          <w:tcPr>
+            <w:tcW w:w="0" w:type="auto"/>
+            <w:tcBorders/>
+            <w:vAlign w:val="center"/>
+          </w:tcPr>
+          <w:p>
+            <w:pPr>
+              <w:bidi w:val="0"/>
+              <w:jc w:val="both"/>
+              <w:rPr>
+                <w:rFonts w:hint="default" w:ascii="华文中宋" w:hAnsi="华文中宋" w:eastAsia="华文中宋" w:cs="华文中宋"/>
+                <w:b/>
+                <w:bCs/>
+                <w:color w:val="ED7D31" w:themeColor="accent2"/>
+                <w:sz w:val="21"/>
+                <w:szCs w:val="24"/>
+                <w:vertAlign w:val="baseline"/>
+                <w:lang w:val="en-US" w:eastAsia="zh-CN"/>
+                <w14:textFill>
+                  <w14:solidFill>
+                    <w14:schemeClr w14:val="accent2"/>
+                  </w14:solidFill>
+                </w14:textFill>
+              </w:rPr>
+            </w:pPr>
+            <w:r>
+              <w:rPr>
+                <w:rFonts w:hint="eastAsia" w:ascii="华文中宋" w:hAnsi="华文中宋" w:eastAsia="华文中宋" w:cs="华文中宋"/>
+                <w:b/>
+                <w:bCs/>
+                <w:color w:val="ED7D31" w:themeColor="accent2"/>
+                <w:sz w:val="21"/>
+                <w:szCs w:val="24"/>
+                <w:vertAlign w:val="baseline"/>
+                <w:lang w:val="en-US" w:eastAsia="zh-CN"/>
+                <w14:textFill>
+                  <w14:solidFill>
+                    <w14:schemeClr w14:val="accent2"/>
+                  </w14:solidFill>
+                </w14:textFill>
+              </w:rPr>
+              <w:t>浅拷贝</w:t>
+            </w:r>
+          </w:p>
+        </w:tc>
+        <w:tc>
+          <w:tcPr>
+            <w:tcW w:w="0" w:type="auto"/>
+            <w:vAlign w:val="center"/>
+          </w:tcPr>
+          <w:p>
+            <w:pPr>
+              <w:bidi w:val="0"/>
+              <w:jc w:val="both"/>
+              <w:rPr>
+                <w:rFonts w:hint="eastAsia" w:ascii="华文中宋" w:hAnsi="华文中宋" w:eastAsia="华文中宋" w:cs="华文中宋"/>
+                <w:b/>
+                <w:bCs/>
+                <w:color w:val="FF0000"/>
+                <w:kern w:val="2"/>
+                <w:sz w:val="21"/>
+                <w:szCs w:val="21"/>
+                <w:vertAlign w:val="baseline"/>
+                <w:lang w:val="en-US" w:eastAsia="zh-CN" w:bidi="ar-SA"/>
+              </w:rPr>
+            </w:pPr>
+            <w:r>
+              <w:rPr>
+                <w:rFonts w:hint="eastAsia" w:ascii="华文中宋" w:hAnsi="华文中宋" w:eastAsia="华文中宋" w:cs="华文中宋"/>
+                <w:b/>
+                <w:bCs/>
+                <w:color w:val="FF0000"/>
+                <w:sz w:val="21"/>
+                <w:szCs w:val="21"/>
+                <w:vertAlign w:val="baseline"/>
+                <w:lang w:val="en-US" w:eastAsia="zh-CN"/>
+              </w:rPr>
+              <w:t>new &lt;Type&gt;(...)</w:t>
+            </w:r>
+          </w:p>
+        </w:tc>
+        <w:tc>
+          <w:tcPr>
+            <w:tcW w:w="0" w:type="auto"/>
+            <w:vAlign w:val="center"/>
+          </w:tcPr>
+          <w:p>
+            <w:pPr>
+              <w:bidi w:val="0"/>
+              <w:jc w:val="both"/>
+              <w:rPr>
+                <w:rFonts w:hint="eastAsia" w:ascii="华文中宋" w:hAnsi="华文中宋" w:eastAsia="华文中宋" w:cs="华文中宋"/>
+                <w:b/>
+                <w:bCs/>
+                <w:color w:val="ED7D31" w:themeColor="accent2"/>
+                <w:kern w:val="2"/>
+                <w:sz w:val="21"/>
+                <w:szCs w:val="24"/>
+                <w:lang w:val="en-US" w:eastAsia="zh-CN" w:bidi="ar-SA"/>
+                <w14:textFill>
+                  <w14:solidFill>
+                    <w14:schemeClr w14:val="accent2"/>
+                  </w14:solidFill>
+                </w14:textFill>
+              </w:rPr>
+            </w:pPr>
+            <w:r>
+              <w:rPr>
+                <w:rFonts w:hint="eastAsia" w:ascii="华文中宋" w:hAnsi="华文中宋" w:eastAsia="华文中宋" w:cs="华文中宋"/>
+                <w:b/>
+                <w:bCs/>
+                <w:color w:val="ED7D31" w:themeColor="accent2"/>
+                <w:sz w:val="21"/>
+                <w:szCs w:val="24"/>
+                <w:lang w:val="en-US" w:eastAsia="zh-CN"/>
+                <w14:textFill>
+                  <w14:solidFill>
+                    <w14:schemeClr w14:val="accent2"/>
+                  </w14:solidFill>
+                </w14:textFill>
+              </w:rPr>
+              <w:t>创建</w:t>
+            </w:r>
+            <w:r>
+              <w:rPr>
+                <w:rFonts w:hint="eastAsia" w:ascii="华文中宋" w:hAnsi="华文中宋" w:eastAsia="华文中宋" w:cs="华文中宋"/>
+                <w:b/>
+                <w:bCs/>
+                <w:i w:val="0"/>
+                <w:caps w:val="0"/>
+                <w:color w:val="EA82F1"/>
+                <w:spacing w:val="7"/>
+                <w:sz w:val="21"/>
+                <w:szCs w:val="21"/>
+                <w:lang w:val="en-US" w:eastAsia="zh-CN"/>
+              </w:rPr>
+              <w:t xml:space="preserve">堆区变量 </w:t>
+            </w:r>
+            <w:r>
+              <w:rPr>
+                <w:rFonts w:hint="eastAsia" w:ascii="华文中宋" w:hAnsi="华文中宋" w:eastAsia="华文中宋" w:cs="华文中宋"/>
+                <w:b/>
+                <w:bCs/>
+                <w:color w:val="ED7D31" w:themeColor="accent2"/>
+                <w:sz w:val="21"/>
+                <w:szCs w:val="24"/>
+                <w:lang w:val="en-US" w:eastAsia="zh-CN"/>
+                <w14:textFill>
+                  <w14:solidFill>
+                    <w14:schemeClr w14:val="accent2"/>
+                  </w14:solidFill>
+                </w14:textFill>
+              </w:rPr>
+              <w:t>(需要手动释放)</w:t>
+            </w:r>
+          </w:p>
+        </w:tc>
+      </w:tr>
+    </w:tbl>
+    <w:p>
+      <w:pPr>
+        <w:outlineLvl w:val="9"/>
+        <w:rPr>
+          <w:rFonts w:hint="eastAsia" w:ascii="华文中宋" w:hAnsi="华文中宋" w:eastAsia="华文中宋" w:cs="华文中宋"/>
+          <w:b/>
+          <w:bCs/>
+          <w:color w:val="70AD47" w:themeColor="accent6"/>
+          <w:sz w:val="21"/>
+          <w:szCs w:val="24"/>
+          <w:lang w:val="en-US" w:eastAsia="zh-CN"/>
+          <w14:textFill>
+            <w14:solidFill>
+              <w14:schemeClr w14:val="accent6"/>
+            </w14:solidFill>
+          </w14:textFill>
+        </w:rPr>
+      </w:pPr>
+    </w:p>
+    <w:p>
+      <w:pPr>
+        <w:outlineLvl w:val="9"/>
+        <w:rPr>
+          <w:rFonts w:hint="eastAsia" w:ascii="华文中宋" w:hAnsi="华文中宋" w:eastAsia="华文中宋" w:cs="华文中宋"/>
+          <w:b/>
+          <w:bCs/>
+          <w:color w:val="70AD47" w:themeColor="accent6"/>
+          <w:sz w:val="21"/>
+          <w:szCs w:val="24"/>
+          <w:lang w:val="en-US" w:eastAsia="zh-CN"/>
+          <w14:textFill>
+            <w14:solidFill>
+              <w14:schemeClr w14:val="accent6"/>
+            </w14:solidFill>
+          </w14:textFill>
+        </w:rPr>
+      </w:pPr>
+    </w:p>
+    <w:p>
+      <w:pPr>
+        <w:outlineLvl w:val="9"/>
+        <w:rPr>
+          <w:rFonts w:hint="eastAsia" w:ascii="华文中宋" w:hAnsi="华文中宋" w:eastAsia="华文中宋" w:cs="华文中宋"/>
+          <w:b/>
+          <w:bCs/>
+          <w:color w:val="70AD47" w:themeColor="accent6"/>
+          <w:sz w:val="21"/>
+          <w:szCs w:val="24"/>
+          <w:lang w:val="en-US" w:eastAsia="zh-CN"/>
+          <w14:textFill>
+            <w14:solidFill>
+              <w14:schemeClr w14:val="accent6"/>
+            </w14:solidFill>
+          </w14:textFill>
+        </w:rPr>
+      </w:pPr>
+    </w:p>
+    <w:p>
+      <w:pPr>
+        <w:outlineLvl w:val="0"/>
+        <w:rPr>
+          <w:rFonts w:hint="eastAsia" w:ascii="华文中宋" w:hAnsi="华文中宋" w:eastAsia="华文中宋" w:cs="华文中宋"/>
+          <w:b/>
+          <w:bCs/>
+          <w:color w:val="ED7D31" w:themeColor="accent2"/>
+          <w:sz w:val="21"/>
+          <w:szCs w:val="24"/>
+          <w:lang w:val="en-US" w:eastAsia="zh-CN"/>
+          <w14:textFill>
+            <w14:solidFill>
+              <w14:schemeClr w14:val="accent2"/>
+            </w14:solidFill>
+          </w14:textFill>
+        </w:rPr>
+      </w:pPr>
+      <w:bookmarkStart w:id="5" w:name="_Toc22927"/>
       <w:r>
         <w:rPr>
           <w:rFonts w:hint="eastAsia" w:ascii="华文中宋" w:hAnsi="华文中宋" w:eastAsia="华文中宋" w:cs="华文中宋"/>
@@ -8203,7 +10324,7 @@
         </w:rPr>
         <w:t>命名空间namespace：</w:t>
       </w:r>
-      <w:bookmarkEnd w:id="4"/>
+      <w:bookmarkEnd w:id="5"/>
     </w:p>
     <w:tbl>
       <w:tblPr>
@@ -8865,6 +10986,26 @@
         <w:jc w:val="left"/>
         <w:rPr>
           <w:rFonts w:hint="default" w:ascii="华文中宋" w:hAnsi="华文中宋" w:eastAsia="华文中宋" w:cs="华文中宋"/>
+          <w:b/>
+          <w:bCs/>
+          <w:color w:val="ED7D31" w:themeColor="accent2"/>
+          <w:sz w:val="21"/>
+          <w:szCs w:val="24"/>
+          <w:lang w:val="en-US" w:eastAsia="zh-CN"/>
+          <w14:textFill>
+            <w14:solidFill>
+              <w14:schemeClr w14:val="accent2"/>
+            </w14:solidFill>
+          </w14:textFill>
+        </w:rPr>
+      </w:pPr>
+    </w:p>
+    <w:p>
+      <w:pPr>
+        <w:bidi w:val="0"/>
+        <w:jc w:val="left"/>
+        <w:rPr>
+          <w:rFonts w:hint="eastAsia" w:ascii="华文中宋" w:hAnsi="华文中宋" w:eastAsia="华文中宋" w:cs="华文中宋"/>
           <w:b/>
           <w:bCs/>
           <w:color w:val="ED7D31" w:themeColor="accent2"/>
@@ -8917,7 +11058,7 @@
           </w14:textFill>
         </w:rPr>
       </w:pPr>
-      <w:bookmarkStart w:id="5" w:name="_Toc29442"/>
+      <w:bookmarkStart w:id="6" w:name="_Toc24059"/>
       <w:r>
         <w:rPr>
           <w:rFonts w:hint="eastAsia" w:ascii="华文中宋" w:hAnsi="华文中宋" w:eastAsia="华文中宋" w:cs="华文中宋"/>
@@ -8935,20 +11076,23 @@
         </w:rPr>
         <w:t>头文件：</w:t>
       </w:r>
-      <w:bookmarkEnd w:id="5"/>
+      <w:bookmarkEnd w:id="6"/>
     </w:p>
     <w:p>
       <w:pPr>
-        <w:bidi w:val="0"/>
-        <w:jc w:val="both"/>
+        <w:numPr>
+          <w:ilvl w:val="0"/>
+          <w:numId w:val="0"/>
+        </w:numPr>
+        <w:ind w:left="0" w:leftChars="0" w:firstLine="0" w:firstLineChars="0"/>
         <w:rPr>
           <w:rFonts w:hint="eastAsia" w:ascii="华文中宋" w:hAnsi="华文中宋" w:eastAsia="华文中宋" w:cs="华文中宋"/>
           <w:b/>
           <w:bCs/>
-          <w:color w:val="FF0000"/>
+          <w:color w:val="BFBFBF" w:themeColor="background1" w:themeShade="BF"/>
           <w:sz w:val="21"/>
           <w:szCs w:val="21"/>
-          <w:vertAlign w:val="baseline"/>
+          <w:u w:val="none"/>
           <w:lang w:val="en-US" w:eastAsia="zh-CN"/>
         </w:rPr>
       </w:pPr>
@@ -8957,27 +11101,30 @@
           <w:rFonts w:hint="eastAsia" w:ascii="华文中宋" w:hAnsi="华文中宋" w:eastAsia="华文中宋" w:cs="华文中宋"/>
           <w:b/>
           <w:bCs/>
-          <w:color w:val="FF0000"/>
+          <w:color w:val="BFBFBF" w:themeColor="background1" w:themeShade="BF"/>
           <w:sz w:val="21"/>
           <w:szCs w:val="21"/>
-          <w:vertAlign w:val="baseline"/>
+          <w:u w:val="none"/>
           <w:lang w:val="en-US" w:eastAsia="zh-CN"/>
         </w:rPr>
-        <w:t># ifndef _FILE_H</w:t>
+        <w:t># ifndef _&lt;FILE&gt;_H</w:t>
       </w:r>
     </w:p>
     <w:p>
       <w:pPr>
-        <w:bidi w:val="0"/>
-        <w:jc w:val="both"/>
+        <w:numPr>
+          <w:ilvl w:val="0"/>
+          <w:numId w:val="0"/>
+        </w:numPr>
+        <w:ind w:left="0" w:leftChars="0" w:firstLine="0" w:firstLineChars="0"/>
         <w:rPr>
           <w:rFonts w:hint="eastAsia" w:ascii="华文中宋" w:hAnsi="华文中宋" w:eastAsia="华文中宋" w:cs="华文中宋"/>
           <w:b/>
           <w:bCs/>
-          <w:color w:val="FF0000"/>
+          <w:color w:val="BFBFBF" w:themeColor="background1" w:themeShade="BF"/>
           <w:sz w:val="21"/>
           <w:szCs w:val="21"/>
-          <w:vertAlign w:val="baseline"/>
+          <w:u w:val="none"/>
           <w:lang w:val="en-US" w:eastAsia="zh-CN"/>
         </w:rPr>
       </w:pPr>
@@ -8986,27 +11133,30 @@
           <w:rFonts w:hint="eastAsia" w:ascii="华文中宋" w:hAnsi="华文中宋" w:eastAsia="华文中宋" w:cs="华文中宋"/>
           <w:b/>
           <w:bCs/>
-          <w:color w:val="FF0000"/>
+          <w:color w:val="BFBFBF" w:themeColor="background1" w:themeShade="BF"/>
           <w:sz w:val="21"/>
           <w:szCs w:val="21"/>
-          <w:vertAlign w:val="baseline"/>
+          <w:u w:val="none"/>
           <w:lang w:val="en-US" w:eastAsia="zh-CN"/>
         </w:rPr>
-        <w:t># define _FILE_H</w:t>
+        <w:t># define _&lt;FILE&gt;_H</w:t>
       </w:r>
     </w:p>
     <w:p>
       <w:pPr>
-        <w:bidi w:val="0"/>
-        <w:jc w:val="both"/>
+        <w:numPr>
+          <w:ilvl w:val="0"/>
+          <w:numId w:val="0"/>
+        </w:numPr>
+        <w:ind w:left="0" w:leftChars="0" w:firstLine="0" w:firstLineChars="0"/>
         <w:rPr>
           <w:rFonts w:hint="eastAsia" w:ascii="华文中宋" w:hAnsi="华文中宋" w:eastAsia="华文中宋" w:cs="华文中宋"/>
           <w:b/>
           <w:bCs/>
-          <w:color w:val="FF0000"/>
+          <w:color w:val="BFBFBF" w:themeColor="background1" w:themeShade="BF"/>
           <w:sz w:val="21"/>
           <w:szCs w:val="21"/>
-          <w:vertAlign w:val="baseline"/>
+          <w:u w:val="none"/>
           <w:lang w:val="en-US" w:eastAsia="zh-CN"/>
         </w:rPr>
       </w:pPr>
@@ -9015,10 +11165,10 @@
           <w:rFonts w:hint="eastAsia" w:ascii="华文中宋" w:hAnsi="华文中宋" w:eastAsia="华文中宋" w:cs="华文中宋"/>
           <w:b/>
           <w:bCs/>
-          <w:color w:val="FF0000"/>
+          <w:color w:val="BFBFBF" w:themeColor="background1" w:themeShade="BF"/>
           <w:sz w:val="21"/>
           <w:szCs w:val="21"/>
-          <w:vertAlign w:val="baseline"/>
+          <w:u w:val="none"/>
           <w:lang w:val="en-US" w:eastAsia="zh-CN"/>
         </w:rPr>
         <w:t>// 程序段</w:t>
@@ -9026,16 +11176,19 @@
     </w:p>
     <w:p>
       <w:pPr>
-        <w:bidi w:val="0"/>
-        <w:jc w:val="both"/>
+        <w:numPr>
+          <w:ilvl w:val="0"/>
+          <w:numId w:val="0"/>
+        </w:numPr>
+        <w:ind w:left="0" w:leftChars="0" w:firstLine="0" w:firstLineChars="0"/>
         <w:rPr>
-          <w:rFonts w:hint="default" w:ascii="华文中宋" w:hAnsi="华文中宋" w:eastAsia="华文中宋" w:cs="华文中宋"/>
+          <w:rFonts w:hint="eastAsia" w:ascii="华文中宋" w:hAnsi="华文中宋" w:eastAsia="华文中宋" w:cs="华文中宋"/>
           <w:b/>
           <w:bCs/>
-          <w:color w:val="FF0000"/>
+          <w:color w:val="BFBFBF" w:themeColor="background1" w:themeShade="BF"/>
           <w:sz w:val="21"/>
           <w:szCs w:val="21"/>
-          <w:vertAlign w:val="baseline"/>
+          <w:u w:val="none"/>
           <w:lang w:val="en-US" w:eastAsia="zh-CN"/>
         </w:rPr>
       </w:pPr>
@@ -9044,13 +11197,97 @@
           <w:rFonts w:hint="eastAsia" w:ascii="华文中宋" w:hAnsi="华文中宋" w:eastAsia="华文中宋" w:cs="华文中宋"/>
           <w:b/>
           <w:bCs/>
-          <w:color w:val="FF0000"/>
+          <w:color w:val="BFBFBF" w:themeColor="background1" w:themeShade="BF"/>
           <w:sz w:val="21"/>
           <w:szCs w:val="21"/>
-          <w:vertAlign w:val="baseline"/>
+          <w:u w:val="none"/>
           <w:lang w:val="en-US" w:eastAsia="zh-CN"/>
         </w:rPr>
         <w:t># endif</w:t>
+      </w:r>
+    </w:p>
+    <w:p>
+      <w:pPr>
+        <w:numPr>
+          <w:ilvl w:val="0"/>
+          <w:numId w:val="0"/>
+        </w:numPr>
+        <w:ind w:left="0" w:leftChars="0" w:firstLine="0" w:firstLineChars="0"/>
+        <w:rPr>
+          <w:rFonts w:hint="eastAsia" w:ascii="华文中宋" w:hAnsi="华文中宋" w:eastAsia="华文中宋" w:cs="华文中宋"/>
+          <w:b/>
+          <w:bCs/>
+          <w:color w:val="ED7D31" w:themeColor="accent2"/>
+          <w:sz w:val="21"/>
+          <w:szCs w:val="21"/>
+          <w:u w:val="none"/>
+          <w:lang w:val="en-US" w:eastAsia="zh-CN"/>
+          <w14:textFill>
+            <w14:solidFill>
+              <w14:schemeClr w14:val="accent2"/>
+            </w14:solidFill>
+          </w14:textFill>
+        </w:rPr>
+      </w:pPr>
+      <w:r>
+        <w:rPr>
+          <w:rFonts w:hint="eastAsia" w:ascii="华文中宋" w:hAnsi="华文中宋" w:eastAsia="华文中宋" w:cs="华文中宋"/>
+          <w:b/>
+          <w:bCs/>
+          <w:color w:val="ED7D31" w:themeColor="accent2"/>
+          <w:sz w:val="21"/>
+          <w:szCs w:val="21"/>
+          <w:u w:val="none"/>
+          <w:lang w:val="en-US" w:eastAsia="zh-CN"/>
+          <w14:textFill>
+            <w14:solidFill>
+              <w14:schemeClr w14:val="accent2"/>
+            </w14:solidFill>
+          </w14:textFill>
+        </w:rPr>
+        <w:t>#pragma once</w:t>
+      </w:r>
+    </w:p>
+    <w:p>
+      <w:pPr>
+        <w:numPr>
+          <w:ilvl w:val="0"/>
+          <w:numId w:val="0"/>
+        </w:numPr>
+        <w:ind w:left="0" w:leftChars="0" w:firstLine="0" w:firstLineChars="0"/>
+        <w:rPr>
+          <w:rFonts w:hint="default" w:ascii="华文中宋" w:hAnsi="华文中宋" w:eastAsia="华文中宋" w:cs="华文中宋"/>
+          <w:b/>
+          <w:bCs/>
+          <w:color w:val="ED7D31" w:themeColor="accent2"/>
+          <w:sz w:val="21"/>
+          <w:szCs w:val="21"/>
+          <w:u w:val="none"/>
+          <w:lang w:val="en-US" w:eastAsia="zh-CN"/>
+          <w14:textFill>
+            <w14:solidFill>
+              <w14:schemeClr w14:val="accent2"/>
+            </w14:solidFill>
+          </w14:textFill>
+        </w:rPr>
+      </w:pPr>
+      <w:r>
+        <w:rPr>
+          <w:rFonts w:hint="eastAsia" w:ascii="华文中宋" w:hAnsi="华文中宋" w:eastAsia="华文中宋" w:cs="华文中宋"/>
+          <w:b/>
+          <w:bCs/>
+          <w:color w:val="ED7D31" w:themeColor="accent2"/>
+          <w:sz w:val="21"/>
+          <w:szCs w:val="21"/>
+          <w:u w:val="none"/>
+          <w:lang w:val="en-US" w:eastAsia="zh-CN"/>
+          <w14:textFill>
+            <w14:solidFill>
+              <w14:schemeClr w14:val="accent2"/>
+            </w14:solidFill>
+          </w14:textFill>
+        </w:rPr>
+        <w:t>// 程序段</w:t>
       </w:r>
     </w:p>
     <w:p>
@@ -9088,7 +11325,7 @@
           <w:lang w:val="en-US" w:eastAsia="zh-CN"/>
         </w:rPr>
       </w:pPr>
-      <w:bookmarkStart w:id="6" w:name="_Toc13647"/>
+      <w:bookmarkStart w:id="7" w:name="_Toc10387"/>
       <w:r>
         <w:rPr>
           <w:rFonts w:hint="eastAsia" w:ascii="华文中宋" w:hAnsi="华文中宋" w:eastAsia="华文中宋" w:cs="华文中宋"/>
@@ -9104,7 +11341,7 @@
         </w:rPr>
         <w:t>时间ctime：</w:t>
       </w:r>
-      <w:bookmarkEnd w:id="6"/>
+      <w:bookmarkEnd w:id="7"/>
     </w:p>
     <w:tbl>
       <w:tblPr>
@@ -9909,12 +12146,6 @@
             <w:insideH w:val="single" w:color="auto" w:sz="4" w:space="0"/>
             <w:insideV w:val="single" w:color="auto" w:sz="4" w:space="0"/>
           </w:tblBorders>
-          <w:tblCellMar>
-            <w:top w:w="0" w:type="dxa"/>
-            <w:left w:w="108" w:type="dxa"/>
-            <w:bottom w:w="0" w:type="dxa"/>
-            <w:right w:w="108" w:type="dxa"/>
-          </w:tblCellMar>
         </w:tblPrEx>
         <w:trPr>
           <w:trHeight w:val="100" w:hRule="atLeast"/>
@@ -10052,12 +12283,6 @@
             <w:insideH w:val="single" w:color="auto" w:sz="4" w:space="0"/>
             <w:insideV w:val="single" w:color="auto" w:sz="4" w:space="0"/>
           </w:tblBorders>
-          <w:tblCellMar>
-            <w:top w:w="0" w:type="dxa"/>
-            <w:left w:w="108" w:type="dxa"/>
-            <w:bottom w:w="0" w:type="dxa"/>
-            <w:right w:w="108" w:type="dxa"/>
-          </w:tblCellMar>
         </w:tblPrEx>
         <w:trPr>
           <w:trHeight w:val="100" w:hRule="atLeast"/>
@@ -10531,12 +12756,6 @@
             <w:insideH w:val="single" w:color="auto" w:sz="4" w:space="0"/>
             <w:insideV w:val="single" w:color="auto" w:sz="4" w:space="0"/>
           </w:tblBorders>
-          <w:tblCellMar>
-            <w:top w:w="0" w:type="dxa"/>
-            <w:left w:w="108" w:type="dxa"/>
-            <w:bottom w:w="0" w:type="dxa"/>
-            <w:right w:w="108" w:type="dxa"/>
-          </w:tblCellMar>
         </w:tblPrEx>
         <w:tc>
           <w:tcPr>
@@ -11346,12 +13565,6 @@
             <w:insideH w:val="single" w:color="auto" w:sz="4" w:space="0"/>
             <w:insideV w:val="single" w:color="auto" w:sz="4" w:space="0"/>
           </w:tblBorders>
-          <w:tblCellMar>
-            <w:top w:w="0" w:type="dxa"/>
-            <w:left w:w="108" w:type="dxa"/>
-            <w:bottom w:w="0" w:type="dxa"/>
-            <w:right w:w="108" w:type="dxa"/>
-          </w:tblCellMar>
         </w:tblPrEx>
         <w:tc>
           <w:tcPr>
@@ -12745,7 +14958,7 @@
           <w:lang w:val="en-US" w:eastAsia="zh-CN"/>
         </w:rPr>
       </w:pPr>
-      <w:bookmarkStart w:id="7" w:name="_Toc17221"/>
+      <w:bookmarkStart w:id="8" w:name="_Toc23974"/>
       <w:r>
         <w:rPr>
           <w:rFonts w:hint="eastAsia" w:ascii="华文中宋" w:hAnsi="华文中宋" w:eastAsia="华文中宋" w:cs="华文中宋"/>
@@ -12777,7 +14990,7 @@
         </w:rPr>
         <w:t>：</w:t>
       </w:r>
-      <w:bookmarkEnd w:id="7"/>
+      <w:bookmarkEnd w:id="8"/>
     </w:p>
     <w:tbl>
       <w:tblPr>
@@ -12814,12 +15027,6 @@
             <w:insideH w:val="single" w:color="auto" w:sz="4" w:space="0"/>
             <w:insideV w:val="single" w:color="auto" w:sz="4" w:space="0"/>
           </w:tblBorders>
-          <w:tblCellMar>
-            <w:top w:w="0" w:type="dxa"/>
-            <w:left w:w="108" w:type="dxa"/>
-            <w:bottom w:w="0" w:type="dxa"/>
-            <w:right w:w="108" w:type="dxa"/>
-          </w:tblCellMar>
         </w:tblPrEx>
         <w:tc>
           <w:tcPr>
@@ -14736,7 +16943,7 @@
           <w:lang w:val="en-US" w:eastAsia="zh-CN"/>
         </w:rPr>
       </w:pPr>
-      <w:bookmarkStart w:id="8" w:name="_Toc2110"/>
+      <w:bookmarkStart w:id="9" w:name="_Toc27275"/>
       <w:r>
         <w:rPr>
           <w:rFonts w:hint="eastAsia" w:ascii="华文中宋" w:hAnsi="华文中宋" w:eastAsia="华文中宋" w:cs="华文中宋"/>
@@ -14752,7 +16959,7 @@
         </w:rPr>
         <w:t>类型typeinfo：</w:t>
       </w:r>
-      <w:bookmarkEnd w:id="8"/>
+      <w:bookmarkEnd w:id="9"/>
     </w:p>
     <w:tbl>
       <w:tblPr>
@@ -14928,7 +17135,7 @@
           <w:lang w:val="en-US" w:eastAsia="zh-CN"/>
         </w:rPr>
       </w:pPr>
-      <w:bookmarkStart w:id="9" w:name="_Toc25717"/>
+      <w:bookmarkStart w:id="10" w:name="_Toc16240"/>
       <w:r>
         <w:rPr>
           <w:rFonts w:hint="eastAsia" w:ascii="华文中宋" w:hAnsi="华文中宋" w:eastAsia="华文中宋" w:cs="华文中宋"/>
@@ -14944,7 +17151,7 @@
         </w:rPr>
         <w:t>矢量vector：</w:t>
       </w:r>
-      <w:bookmarkEnd w:id="9"/>
+      <w:bookmarkEnd w:id="10"/>
     </w:p>
     <w:tbl>
       <w:tblPr>
@@ -16051,7 +18258,7 @@
           <w:lang w:val="en-US" w:eastAsia="zh-CN"/>
         </w:rPr>
       </w:pPr>
-      <w:bookmarkStart w:id="10" w:name="_Toc10077"/>
+      <w:bookmarkStart w:id="11" w:name="_Toc3641"/>
       <w:r>
         <w:rPr>
           <w:rFonts w:hint="eastAsia" w:ascii="华文中宋" w:hAnsi="华文中宋" w:eastAsia="华文中宋" w:cs="华文中宋"/>
@@ -16067,9 +18274,9 @@
             </w14:solidFill>
           </w14:textFill>
         </w:rPr>
-        <w:t>.vscode：</w:t>
+        <w:t>配置.vscode：</w:t>
       </w:r>
-      <w:bookmarkEnd w:id="10"/>
+      <w:bookmarkEnd w:id="11"/>
     </w:p>
     <w:tbl>
       <w:tblPr>

</xml_diff>

<commit_message>
update on 2023-09-25 00:39:28.479310
</commit_message>
<xml_diff>
--- a/C++代码.docx
+++ b/C++代码.docx
@@ -6099,12 +6099,6 @@
             <w:insideH w:val="single" w:color="auto" w:sz="4" w:space="0"/>
             <w:insideV w:val="single" w:color="auto" w:sz="4" w:space="0"/>
           </w:tblBorders>
-          <w:tblCellMar>
-            <w:top w:w="0" w:type="dxa"/>
-            <w:left w:w="108" w:type="dxa"/>
-            <w:bottom w:w="0" w:type="dxa"/>
-            <w:right w:w="108" w:type="dxa"/>
-          </w:tblCellMar>
         </w:tblPrEx>
         <w:tc>
           <w:tcPr>
@@ -7621,7 +7615,7 @@
             </w14:solidFill>
           </w14:textFill>
         </w:rPr>
-        <w:t># define func(x, y) (x+y)</w:t>
+        <w:t># define &lt;Func&gt;(x, y) (x+y)</w:t>
       </w:r>
     </w:p>
     <w:p>
@@ -7663,7 +7657,7 @@
             </w14:solidFill>
           </w14:textFill>
         </w:rPr>
-        <w:t># define func(x, y) (x=y)</w:t>
+        <w:t># define &lt;Func&gt;(x, y) (x=y)</w:t>
       </w:r>
     </w:p>
     <w:p>
@@ -7705,7 +7699,7 @@
             </w14:solidFill>
           </w14:textFill>
         </w:rPr>
-        <w:t>void func(const &lt;Type&gt; &lt;Key&gt;)</w:t>
+        <w:t>void &lt;Func&gt;(const &lt;Type&gt; &lt;Key&gt;)</w:t>
       </w:r>
       <w:r>
         <w:rPr>
@@ -8419,8 +8413,9 @@
       </w:tblPr>
       <w:tblGrid>
         <w:gridCol w:w="1057"/>
-        <w:gridCol w:w="3812"/>
-        <w:gridCol w:w="4017"/>
+        <w:gridCol w:w="1057"/>
+        <w:gridCol w:w="3395"/>
+        <w:gridCol w:w="3710"/>
       </w:tblGrid>
       <w:tr>
         <w:tblPrEx>
@@ -8453,7 +8448,7 @@
               <w:bidi w:val="0"/>
               <w:jc w:val="both"/>
               <w:rPr>
-                <w:rFonts w:hint="default" w:ascii="华文中宋" w:hAnsi="华文中宋" w:eastAsia="华文中宋" w:cs="华文中宋"/>
+                <w:rFonts w:hint="eastAsia" w:ascii="华文中宋" w:hAnsi="华文中宋" w:eastAsia="华文中宋" w:cs="华文中宋"/>
                 <w:b/>
                 <w:bCs/>
                 <w:color w:val="ED7D31" w:themeColor="accent2"/>
@@ -8484,14 +8479,13 @@
                   </w14:solidFill>
                 </w14:textFill>
               </w:rPr>
-              <w:t>成员变量</w:t>
-            </w:r>
-          </w:p>
-        </w:tc>
-        <w:tc>
-          <w:tcPr>
-            <w:tcW w:w="0" w:type="auto"/>
-            <w:gridSpan w:val="2"/>
+              <w:t>static</w:t>
+            </w:r>
+          </w:p>
+        </w:tc>
+        <w:tc>
+          <w:tcPr>
+            <w:tcW w:w="0" w:type="auto"/>
             <w:vAlign w:val="center"/>
           </w:tcPr>
           <w:p>
@@ -8499,7 +8493,7 @@
               <w:bidi w:val="0"/>
               <w:jc w:val="both"/>
               <w:rPr>
-                <w:rFonts w:hint="default" w:ascii="华文中宋" w:hAnsi="华文中宋" w:eastAsia="华文中宋" w:cs="华文中宋"/>
+                <w:rFonts w:hint="eastAsia" w:ascii="华文中宋" w:hAnsi="华文中宋" w:eastAsia="华文中宋" w:cs="华文中宋"/>
                 <w:b/>
                 <w:bCs/>
                 <w:color w:val="ED7D31" w:themeColor="accent2"/>
@@ -8530,8 +8524,115 @@
                   </w14:solidFill>
                 </w14:textFill>
               </w:rPr>
-              <w:t>前缀“</w:t>
-            </w:r>
+              <w:t>成员变量</w:t>
+            </w:r>
+          </w:p>
+        </w:tc>
+        <w:tc>
+          <w:tcPr>
+            <w:tcW w:w="0" w:type="auto"/>
+            <w:vAlign w:val="center"/>
+          </w:tcPr>
+          <w:p>
+            <w:pPr>
+              <w:bidi w:val="0"/>
+              <w:jc w:val="both"/>
+              <w:rPr>
+                <w:rFonts w:hint="eastAsia" w:ascii="华文中宋" w:hAnsi="华文中宋" w:eastAsia="华文中宋" w:cs="华文中宋"/>
+                <w:b/>
+                <w:bCs/>
+                <w:color w:val="ED7D31" w:themeColor="accent2"/>
+                <w:kern w:val="2"/>
+                <w:sz w:val="21"/>
+                <w:szCs w:val="24"/>
+                <w:vertAlign w:val="baseline"/>
+                <w:lang w:val="en-US" w:eastAsia="zh-CN" w:bidi="ar-SA"/>
+                <w14:textFill>
+                  <w14:solidFill>
+                    <w14:schemeClr w14:val="accent2"/>
+                  </w14:solidFill>
+                </w14:textFill>
+              </w:rPr>
+            </w:pPr>
+            <w:r>
+              <w:rPr>
+                <w:rFonts w:hint="eastAsia" w:ascii="华文中宋" w:hAnsi="华文中宋" w:eastAsia="华文中宋" w:cs="华文中宋"/>
+                <w:b/>
+                <w:bCs/>
+                <w:color w:val="ED7D31" w:themeColor="accent2"/>
+                <w:sz w:val="21"/>
+                <w:szCs w:val="24"/>
+                <w:vertAlign w:val="baseline"/>
+                <w:lang w:val="en-US" w:eastAsia="zh-CN"/>
+                <w14:textFill>
+                  <w14:solidFill>
+                    <w14:schemeClr w14:val="accent2"/>
+                  </w14:solidFill>
+                </w14:textFill>
+              </w:rPr>
+              <w:t>static修饰 (需</w:t>
+            </w:r>
+            <w:r>
+              <w:rPr>
+                <w:rFonts w:hint="eastAsia" w:ascii="华文中宋" w:hAnsi="华文中宋" w:eastAsia="华文中宋" w:cs="华文中宋"/>
+                <w:b/>
+                <w:bCs/>
+                <w:i w:val="0"/>
+                <w:caps w:val="0"/>
+                <w:color w:val="EA82F1"/>
+                <w:spacing w:val="7"/>
+                <w:sz w:val="21"/>
+                <w:szCs w:val="21"/>
+                <w:lang w:val="en-US" w:eastAsia="zh-CN"/>
+              </w:rPr>
+              <w:t>类外初始化</w:t>
+            </w:r>
+            <w:r>
+              <w:rPr>
+                <w:rFonts w:hint="eastAsia" w:ascii="华文中宋" w:hAnsi="华文中宋" w:eastAsia="华文中宋" w:cs="华文中宋"/>
+                <w:b/>
+                <w:bCs/>
+                <w:color w:val="ED7D31" w:themeColor="accent2"/>
+                <w:sz w:val="21"/>
+                <w:szCs w:val="24"/>
+                <w:vertAlign w:val="baseline"/>
+                <w:lang w:val="en-US" w:eastAsia="zh-CN"/>
+                <w14:textFill>
+                  <w14:solidFill>
+                    <w14:schemeClr w14:val="accent2"/>
+                  </w14:solidFill>
+                </w14:textFill>
+              </w:rPr>
+              <w:t>)</w:t>
+            </w:r>
+          </w:p>
+        </w:tc>
+        <w:tc>
+          <w:tcPr>
+            <w:tcW w:w="0" w:type="auto"/>
+            <w:vAlign w:val="center"/>
+          </w:tcPr>
+          <w:p>
+            <w:pPr>
+              <w:bidi w:val="0"/>
+              <w:jc w:val="both"/>
+              <w:rPr>
+                <w:rFonts w:hint="eastAsia" w:ascii="华文中宋" w:hAnsi="华文中宋" w:eastAsia="华文中宋" w:cs="华文中宋"/>
+                <w:b/>
+                <w:bCs/>
+                <w:color w:val="ED7D31" w:themeColor="accent2"/>
+                <w:kern w:val="2"/>
+                <w:sz w:val="21"/>
+                <w:szCs w:val="24"/>
+                <w:vertAlign w:val="baseline"/>
+                <w:lang w:val="en-US" w:eastAsia="zh-CN" w:bidi="ar-SA"/>
+                <w14:textFill>
+                  <w14:solidFill>
+                    <w14:schemeClr w14:val="accent2"/>
+                  </w14:solidFill>
+                </w14:textFill>
+              </w:rPr>
+            </w:pPr>
             <w:r>
               <w:rPr>
                 <w:rFonts w:hint="eastAsia" w:ascii="华文中宋" w:hAnsi="华文中宋" w:eastAsia="华文中宋" w:cs="华文中宋"/>
@@ -8543,25 +8644,7 @@
                 <w:vertAlign w:val="baseline"/>
                 <w:lang w:val="en-US" w:eastAsia="zh-CN"/>
               </w:rPr>
-              <w:t>m_</w:t>
-            </w:r>
-            <w:r>
-              <w:rPr>
-                <w:rFonts w:hint="eastAsia" w:ascii="华文中宋" w:hAnsi="华文中宋" w:eastAsia="华文中宋" w:cs="华文中宋"/>
-                <w:b/>
-                <w:bCs/>
-                <w:color w:val="ED7D31" w:themeColor="accent2"/>
-                <w:sz w:val="21"/>
-                <w:szCs w:val="24"/>
-                <w:vertAlign w:val="baseline"/>
-                <w:lang w:val="en-US" w:eastAsia="zh-CN"/>
-                <w14:textFill>
-                  <w14:solidFill>
-                    <w14:schemeClr w14:val="accent2"/>
-                  </w14:solidFill>
-                </w14:textFill>
-              </w:rPr>
-              <w:t>”</w:t>
+              <w:t xml:space="preserve">&lt;dType&gt; &lt;Type&gt;::&lt;attr&gt; = &lt;value&gt; </w:t>
             </w:r>
           </w:p>
         </w:tc>
@@ -8590,7 +8673,6 @@
           <w:tcPr>
             <w:tcW w:w="0" w:type="auto"/>
             <w:vMerge w:val="continue"/>
-            <w:tcBorders/>
             <w:vAlign w:val="center"/>
           </w:tcPr>
           <w:p>
@@ -8656,13 +8738,14 @@
                   </w14:solidFill>
                 </w14:textFill>
               </w:rPr>
-              <w:t>静态 (需类外初始化，描述为全局变量)</w:t>
-            </w:r>
-          </w:p>
-        </w:tc>
-        <w:tc>
-          <w:tcPr>
-            <w:tcW w:w="0" w:type="auto"/>
+              <w:t>成员方法</w:t>
+            </w:r>
+          </w:p>
+        </w:tc>
+        <w:tc>
+          <w:tcPr>
+            <w:tcW w:w="0" w:type="auto"/>
+            <w:gridSpan w:val="2"/>
             <w:vAlign w:val="center"/>
           </w:tcPr>
           <w:p>
@@ -8670,7 +8753,19 @@
               <w:bidi w:val="0"/>
               <w:jc w:val="both"/>
               <w:rPr>
-                <w:rFonts w:hint="default" w:ascii="华文中宋" w:hAnsi="华文中宋" w:eastAsia="华文中宋" w:cs="华文中宋"/>
+                <w:rFonts w:hint="eastAsia" w:ascii="华文中宋" w:hAnsi="华文中宋" w:eastAsia="华文中宋" w:cs="华文中宋"/>
+                <w:b/>
+                <w:bCs/>
+                <w:color w:val="FF0000"/>
+                <w:sz w:val="21"/>
+                <w:szCs w:val="21"/>
+                <w:vertAlign w:val="baseline"/>
+                <w:lang w:val="en-US" w:eastAsia="zh-CN"/>
+              </w:rPr>
+            </w:pPr>
+            <w:r>
+              <w:rPr>
+                <w:rFonts w:hint="eastAsia" w:ascii="华文中宋" w:hAnsi="华文中宋" w:eastAsia="华文中宋" w:cs="华文中宋"/>
                 <w:b/>
                 <w:bCs/>
                 <w:color w:val="ED7D31" w:themeColor="accent2"/>
@@ -8684,19 +8779,22 @@
                   </w14:solidFill>
                 </w14:textFill>
               </w:rPr>
-            </w:pPr>
-            <w:r>
-              <w:rPr>
-                <w:rFonts w:hint="eastAsia" w:ascii="华文中宋" w:hAnsi="华文中宋" w:eastAsia="华文中宋" w:cs="华文中宋"/>
-                <w:b/>
-                <w:bCs/>
-                <w:color w:val="FF0000"/>
-                <w:sz w:val="21"/>
-                <w:szCs w:val="21"/>
-                <w:vertAlign w:val="baseline"/>
-                <w:lang w:val="en-US" w:eastAsia="zh-CN"/>
-              </w:rPr>
-              <w:t xml:space="preserve">&lt;dType&gt; &lt;Type&gt;::&lt;attr&gt; = &lt;value&gt; </w:t>
+              <w:t>static修饰函数返回值，只能访问</w:t>
+            </w:r>
+            <w:r>
+              <w:rPr>
+                <w:rFonts w:hint="eastAsia" w:ascii="华文中宋" w:hAnsi="华文中宋" w:eastAsia="华文中宋" w:cs="华文中宋"/>
+                <w:b/>
+                <w:bCs/>
+                <w:i w:val="0"/>
+                <w:caps w:val="0"/>
+                <w:color w:val="EA82F1"/>
+                <w:spacing w:val="7"/>
+                <w:sz w:val="21"/>
+                <w:szCs w:val="21"/>
+                <w:lang w:val="en-US" w:eastAsia="zh-CN"/>
+              </w:rPr>
+              <w:t>静态成员变量</w:t>
             </w:r>
           </w:p>
         </w:tc>
@@ -8724,6 +8822,7 @@
         <w:tc>
           <w:tcPr>
             <w:tcW w:w="0" w:type="auto"/>
+            <w:vMerge w:val="restart"/>
             <w:vAlign w:val="center"/>
           </w:tcPr>
           <w:p>
@@ -8762,14 +8861,13 @@
                   </w14:solidFill>
                 </w14:textFill>
               </w:rPr>
-              <w:t>静态方法</w:t>
-            </w:r>
-          </w:p>
-        </w:tc>
-        <w:tc>
-          <w:tcPr>
-            <w:tcW w:w="0" w:type="auto"/>
-            <w:gridSpan w:val="2"/>
+              <w:t>const</w:t>
+            </w:r>
+          </w:p>
+        </w:tc>
+        <w:tc>
+          <w:tcPr>
+            <w:tcW w:w="0" w:type="auto"/>
             <w:vAlign w:val="center"/>
           </w:tcPr>
           <w:p>
@@ -8808,7 +8906,68 @@
                   </w14:solidFill>
                 </w14:textFill>
               </w:rPr>
-              <w:t>static修饰函数返回值，只能访问static修饰的成员变量</w:t>
+              <w:t>对象</w:t>
+            </w:r>
+          </w:p>
+        </w:tc>
+        <w:tc>
+          <w:tcPr>
+            <w:tcW w:w="0" w:type="auto"/>
+            <w:gridSpan w:val="2"/>
+            <w:vAlign w:val="center"/>
+          </w:tcPr>
+          <w:p>
+            <w:pPr>
+              <w:bidi w:val="0"/>
+              <w:jc w:val="both"/>
+              <w:rPr>
+                <w:rFonts w:hint="default" w:ascii="华文中宋" w:hAnsi="华文中宋" w:eastAsia="华文中宋" w:cs="华文中宋"/>
+                <w:b/>
+                <w:bCs/>
+                <w:color w:val="ED7D31" w:themeColor="accent2"/>
+                <w:sz w:val="21"/>
+                <w:szCs w:val="24"/>
+                <w:vertAlign w:val="baseline"/>
+                <w:lang w:val="en-US" w:eastAsia="zh-CN"/>
+                <w14:textFill>
+                  <w14:solidFill>
+                    <w14:schemeClr w14:val="accent2"/>
+                  </w14:solidFill>
+                </w14:textFill>
+              </w:rPr>
+            </w:pPr>
+            <w:r>
+              <w:rPr>
+                <w:rFonts w:hint="eastAsia" w:ascii="华文中宋" w:hAnsi="华文中宋" w:eastAsia="华文中宋" w:cs="华文中宋"/>
+                <w:b/>
+                <w:bCs/>
+                <w:color w:val="ED7D31" w:themeColor="accent2"/>
+                <w:sz w:val="21"/>
+                <w:szCs w:val="24"/>
+                <w:vertAlign w:val="baseline"/>
+                <w:lang w:val="en-US" w:eastAsia="zh-CN"/>
+                <w14:textFill>
+                  <w14:solidFill>
+                    <w14:schemeClr w14:val="accent2"/>
+                  </w14:solidFill>
+                </w14:textFill>
+              </w:rPr>
+              <w:t>只能调用</w:t>
+            </w:r>
+            <w:r>
+              <w:rPr>
+                <w:rFonts w:hint="eastAsia" w:ascii="华文中宋" w:hAnsi="华文中宋" w:eastAsia="华文中宋" w:cs="华文中宋"/>
+                <w:b/>
+                <w:bCs/>
+                <w:i w:val="0"/>
+                <w:caps w:val="0"/>
+                <w:color w:val="EA82F1"/>
+                <w:spacing w:val="7"/>
+                <w:sz w:val="21"/>
+                <w:szCs w:val="21"/>
+                <w:lang w:val="en-US" w:eastAsia="zh-CN"/>
+              </w:rPr>
+              <w:t>常方法</w:t>
             </w:r>
           </w:p>
         </w:tc>
@@ -8836,7 +8995,7 @@
         <w:tc>
           <w:tcPr>
             <w:tcW w:w="0" w:type="auto"/>
-            <w:vMerge w:val="restart"/>
+            <w:vMerge w:val="continue"/>
             <w:vAlign w:val="center"/>
           </w:tcPr>
           <w:p>
@@ -8844,7 +9003,7 @@
               <w:bidi w:val="0"/>
               <w:jc w:val="both"/>
               <w:rPr>
-                <w:rFonts w:hint="default" w:ascii="华文中宋" w:hAnsi="华文中宋" w:eastAsia="华文中宋" w:cs="华文中宋"/>
+                <w:rFonts w:hint="eastAsia" w:ascii="华文中宋" w:hAnsi="华文中宋" w:eastAsia="华文中宋" w:cs="华文中宋"/>
                 <w:b/>
                 <w:bCs/>
                 <w:color w:val="ED7D31" w:themeColor="accent2"/>
@@ -8859,24 +9018,6 @@
                 </w14:textFill>
               </w:rPr>
             </w:pPr>
-            <w:r>
-              <w:rPr>
-                <w:rFonts w:hint="eastAsia" w:ascii="华文中宋" w:hAnsi="华文中宋" w:eastAsia="华文中宋" w:cs="华文中宋"/>
-                <w:b/>
-                <w:bCs/>
-                <w:color w:val="ED7D31" w:themeColor="accent2"/>
-                <w:sz w:val="21"/>
-                <w:szCs w:val="24"/>
-                <w:vertAlign w:val="baseline"/>
-                <w:lang w:val="en-US" w:eastAsia="zh-CN"/>
-                <w14:textFill>
-                  <w14:solidFill>
-                    <w14:schemeClr w14:val="accent2"/>
-                  </w14:solidFill>
-                </w14:textFill>
-              </w:rPr>
-              <w:t>访问权限</w:t>
-            </w:r>
           </w:p>
         </w:tc>
         <w:tc>
@@ -8892,25 +9033,35 @@
                 <w:rFonts w:hint="default" w:ascii="华文中宋" w:hAnsi="华文中宋" w:eastAsia="华文中宋" w:cs="华文中宋"/>
                 <w:b/>
                 <w:bCs/>
-                <w:color w:val="FF0000"/>
-                <w:sz w:val="21"/>
-                <w:szCs w:val="21"/>
-                <w:vertAlign w:val="baseline"/>
-                <w:lang w:val="en-US" w:eastAsia="zh-CN"/>
-              </w:rPr>
-            </w:pPr>
-            <w:r>
-              <w:rPr>
-                <w:rFonts w:hint="eastAsia" w:ascii="华文中宋" w:hAnsi="华文中宋" w:eastAsia="华文中宋" w:cs="华文中宋"/>
-                <w:b/>
-                <w:bCs/>
-                <w:color w:val="FF0000"/>
-                <w:sz w:val="21"/>
-                <w:szCs w:val="21"/>
-                <w:vertAlign w:val="baseline"/>
-                <w:lang w:val="en-US" w:eastAsia="zh-CN"/>
-              </w:rPr>
-              <w:t>private (默认)</w:t>
+                <w:color w:val="ED7D31" w:themeColor="accent2"/>
+                <w:sz w:val="21"/>
+                <w:szCs w:val="24"/>
+                <w:vertAlign w:val="baseline"/>
+                <w:lang w:val="en-US" w:eastAsia="zh-CN"/>
+                <w14:textFill>
+                  <w14:solidFill>
+                    <w14:schemeClr w14:val="accent2"/>
+                  </w14:solidFill>
+                </w14:textFill>
+              </w:rPr>
+            </w:pPr>
+            <w:r>
+              <w:rPr>
+                <w:rFonts w:hint="eastAsia" w:ascii="华文中宋" w:hAnsi="华文中宋" w:eastAsia="华文中宋" w:cs="华文中宋"/>
+                <w:b/>
+                <w:bCs/>
+                <w:color w:val="ED7D31" w:themeColor="accent2"/>
+                <w:sz w:val="21"/>
+                <w:szCs w:val="24"/>
+                <w:vertAlign w:val="baseline"/>
+                <w:lang w:val="en-US" w:eastAsia="zh-CN"/>
+                <w14:textFill>
+                  <w14:solidFill>
+                    <w14:schemeClr w14:val="accent2"/>
+                  </w14:solidFill>
+                </w14:textFill>
+              </w:rPr>
+              <w:t>成员方法</w:t>
             </w:r>
           </w:p>
         </w:tc>
@@ -8952,7 +9103,7 @@
                 <w:szCs w:val="21"/>
                 <w:lang w:val="en-US" w:eastAsia="zh-CN"/>
               </w:rPr>
-              <w:t>私有</w:t>
+              <w:t>只修改mutable修饰</w:t>
             </w:r>
             <w:r>
               <w:rPr>
@@ -8970,7 +9121,44 @@
                   </w14:solidFill>
                 </w14:textFill>
               </w:rPr>
-              <w:t>，不可继承</w:t>
+              <w:t>的成员变量</w:t>
+            </w:r>
+          </w:p>
+        </w:tc>
+        <w:tc>
+          <w:tcPr>
+            <w:tcW w:w="0" w:type="auto"/>
+            <w:vAlign w:val="center"/>
+          </w:tcPr>
+          <w:p>
+            <w:pPr>
+              <w:bidi w:val="0"/>
+              <w:jc w:val="both"/>
+              <w:rPr>
+                <w:rFonts w:hint="default" w:ascii="华文中宋" w:hAnsi="华文中宋" w:eastAsia="华文中宋" w:cs="华文中宋"/>
+                <w:b/>
+                <w:bCs/>
+                <w:i w:val="0"/>
+                <w:caps w:val="0"/>
+                <w:color w:val="EA82F1"/>
+                <w:spacing w:val="7"/>
+                <w:sz w:val="21"/>
+                <w:szCs w:val="21"/>
+                <w:lang w:val="en-US" w:eastAsia="zh-CN"/>
+              </w:rPr>
+            </w:pPr>
+            <w:r>
+              <w:rPr>
+                <w:rFonts w:hint="eastAsia" w:ascii="华文中宋" w:hAnsi="华文中宋" w:eastAsia="华文中宋" w:cs="华文中宋"/>
+                <w:b/>
+                <w:bCs/>
+                <w:color w:val="FF0000"/>
+                <w:sz w:val="21"/>
+                <w:szCs w:val="21"/>
+                <w:vertAlign w:val="baseline"/>
+                <w:lang w:val="en-US" w:eastAsia="zh-CN"/>
+              </w:rPr>
+              <w:t>&lt;rType&gt; &lt;Func&gt;(*args) const</w:t>
             </w:r>
           </w:p>
         </w:tc>
@@ -8998,54 +9186,52 @@
         <w:tc>
           <w:tcPr>
             <w:tcW w:w="0" w:type="auto"/>
-            <w:vMerge w:val="continue"/>
             <w:vAlign w:val="center"/>
           </w:tcPr>
           <w:p>
             <w:pPr>
               <w:bidi w:val="0"/>
               <w:jc w:val="both"/>
-            </w:pPr>
-          </w:p>
-        </w:tc>
-        <w:tc>
-          <w:tcPr>
-            <w:tcW w:w="0" w:type="auto"/>
-            <w:vAlign w:val="center"/>
-          </w:tcPr>
-          <w:p>
-            <w:pPr>
-              <w:bidi w:val="0"/>
-              <w:jc w:val="both"/>
               <w:rPr>
                 <w:rFonts w:hint="default" w:ascii="华文中宋" w:hAnsi="华文中宋" w:eastAsia="华文中宋" w:cs="华文中宋"/>
                 <w:b/>
                 <w:bCs/>
-                <w:color w:val="FF0000"/>
-                <w:sz w:val="21"/>
-                <w:szCs w:val="21"/>
-                <w:vertAlign w:val="baseline"/>
-                <w:lang w:val="en-US" w:eastAsia="zh-CN"/>
-              </w:rPr>
-            </w:pPr>
-            <w:r>
-              <w:rPr>
-                <w:rFonts w:hint="eastAsia" w:ascii="华文中宋" w:hAnsi="华文中宋" w:eastAsia="华文中宋" w:cs="华文中宋"/>
-                <w:b/>
-                <w:bCs/>
-                <w:color w:val="FF0000"/>
-                <w:sz w:val="21"/>
-                <w:szCs w:val="21"/>
-                <w:vertAlign w:val="baseline"/>
-                <w:lang w:val="en-US" w:eastAsia="zh-CN"/>
-              </w:rPr>
-              <w:t>protected</w:t>
-            </w:r>
-          </w:p>
-        </w:tc>
-        <w:tc>
-          <w:tcPr>
-            <w:tcW w:w="0" w:type="auto"/>
+                <w:color w:val="ED7D31" w:themeColor="accent2"/>
+                <w:sz w:val="21"/>
+                <w:szCs w:val="24"/>
+                <w:vertAlign w:val="baseline"/>
+                <w:lang w:val="en-US" w:eastAsia="zh-CN"/>
+                <w14:textFill>
+                  <w14:solidFill>
+                    <w14:schemeClr w14:val="accent2"/>
+                  </w14:solidFill>
+                </w14:textFill>
+              </w:rPr>
+            </w:pPr>
+            <w:r>
+              <w:rPr>
+                <w:rFonts w:hint="eastAsia" w:ascii="华文中宋" w:hAnsi="华文中宋" w:eastAsia="华文中宋" w:cs="华文中宋"/>
+                <w:b/>
+                <w:bCs/>
+                <w:color w:val="ED7D31" w:themeColor="accent2"/>
+                <w:sz w:val="21"/>
+                <w:szCs w:val="24"/>
+                <w:vertAlign w:val="baseline"/>
+                <w:lang w:val="en-US" w:eastAsia="zh-CN"/>
+                <w14:textFill>
+                  <w14:solidFill>
+                    <w14:schemeClr w14:val="accent2"/>
+                  </w14:solidFill>
+                </w14:textFill>
+              </w:rPr>
+              <w:t>成员方法</w:t>
+            </w:r>
+          </w:p>
+        </w:tc>
+        <w:tc>
+          <w:tcPr>
+            <w:tcW w:w="0" w:type="auto"/>
+            <w:gridSpan w:val="3"/>
             <w:vAlign w:val="center"/>
           </w:tcPr>
           <w:p>
@@ -9081,7 +9267,7 @@
                 <w:szCs w:val="21"/>
                 <w:lang w:val="en-US" w:eastAsia="zh-CN"/>
               </w:rPr>
-              <w:t>私有</w:t>
+              <w:t>自身</w:t>
             </w:r>
             <w:r>
               <w:rPr>
@@ -9099,7 +9285,22 @@
                   </w14:solidFill>
                 </w14:textFill>
               </w:rPr>
-              <w:t>，可继承</w:t>
+              <w:t>的指针常量</w:t>
+            </w:r>
+            <w:r>
+              <w:rPr>
+                <w:rFonts w:hint="eastAsia" w:ascii="华文中宋" w:hAnsi="华文中宋" w:eastAsia="华文中宋" w:cs="华文中宋"/>
+                <w:b/>
+                <w:bCs/>
+                <w:i w:val="0"/>
+                <w:caps w:val="0"/>
+                <w:color w:val="EA82F1"/>
+                <w:spacing w:val="7"/>
+                <w:sz w:val="21"/>
+                <w:szCs w:val="21"/>
+                <w:lang w:val="en-US" w:eastAsia="zh-CN"/>
+              </w:rPr>
+              <w:t>this</w:t>
             </w:r>
           </w:p>
         </w:tc>
@@ -9127,7 +9328,7 @@
         <w:tc>
           <w:tcPr>
             <w:tcW w:w="0" w:type="auto"/>
-            <w:vMerge w:val="continue"/>
+            <w:vMerge w:val="restart"/>
             <w:vAlign w:val="center"/>
           </w:tcPr>
           <w:p>
@@ -9150,11 +9351,30 @@
                 </w14:textFill>
               </w:rPr>
             </w:pPr>
-          </w:p>
-        </w:tc>
-        <w:tc>
-          <w:tcPr>
-            <w:tcW w:w="0" w:type="auto"/>
+            <w:r>
+              <w:rPr>
+                <w:rFonts w:hint="eastAsia" w:ascii="华文中宋" w:hAnsi="华文中宋" w:eastAsia="华文中宋" w:cs="华文中宋"/>
+                <w:b/>
+                <w:bCs/>
+                <w:color w:val="ED7D31" w:themeColor="accent2"/>
+                <w:sz w:val="21"/>
+                <w:szCs w:val="24"/>
+                <w:vertAlign w:val="baseline"/>
+                <w:lang w:val="en-US" w:eastAsia="zh-CN"/>
+                <w14:textFill>
+                  <w14:solidFill>
+                    <w14:schemeClr w14:val="accent2"/>
+                  </w14:solidFill>
+                </w14:textFill>
+              </w:rPr>
+              <w:t>访问权限</w:t>
+            </w:r>
+          </w:p>
+        </w:tc>
+        <w:tc>
+          <w:tcPr>
+            <w:tcW w:w="0" w:type="auto"/>
+            <w:gridSpan w:val="2"/>
             <w:vAlign w:val="center"/>
           </w:tcPr>
           <w:p>
@@ -9183,7 +9403,7 @@
                 <w:vertAlign w:val="baseline"/>
                 <w:lang w:val="en-US" w:eastAsia="zh-CN"/>
               </w:rPr>
-              <w:t>public</w:t>
+              <w:t>private (默认)</w:t>
             </w:r>
           </w:p>
         </w:tc>
@@ -9225,7 +9445,1136 @@
                 <w:szCs w:val="21"/>
                 <w:lang w:val="en-US" w:eastAsia="zh-CN"/>
               </w:rPr>
+              <w:t>私有</w:t>
+            </w:r>
+            <w:r>
+              <w:rPr>
+                <w:rFonts w:hint="eastAsia" w:ascii="华文中宋" w:hAnsi="华文中宋" w:eastAsia="华文中宋" w:cs="华文中宋"/>
+                <w:b/>
+                <w:bCs/>
+                <w:color w:val="ED7D31" w:themeColor="accent2"/>
+                <w:sz w:val="21"/>
+                <w:szCs w:val="24"/>
+                <w:vertAlign w:val="baseline"/>
+                <w:lang w:val="en-US" w:eastAsia="zh-CN"/>
+                <w14:textFill>
+                  <w14:solidFill>
+                    <w14:schemeClr w14:val="accent2"/>
+                  </w14:solidFill>
+                </w14:textFill>
+              </w:rPr>
+              <w:t>，不可继承，可被友元访问</w:t>
+            </w:r>
+          </w:p>
+        </w:tc>
+      </w:tr>
+      <w:tr>
+        <w:tblPrEx>
+          <w:tblBorders>
+            <w:top w:val="single" w:color="auto" w:sz="4" w:space="0"/>
+            <w:left w:val="single" w:color="auto" w:sz="4" w:space="0"/>
+            <w:bottom w:val="single" w:color="auto" w:sz="4" w:space="0"/>
+            <w:right w:val="single" w:color="auto" w:sz="4" w:space="0"/>
+            <w:insideH w:val="single" w:color="auto" w:sz="4" w:space="0"/>
+            <w:insideV w:val="single" w:color="auto" w:sz="4" w:space="0"/>
+          </w:tblBorders>
+          <w:tblCellMar>
+            <w:top w:w="0" w:type="dxa"/>
+            <w:left w:w="108" w:type="dxa"/>
+            <w:bottom w:w="0" w:type="dxa"/>
+            <w:right w:w="108" w:type="dxa"/>
+          </w:tblCellMar>
+        </w:tblPrEx>
+        <w:trPr>
+          <w:trHeight w:val="104" w:hRule="atLeast"/>
+        </w:trPr>
+        <w:tc>
+          <w:tcPr>
+            <w:tcW w:w="0" w:type="auto"/>
+            <w:vMerge w:val="continue"/>
+            <w:vAlign w:val="center"/>
+          </w:tcPr>
+          <w:p>
+            <w:pPr>
+              <w:bidi w:val="0"/>
+              <w:jc w:val="both"/>
+            </w:pPr>
+          </w:p>
+        </w:tc>
+        <w:tc>
+          <w:tcPr>
+            <w:tcW w:w="0" w:type="auto"/>
+            <w:gridSpan w:val="2"/>
+            <w:vAlign w:val="center"/>
+          </w:tcPr>
+          <w:p>
+            <w:pPr>
+              <w:bidi w:val="0"/>
+              <w:jc w:val="both"/>
+              <w:rPr>
+                <w:rFonts w:hint="default" w:ascii="华文中宋" w:hAnsi="华文中宋" w:eastAsia="华文中宋" w:cs="华文中宋"/>
+                <w:b/>
+                <w:bCs/>
+                <w:color w:val="FF0000"/>
+                <w:sz w:val="21"/>
+                <w:szCs w:val="21"/>
+                <w:vertAlign w:val="baseline"/>
+                <w:lang w:val="en-US" w:eastAsia="zh-CN"/>
+              </w:rPr>
+            </w:pPr>
+            <w:r>
+              <w:rPr>
+                <w:rFonts w:hint="eastAsia" w:ascii="华文中宋" w:hAnsi="华文中宋" w:eastAsia="华文中宋" w:cs="华文中宋"/>
+                <w:b/>
+                <w:bCs/>
+                <w:color w:val="FF0000"/>
+                <w:sz w:val="21"/>
+                <w:szCs w:val="21"/>
+                <w:vertAlign w:val="baseline"/>
+                <w:lang w:val="en-US" w:eastAsia="zh-CN"/>
+              </w:rPr>
+              <w:t>protected</w:t>
+            </w:r>
+          </w:p>
+        </w:tc>
+        <w:tc>
+          <w:tcPr>
+            <w:tcW w:w="0" w:type="auto"/>
+            <w:vAlign w:val="center"/>
+          </w:tcPr>
+          <w:p>
+            <w:pPr>
+              <w:bidi w:val="0"/>
+              <w:jc w:val="both"/>
+              <w:rPr>
+                <w:rFonts w:hint="default" w:ascii="华文中宋" w:hAnsi="华文中宋" w:eastAsia="华文中宋" w:cs="华文中宋"/>
+                <w:b/>
+                <w:bCs/>
+                <w:color w:val="ED7D31" w:themeColor="accent2"/>
+                <w:sz w:val="21"/>
+                <w:szCs w:val="24"/>
+                <w:vertAlign w:val="baseline"/>
+                <w:lang w:val="en-US" w:eastAsia="zh-CN"/>
+                <w14:textFill>
+                  <w14:solidFill>
+                    <w14:schemeClr w14:val="accent2"/>
+                  </w14:solidFill>
+                </w14:textFill>
+              </w:rPr>
+            </w:pPr>
+            <w:r>
+              <w:rPr>
+                <w:rFonts w:hint="eastAsia" w:ascii="华文中宋" w:hAnsi="华文中宋" w:eastAsia="华文中宋" w:cs="华文中宋"/>
+                <w:b/>
+                <w:bCs/>
+                <w:i w:val="0"/>
+                <w:caps w:val="0"/>
+                <w:color w:val="EA82F1"/>
+                <w:spacing w:val="7"/>
+                <w:sz w:val="21"/>
+                <w:szCs w:val="21"/>
+                <w:lang w:val="en-US" w:eastAsia="zh-CN"/>
+              </w:rPr>
+              <w:t>私有</w:t>
+            </w:r>
+            <w:r>
+              <w:rPr>
+                <w:rFonts w:hint="eastAsia" w:ascii="华文中宋" w:hAnsi="华文中宋" w:eastAsia="华文中宋" w:cs="华文中宋"/>
+                <w:b/>
+                <w:bCs/>
+                <w:color w:val="ED7D31" w:themeColor="accent2"/>
+                <w:sz w:val="21"/>
+                <w:szCs w:val="24"/>
+                <w:vertAlign w:val="baseline"/>
+                <w:lang w:val="en-US" w:eastAsia="zh-CN"/>
+                <w14:textFill>
+                  <w14:solidFill>
+                    <w14:schemeClr w14:val="accent2"/>
+                  </w14:solidFill>
+                </w14:textFill>
+              </w:rPr>
+              <w:t>，可继承，可被友元访问</w:t>
+            </w:r>
+          </w:p>
+        </w:tc>
+      </w:tr>
+      <w:tr>
+        <w:tblPrEx>
+          <w:tblBorders>
+            <w:top w:val="single" w:color="auto" w:sz="4" w:space="0"/>
+            <w:left w:val="single" w:color="auto" w:sz="4" w:space="0"/>
+            <w:bottom w:val="single" w:color="auto" w:sz="4" w:space="0"/>
+            <w:right w:val="single" w:color="auto" w:sz="4" w:space="0"/>
+            <w:insideH w:val="single" w:color="auto" w:sz="4" w:space="0"/>
+            <w:insideV w:val="single" w:color="auto" w:sz="4" w:space="0"/>
+          </w:tblBorders>
+          <w:tblCellMar>
+            <w:top w:w="0" w:type="dxa"/>
+            <w:left w:w="108" w:type="dxa"/>
+            <w:bottom w:w="0" w:type="dxa"/>
+            <w:right w:w="108" w:type="dxa"/>
+          </w:tblCellMar>
+        </w:tblPrEx>
+        <w:trPr>
+          <w:trHeight w:val="104" w:hRule="atLeast"/>
+        </w:trPr>
+        <w:tc>
+          <w:tcPr>
+            <w:tcW w:w="0" w:type="auto"/>
+            <w:vMerge w:val="continue"/>
+            <w:vAlign w:val="center"/>
+          </w:tcPr>
+          <w:p>
+            <w:pPr>
+              <w:bidi w:val="0"/>
+              <w:jc w:val="both"/>
+              <w:rPr>
+                <w:rFonts w:hint="default" w:ascii="华文中宋" w:hAnsi="华文中宋" w:eastAsia="华文中宋" w:cs="华文中宋"/>
+                <w:b/>
+                <w:bCs/>
+                <w:color w:val="ED7D31" w:themeColor="accent2"/>
+                <w:sz w:val="21"/>
+                <w:szCs w:val="24"/>
+                <w:vertAlign w:val="baseline"/>
+                <w:lang w:val="en-US" w:eastAsia="zh-CN"/>
+                <w14:textFill>
+                  <w14:solidFill>
+                    <w14:schemeClr w14:val="accent2"/>
+                  </w14:solidFill>
+                </w14:textFill>
+              </w:rPr>
+            </w:pPr>
+          </w:p>
+        </w:tc>
+        <w:tc>
+          <w:tcPr>
+            <w:tcW w:w="0" w:type="auto"/>
+            <w:gridSpan w:val="2"/>
+            <w:vAlign w:val="center"/>
+          </w:tcPr>
+          <w:p>
+            <w:pPr>
+              <w:bidi w:val="0"/>
+              <w:jc w:val="both"/>
+              <w:rPr>
+                <w:rFonts w:hint="default" w:ascii="华文中宋" w:hAnsi="华文中宋" w:eastAsia="华文中宋" w:cs="华文中宋"/>
+                <w:b/>
+                <w:bCs/>
+                <w:color w:val="FF0000"/>
+                <w:sz w:val="21"/>
+                <w:szCs w:val="21"/>
+                <w:vertAlign w:val="baseline"/>
+                <w:lang w:val="en-US" w:eastAsia="zh-CN"/>
+              </w:rPr>
+            </w:pPr>
+            <w:r>
+              <w:rPr>
+                <w:rFonts w:hint="eastAsia" w:ascii="华文中宋" w:hAnsi="华文中宋" w:eastAsia="华文中宋" w:cs="华文中宋"/>
+                <w:b/>
+                <w:bCs/>
+                <w:color w:val="FF0000"/>
+                <w:sz w:val="21"/>
+                <w:szCs w:val="21"/>
+                <w:vertAlign w:val="baseline"/>
+                <w:lang w:val="en-US" w:eastAsia="zh-CN"/>
+              </w:rPr>
+              <w:t>public</w:t>
+            </w:r>
+          </w:p>
+        </w:tc>
+        <w:tc>
+          <w:tcPr>
+            <w:tcW w:w="0" w:type="auto"/>
+            <w:vAlign w:val="center"/>
+          </w:tcPr>
+          <w:p>
+            <w:pPr>
+              <w:bidi w:val="0"/>
+              <w:jc w:val="both"/>
+              <w:rPr>
+                <w:rFonts w:hint="default" w:ascii="华文中宋" w:hAnsi="华文中宋" w:eastAsia="华文中宋" w:cs="华文中宋"/>
+                <w:b/>
+                <w:bCs/>
+                <w:color w:val="ED7D31" w:themeColor="accent2"/>
+                <w:sz w:val="21"/>
+                <w:szCs w:val="24"/>
+                <w:vertAlign w:val="baseline"/>
+                <w:lang w:val="en-US" w:eastAsia="zh-CN"/>
+                <w14:textFill>
+                  <w14:solidFill>
+                    <w14:schemeClr w14:val="accent2"/>
+                  </w14:solidFill>
+                </w14:textFill>
+              </w:rPr>
+            </w:pPr>
+            <w:r>
+              <w:rPr>
+                <w:rFonts w:hint="eastAsia" w:ascii="华文中宋" w:hAnsi="华文中宋" w:eastAsia="华文中宋" w:cs="华文中宋"/>
+                <w:b/>
+                <w:bCs/>
+                <w:i w:val="0"/>
+                <w:caps w:val="0"/>
+                <w:color w:val="EA82F1"/>
+                <w:spacing w:val="7"/>
+                <w:sz w:val="21"/>
+                <w:szCs w:val="21"/>
+                <w:lang w:val="en-US" w:eastAsia="zh-CN"/>
+              </w:rPr>
               <w:t>公有</w:t>
+            </w:r>
+          </w:p>
+        </w:tc>
+      </w:tr>
+      <w:tr>
+        <w:tblPrEx>
+          <w:tblBorders>
+            <w:top w:val="single" w:color="auto" w:sz="4" w:space="0"/>
+            <w:left w:val="single" w:color="auto" w:sz="4" w:space="0"/>
+            <w:bottom w:val="single" w:color="auto" w:sz="4" w:space="0"/>
+            <w:right w:val="single" w:color="auto" w:sz="4" w:space="0"/>
+            <w:insideH w:val="single" w:color="auto" w:sz="4" w:space="0"/>
+            <w:insideV w:val="single" w:color="auto" w:sz="4" w:space="0"/>
+          </w:tblBorders>
+          <w:tblCellMar>
+            <w:top w:w="0" w:type="dxa"/>
+            <w:left w:w="108" w:type="dxa"/>
+            <w:bottom w:w="0" w:type="dxa"/>
+            <w:right w:w="108" w:type="dxa"/>
+          </w:tblCellMar>
+        </w:tblPrEx>
+        <w:trPr>
+          <w:trHeight w:val="104" w:hRule="atLeast"/>
+        </w:trPr>
+        <w:tc>
+          <w:tcPr>
+            <w:tcW w:w="0" w:type="auto"/>
+            <w:vMerge w:val="restart"/>
+            <w:vAlign w:val="center"/>
+          </w:tcPr>
+          <w:p>
+            <w:pPr>
+              <w:bidi w:val="0"/>
+              <w:jc w:val="both"/>
+              <w:rPr>
+                <w:rFonts w:hint="default" w:ascii="华文中宋" w:hAnsi="华文中宋" w:eastAsia="华文中宋" w:cs="华文中宋"/>
+                <w:b/>
+                <w:bCs/>
+                <w:color w:val="ED7D31" w:themeColor="accent2"/>
+                <w:sz w:val="21"/>
+                <w:szCs w:val="24"/>
+                <w:vertAlign w:val="baseline"/>
+                <w:lang w:val="en-US" w:eastAsia="zh-CN"/>
+                <w14:textFill>
+                  <w14:solidFill>
+                    <w14:schemeClr w14:val="accent2"/>
+                  </w14:solidFill>
+                </w14:textFill>
+              </w:rPr>
+            </w:pPr>
+            <w:r>
+              <w:rPr>
+                <w:rFonts w:hint="eastAsia" w:ascii="华文中宋" w:hAnsi="华文中宋" w:eastAsia="华文中宋" w:cs="华文中宋"/>
+                <w:b/>
+                <w:bCs/>
+                <w:color w:val="ED7D31" w:themeColor="accent2"/>
+                <w:sz w:val="21"/>
+                <w:szCs w:val="24"/>
+                <w:vertAlign w:val="baseline"/>
+                <w:lang w:val="en-US" w:eastAsia="zh-CN"/>
+                <w14:textFill>
+                  <w14:solidFill>
+                    <w14:schemeClr w14:val="accent2"/>
+                  </w14:solidFill>
+                </w14:textFill>
+              </w:rPr>
+              <w:t>友元声明</w:t>
+            </w:r>
+          </w:p>
+        </w:tc>
+        <w:tc>
+          <w:tcPr>
+            <w:tcW w:w="0" w:type="auto"/>
+            <w:gridSpan w:val="3"/>
+            <w:vAlign w:val="center"/>
+          </w:tcPr>
+          <w:p>
+            <w:pPr>
+              <w:bidi w:val="0"/>
+              <w:jc w:val="both"/>
+              <w:rPr>
+                <w:rFonts w:hint="default" w:ascii="华文中宋" w:hAnsi="华文中宋" w:eastAsia="华文中宋" w:cs="华文中宋"/>
+                <w:b/>
+                <w:bCs/>
+                <w:color w:val="ED7D31" w:themeColor="accent2"/>
+                <w:sz w:val="21"/>
+                <w:szCs w:val="24"/>
+                <w:lang w:val="en-US" w:eastAsia="zh-CN"/>
+                <w14:textFill>
+                  <w14:solidFill>
+                    <w14:schemeClr w14:val="accent2"/>
+                  </w14:solidFill>
+                </w14:textFill>
+              </w:rPr>
+            </w:pPr>
+            <w:r>
+              <w:rPr>
+                <w:rFonts w:hint="eastAsia" w:ascii="华文中宋" w:hAnsi="华文中宋" w:eastAsia="华文中宋" w:cs="华文中宋"/>
+                <w:b/>
+                <w:bCs/>
+                <w:color w:val="FF0000"/>
+                <w:sz w:val="21"/>
+                <w:szCs w:val="21"/>
+                <w:vertAlign w:val="baseline"/>
+                <w:lang w:val="en-US" w:eastAsia="zh-CN"/>
+              </w:rPr>
+              <w:t>friend &lt;rType&gt; &lt;Func&gt;(*args)</w:t>
+            </w:r>
+          </w:p>
+        </w:tc>
+      </w:tr>
+      <w:tr>
+        <w:tblPrEx>
+          <w:tblBorders>
+            <w:top w:val="single" w:color="auto" w:sz="4" w:space="0"/>
+            <w:left w:val="single" w:color="auto" w:sz="4" w:space="0"/>
+            <w:bottom w:val="single" w:color="auto" w:sz="4" w:space="0"/>
+            <w:right w:val="single" w:color="auto" w:sz="4" w:space="0"/>
+            <w:insideH w:val="single" w:color="auto" w:sz="4" w:space="0"/>
+            <w:insideV w:val="single" w:color="auto" w:sz="4" w:space="0"/>
+          </w:tblBorders>
+          <w:tblCellMar>
+            <w:top w:w="0" w:type="dxa"/>
+            <w:left w:w="108" w:type="dxa"/>
+            <w:bottom w:w="0" w:type="dxa"/>
+            <w:right w:w="108" w:type="dxa"/>
+          </w:tblCellMar>
+        </w:tblPrEx>
+        <w:trPr>
+          <w:trHeight w:val="104" w:hRule="atLeast"/>
+        </w:trPr>
+        <w:tc>
+          <w:tcPr>
+            <w:tcW w:w="0" w:type="auto"/>
+            <w:vMerge w:val="continue"/>
+            <w:tcBorders/>
+            <w:vAlign w:val="center"/>
+          </w:tcPr>
+          <w:p>
+            <w:pPr>
+              <w:bidi w:val="0"/>
+              <w:jc w:val="both"/>
+              <w:rPr>
+                <w:rFonts w:hint="eastAsia" w:ascii="华文中宋" w:hAnsi="华文中宋" w:eastAsia="华文中宋" w:cs="华文中宋"/>
+                <w:b/>
+                <w:bCs/>
+                <w:color w:val="ED7D31" w:themeColor="accent2"/>
+                <w:sz w:val="21"/>
+                <w:szCs w:val="24"/>
+                <w:vertAlign w:val="baseline"/>
+                <w:lang w:val="en-US" w:eastAsia="zh-CN"/>
+                <w14:textFill>
+                  <w14:solidFill>
+                    <w14:schemeClr w14:val="accent2"/>
+                  </w14:solidFill>
+                </w14:textFill>
+              </w:rPr>
+            </w:pPr>
+          </w:p>
+        </w:tc>
+        <w:tc>
+          <w:tcPr>
+            <w:tcW w:w="0" w:type="auto"/>
+            <w:gridSpan w:val="3"/>
+            <w:vAlign w:val="center"/>
+          </w:tcPr>
+          <w:p>
+            <w:pPr>
+              <w:bidi w:val="0"/>
+              <w:jc w:val="both"/>
+              <w:rPr>
+                <w:rFonts w:hint="default" w:ascii="华文中宋" w:hAnsi="华文中宋" w:eastAsia="华文中宋" w:cs="华文中宋"/>
+                <w:b/>
+                <w:bCs/>
+                <w:color w:val="FF0000"/>
+                <w:sz w:val="21"/>
+                <w:szCs w:val="21"/>
+                <w:vertAlign w:val="baseline"/>
+                <w:lang w:val="en-US" w:eastAsia="zh-CN"/>
+              </w:rPr>
+            </w:pPr>
+            <w:r>
+              <w:rPr>
+                <w:rFonts w:hint="eastAsia" w:ascii="华文中宋" w:hAnsi="华文中宋" w:eastAsia="华文中宋" w:cs="华文中宋"/>
+                <w:b/>
+                <w:bCs/>
+                <w:color w:val="FF0000"/>
+                <w:sz w:val="21"/>
+                <w:szCs w:val="21"/>
+                <w:vertAlign w:val="baseline"/>
+                <w:lang w:val="en-US" w:eastAsia="zh-CN"/>
+              </w:rPr>
+              <w:t>friend class &lt;Type&gt;</w:t>
+            </w:r>
+          </w:p>
+        </w:tc>
+      </w:tr>
+    </w:tbl>
+    <w:p>
+      <w:pPr>
+        <w:outlineLvl w:val="9"/>
+        <w:rPr>
+          <w:rFonts w:hint="eastAsia" w:ascii="华文中宋" w:hAnsi="华文中宋" w:eastAsia="华文中宋" w:cs="华文中宋"/>
+          <w:b/>
+          <w:bCs/>
+          <w:color w:val="70AD47" w:themeColor="accent6"/>
+          <w:sz w:val="21"/>
+          <w:szCs w:val="24"/>
+          <w:lang w:val="en-US" w:eastAsia="zh-CN"/>
+          <w14:textFill>
+            <w14:solidFill>
+              <w14:schemeClr w14:val="accent6"/>
+            </w14:solidFill>
+          </w14:textFill>
+        </w:rPr>
+      </w:pPr>
+    </w:p>
+    <w:tbl>
+      <w:tblPr>
+        <w:tblStyle w:val="5"/>
+        <w:tblW w:w="0" w:type="auto"/>
+        <w:tblInd w:w="0" w:type="dxa"/>
+        <w:tblBorders>
+          <w:top w:val="single" w:color="auto" w:sz="4" w:space="0"/>
+          <w:left w:val="single" w:color="auto" w:sz="4" w:space="0"/>
+          <w:bottom w:val="single" w:color="auto" w:sz="4" w:space="0"/>
+          <w:right w:val="single" w:color="auto" w:sz="4" w:space="0"/>
+          <w:insideH w:val="single" w:color="auto" w:sz="4" w:space="0"/>
+          <w:insideV w:val="single" w:color="auto" w:sz="4" w:space="0"/>
+        </w:tblBorders>
+        <w:tblLayout w:type="autofit"/>
+        <w:tblCellMar>
+          <w:top w:w="0" w:type="dxa"/>
+          <w:left w:w="108" w:type="dxa"/>
+          <w:bottom w:w="0" w:type="dxa"/>
+          <w:right w:w="108" w:type="dxa"/>
+        </w:tblCellMar>
+      </w:tblPr>
+      <w:tblGrid>
+        <w:gridCol w:w="847"/>
+        <w:gridCol w:w="1761"/>
+        <w:gridCol w:w="3041"/>
+      </w:tblGrid>
+      <w:tr>
+        <w:tblPrEx>
+          <w:tblBorders>
+            <w:top w:val="single" w:color="auto" w:sz="4" w:space="0"/>
+            <w:left w:val="single" w:color="auto" w:sz="4" w:space="0"/>
+            <w:bottom w:val="single" w:color="auto" w:sz="4" w:space="0"/>
+            <w:right w:val="single" w:color="auto" w:sz="4" w:space="0"/>
+            <w:insideH w:val="single" w:color="auto" w:sz="4" w:space="0"/>
+            <w:insideV w:val="single" w:color="auto" w:sz="4" w:space="0"/>
+          </w:tblBorders>
+          <w:tblCellMar>
+            <w:top w:w="0" w:type="dxa"/>
+            <w:left w:w="108" w:type="dxa"/>
+            <w:bottom w:w="0" w:type="dxa"/>
+            <w:right w:w="108" w:type="dxa"/>
+          </w:tblCellMar>
+        </w:tblPrEx>
+        <w:trPr>
+          <w:trHeight w:val="104" w:hRule="atLeast"/>
+        </w:trPr>
+        <w:tc>
+          <w:tcPr>
+            <w:tcW w:w="0" w:type="auto"/>
+            <w:vMerge w:val="restart"/>
+            <w:vAlign w:val="center"/>
+          </w:tcPr>
+          <w:p>
+            <w:pPr>
+              <w:bidi w:val="0"/>
+              <w:jc w:val="both"/>
+              <w:rPr>
+                <w:rFonts w:hint="default" w:ascii="华文中宋" w:hAnsi="华文中宋" w:eastAsia="华文中宋" w:cs="华文中宋"/>
+                <w:b/>
+                <w:bCs/>
+                <w:color w:val="ED7D31" w:themeColor="accent2"/>
+                <w:sz w:val="21"/>
+                <w:szCs w:val="24"/>
+                <w:vertAlign w:val="baseline"/>
+                <w:lang w:val="en-US" w:eastAsia="zh-CN"/>
+                <w14:textFill>
+                  <w14:solidFill>
+                    <w14:schemeClr w14:val="accent2"/>
+                  </w14:solidFill>
+                </w14:textFill>
+              </w:rPr>
+            </w:pPr>
+            <w:r>
+              <w:rPr>
+                <w:rFonts w:hint="eastAsia" w:ascii="华文中宋" w:hAnsi="华文中宋" w:eastAsia="华文中宋" w:cs="华文中宋"/>
+                <w:b/>
+                <w:bCs/>
+                <w:color w:val="ED7D31" w:themeColor="accent2"/>
+                <w:sz w:val="21"/>
+                <w:szCs w:val="24"/>
+                <w:vertAlign w:val="baseline"/>
+                <w:lang w:val="en-US" w:eastAsia="zh-CN"/>
+                <w14:textFill>
+                  <w14:solidFill>
+                    <w14:schemeClr w14:val="accent2"/>
+                  </w14:solidFill>
+                </w14:textFill>
+              </w:rPr>
+              <w:t>初始化</w:t>
+            </w:r>
+          </w:p>
+        </w:tc>
+        <w:tc>
+          <w:tcPr>
+            <w:tcW w:w="0" w:type="auto"/>
+            <w:gridSpan w:val="2"/>
+            <w:vAlign w:val="center"/>
+          </w:tcPr>
+          <w:p>
+            <w:pPr>
+              <w:bidi w:val="0"/>
+              <w:jc w:val="both"/>
+              <w:rPr>
+                <w:rFonts w:hint="default" w:ascii="华文中宋" w:hAnsi="华文中宋" w:eastAsia="华文中宋" w:cs="华文中宋"/>
+                <w:b/>
+                <w:bCs/>
+                <w:color w:val="FF0000"/>
+                <w:sz w:val="21"/>
+                <w:szCs w:val="21"/>
+                <w:vertAlign w:val="baseline"/>
+                <w:lang w:val="en-US" w:eastAsia="zh-CN"/>
+              </w:rPr>
+            </w:pPr>
+            <w:r>
+              <w:rPr>
+                <w:rFonts w:hint="eastAsia" w:ascii="华文中宋" w:hAnsi="华文中宋" w:eastAsia="华文中宋" w:cs="华文中宋"/>
+                <w:b/>
+                <w:bCs/>
+                <w:color w:val="FF0000"/>
+                <w:sz w:val="21"/>
+                <w:szCs w:val="21"/>
+                <w:vertAlign w:val="baseline"/>
+                <w:lang w:val="en-US" w:eastAsia="zh-CN"/>
+              </w:rPr>
+              <w:t>&lt;Type&gt; &lt;Key&gt; = &lt;Type&gt;(*args)</w:t>
+            </w:r>
+          </w:p>
+        </w:tc>
+      </w:tr>
+      <w:tr>
+        <w:tblPrEx>
+          <w:tblBorders>
+            <w:top w:val="single" w:color="auto" w:sz="4" w:space="0"/>
+            <w:left w:val="single" w:color="auto" w:sz="4" w:space="0"/>
+            <w:bottom w:val="single" w:color="auto" w:sz="4" w:space="0"/>
+            <w:right w:val="single" w:color="auto" w:sz="4" w:space="0"/>
+            <w:insideH w:val="single" w:color="auto" w:sz="4" w:space="0"/>
+            <w:insideV w:val="single" w:color="auto" w:sz="4" w:space="0"/>
+          </w:tblBorders>
+          <w:tblCellMar>
+            <w:top w:w="0" w:type="dxa"/>
+            <w:left w:w="108" w:type="dxa"/>
+            <w:bottom w:w="0" w:type="dxa"/>
+            <w:right w:w="108" w:type="dxa"/>
+          </w:tblCellMar>
+        </w:tblPrEx>
+        <w:trPr>
+          <w:trHeight w:val="104" w:hRule="atLeast"/>
+        </w:trPr>
+        <w:tc>
+          <w:tcPr>
+            <w:tcW w:w="0" w:type="auto"/>
+            <w:vMerge w:val="continue"/>
+            <w:vAlign w:val="center"/>
+          </w:tcPr>
+          <w:p>
+            <w:pPr>
+              <w:bidi w:val="0"/>
+              <w:jc w:val="both"/>
+              <w:rPr>
+                <w:rFonts w:hint="eastAsia" w:ascii="华文中宋" w:hAnsi="华文中宋" w:eastAsia="华文中宋" w:cs="华文中宋"/>
+                <w:b/>
+                <w:bCs/>
+                <w:color w:val="ED7D31" w:themeColor="accent2"/>
+                <w:sz w:val="21"/>
+                <w:szCs w:val="24"/>
+                <w:vertAlign w:val="baseline"/>
+                <w:lang w:val="en-US" w:eastAsia="zh-CN"/>
+                <w14:textFill>
+                  <w14:solidFill>
+                    <w14:schemeClr w14:val="accent2"/>
+                  </w14:solidFill>
+                </w14:textFill>
+              </w:rPr>
+            </w:pPr>
+          </w:p>
+        </w:tc>
+        <w:tc>
+          <w:tcPr>
+            <w:tcW w:w="0" w:type="auto"/>
+            <w:gridSpan w:val="2"/>
+            <w:vAlign w:val="center"/>
+          </w:tcPr>
+          <w:p>
+            <w:pPr>
+              <w:bidi w:val="0"/>
+              <w:jc w:val="both"/>
+              <w:rPr>
+                <w:rFonts w:hint="default" w:ascii="华文中宋" w:hAnsi="华文中宋" w:eastAsia="华文中宋" w:cs="华文中宋"/>
+                <w:b/>
+                <w:bCs/>
+                <w:color w:val="FF0000"/>
+                <w:sz w:val="21"/>
+                <w:szCs w:val="21"/>
+                <w:vertAlign w:val="baseline"/>
+                <w:lang w:val="en-US" w:eastAsia="zh-CN"/>
+              </w:rPr>
+            </w:pPr>
+            <w:r>
+              <w:rPr>
+                <w:rFonts w:hint="eastAsia" w:ascii="华文中宋" w:hAnsi="华文中宋" w:eastAsia="华文中宋" w:cs="华文中宋"/>
+                <w:b/>
+                <w:bCs/>
+                <w:color w:val="FF0000"/>
+                <w:sz w:val="21"/>
+                <w:szCs w:val="21"/>
+                <w:vertAlign w:val="baseline"/>
+                <w:lang w:val="en-US" w:eastAsia="zh-CN"/>
+              </w:rPr>
+              <w:t>&lt;Type&gt; &lt;Key&gt;(*args)</w:t>
+            </w:r>
+          </w:p>
+        </w:tc>
+      </w:tr>
+      <w:tr>
+        <w:tblPrEx>
+          <w:tblBorders>
+            <w:top w:val="single" w:color="auto" w:sz="4" w:space="0"/>
+            <w:left w:val="single" w:color="auto" w:sz="4" w:space="0"/>
+            <w:bottom w:val="single" w:color="auto" w:sz="4" w:space="0"/>
+            <w:right w:val="single" w:color="auto" w:sz="4" w:space="0"/>
+            <w:insideH w:val="single" w:color="auto" w:sz="4" w:space="0"/>
+            <w:insideV w:val="single" w:color="auto" w:sz="4" w:space="0"/>
+          </w:tblBorders>
+          <w:tblCellMar>
+            <w:top w:w="0" w:type="dxa"/>
+            <w:left w:w="108" w:type="dxa"/>
+            <w:bottom w:w="0" w:type="dxa"/>
+            <w:right w:w="108" w:type="dxa"/>
+          </w:tblCellMar>
+        </w:tblPrEx>
+        <w:trPr>
+          <w:trHeight w:val="104" w:hRule="atLeast"/>
+        </w:trPr>
+        <w:tc>
+          <w:tcPr>
+            <w:tcW w:w="0" w:type="auto"/>
+            <w:vMerge w:val="continue"/>
+            <w:vAlign w:val="center"/>
+          </w:tcPr>
+          <w:p>
+            <w:pPr>
+              <w:bidi w:val="0"/>
+              <w:jc w:val="both"/>
+              <w:rPr>
+                <w:rFonts w:hint="eastAsia" w:ascii="华文中宋" w:hAnsi="华文中宋" w:eastAsia="华文中宋" w:cs="华文中宋"/>
+                <w:b/>
+                <w:bCs/>
+                <w:color w:val="ED7D31" w:themeColor="accent2"/>
+                <w:sz w:val="21"/>
+                <w:szCs w:val="24"/>
+                <w:vertAlign w:val="baseline"/>
+                <w:lang w:val="en-US" w:eastAsia="zh-CN"/>
+                <w14:textFill>
+                  <w14:solidFill>
+                    <w14:schemeClr w14:val="accent2"/>
+                  </w14:solidFill>
+                </w14:textFill>
+              </w:rPr>
+            </w:pPr>
+          </w:p>
+        </w:tc>
+        <w:tc>
+          <w:tcPr>
+            <w:tcW w:w="0" w:type="auto"/>
+            <w:gridSpan w:val="2"/>
+            <w:vAlign w:val="center"/>
+          </w:tcPr>
+          <w:p>
+            <w:pPr>
+              <w:bidi w:val="0"/>
+              <w:jc w:val="both"/>
+              <w:rPr>
+                <w:rFonts w:hint="default" w:ascii="华文中宋" w:hAnsi="华文中宋" w:eastAsia="华文中宋" w:cs="华文中宋"/>
+                <w:b/>
+                <w:bCs/>
+                <w:color w:val="FF0000"/>
+                <w:sz w:val="21"/>
+                <w:szCs w:val="21"/>
+                <w:vertAlign w:val="baseline"/>
+                <w:lang w:val="en-US" w:eastAsia="zh-CN"/>
+              </w:rPr>
+            </w:pPr>
+            <w:r>
+              <w:rPr>
+                <w:rFonts w:hint="eastAsia" w:ascii="华文中宋" w:hAnsi="华文中宋" w:eastAsia="华文中宋" w:cs="华文中宋"/>
+                <w:b/>
+                <w:bCs/>
+                <w:color w:val="FF0000"/>
+                <w:sz w:val="21"/>
+                <w:szCs w:val="21"/>
+                <w:vertAlign w:val="baseline"/>
+                <w:lang w:val="en-US" w:eastAsia="zh-CN"/>
+              </w:rPr>
+              <w:t>&lt;Type&gt; &lt;Key&gt; = *args</w:t>
+            </w:r>
+          </w:p>
+        </w:tc>
+      </w:tr>
+      <w:tr>
+        <w:tblPrEx>
+          <w:tblBorders>
+            <w:top w:val="single" w:color="auto" w:sz="4" w:space="0"/>
+            <w:left w:val="single" w:color="auto" w:sz="4" w:space="0"/>
+            <w:bottom w:val="single" w:color="auto" w:sz="4" w:space="0"/>
+            <w:right w:val="single" w:color="auto" w:sz="4" w:space="0"/>
+            <w:insideH w:val="single" w:color="auto" w:sz="4" w:space="0"/>
+            <w:insideV w:val="single" w:color="auto" w:sz="4" w:space="0"/>
+          </w:tblBorders>
+          <w:tblCellMar>
+            <w:top w:w="0" w:type="dxa"/>
+            <w:left w:w="108" w:type="dxa"/>
+            <w:bottom w:w="0" w:type="dxa"/>
+            <w:right w:w="108" w:type="dxa"/>
+          </w:tblCellMar>
+        </w:tblPrEx>
+        <w:trPr>
+          <w:trHeight w:val="104" w:hRule="atLeast"/>
+        </w:trPr>
+        <w:tc>
+          <w:tcPr>
+            <w:tcW w:w="0" w:type="auto"/>
+            <w:vAlign w:val="center"/>
+          </w:tcPr>
+          <w:p>
+            <w:pPr>
+              <w:bidi w:val="0"/>
+              <w:jc w:val="both"/>
+              <w:rPr>
+                <w:rFonts w:hint="eastAsia" w:ascii="华文中宋" w:hAnsi="华文中宋" w:eastAsia="华文中宋" w:cs="华文中宋"/>
+                <w:b/>
+                <w:bCs/>
+                <w:color w:val="ED7D31" w:themeColor="accent2"/>
+                <w:kern w:val="2"/>
+                <w:sz w:val="21"/>
+                <w:szCs w:val="24"/>
+                <w:vertAlign w:val="baseline"/>
+                <w:lang w:val="en-US" w:eastAsia="zh-CN" w:bidi="ar-SA"/>
+                <w14:textFill>
+                  <w14:solidFill>
+                    <w14:schemeClr w14:val="accent2"/>
+                  </w14:solidFill>
+                </w14:textFill>
+              </w:rPr>
+            </w:pPr>
+            <w:r>
+              <w:rPr>
+                <w:rFonts w:hint="eastAsia" w:ascii="华文中宋" w:hAnsi="华文中宋" w:eastAsia="华文中宋" w:cs="华文中宋"/>
+                <w:b/>
+                <w:bCs/>
+                <w:color w:val="ED7D31" w:themeColor="accent2"/>
+                <w:sz w:val="21"/>
+                <w:szCs w:val="24"/>
+                <w:vertAlign w:val="baseline"/>
+                <w:lang w:val="en-US" w:eastAsia="zh-CN"/>
+                <w14:textFill>
+                  <w14:solidFill>
+                    <w14:schemeClr w14:val="accent2"/>
+                  </w14:solidFill>
+                </w14:textFill>
+              </w:rPr>
+              <w:t>浅拷贝</w:t>
+            </w:r>
+          </w:p>
+        </w:tc>
+        <w:tc>
+          <w:tcPr>
+            <w:tcW w:w="0" w:type="auto"/>
+            <w:vAlign w:val="center"/>
+          </w:tcPr>
+          <w:p>
+            <w:pPr>
+              <w:bidi w:val="0"/>
+              <w:jc w:val="both"/>
+              <w:rPr>
+                <w:rFonts w:hint="eastAsia" w:ascii="华文中宋" w:hAnsi="华文中宋" w:eastAsia="华文中宋" w:cs="华文中宋"/>
+                <w:b/>
+                <w:bCs/>
+                <w:color w:val="FF0000"/>
+                <w:kern w:val="2"/>
+                <w:sz w:val="21"/>
+                <w:szCs w:val="21"/>
+                <w:vertAlign w:val="baseline"/>
+                <w:lang w:val="en-US" w:eastAsia="zh-CN" w:bidi="ar-SA"/>
+              </w:rPr>
+            </w:pPr>
+            <w:r>
+              <w:rPr>
+                <w:rFonts w:hint="eastAsia" w:ascii="华文中宋" w:hAnsi="华文中宋" w:eastAsia="华文中宋" w:cs="华文中宋"/>
+                <w:b/>
+                <w:bCs/>
+                <w:color w:val="FF0000"/>
+                <w:sz w:val="21"/>
+                <w:szCs w:val="21"/>
+                <w:vertAlign w:val="baseline"/>
+                <w:lang w:val="en-US" w:eastAsia="zh-CN"/>
+              </w:rPr>
+              <w:t>new &lt;Type&gt;(...)</w:t>
+            </w:r>
+          </w:p>
+        </w:tc>
+        <w:tc>
+          <w:tcPr>
+            <w:tcW w:w="0" w:type="auto"/>
+            <w:vAlign w:val="center"/>
+          </w:tcPr>
+          <w:p>
+            <w:pPr>
+              <w:bidi w:val="0"/>
+              <w:jc w:val="both"/>
+              <w:rPr>
+                <w:rFonts w:hint="eastAsia" w:ascii="华文中宋" w:hAnsi="华文中宋" w:eastAsia="华文中宋" w:cs="华文中宋"/>
+                <w:b/>
+                <w:bCs/>
+                <w:color w:val="ED7D31" w:themeColor="accent2"/>
+                <w:kern w:val="2"/>
+                <w:sz w:val="21"/>
+                <w:szCs w:val="24"/>
+                <w:lang w:val="en-US" w:eastAsia="zh-CN" w:bidi="ar-SA"/>
+                <w14:textFill>
+                  <w14:solidFill>
+                    <w14:schemeClr w14:val="accent2"/>
+                  </w14:solidFill>
+                </w14:textFill>
+              </w:rPr>
+            </w:pPr>
+            <w:r>
+              <w:rPr>
+                <w:rFonts w:hint="eastAsia" w:ascii="华文中宋" w:hAnsi="华文中宋" w:eastAsia="华文中宋" w:cs="华文中宋"/>
+                <w:b/>
+                <w:bCs/>
+                <w:color w:val="ED7D31" w:themeColor="accent2"/>
+                <w:sz w:val="21"/>
+                <w:szCs w:val="24"/>
+                <w:lang w:val="en-US" w:eastAsia="zh-CN"/>
+                <w14:textFill>
+                  <w14:solidFill>
+                    <w14:schemeClr w14:val="accent2"/>
+                  </w14:solidFill>
+                </w14:textFill>
+              </w:rPr>
+              <w:t>创建</w:t>
+            </w:r>
+            <w:r>
+              <w:rPr>
+                <w:rFonts w:hint="eastAsia" w:ascii="华文中宋" w:hAnsi="华文中宋" w:eastAsia="华文中宋" w:cs="华文中宋"/>
+                <w:b/>
+                <w:bCs/>
+                <w:i w:val="0"/>
+                <w:caps w:val="0"/>
+                <w:color w:val="EA82F1"/>
+                <w:spacing w:val="7"/>
+                <w:sz w:val="21"/>
+                <w:szCs w:val="21"/>
+                <w:lang w:val="en-US" w:eastAsia="zh-CN"/>
+              </w:rPr>
+              <w:t xml:space="preserve">堆区变量 </w:t>
+            </w:r>
+            <w:r>
+              <w:rPr>
+                <w:rFonts w:hint="eastAsia" w:ascii="华文中宋" w:hAnsi="华文中宋" w:eastAsia="华文中宋" w:cs="华文中宋"/>
+                <w:b/>
+                <w:bCs/>
+                <w:color w:val="ED7D31" w:themeColor="accent2"/>
+                <w:sz w:val="21"/>
+                <w:szCs w:val="24"/>
+                <w:lang w:val="en-US" w:eastAsia="zh-CN"/>
+                <w14:textFill>
+                  <w14:solidFill>
+                    <w14:schemeClr w14:val="accent2"/>
+                  </w14:solidFill>
+                </w14:textFill>
+              </w:rPr>
+              <w:t>(需要手动释放)</w:t>
+            </w:r>
+          </w:p>
+        </w:tc>
+      </w:tr>
+    </w:tbl>
+    <w:p>
+      <w:pPr>
+        <w:outlineLvl w:val="9"/>
+        <w:rPr>
+          <w:rFonts w:hint="eastAsia" w:ascii="华文中宋" w:hAnsi="华文中宋" w:eastAsia="华文中宋" w:cs="华文中宋"/>
+          <w:b/>
+          <w:bCs/>
+          <w:color w:val="70AD47" w:themeColor="accent6"/>
+          <w:sz w:val="21"/>
+          <w:szCs w:val="24"/>
+          <w:lang w:val="en-US" w:eastAsia="zh-CN"/>
+          <w14:textFill>
+            <w14:solidFill>
+              <w14:schemeClr w14:val="accent6"/>
+            </w14:solidFill>
+          </w14:textFill>
+        </w:rPr>
+      </w:pPr>
+    </w:p>
+    <w:tbl>
+      <w:tblPr>
+        <w:tblStyle w:val="5"/>
+        <w:tblW w:w="0" w:type="auto"/>
+        <w:tblInd w:w="0" w:type="dxa"/>
+        <w:tblBorders>
+          <w:top w:val="single" w:color="auto" w:sz="4" w:space="0"/>
+          <w:left w:val="single" w:color="auto" w:sz="4" w:space="0"/>
+          <w:bottom w:val="single" w:color="auto" w:sz="4" w:space="0"/>
+          <w:right w:val="single" w:color="auto" w:sz="4" w:space="0"/>
+          <w:insideH w:val="single" w:color="auto" w:sz="4" w:space="0"/>
+          <w:insideV w:val="single" w:color="auto" w:sz="4" w:space="0"/>
+        </w:tblBorders>
+        <w:tblLayout w:type="autofit"/>
+        <w:tblCellMar>
+          <w:top w:w="0" w:type="dxa"/>
+          <w:left w:w="108" w:type="dxa"/>
+          <w:bottom w:w="0" w:type="dxa"/>
+          <w:right w:w="108" w:type="dxa"/>
+        </w:tblCellMar>
+      </w:tblPr>
+      <w:tblGrid>
+        <w:gridCol w:w="3777"/>
+        <w:gridCol w:w="2977"/>
+      </w:tblGrid>
+      <w:tr>
+        <w:tblPrEx>
+          <w:tblBorders>
+            <w:top w:val="single" w:color="auto" w:sz="4" w:space="0"/>
+            <w:left w:val="single" w:color="auto" w:sz="4" w:space="0"/>
+            <w:bottom w:val="single" w:color="auto" w:sz="4" w:space="0"/>
+            <w:right w:val="single" w:color="auto" w:sz="4" w:space="0"/>
+            <w:insideH w:val="single" w:color="auto" w:sz="4" w:space="0"/>
+            <w:insideV w:val="single" w:color="auto" w:sz="4" w:space="0"/>
+          </w:tblBorders>
+          <w:tblCellMar>
+            <w:top w:w="0" w:type="dxa"/>
+            <w:left w:w="108" w:type="dxa"/>
+            <w:bottom w:w="0" w:type="dxa"/>
+            <w:right w:w="108" w:type="dxa"/>
+          </w:tblCellMar>
+        </w:tblPrEx>
+        <w:trPr>
+          <w:trHeight w:val="151" w:hRule="atLeast"/>
+        </w:trPr>
+        <w:tc>
+          <w:tcPr>
+            <w:tcW w:w="0" w:type="auto"/>
+            <w:vAlign w:val="center"/>
+          </w:tcPr>
+          <w:p>
+            <w:pPr>
+              <w:bidi w:val="0"/>
+              <w:jc w:val="both"/>
+              <w:rPr>
+                <w:rFonts w:hint="eastAsia" w:ascii="华文中宋" w:hAnsi="华文中宋" w:eastAsia="华文中宋" w:cs="华文中宋"/>
+                <w:b/>
+                <w:bCs/>
+                <w:color w:val="FF0000"/>
+                <w:kern w:val="2"/>
+                <w:sz w:val="21"/>
+                <w:szCs w:val="21"/>
+                <w:vertAlign w:val="baseline"/>
+                <w:lang w:val="en-US" w:eastAsia="zh-CN" w:bidi="ar-SA"/>
+              </w:rPr>
+            </w:pPr>
+            <w:r>
+              <w:rPr>
+                <w:rFonts w:hint="eastAsia" w:ascii="华文中宋" w:hAnsi="华文中宋" w:eastAsia="华文中宋" w:cs="华文中宋"/>
+                <w:b/>
+                <w:bCs/>
+                <w:color w:val="FF0000"/>
+                <w:sz w:val="21"/>
+                <w:szCs w:val="21"/>
+                <w:vertAlign w:val="baseline"/>
+                <w:lang w:val="en-US" w:eastAsia="zh-CN"/>
+              </w:rPr>
+              <w:t>&lt;Type&gt;(*args){ }</w:t>
+            </w:r>
+          </w:p>
+        </w:tc>
+        <w:tc>
+          <w:tcPr>
+            <w:tcW w:w="0" w:type="auto"/>
+            <w:vMerge w:val="restart"/>
+            <w:vAlign w:val="center"/>
+          </w:tcPr>
+          <w:p>
+            <w:pPr>
+              <w:bidi w:val="0"/>
+              <w:jc w:val="both"/>
+              <w:rPr>
+                <w:rFonts w:hint="default" w:ascii="华文中宋" w:hAnsi="华文中宋" w:eastAsia="华文中宋" w:cs="华文中宋"/>
+                <w:b/>
+                <w:bCs/>
+                <w:color w:val="ED7D31" w:themeColor="accent2"/>
+                <w:sz w:val="21"/>
+                <w:szCs w:val="24"/>
+                <w:vertAlign w:val="baseline"/>
+                <w:lang w:val="en-US" w:eastAsia="zh-CN"/>
+                <w14:textFill>
+                  <w14:solidFill>
+                    <w14:schemeClr w14:val="accent2"/>
+                  </w14:solidFill>
+                </w14:textFill>
+              </w:rPr>
+            </w:pPr>
+            <w:r>
+              <w:rPr>
+                <w:rFonts w:hint="eastAsia" w:ascii="华文中宋" w:hAnsi="华文中宋" w:eastAsia="华文中宋" w:cs="华文中宋"/>
+                <w:b/>
+                <w:bCs/>
+                <w:i w:val="0"/>
+                <w:caps w:val="0"/>
+                <w:color w:val="EA82F1"/>
+                <w:spacing w:val="7"/>
+                <w:sz w:val="21"/>
+                <w:szCs w:val="21"/>
+                <w:lang w:val="en-US" w:eastAsia="zh-CN"/>
+              </w:rPr>
+              <w:t>构造</w:t>
+            </w:r>
+            <w:r>
+              <w:rPr>
+                <w:rFonts w:hint="eastAsia" w:ascii="华文中宋" w:hAnsi="华文中宋" w:eastAsia="华文中宋" w:cs="华文中宋"/>
+                <w:b/>
+                <w:bCs/>
+                <w:color w:val="ED7D31" w:themeColor="accent2"/>
+                <w:sz w:val="21"/>
+                <w:szCs w:val="24"/>
+                <w:vertAlign w:val="baseline"/>
+                <w:lang w:val="en-US" w:eastAsia="zh-CN"/>
+                <w14:textFill>
+                  <w14:solidFill>
+                    <w14:schemeClr w14:val="accent2"/>
+                  </w14:solidFill>
+                </w14:textFill>
+              </w:rPr>
+              <w:t>函数</w:t>
             </w:r>
           </w:p>
         </w:tc>
@@ -9253,7 +10602,6 @@
         <w:tc>
           <w:tcPr>
             <w:tcW w:w="0" w:type="auto"/>
-            <w:vMerge w:val="restart"/>
             <w:vAlign w:val="center"/>
           </w:tcPr>
           <w:p>
@@ -9261,189 +10609,15 @@
               <w:bidi w:val="0"/>
               <w:jc w:val="both"/>
               <w:rPr>
-                <w:rFonts w:hint="default" w:ascii="华文中宋" w:hAnsi="华文中宋" w:eastAsia="华文中宋" w:cs="华文中宋"/>
-                <w:b/>
-                <w:bCs/>
-                <w:color w:val="ED7D31" w:themeColor="accent2"/>
-                <w:sz w:val="21"/>
-                <w:szCs w:val="24"/>
-                <w:vertAlign w:val="baseline"/>
-                <w:lang w:val="en-US" w:eastAsia="zh-CN"/>
-                <w14:textFill>
-                  <w14:solidFill>
-                    <w14:schemeClr w14:val="accent2"/>
-                  </w14:solidFill>
-                </w14:textFill>
-              </w:rPr>
-            </w:pPr>
-            <w:r>
-              <w:rPr>
-                <w:rFonts w:hint="eastAsia" w:ascii="华文中宋" w:hAnsi="华文中宋" w:eastAsia="华文中宋" w:cs="华文中宋"/>
-                <w:b/>
-                <w:bCs/>
-                <w:color w:val="ED7D31" w:themeColor="accent2"/>
-                <w:sz w:val="21"/>
-                <w:szCs w:val="24"/>
-                <w:vertAlign w:val="baseline"/>
-                <w:lang w:val="en-US" w:eastAsia="zh-CN"/>
-                <w14:textFill>
-                  <w14:solidFill>
-                    <w14:schemeClr w14:val="accent2"/>
-                  </w14:solidFill>
-                </w14:textFill>
-              </w:rPr>
-              <w:t>特殊方法</w:t>
-            </w:r>
-          </w:p>
-        </w:tc>
-        <w:tc>
-          <w:tcPr>
-            <w:tcW w:w="0" w:type="auto"/>
-            <w:vAlign w:val="center"/>
-          </w:tcPr>
-          <w:p>
-            <w:pPr>
-              <w:bidi w:val="0"/>
-              <w:jc w:val="both"/>
-              <w:rPr>
-                <w:rFonts w:hint="default" w:ascii="华文中宋" w:hAnsi="华文中宋" w:eastAsia="华文中宋" w:cs="华文中宋"/>
+                <w:rFonts w:hint="eastAsia" w:ascii="华文中宋" w:hAnsi="华文中宋" w:eastAsia="华文中宋" w:cs="华文中宋"/>
                 <w:b/>
                 <w:bCs/>
                 <w:color w:val="FF0000"/>
-                <w:sz w:val="21"/>
-                <w:szCs w:val="21"/>
-                <w:vertAlign w:val="baseline"/>
-                <w:lang w:val="en-US" w:eastAsia="zh-CN"/>
-              </w:rPr>
-            </w:pPr>
-            <w:r>
-              <w:rPr>
-                <w:rFonts w:hint="eastAsia" w:ascii="华文中宋" w:hAnsi="华文中宋" w:eastAsia="华文中宋" w:cs="华文中宋"/>
-                <w:b/>
-                <w:bCs/>
-                <w:color w:val="FF0000"/>
-                <w:sz w:val="21"/>
-                <w:szCs w:val="21"/>
-                <w:vertAlign w:val="baseline"/>
-                <w:lang w:val="en-US" w:eastAsia="zh-CN"/>
-              </w:rPr>
-              <w:t>&lt;Type&gt;(*args){ }</w:t>
-            </w:r>
-          </w:p>
-        </w:tc>
-        <w:tc>
-          <w:tcPr>
-            <w:tcW w:w="0" w:type="auto"/>
-            <w:vMerge w:val="restart"/>
-            <w:vAlign w:val="center"/>
-          </w:tcPr>
-          <w:p>
-            <w:pPr>
-              <w:bidi w:val="0"/>
-              <w:jc w:val="both"/>
-              <w:rPr>
-                <w:rFonts w:hint="default" w:ascii="华文中宋" w:hAnsi="华文中宋" w:eastAsia="华文中宋" w:cs="华文中宋"/>
-                <w:b/>
-                <w:bCs/>
-                <w:color w:val="ED7D31" w:themeColor="accent2"/>
-                <w:sz w:val="21"/>
-                <w:szCs w:val="24"/>
-                <w:vertAlign w:val="baseline"/>
-                <w:lang w:val="en-US" w:eastAsia="zh-CN"/>
-                <w14:textFill>
-                  <w14:solidFill>
-                    <w14:schemeClr w14:val="accent2"/>
-                  </w14:solidFill>
-                </w14:textFill>
-              </w:rPr>
-            </w:pPr>
-            <w:r>
-              <w:rPr>
-                <w:rFonts w:hint="eastAsia" w:ascii="华文中宋" w:hAnsi="华文中宋" w:eastAsia="华文中宋" w:cs="华文中宋"/>
-                <w:b/>
-                <w:bCs/>
-                <w:i w:val="0"/>
-                <w:caps w:val="0"/>
-                <w:color w:val="EA82F1"/>
-                <w:spacing w:val="7"/>
-                <w:sz w:val="21"/>
-                <w:szCs w:val="21"/>
-                <w:lang w:val="en-US" w:eastAsia="zh-CN"/>
-              </w:rPr>
-              <w:t>构造</w:t>
-            </w:r>
-            <w:r>
-              <w:rPr>
-                <w:rFonts w:hint="eastAsia" w:ascii="华文中宋" w:hAnsi="华文中宋" w:eastAsia="华文中宋" w:cs="华文中宋"/>
-                <w:b/>
-                <w:bCs/>
-                <w:color w:val="ED7D31" w:themeColor="accent2"/>
-                <w:sz w:val="21"/>
-                <w:szCs w:val="24"/>
-                <w:vertAlign w:val="baseline"/>
-                <w:lang w:val="en-US" w:eastAsia="zh-CN"/>
-                <w14:textFill>
-                  <w14:solidFill>
-                    <w14:schemeClr w14:val="accent2"/>
-                  </w14:solidFill>
-                </w14:textFill>
-              </w:rPr>
-              <w:t>函数，等同 __init__</w:t>
-            </w:r>
-          </w:p>
-        </w:tc>
-      </w:tr>
-      <w:tr>
-        <w:tblPrEx>
-          <w:tblBorders>
-            <w:top w:val="single" w:color="auto" w:sz="4" w:space="0"/>
-            <w:left w:val="single" w:color="auto" w:sz="4" w:space="0"/>
-            <w:bottom w:val="single" w:color="auto" w:sz="4" w:space="0"/>
-            <w:right w:val="single" w:color="auto" w:sz="4" w:space="0"/>
-            <w:insideH w:val="single" w:color="auto" w:sz="4" w:space="0"/>
-            <w:insideV w:val="single" w:color="auto" w:sz="4" w:space="0"/>
-          </w:tblBorders>
-          <w:tblCellMar>
-            <w:top w:w="0" w:type="dxa"/>
-            <w:left w:w="108" w:type="dxa"/>
-            <w:bottom w:w="0" w:type="dxa"/>
-            <w:right w:w="108" w:type="dxa"/>
-          </w:tblCellMar>
-        </w:tblPrEx>
-        <w:trPr>
-          <w:trHeight w:val="151" w:hRule="atLeast"/>
-        </w:trPr>
-        <w:tc>
-          <w:tcPr>
-            <w:tcW w:w="0" w:type="auto"/>
-            <w:vMerge w:val="continue"/>
-            <w:vAlign w:val="center"/>
-          </w:tcPr>
-          <w:p>
-            <w:pPr>
-              <w:bidi w:val="0"/>
-              <w:jc w:val="both"/>
-            </w:pPr>
-          </w:p>
-        </w:tc>
-        <w:tc>
-          <w:tcPr>
-            <w:tcW w:w="0" w:type="auto"/>
-            <w:vAlign w:val="center"/>
-          </w:tcPr>
-          <w:p>
-            <w:pPr>
-              <w:bidi w:val="0"/>
-              <w:jc w:val="both"/>
-              <w:rPr>
-                <w:rFonts w:hint="default" w:ascii="华文中宋" w:hAnsi="华文中宋" w:eastAsia="华文中宋" w:cs="华文中宋"/>
-                <w:b/>
-                <w:bCs/>
-                <w:color w:val="FF0000"/>
-                <w:sz w:val="21"/>
-                <w:szCs w:val="21"/>
-                <w:vertAlign w:val="baseline"/>
-                <w:lang w:val="en-US" w:eastAsia="zh-CN"/>
+                <w:kern w:val="2"/>
+                <w:sz w:val="21"/>
+                <w:szCs w:val="21"/>
+                <w:vertAlign w:val="baseline"/>
+                <w:lang w:val="en-US" w:eastAsia="zh-CN" w:bidi="ar-SA"/>
               </w:rPr>
             </w:pPr>
             <w:r>
@@ -9508,7 +10682,6 @@
         <w:tc>
           <w:tcPr>
             <w:tcW w:w="0" w:type="auto"/>
-            <w:vMerge w:val="continue"/>
             <w:vAlign w:val="center"/>
           </w:tcPr>
           <w:p>
@@ -9519,38 +10692,12 @@
                 <w:rFonts w:hint="eastAsia" w:ascii="华文中宋" w:hAnsi="华文中宋" w:eastAsia="华文中宋" w:cs="华文中宋"/>
                 <w:b/>
                 <w:bCs/>
-                <w:color w:val="ED7D31" w:themeColor="accent2"/>
-                <w:sz w:val="21"/>
-                <w:szCs w:val="24"/>
-                <w:vertAlign w:val="baseline"/>
-                <w:lang w:val="en-US" w:eastAsia="zh-CN"/>
-                <w14:textFill>
-                  <w14:solidFill>
-                    <w14:schemeClr w14:val="accent2"/>
-                  </w14:solidFill>
-                </w14:textFill>
-              </w:rPr>
-            </w:pPr>
-          </w:p>
-        </w:tc>
-        <w:tc>
-          <w:tcPr>
-            <w:tcW w:w="0" w:type="auto"/>
-            <w:vAlign w:val="center"/>
-          </w:tcPr>
-          <w:p>
-            <w:pPr>
-              <w:bidi w:val="0"/>
-              <w:jc w:val="both"/>
-              <w:rPr>
-                <w:rFonts w:hint="default" w:ascii="华文中宋" w:hAnsi="华文中宋" w:eastAsia="华文中宋" w:cs="华文中宋"/>
-                <w:b/>
-                <w:bCs/>
                 <w:color w:val="FF0000"/>
-                <w:sz w:val="21"/>
-                <w:szCs w:val="21"/>
-                <w:vertAlign w:val="baseline"/>
-                <w:lang w:val="en-US" w:eastAsia="zh-CN"/>
+                <w:kern w:val="2"/>
+                <w:sz w:val="21"/>
+                <w:szCs w:val="21"/>
+                <w:vertAlign w:val="baseline"/>
+                <w:lang w:val="en-US" w:eastAsia="zh-CN" w:bidi="ar-SA"/>
               </w:rPr>
             </w:pPr>
             <w:r>
@@ -9624,7 +10771,7 @@
                   </w14:solidFill>
                 </w14:textFill>
               </w:rPr>
-              <w:t>函数，等同 __copy__</w:t>
+              <w:t>函数</w:t>
             </w:r>
           </w:p>
         </w:tc>
@@ -9652,8 +10799,6 @@
         <w:tc>
           <w:tcPr>
             <w:tcW w:w="0" w:type="auto"/>
-            <w:vMerge w:val="continue"/>
-            <w:tcBorders/>
             <w:vAlign w:val="center"/>
           </w:tcPr>
           <w:p>
@@ -9664,38 +10809,12 @@
                 <w:rFonts w:hint="eastAsia" w:ascii="华文中宋" w:hAnsi="华文中宋" w:eastAsia="华文中宋" w:cs="华文中宋"/>
                 <w:b/>
                 <w:bCs/>
-                <w:color w:val="ED7D31" w:themeColor="accent2"/>
-                <w:sz w:val="21"/>
-                <w:szCs w:val="24"/>
-                <w:vertAlign w:val="baseline"/>
-                <w:lang w:val="en-US" w:eastAsia="zh-CN"/>
-                <w14:textFill>
-                  <w14:solidFill>
-                    <w14:schemeClr w14:val="accent2"/>
-                  </w14:solidFill>
-                </w14:textFill>
-              </w:rPr>
-            </w:pPr>
-          </w:p>
-        </w:tc>
-        <w:tc>
-          <w:tcPr>
-            <w:tcW w:w="0" w:type="auto"/>
-            <w:vAlign w:val="center"/>
-          </w:tcPr>
-          <w:p>
-            <w:pPr>
-              <w:bidi w:val="0"/>
-              <w:jc w:val="both"/>
-              <w:rPr>
-                <w:rFonts w:hint="eastAsia" w:ascii="华文中宋" w:hAnsi="华文中宋" w:eastAsia="华文中宋" w:cs="华文中宋"/>
-                <w:b/>
-                <w:bCs/>
                 <w:color w:val="FF0000"/>
-                <w:sz w:val="21"/>
-                <w:szCs w:val="21"/>
-                <w:vertAlign w:val="baseline"/>
-                <w:lang w:val="en-US" w:eastAsia="zh-CN"/>
+                <w:kern w:val="2"/>
+                <w:sz w:val="21"/>
+                <w:szCs w:val="21"/>
+                <w:vertAlign w:val="baseline"/>
+                <w:lang w:val="en-US" w:eastAsia="zh-CN" w:bidi="ar-SA"/>
               </w:rPr>
             </w:pPr>
             <w:r>
@@ -9770,7 +10889,7 @@
                   </w14:solidFill>
                 </w14:textFill>
               </w:rPr>
-              <w:t>函数，等同 __del__，释放堆区数据</w:t>
+              <w:t>函数，在此释放堆区数据</w:t>
             </w:r>
           </w:p>
         </w:tc>
@@ -9798,8 +10917,6 @@
         <w:tc>
           <w:tcPr>
             <w:tcW w:w="0" w:type="auto"/>
-            <w:vMerge w:val="restart"/>
-            <w:tcBorders/>
             <w:vAlign w:val="center"/>
           </w:tcPr>
           <w:p>
@@ -9810,42 +10927,46 @@
                 <w:rFonts w:hint="default" w:ascii="华文中宋" w:hAnsi="华文中宋" w:eastAsia="华文中宋" w:cs="华文中宋"/>
                 <w:b/>
                 <w:bCs/>
-                <w:color w:val="ED7D31" w:themeColor="accent2"/>
-                <w:sz w:val="21"/>
-                <w:szCs w:val="24"/>
-                <w:vertAlign w:val="baseline"/>
-                <w:lang w:val="en-US" w:eastAsia="zh-CN"/>
-                <w14:textFill>
-                  <w14:solidFill>
-                    <w14:schemeClr w14:val="accent2"/>
-                  </w14:solidFill>
-                </w14:textFill>
-              </w:rPr>
-            </w:pPr>
-            <w:r>
-              <w:rPr>
-                <w:rFonts w:hint="eastAsia" w:ascii="华文中宋" w:hAnsi="华文中宋" w:eastAsia="华文中宋" w:cs="华文中宋"/>
-                <w:b/>
-                <w:bCs/>
-                <w:color w:val="ED7D31" w:themeColor="accent2"/>
-                <w:sz w:val="21"/>
-                <w:szCs w:val="24"/>
-                <w:vertAlign w:val="baseline"/>
-                <w:lang w:val="en-US" w:eastAsia="zh-CN"/>
-                <w14:textFill>
-                  <w14:solidFill>
-                    <w14:schemeClr w14:val="accent2"/>
-                  </w14:solidFill>
-                </w14:textFill>
-              </w:rPr>
-              <w:t>初始化</w:t>
-            </w:r>
-          </w:p>
-        </w:tc>
-        <w:tc>
-          <w:tcPr>
-            <w:tcW w:w="0" w:type="auto"/>
-            <w:gridSpan w:val="2"/>
+                <w:color w:val="FF0000"/>
+                <w:sz w:val="21"/>
+                <w:szCs w:val="21"/>
+                <w:vertAlign w:val="baseline"/>
+                <w:lang w:val="en-US" w:eastAsia="zh-CN"/>
+              </w:rPr>
+            </w:pPr>
+            <w:r>
+              <w:rPr>
+                <w:rFonts w:hint="eastAsia" w:ascii="华文中宋" w:hAnsi="华文中宋" w:eastAsia="华文中宋" w:cs="华文中宋"/>
+                <w:b/>
+                <w:bCs/>
+                <w:color w:val="FF0000"/>
+                <w:sz w:val="21"/>
+                <w:szCs w:val="21"/>
+                <w:vertAlign w:val="baseline"/>
+                <w:lang w:val="en-US" w:eastAsia="zh-CN"/>
+              </w:rPr>
+              <w:t>&lt;Type&gt; operator+(&lt;d</w:t>
+            </w:r>
+            <w:bookmarkStart w:id="12" w:name="_GoBack"/>
+            <w:bookmarkEnd w:id="12"/>
+            <w:r>
+              <w:rPr>
+                <w:rFonts w:hint="eastAsia" w:ascii="华文中宋" w:hAnsi="华文中宋" w:eastAsia="华文中宋" w:cs="华文中宋"/>
+                <w:b/>
+                <w:bCs/>
+                <w:color w:val="FF0000"/>
+                <w:sz w:val="21"/>
+                <w:szCs w:val="21"/>
+                <w:vertAlign w:val="baseline"/>
+                <w:lang w:val="en-US" w:eastAsia="zh-CN"/>
+              </w:rPr>
+              <w:t>Type&gt; &amp;other)</w:t>
+            </w:r>
+          </w:p>
+        </w:tc>
+        <w:tc>
+          <w:tcPr>
+            <w:tcW w:w="0" w:type="auto"/>
             <w:vAlign w:val="center"/>
           </w:tcPr>
           <w:p>
@@ -9854,350 +10975,6 @@
               <w:jc w:val="both"/>
               <w:rPr>
                 <w:rFonts w:hint="default" w:ascii="华文中宋" w:hAnsi="华文中宋" w:eastAsia="华文中宋" w:cs="华文中宋"/>
-                <w:b/>
-                <w:bCs/>
-                <w:color w:val="FF0000"/>
-                <w:sz w:val="21"/>
-                <w:szCs w:val="21"/>
-                <w:vertAlign w:val="baseline"/>
-                <w:lang w:val="en-US" w:eastAsia="zh-CN"/>
-              </w:rPr>
-            </w:pPr>
-            <w:r>
-              <w:rPr>
-                <w:rFonts w:hint="eastAsia" w:ascii="华文中宋" w:hAnsi="华文中宋" w:eastAsia="华文中宋" w:cs="华文中宋"/>
-                <w:b/>
-                <w:bCs/>
-                <w:color w:val="FF0000"/>
-                <w:sz w:val="21"/>
-                <w:szCs w:val="21"/>
-                <w:vertAlign w:val="baseline"/>
-                <w:lang w:val="en-US" w:eastAsia="zh-CN"/>
-              </w:rPr>
-              <w:t>&lt;Type&gt; &lt;Key&gt; = &lt;Type&gt;(*args)</w:t>
-            </w:r>
-          </w:p>
-        </w:tc>
-      </w:tr>
-      <w:tr>
-        <w:tblPrEx>
-          <w:tblBorders>
-            <w:top w:val="single" w:color="auto" w:sz="4" w:space="0"/>
-            <w:left w:val="single" w:color="auto" w:sz="4" w:space="0"/>
-            <w:bottom w:val="single" w:color="auto" w:sz="4" w:space="0"/>
-            <w:right w:val="single" w:color="auto" w:sz="4" w:space="0"/>
-            <w:insideH w:val="single" w:color="auto" w:sz="4" w:space="0"/>
-            <w:insideV w:val="single" w:color="auto" w:sz="4" w:space="0"/>
-          </w:tblBorders>
-          <w:tblCellMar>
-            <w:top w:w="0" w:type="dxa"/>
-            <w:left w:w="108" w:type="dxa"/>
-            <w:bottom w:w="0" w:type="dxa"/>
-            <w:right w:w="108" w:type="dxa"/>
-          </w:tblCellMar>
-        </w:tblPrEx>
-        <w:trPr>
-          <w:trHeight w:val="104" w:hRule="atLeast"/>
-        </w:trPr>
-        <w:tc>
-          <w:tcPr>
-            <w:tcW w:w="0" w:type="auto"/>
-            <w:vMerge w:val="continue"/>
-            <w:tcBorders/>
-            <w:vAlign w:val="center"/>
-          </w:tcPr>
-          <w:p>
-            <w:pPr>
-              <w:bidi w:val="0"/>
-              <w:jc w:val="both"/>
-              <w:rPr>
-                <w:rFonts w:hint="eastAsia" w:ascii="华文中宋" w:hAnsi="华文中宋" w:eastAsia="华文中宋" w:cs="华文中宋"/>
-                <w:b/>
-                <w:bCs/>
-                <w:color w:val="ED7D31" w:themeColor="accent2"/>
-                <w:sz w:val="21"/>
-                <w:szCs w:val="24"/>
-                <w:vertAlign w:val="baseline"/>
-                <w:lang w:val="en-US" w:eastAsia="zh-CN"/>
-                <w14:textFill>
-                  <w14:solidFill>
-                    <w14:schemeClr w14:val="accent2"/>
-                  </w14:solidFill>
-                </w14:textFill>
-              </w:rPr>
-            </w:pPr>
-          </w:p>
-        </w:tc>
-        <w:tc>
-          <w:tcPr>
-            <w:tcW w:w="0" w:type="auto"/>
-            <w:gridSpan w:val="2"/>
-            <w:vAlign w:val="center"/>
-          </w:tcPr>
-          <w:p>
-            <w:pPr>
-              <w:bidi w:val="0"/>
-              <w:jc w:val="both"/>
-              <w:rPr>
-                <w:rFonts w:hint="default" w:ascii="华文中宋" w:hAnsi="华文中宋" w:eastAsia="华文中宋" w:cs="华文中宋"/>
-                <w:b/>
-                <w:bCs/>
-                <w:color w:val="FF0000"/>
-                <w:sz w:val="21"/>
-                <w:szCs w:val="21"/>
-                <w:vertAlign w:val="baseline"/>
-                <w:lang w:val="en-US" w:eastAsia="zh-CN"/>
-              </w:rPr>
-            </w:pPr>
-            <w:r>
-              <w:rPr>
-                <w:rFonts w:hint="eastAsia" w:ascii="华文中宋" w:hAnsi="华文中宋" w:eastAsia="华文中宋" w:cs="华文中宋"/>
-                <w:b/>
-                <w:bCs/>
-                <w:color w:val="FF0000"/>
-                <w:sz w:val="21"/>
-                <w:szCs w:val="21"/>
-                <w:vertAlign w:val="baseline"/>
-                <w:lang w:val="en-US" w:eastAsia="zh-CN"/>
-              </w:rPr>
-              <w:t>&lt;Type&gt; &lt;Key&gt;(*args)</w:t>
-            </w:r>
-          </w:p>
-        </w:tc>
-      </w:tr>
-      <w:tr>
-        <w:tblPrEx>
-          <w:tblBorders>
-            <w:top w:val="single" w:color="auto" w:sz="4" w:space="0"/>
-            <w:left w:val="single" w:color="auto" w:sz="4" w:space="0"/>
-            <w:bottom w:val="single" w:color="auto" w:sz="4" w:space="0"/>
-            <w:right w:val="single" w:color="auto" w:sz="4" w:space="0"/>
-            <w:insideH w:val="single" w:color="auto" w:sz="4" w:space="0"/>
-            <w:insideV w:val="single" w:color="auto" w:sz="4" w:space="0"/>
-          </w:tblBorders>
-          <w:tblCellMar>
-            <w:top w:w="0" w:type="dxa"/>
-            <w:left w:w="108" w:type="dxa"/>
-            <w:bottom w:w="0" w:type="dxa"/>
-            <w:right w:w="108" w:type="dxa"/>
-          </w:tblCellMar>
-        </w:tblPrEx>
-        <w:trPr>
-          <w:trHeight w:val="104" w:hRule="atLeast"/>
-        </w:trPr>
-        <w:tc>
-          <w:tcPr>
-            <w:tcW w:w="0" w:type="auto"/>
-            <w:vMerge w:val="continue"/>
-            <w:tcBorders/>
-            <w:vAlign w:val="center"/>
-          </w:tcPr>
-          <w:p>
-            <w:pPr>
-              <w:bidi w:val="0"/>
-              <w:jc w:val="both"/>
-              <w:rPr>
-                <w:rFonts w:hint="eastAsia" w:ascii="华文中宋" w:hAnsi="华文中宋" w:eastAsia="华文中宋" w:cs="华文中宋"/>
-                <w:b/>
-                <w:bCs/>
-                <w:color w:val="ED7D31" w:themeColor="accent2"/>
-                <w:sz w:val="21"/>
-                <w:szCs w:val="24"/>
-                <w:vertAlign w:val="baseline"/>
-                <w:lang w:val="en-US" w:eastAsia="zh-CN"/>
-                <w14:textFill>
-                  <w14:solidFill>
-                    <w14:schemeClr w14:val="accent2"/>
-                  </w14:solidFill>
-                </w14:textFill>
-              </w:rPr>
-            </w:pPr>
-          </w:p>
-        </w:tc>
-        <w:tc>
-          <w:tcPr>
-            <w:tcW w:w="0" w:type="auto"/>
-            <w:gridSpan w:val="2"/>
-            <w:vAlign w:val="center"/>
-          </w:tcPr>
-          <w:p>
-            <w:pPr>
-              <w:bidi w:val="0"/>
-              <w:jc w:val="both"/>
-              <w:rPr>
-                <w:rFonts w:hint="default" w:ascii="华文中宋" w:hAnsi="华文中宋" w:eastAsia="华文中宋" w:cs="华文中宋"/>
-                <w:b/>
-                <w:bCs/>
-                <w:color w:val="FF0000"/>
-                <w:sz w:val="21"/>
-                <w:szCs w:val="21"/>
-                <w:vertAlign w:val="baseline"/>
-                <w:lang w:val="en-US" w:eastAsia="zh-CN"/>
-              </w:rPr>
-            </w:pPr>
-            <w:r>
-              <w:rPr>
-                <w:rFonts w:hint="eastAsia" w:ascii="华文中宋" w:hAnsi="华文中宋" w:eastAsia="华文中宋" w:cs="华文中宋"/>
-                <w:b/>
-                <w:bCs/>
-                <w:color w:val="FF0000"/>
-                <w:sz w:val="21"/>
-                <w:szCs w:val="21"/>
-                <w:vertAlign w:val="baseline"/>
-                <w:lang w:val="en-US" w:eastAsia="zh-CN"/>
-              </w:rPr>
-              <w:t>&lt;Type&gt; &lt;Key&gt; = *args</w:t>
-            </w:r>
-          </w:p>
-        </w:tc>
-      </w:tr>
-      <w:tr>
-        <w:tblPrEx>
-          <w:tblBorders>
-            <w:top w:val="single" w:color="auto" w:sz="4" w:space="0"/>
-            <w:left w:val="single" w:color="auto" w:sz="4" w:space="0"/>
-            <w:bottom w:val="single" w:color="auto" w:sz="4" w:space="0"/>
-            <w:right w:val="single" w:color="auto" w:sz="4" w:space="0"/>
-            <w:insideH w:val="single" w:color="auto" w:sz="4" w:space="0"/>
-            <w:insideV w:val="single" w:color="auto" w:sz="4" w:space="0"/>
-          </w:tblBorders>
-          <w:tblCellMar>
-            <w:top w:w="0" w:type="dxa"/>
-            <w:left w:w="108" w:type="dxa"/>
-            <w:bottom w:w="0" w:type="dxa"/>
-            <w:right w:w="108" w:type="dxa"/>
-          </w:tblCellMar>
-        </w:tblPrEx>
-        <w:trPr>
-          <w:trHeight w:val="104" w:hRule="atLeast"/>
-        </w:trPr>
-        <w:tc>
-          <w:tcPr>
-            <w:tcW w:w="0" w:type="auto"/>
-            <w:tcBorders/>
-            <w:vAlign w:val="center"/>
-          </w:tcPr>
-          <w:p>
-            <w:pPr>
-              <w:bidi w:val="0"/>
-              <w:jc w:val="both"/>
-              <w:rPr>
-                <w:rFonts w:hint="default" w:ascii="华文中宋" w:hAnsi="华文中宋" w:eastAsia="华文中宋" w:cs="华文中宋"/>
-                <w:b/>
-                <w:bCs/>
-                <w:color w:val="ED7D31" w:themeColor="accent2"/>
-                <w:sz w:val="21"/>
-                <w:szCs w:val="24"/>
-                <w:vertAlign w:val="baseline"/>
-                <w:lang w:val="en-US" w:eastAsia="zh-CN"/>
-                <w14:textFill>
-                  <w14:solidFill>
-                    <w14:schemeClr w14:val="accent2"/>
-                  </w14:solidFill>
-                </w14:textFill>
-              </w:rPr>
-            </w:pPr>
-            <w:r>
-              <w:rPr>
-                <w:rFonts w:hint="eastAsia" w:ascii="华文中宋" w:hAnsi="华文中宋" w:eastAsia="华文中宋" w:cs="华文中宋"/>
-                <w:b/>
-                <w:bCs/>
-                <w:color w:val="ED7D31" w:themeColor="accent2"/>
-                <w:sz w:val="21"/>
-                <w:szCs w:val="24"/>
-                <w:vertAlign w:val="baseline"/>
-                <w:lang w:val="en-US" w:eastAsia="zh-CN"/>
-                <w14:textFill>
-                  <w14:solidFill>
-                    <w14:schemeClr w14:val="accent2"/>
-                  </w14:solidFill>
-                </w14:textFill>
-              </w:rPr>
-              <w:t>浅拷贝</w:t>
-            </w:r>
-          </w:p>
-        </w:tc>
-        <w:tc>
-          <w:tcPr>
-            <w:tcW w:w="0" w:type="auto"/>
-            <w:vAlign w:val="center"/>
-          </w:tcPr>
-          <w:p>
-            <w:pPr>
-              <w:bidi w:val="0"/>
-              <w:jc w:val="both"/>
-              <w:rPr>
-                <w:rFonts w:hint="eastAsia" w:ascii="华文中宋" w:hAnsi="华文中宋" w:eastAsia="华文中宋" w:cs="华文中宋"/>
-                <w:b/>
-                <w:bCs/>
-                <w:color w:val="FF0000"/>
-                <w:kern w:val="2"/>
-                <w:sz w:val="21"/>
-                <w:szCs w:val="21"/>
-                <w:vertAlign w:val="baseline"/>
-                <w:lang w:val="en-US" w:eastAsia="zh-CN" w:bidi="ar-SA"/>
-              </w:rPr>
-            </w:pPr>
-            <w:r>
-              <w:rPr>
-                <w:rFonts w:hint="eastAsia" w:ascii="华文中宋" w:hAnsi="华文中宋" w:eastAsia="华文中宋" w:cs="华文中宋"/>
-                <w:b/>
-                <w:bCs/>
-                <w:color w:val="FF0000"/>
-                <w:sz w:val="21"/>
-                <w:szCs w:val="21"/>
-                <w:vertAlign w:val="baseline"/>
-                <w:lang w:val="en-US" w:eastAsia="zh-CN"/>
-              </w:rPr>
-              <w:t>new &lt;Type&gt;(...)</w:t>
-            </w:r>
-          </w:p>
-        </w:tc>
-        <w:tc>
-          <w:tcPr>
-            <w:tcW w:w="0" w:type="auto"/>
-            <w:vAlign w:val="center"/>
-          </w:tcPr>
-          <w:p>
-            <w:pPr>
-              <w:bidi w:val="0"/>
-              <w:jc w:val="both"/>
-              <w:rPr>
-                <w:rFonts w:hint="eastAsia" w:ascii="华文中宋" w:hAnsi="华文中宋" w:eastAsia="华文中宋" w:cs="华文中宋"/>
-                <w:b/>
-                <w:bCs/>
-                <w:color w:val="ED7D31" w:themeColor="accent2"/>
-                <w:kern w:val="2"/>
-                <w:sz w:val="21"/>
-                <w:szCs w:val="24"/>
-                <w:lang w:val="en-US" w:eastAsia="zh-CN" w:bidi="ar-SA"/>
-                <w14:textFill>
-                  <w14:solidFill>
-                    <w14:schemeClr w14:val="accent2"/>
-                  </w14:solidFill>
-                </w14:textFill>
-              </w:rPr>
-            </w:pPr>
-            <w:r>
-              <w:rPr>
-                <w:rFonts w:hint="eastAsia" w:ascii="华文中宋" w:hAnsi="华文中宋" w:eastAsia="华文中宋" w:cs="华文中宋"/>
-                <w:b/>
-                <w:bCs/>
-                <w:color w:val="ED7D31" w:themeColor="accent2"/>
-                <w:sz w:val="21"/>
-                <w:szCs w:val="24"/>
-                <w:lang w:val="en-US" w:eastAsia="zh-CN"/>
-                <w14:textFill>
-                  <w14:solidFill>
-                    <w14:schemeClr w14:val="accent2"/>
-                  </w14:solidFill>
-                </w14:textFill>
-              </w:rPr>
-              <w:t>创建</w:t>
-            </w:r>
-            <w:r>
-              <w:rPr>
-                <w:rFonts w:hint="eastAsia" w:ascii="华文中宋" w:hAnsi="华文中宋" w:eastAsia="华文中宋" w:cs="华文中宋"/>
                 <w:b/>
                 <w:bCs/>
                 <w:i w:val="0"/>
@@ -10208,7 +10985,21 @@
                 <w:szCs w:val="21"/>
                 <w:lang w:val="en-US" w:eastAsia="zh-CN"/>
               </w:rPr>
-              <w:t xml:space="preserve">堆区变量 </w:t>
+            </w:pPr>
+            <w:r>
+              <w:rPr>
+                <w:rFonts w:hint="eastAsia" w:ascii="华文中宋" w:hAnsi="华文中宋" w:eastAsia="华文中宋" w:cs="华文中宋"/>
+                <w:b/>
+                <w:bCs/>
+                <w:i w:val="0"/>
+                <w:caps w:val="0"/>
+                <w:color w:val="EA82F1"/>
+                <w:spacing w:val="7"/>
+                <w:sz w:val="21"/>
+                <w:szCs w:val="21"/>
+                <w:lang w:val="en-US" w:eastAsia="zh-CN"/>
+              </w:rPr>
+              <w:t>加法</w:t>
             </w:r>
             <w:r>
               <w:rPr>
@@ -10218,14 +11009,15 @@
                 <w:color w:val="ED7D31" w:themeColor="accent2"/>
                 <w:sz w:val="21"/>
                 <w:szCs w:val="24"/>
-                <w:lang w:val="en-US" w:eastAsia="zh-CN"/>
-                <w14:textFill>
-                  <w14:solidFill>
-                    <w14:schemeClr w14:val="accent2"/>
-                  </w14:solidFill>
-                </w14:textFill>
-              </w:rPr>
-              <w:t>(需要手动释放)</w:t>
+                <w:vertAlign w:val="baseline"/>
+                <w:lang w:val="en-US" w:eastAsia="zh-CN"/>
+                <w14:textFill>
+                  <w14:solidFill>
+                    <w14:schemeClr w14:val="accent2"/>
+                  </w14:solidFill>
+                </w14:textFill>
+              </w:rPr>
+              <w:t>函数</w:t>
             </w:r>
           </w:p>
         </w:tc>
@@ -12146,6 +12938,12 @@
             <w:insideH w:val="single" w:color="auto" w:sz="4" w:space="0"/>
             <w:insideV w:val="single" w:color="auto" w:sz="4" w:space="0"/>
           </w:tblBorders>
+          <w:tblCellMar>
+            <w:top w:w="0" w:type="dxa"/>
+            <w:left w:w="108" w:type="dxa"/>
+            <w:bottom w:w="0" w:type="dxa"/>
+            <w:right w:w="108" w:type="dxa"/>
+          </w:tblCellMar>
         </w:tblPrEx>
         <w:trPr>
           <w:trHeight w:val="100" w:hRule="atLeast"/>
@@ -12283,6 +13081,12 @@
             <w:insideH w:val="single" w:color="auto" w:sz="4" w:space="0"/>
             <w:insideV w:val="single" w:color="auto" w:sz="4" w:space="0"/>
           </w:tblBorders>
+          <w:tblCellMar>
+            <w:top w:w="0" w:type="dxa"/>
+            <w:left w:w="108" w:type="dxa"/>
+            <w:bottom w:w="0" w:type="dxa"/>
+            <w:right w:w="108" w:type="dxa"/>
+          </w:tblCellMar>
         </w:tblPrEx>
         <w:trPr>
           <w:trHeight w:val="100" w:hRule="atLeast"/>
@@ -12756,6 +13560,12 @@
             <w:insideH w:val="single" w:color="auto" w:sz="4" w:space="0"/>
             <w:insideV w:val="single" w:color="auto" w:sz="4" w:space="0"/>
           </w:tblBorders>
+          <w:tblCellMar>
+            <w:top w:w="0" w:type="dxa"/>
+            <w:left w:w="108" w:type="dxa"/>
+            <w:bottom w:w="0" w:type="dxa"/>
+            <w:right w:w="108" w:type="dxa"/>
+          </w:tblCellMar>
         </w:tblPrEx>
         <w:tc>
           <w:tcPr>
@@ -13565,6 +14375,12 @@
             <w:insideH w:val="single" w:color="auto" w:sz="4" w:space="0"/>
             <w:insideV w:val="single" w:color="auto" w:sz="4" w:space="0"/>
           </w:tblBorders>
+          <w:tblCellMar>
+            <w:top w:w="0" w:type="dxa"/>
+            <w:left w:w="108" w:type="dxa"/>
+            <w:bottom w:w="0" w:type="dxa"/>
+            <w:right w:w="108" w:type="dxa"/>
+          </w:tblCellMar>
         </w:tblPrEx>
         <w:tc>
           <w:tcPr>
@@ -14113,12 +14929,6 @@
             <w:insideH w:val="single" w:color="auto" w:sz="4" w:space="0"/>
             <w:insideV w:val="single" w:color="auto" w:sz="4" w:space="0"/>
           </w:tblBorders>
-          <w:tblCellMar>
-            <w:top w:w="0" w:type="dxa"/>
-            <w:left w:w="108" w:type="dxa"/>
-            <w:bottom w:w="0" w:type="dxa"/>
-            <w:right w:w="108" w:type="dxa"/>
-          </w:tblCellMar>
         </w:tblPrEx>
         <w:tc>
           <w:tcPr>
@@ -15027,6 +15837,12 @@
             <w:insideH w:val="single" w:color="auto" w:sz="4" w:space="0"/>
             <w:insideV w:val="single" w:color="auto" w:sz="4" w:space="0"/>
           </w:tblBorders>
+          <w:tblCellMar>
+            <w:top w:w="0" w:type="dxa"/>
+            <w:left w:w="108" w:type="dxa"/>
+            <w:bottom w:w="0" w:type="dxa"/>
+            <w:right w:w="108" w:type="dxa"/>
+          </w:tblCellMar>
         </w:tblPrEx>
         <w:tc>
           <w:tcPr>

</xml_diff>

<commit_message>
update on 2023-09-27 20:45:12.032607
</commit_message>
<xml_diff>
--- a/C++代码.docx
+++ b/C++代码.docx
@@ -6099,6 +6099,12 @@
             <w:insideH w:val="single" w:color="auto" w:sz="4" w:space="0"/>
             <w:insideV w:val="single" w:color="auto" w:sz="4" w:space="0"/>
           </w:tblBorders>
+          <w:tblCellMar>
+            <w:top w:w="0" w:type="dxa"/>
+            <w:left w:w="108" w:type="dxa"/>
+            <w:bottom w:w="0" w:type="dxa"/>
+            <w:right w:w="108" w:type="dxa"/>
+          </w:tblCellMar>
         </w:tblPrEx>
         <w:tc>
           <w:tcPr>
@@ -9856,7 +9862,6 @@
           <w:tcPr>
             <w:tcW w:w="0" w:type="auto"/>
             <w:vMerge w:val="continue"/>
-            <w:tcBorders/>
             <w:vAlign w:val="center"/>
           </w:tcPr>
           <w:p>
@@ -10458,8 +10463,9 @@
         </w:tblCellMar>
       </w:tblPr>
       <w:tblGrid>
+        <w:gridCol w:w="1085"/>
         <w:gridCol w:w="3777"/>
-        <w:gridCol w:w="2977"/>
+        <w:gridCol w:w="3307"/>
       </w:tblGrid>
       <w:tr>
         <w:tblPrEx>
@@ -10484,6 +10490,62 @@
         <w:tc>
           <w:tcPr>
             <w:tcW w:w="0" w:type="auto"/>
+            <w:vMerge w:val="restart"/>
+            <w:vAlign w:val="center"/>
+          </w:tcPr>
+          <w:p>
+            <w:pPr>
+              <w:bidi w:val="0"/>
+              <w:jc w:val="both"/>
+              <w:rPr>
+                <w:rFonts w:hint="eastAsia" w:ascii="华文中宋" w:hAnsi="华文中宋" w:eastAsia="华文中宋" w:cs="华文中宋"/>
+                <w:b/>
+                <w:bCs/>
+                <w:color w:val="FF0000"/>
+                <w:sz w:val="21"/>
+                <w:szCs w:val="21"/>
+                <w:vertAlign w:val="baseline"/>
+                <w:lang w:val="en-US" w:eastAsia="zh-CN"/>
+              </w:rPr>
+            </w:pPr>
+            <w:r>
+              <w:rPr>
+                <w:rFonts w:hint="eastAsia" w:ascii="华文中宋" w:hAnsi="华文中宋" w:eastAsia="华文中宋" w:cs="华文中宋"/>
+                <w:b/>
+                <w:bCs/>
+                <w:i w:val="0"/>
+                <w:caps w:val="0"/>
+                <w:color w:val="EA82F1"/>
+                <w:spacing w:val="7"/>
+                <w:sz w:val="21"/>
+                <w:szCs w:val="21"/>
+                <w:lang w:val="en-US" w:eastAsia="zh-CN"/>
+              </w:rPr>
+              <w:t>基本</w:t>
+            </w:r>
+            <w:r>
+              <w:rPr>
+                <w:rFonts w:hint="eastAsia" w:ascii="华文中宋" w:hAnsi="华文中宋" w:eastAsia="华文中宋" w:cs="华文中宋"/>
+                <w:b/>
+                <w:bCs/>
+                <w:color w:val="ED7D31" w:themeColor="accent2"/>
+                <w:sz w:val="21"/>
+                <w:szCs w:val="24"/>
+                <w:vertAlign w:val="baseline"/>
+                <w:lang w:val="en-US" w:eastAsia="zh-CN"/>
+                <w14:textFill>
+                  <w14:solidFill>
+                    <w14:schemeClr w14:val="accent2"/>
+                  </w14:solidFill>
+                </w14:textFill>
+              </w:rPr>
+              <w:t>方法</w:t>
+            </w:r>
+          </w:p>
+        </w:tc>
+        <w:tc>
+          <w:tcPr>
+            <w:tcW w:w="0" w:type="auto"/>
             <w:vAlign w:val="center"/>
           </w:tcPr>
           <w:p>
@@ -10602,6 +10664,30 @@
         <w:tc>
           <w:tcPr>
             <w:tcW w:w="0" w:type="auto"/>
+            <w:vMerge w:val="continue"/>
+            <w:tcBorders/>
+            <w:vAlign w:val="center"/>
+          </w:tcPr>
+          <w:p>
+            <w:pPr>
+              <w:bidi w:val="0"/>
+              <w:jc w:val="both"/>
+              <w:rPr>
+                <w:rFonts w:hint="eastAsia" w:ascii="华文中宋" w:hAnsi="华文中宋" w:eastAsia="华文中宋" w:cs="华文中宋"/>
+                <w:b/>
+                <w:bCs/>
+                <w:color w:val="FF0000"/>
+                <w:sz w:val="21"/>
+                <w:szCs w:val="21"/>
+                <w:vertAlign w:val="baseline"/>
+                <w:lang w:val="en-US" w:eastAsia="zh-CN"/>
+              </w:rPr>
+            </w:pPr>
+          </w:p>
+        </w:tc>
+        <w:tc>
+          <w:tcPr>
+            <w:tcW w:w="0" w:type="auto"/>
             <w:vAlign w:val="center"/>
           </w:tcPr>
           <w:p>
@@ -10682,6 +10768,30 @@
         <w:tc>
           <w:tcPr>
             <w:tcW w:w="0" w:type="auto"/>
+            <w:vMerge w:val="continue"/>
+            <w:tcBorders/>
+            <w:vAlign w:val="center"/>
+          </w:tcPr>
+          <w:p>
+            <w:pPr>
+              <w:bidi w:val="0"/>
+              <w:jc w:val="both"/>
+              <w:rPr>
+                <w:rFonts w:hint="eastAsia" w:ascii="华文中宋" w:hAnsi="华文中宋" w:eastAsia="华文中宋" w:cs="华文中宋"/>
+                <w:b/>
+                <w:bCs/>
+                <w:color w:val="FF0000"/>
+                <w:sz w:val="21"/>
+                <w:szCs w:val="21"/>
+                <w:vertAlign w:val="baseline"/>
+                <w:lang w:val="en-US" w:eastAsia="zh-CN"/>
+              </w:rPr>
+            </w:pPr>
+          </w:p>
+        </w:tc>
+        <w:tc>
+          <w:tcPr>
+            <w:tcW w:w="0" w:type="auto"/>
             <w:vAlign w:val="center"/>
           </w:tcPr>
           <w:p>
@@ -10799,6 +10909,30 @@
         <w:tc>
           <w:tcPr>
             <w:tcW w:w="0" w:type="auto"/>
+            <w:vMerge w:val="continue"/>
+            <w:tcBorders/>
+            <w:vAlign w:val="center"/>
+          </w:tcPr>
+          <w:p>
+            <w:pPr>
+              <w:bidi w:val="0"/>
+              <w:jc w:val="both"/>
+              <w:rPr>
+                <w:rFonts w:hint="eastAsia" w:ascii="华文中宋" w:hAnsi="华文中宋" w:eastAsia="华文中宋" w:cs="华文中宋"/>
+                <w:b/>
+                <w:bCs/>
+                <w:color w:val="FF0000"/>
+                <w:sz w:val="21"/>
+                <w:szCs w:val="21"/>
+                <w:vertAlign w:val="baseline"/>
+                <w:lang w:val="en-US" w:eastAsia="zh-CN"/>
+              </w:rPr>
+            </w:pPr>
+          </w:p>
+        </w:tc>
+        <w:tc>
+          <w:tcPr>
+            <w:tcW w:w="0" w:type="auto"/>
             <w:vAlign w:val="center"/>
           </w:tcPr>
           <w:p>
@@ -10917,6 +11051,7 @@
         <w:tc>
           <w:tcPr>
             <w:tcW w:w="0" w:type="auto"/>
+            <w:vMerge w:val="restart"/>
             <w:vAlign w:val="center"/>
           </w:tcPr>
           <w:p>
@@ -10924,6 +11059,61 @@
               <w:bidi w:val="0"/>
               <w:jc w:val="both"/>
               <w:rPr>
+                <w:rFonts w:hint="eastAsia" w:ascii="华文中宋" w:hAnsi="华文中宋" w:eastAsia="华文中宋" w:cs="华文中宋"/>
+                <w:b/>
+                <w:bCs/>
+                <w:color w:val="FF0000"/>
+                <w:sz w:val="21"/>
+                <w:szCs w:val="21"/>
+                <w:vertAlign w:val="baseline"/>
+                <w:lang w:val="en-US" w:eastAsia="zh-CN"/>
+              </w:rPr>
+            </w:pPr>
+            <w:r>
+              <w:rPr>
+                <w:rFonts w:hint="eastAsia" w:ascii="华文中宋" w:hAnsi="华文中宋" w:eastAsia="华文中宋" w:cs="华文中宋"/>
+                <w:b/>
+                <w:bCs/>
+                <w:i w:val="0"/>
+                <w:caps w:val="0"/>
+                <w:color w:val="EA82F1"/>
+                <w:spacing w:val="7"/>
+                <w:sz w:val="21"/>
+                <w:szCs w:val="21"/>
+                <w:lang w:val="en-US" w:eastAsia="zh-CN"/>
+              </w:rPr>
+              <w:t>数值</w:t>
+            </w:r>
+            <w:r>
+              <w:rPr>
+                <w:rFonts w:hint="eastAsia" w:ascii="华文中宋" w:hAnsi="华文中宋" w:eastAsia="华文中宋" w:cs="华文中宋"/>
+                <w:b/>
+                <w:bCs/>
+                <w:color w:val="ED7D31" w:themeColor="accent2"/>
+                <w:sz w:val="21"/>
+                <w:szCs w:val="24"/>
+                <w:vertAlign w:val="baseline"/>
+                <w:lang w:val="en-US" w:eastAsia="zh-CN"/>
+                <w14:textFill>
+                  <w14:solidFill>
+                    <w14:schemeClr w14:val="accent2"/>
+                  </w14:solidFill>
+                </w14:textFill>
+              </w:rPr>
+              <w:t>运算</w:t>
+            </w:r>
+          </w:p>
+        </w:tc>
+        <w:tc>
+          <w:tcPr>
+            <w:tcW w:w="0" w:type="auto"/>
+            <w:vAlign w:val="center"/>
+          </w:tcPr>
+          <w:p>
+            <w:pPr>
+              <w:bidi w:val="0"/>
+              <w:jc w:val="both"/>
+              <w:rPr>
                 <w:rFonts w:hint="default" w:ascii="华文中宋" w:hAnsi="华文中宋" w:eastAsia="华文中宋" w:cs="华文中宋"/>
                 <w:b/>
                 <w:bCs/>
@@ -10945,7 +11135,314 @@
                 <w:vertAlign w:val="baseline"/>
                 <w:lang w:val="en-US" w:eastAsia="zh-CN"/>
               </w:rPr>
-              <w:t>&lt;Type&gt; operator+(&lt;d</w:t>
+              <w:t>&lt;Type&gt; operator+(&lt;dType&gt; &amp;other)</w:t>
+            </w:r>
+          </w:p>
+        </w:tc>
+        <w:tc>
+          <w:tcPr>
+            <w:tcW w:w="0" w:type="auto"/>
+            <w:vAlign w:val="center"/>
+          </w:tcPr>
+          <w:p>
+            <w:pPr>
+              <w:bidi w:val="0"/>
+              <w:jc w:val="both"/>
+              <w:rPr>
+                <w:rFonts w:hint="default" w:ascii="华文中宋" w:hAnsi="华文中宋" w:eastAsia="华文中宋" w:cs="华文中宋"/>
+                <w:b/>
+                <w:bCs/>
+                <w:i w:val="0"/>
+                <w:caps w:val="0"/>
+                <w:color w:val="EA82F1"/>
+                <w:spacing w:val="7"/>
+                <w:sz w:val="21"/>
+                <w:szCs w:val="21"/>
+                <w:lang w:val="en-US" w:eastAsia="zh-CN"/>
+              </w:rPr>
+            </w:pPr>
+            <w:r>
+              <w:rPr>
+                <w:rFonts w:hint="eastAsia" w:ascii="华文中宋" w:hAnsi="华文中宋" w:eastAsia="华文中宋" w:cs="华文中宋"/>
+                <w:b/>
+                <w:bCs/>
+                <w:i w:val="0"/>
+                <w:caps w:val="0"/>
+                <w:color w:val="EA82F1"/>
+                <w:spacing w:val="7"/>
+                <w:sz w:val="21"/>
+                <w:szCs w:val="21"/>
+                <w:lang w:val="en-US" w:eastAsia="zh-CN"/>
+              </w:rPr>
+              <w:t>+, -, *, /, %</w:t>
+            </w:r>
+            <w:r>
+              <w:rPr>
+                <w:rFonts w:hint="eastAsia" w:ascii="华文中宋" w:hAnsi="华文中宋" w:eastAsia="华文中宋" w:cs="华文中宋"/>
+                <w:b/>
+                <w:bCs/>
+                <w:color w:val="ED7D31" w:themeColor="accent2"/>
+                <w:sz w:val="21"/>
+                <w:szCs w:val="24"/>
+                <w:vertAlign w:val="baseline"/>
+                <w:lang w:val="en-US" w:eastAsia="zh-CN"/>
+                <w14:textFill>
+                  <w14:solidFill>
+                    <w14:schemeClr w14:val="accent2"/>
+                  </w14:solidFill>
+                </w14:textFill>
+              </w:rPr>
+              <w:t>函数</w:t>
+            </w:r>
+          </w:p>
+        </w:tc>
+      </w:tr>
+      <w:tr>
+        <w:tblPrEx>
+          <w:tblBorders>
+            <w:top w:val="single" w:color="auto" w:sz="4" w:space="0"/>
+            <w:left w:val="single" w:color="auto" w:sz="4" w:space="0"/>
+            <w:bottom w:val="single" w:color="auto" w:sz="4" w:space="0"/>
+            <w:right w:val="single" w:color="auto" w:sz="4" w:space="0"/>
+            <w:insideH w:val="single" w:color="auto" w:sz="4" w:space="0"/>
+            <w:insideV w:val="single" w:color="auto" w:sz="4" w:space="0"/>
+          </w:tblBorders>
+          <w:tblCellMar>
+            <w:top w:w="0" w:type="dxa"/>
+            <w:left w:w="108" w:type="dxa"/>
+            <w:bottom w:w="0" w:type="dxa"/>
+            <w:right w:w="108" w:type="dxa"/>
+          </w:tblCellMar>
+        </w:tblPrEx>
+        <w:trPr>
+          <w:trHeight w:val="104" w:hRule="atLeast"/>
+        </w:trPr>
+        <w:tc>
+          <w:tcPr>
+            <w:tcW w:w="0" w:type="auto"/>
+            <w:vMerge w:val="continue"/>
+            <w:tcBorders/>
+            <w:vAlign w:val="center"/>
+          </w:tcPr>
+          <w:p>
+            <w:pPr>
+              <w:bidi w:val="0"/>
+              <w:jc w:val="both"/>
+              <w:rPr>
+                <w:rFonts w:hint="eastAsia" w:ascii="华文中宋" w:hAnsi="华文中宋" w:eastAsia="华文中宋" w:cs="华文中宋"/>
+                <w:b/>
+                <w:bCs/>
+                <w:color w:val="FF0000"/>
+                <w:sz w:val="21"/>
+                <w:szCs w:val="21"/>
+                <w:vertAlign w:val="baseline"/>
+                <w:lang w:val="en-US" w:eastAsia="zh-CN"/>
+              </w:rPr>
+            </w:pPr>
+          </w:p>
+        </w:tc>
+        <w:tc>
+          <w:tcPr>
+            <w:tcW w:w="0" w:type="auto"/>
+            <w:vAlign w:val="center"/>
+          </w:tcPr>
+          <w:p>
+            <w:pPr>
+              <w:bidi w:val="0"/>
+              <w:jc w:val="both"/>
+              <w:rPr>
+                <w:rFonts w:hint="default" w:ascii="华文中宋" w:hAnsi="华文中宋" w:eastAsia="华文中宋" w:cs="华文中宋"/>
+                <w:b/>
+                <w:bCs/>
+                <w:color w:val="FF0000"/>
+                <w:sz w:val="21"/>
+                <w:szCs w:val="21"/>
+                <w:vertAlign w:val="baseline"/>
+                <w:lang w:val="en-US" w:eastAsia="zh-CN"/>
+              </w:rPr>
+            </w:pPr>
+            <w:r>
+              <w:rPr>
+                <w:rFonts w:hint="eastAsia" w:ascii="华文中宋" w:hAnsi="华文中宋" w:eastAsia="华文中宋" w:cs="华文中宋"/>
+                <w:b/>
+                <w:bCs/>
+                <w:color w:val="FF0000"/>
+                <w:sz w:val="21"/>
+                <w:szCs w:val="21"/>
+                <w:vertAlign w:val="baseline"/>
+                <w:lang w:val="en-US" w:eastAsia="zh-CN"/>
+              </w:rPr>
+              <w:t>&lt;Type&gt;&amp; operator++()</w:t>
+            </w:r>
+          </w:p>
+        </w:tc>
+        <w:tc>
+          <w:tcPr>
+            <w:tcW w:w="0" w:type="auto"/>
+            <w:vAlign w:val="center"/>
+          </w:tcPr>
+          <w:p>
+            <w:pPr>
+              <w:bidi w:val="0"/>
+              <w:jc w:val="both"/>
+              <w:rPr>
+                <w:rFonts w:hint="default" w:ascii="华文中宋" w:hAnsi="华文中宋" w:eastAsia="华文中宋" w:cs="华文中宋"/>
+                <w:b/>
+                <w:bCs/>
+                <w:i w:val="0"/>
+                <w:caps w:val="0"/>
+                <w:color w:val="EA82F1"/>
+                <w:spacing w:val="7"/>
+                <w:sz w:val="21"/>
+                <w:szCs w:val="21"/>
+                <w:lang w:val="en-US" w:eastAsia="zh-CN"/>
+              </w:rPr>
+            </w:pPr>
+            <w:r>
+              <w:rPr>
+                <w:rFonts w:hint="eastAsia" w:ascii="华文中宋" w:hAnsi="华文中宋" w:eastAsia="华文中宋" w:cs="华文中宋"/>
+                <w:b/>
+                <w:bCs/>
+                <w:i w:val="0"/>
+                <w:caps w:val="0"/>
+                <w:color w:val="EA82F1"/>
+                <w:spacing w:val="7"/>
+                <w:sz w:val="21"/>
+                <w:szCs w:val="21"/>
+                <w:lang w:val="en-US" w:eastAsia="zh-CN"/>
+              </w:rPr>
+              <w:t>自增</w:t>
+            </w:r>
+            <w:r>
+              <w:rPr>
+                <w:rFonts w:hint="eastAsia" w:ascii="华文中宋" w:hAnsi="华文中宋" w:eastAsia="华文中宋" w:cs="华文中宋"/>
+                <w:b/>
+                <w:bCs/>
+                <w:color w:val="ED7D31" w:themeColor="accent2"/>
+                <w:sz w:val="21"/>
+                <w:szCs w:val="24"/>
+                <w:vertAlign w:val="baseline"/>
+                <w:lang w:val="en-US" w:eastAsia="zh-CN"/>
+                <w14:textFill>
+                  <w14:solidFill>
+                    <w14:schemeClr w14:val="accent2"/>
+                  </w14:solidFill>
+                </w14:textFill>
+              </w:rPr>
+              <w:t>函数 (</w:t>
+            </w:r>
+            <w:r>
+              <w:rPr>
+                <w:rFonts w:hint="eastAsia" w:ascii="华文中宋" w:hAnsi="华文中宋" w:eastAsia="华文中宋" w:cs="华文中宋"/>
+                <w:b/>
+                <w:bCs/>
+                <w:i w:val="0"/>
+                <w:caps w:val="0"/>
+                <w:color w:val="EA82F1"/>
+                <w:spacing w:val="7"/>
+                <w:sz w:val="21"/>
+                <w:szCs w:val="21"/>
+                <w:lang w:val="en-US" w:eastAsia="zh-CN"/>
+              </w:rPr>
+              <w:t>++x</w:t>
+            </w:r>
+            <w:r>
+              <w:rPr>
+                <w:rFonts w:hint="eastAsia" w:ascii="华文中宋" w:hAnsi="华文中宋" w:eastAsia="华文中宋" w:cs="华文中宋"/>
+                <w:b/>
+                <w:bCs/>
+                <w:color w:val="ED7D31" w:themeColor="accent2"/>
+                <w:sz w:val="21"/>
+                <w:szCs w:val="24"/>
+                <w:vertAlign w:val="baseline"/>
+                <w:lang w:val="en-US" w:eastAsia="zh-CN"/>
+                <w14:textFill>
+                  <w14:solidFill>
+                    <w14:schemeClr w14:val="accent2"/>
+                  </w14:solidFill>
+                </w14:textFill>
+              </w:rPr>
+              <w:t>)，return *this</w:t>
+            </w:r>
+          </w:p>
+        </w:tc>
+      </w:tr>
+      <w:tr>
+        <w:tblPrEx>
+          <w:tblBorders>
+            <w:top w:val="single" w:color="auto" w:sz="4" w:space="0"/>
+            <w:left w:val="single" w:color="auto" w:sz="4" w:space="0"/>
+            <w:bottom w:val="single" w:color="auto" w:sz="4" w:space="0"/>
+            <w:right w:val="single" w:color="auto" w:sz="4" w:space="0"/>
+            <w:insideH w:val="single" w:color="auto" w:sz="4" w:space="0"/>
+            <w:insideV w:val="single" w:color="auto" w:sz="4" w:space="0"/>
+          </w:tblBorders>
+          <w:tblCellMar>
+            <w:top w:w="0" w:type="dxa"/>
+            <w:left w:w="108" w:type="dxa"/>
+            <w:bottom w:w="0" w:type="dxa"/>
+            <w:right w:w="108" w:type="dxa"/>
+          </w:tblCellMar>
+        </w:tblPrEx>
+        <w:trPr>
+          <w:trHeight w:val="104" w:hRule="atLeast"/>
+        </w:trPr>
+        <w:tc>
+          <w:tcPr>
+            <w:tcW w:w="0" w:type="auto"/>
+            <w:vMerge w:val="continue"/>
+            <w:tcBorders/>
+            <w:vAlign w:val="center"/>
+          </w:tcPr>
+          <w:p>
+            <w:pPr>
+              <w:bidi w:val="0"/>
+              <w:jc w:val="both"/>
+              <w:rPr>
+                <w:rFonts w:hint="eastAsia" w:ascii="华文中宋" w:hAnsi="华文中宋" w:eastAsia="华文中宋" w:cs="华文中宋"/>
+                <w:b/>
+                <w:bCs/>
+                <w:color w:val="FF0000"/>
+                <w:sz w:val="21"/>
+                <w:szCs w:val="21"/>
+                <w:vertAlign w:val="baseline"/>
+                <w:lang w:val="en-US" w:eastAsia="zh-CN"/>
+              </w:rPr>
+            </w:pPr>
+          </w:p>
+        </w:tc>
+        <w:tc>
+          <w:tcPr>
+            <w:tcW w:w="0" w:type="auto"/>
+            <w:vAlign w:val="center"/>
+          </w:tcPr>
+          <w:p>
+            <w:pPr>
+              <w:bidi w:val="0"/>
+              <w:jc w:val="both"/>
+              <w:rPr>
+                <w:rFonts w:hint="eastAsia" w:ascii="华文中宋" w:hAnsi="华文中宋" w:eastAsia="华文中宋" w:cs="华文中宋"/>
+                <w:b/>
+                <w:bCs/>
+                <w:color w:val="FF0000"/>
+                <w:sz w:val="21"/>
+                <w:szCs w:val="21"/>
+                <w:vertAlign w:val="baseline"/>
+                <w:lang w:val="en-US" w:eastAsia="zh-CN"/>
+              </w:rPr>
+            </w:pPr>
+            <w:r>
+              <w:rPr>
+                <w:rFonts w:hint="eastAsia" w:ascii="华文中宋" w:hAnsi="华文中宋" w:eastAsia="华文中宋" w:cs="华文中宋"/>
+                <w:b/>
+                <w:bCs/>
+                <w:color w:val="FF0000"/>
+                <w:sz w:val="21"/>
+                <w:szCs w:val="21"/>
+                <w:vertAlign w:val="baseline"/>
+                <w:lang w:val="en-US" w:eastAsia="zh-CN"/>
+              </w:rPr>
+              <w:t>&lt;Type&gt;</w:t>
             </w:r>
             <w:bookmarkStart w:id="12" w:name="_GoBack"/>
             <w:bookmarkEnd w:id="12"/>
@@ -10960,7 +11457,7 @@
                 <w:vertAlign w:val="baseline"/>
                 <w:lang w:val="en-US" w:eastAsia="zh-CN"/>
               </w:rPr>
-              <w:t>Type&gt; &amp;other)</w:t>
+              <w:t xml:space="preserve"> operator++(int)</w:t>
             </w:r>
           </w:p>
         </w:tc>
@@ -10999,7 +11496,7 @@
                 <w:szCs w:val="21"/>
                 <w:lang w:val="en-US" w:eastAsia="zh-CN"/>
               </w:rPr>
-              <w:t>加法</w:t>
+              <w:t>自增</w:t>
             </w:r>
             <w:r>
               <w:rPr>
@@ -11017,7 +11514,40 @@
                   </w14:solidFill>
                 </w14:textFill>
               </w:rPr>
-              <w:t>函数</w:t>
+              <w:t>函数 (</w:t>
+            </w:r>
+            <w:r>
+              <w:rPr>
+                <w:rFonts w:hint="eastAsia" w:ascii="华文中宋" w:hAnsi="华文中宋" w:eastAsia="华文中宋" w:cs="华文中宋"/>
+                <w:b/>
+                <w:bCs/>
+                <w:i w:val="0"/>
+                <w:caps w:val="0"/>
+                <w:color w:val="EA82F1"/>
+                <w:spacing w:val="7"/>
+                <w:sz w:val="21"/>
+                <w:szCs w:val="21"/>
+                <w:lang w:val="en-US" w:eastAsia="zh-CN"/>
+              </w:rPr>
+              <w:t>x++</w:t>
+            </w:r>
+            <w:r>
+              <w:rPr>
+                <w:rFonts w:hint="eastAsia" w:ascii="华文中宋" w:hAnsi="华文中宋" w:eastAsia="华文中宋" w:cs="华文中宋"/>
+                <w:b/>
+                <w:bCs/>
+                <w:color w:val="ED7D31" w:themeColor="accent2"/>
+                <w:sz w:val="21"/>
+                <w:szCs w:val="24"/>
+                <w:vertAlign w:val="baseline"/>
+                <w:lang w:val="en-US" w:eastAsia="zh-CN"/>
+                <w14:textFill>
+                  <w14:solidFill>
+                    <w14:schemeClr w14:val="accent2"/>
+                  </w14:solidFill>
+                </w14:textFill>
+              </w:rPr>
+              <w:t>)，return &lt;new&gt;</w:t>
             </w:r>
           </w:p>
         </w:tc>
@@ -14929,6 +15459,12 @@
             <w:insideH w:val="single" w:color="auto" w:sz="4" w:space="0"/>
             <w:insideV w:val="single" w:color="auto" w:sz="4" w:space="0"/>
           </w:tblBorders>
+          <w:tblCellMar>
+            <w:top w:w="0" w:type="dxa"/>
+            <w:left w:w="108" w:type="dxa"/>
+            <w:bottom w:w="0" w:type="dxa"/>
+            <w:right w:w="108" w:type="dxa"/>
+          </w:tblCellMar>
         </w:tblPrEx>
         <w:tc>
           <w:tcPr>

</xml_diff>

<commit_message>
update on 2023-10-06 08:12:57.221781
</commit_message>
<xml_diff>
--- a/C++代码.docx
+++ b/C++代码.docx
@@ -133,7 +133,7 @@
               <w:szCs w:val="24"/>
               <w:lang w:val="en-US" w:eastAsia="zh-CN"/>
             </w:rPr>
-            <w:instrText xml:space="preserve"> HYPERLINK \l _Toc1366 </w:instrText>
+            <w:instrText xml:space="preserve"> HYPERLINK \l _Toc25354 </w:instrText>
           </w:r>
           <w:r>
             <w:rPr>
@@ -160,7 +160,7 @@
             <w:fldChar w:fldCharType="begin"/>
           </w:r>
           <w:r>
-            <w:instrText xml:space="preserve"> PAGEREF _Toc1366 \h </w:instrText>
+            <w:instrText xml:space="preserve"> PAGEREF _Toc25354 \h </w:instrText>
           </w:r>
           <w:r>
             <w:fldChar w:fldCharType="separate"/>
@@ -216,7 +216,7 @@
               <w:szCs w:val="24"/>
               <w:lang w:val="en-US" w:eastAsia="zh-CN"/>
             </w:rPr>
-            <w:instrText xml:space="preserve"> HYPERLINK \l _Toc17582 </w:instrText>
+            <w:instrText xml:space="preserve"> HYPERLINK \l _Toc25565 </w:instrText>
           </w:r>
           <w:r>
             <w:rPr>
@@ -243,7 +243,7 @@
             <w:fldChar w:fldCharType="begin"/>
           </w:r>
           <w:r>
-            <w:instrText xml:space="preserve"> PAGEREF _Toc17582 \h </w:instrText>
+            <w:instrText xml:space="preserve"> PAGEREF _Toc25565 \h </w:instrText>
           </w:r>
           <w:r>
             <w:fldChar w:fldCharType="separate"/>
@@ -299,7 +299,7 @@
               <w:szCs w:val="24"/>
               <w:lang w:val="en-US" w:eastAsia="zh-CN"/>
             </w:rPr>
-            <w:instrText xml:space="preserve"> HYPERLINK \l _Toc29473 </w:instrText>
+            <w:instrText xml:space="preserve"> HYPERLINK \l _Toc19375 </w:instrText>
           </w:r>
           <w:r>
             <w:rPr>
@@ -326,7 +326,7 @@
             <w:fldChar w:fldCharType="begin"/>
           </w:r>
           <w:r>
-            <w:instrText xml:space="preserve"> PAGEREF _Toc29473 \h </w:instrText>
+            <w:instrText xml:space="preserve"> PAGEREF _Toc19375 \h </w:instrText>
           </w:r>
           <w:r>
             <w:fldChar w:fldCharType="separate"/>
@@ -382,7 +382,7 @@
               <w:szCs w:val="24"/>
               <w:lang w:val="en-US" w:eastAsia="zh-CN"/>
             </w:rPr>
-            <w:instrText xml:space="preserve"> HYPERLINK \l _Toc19398 </w:instrText>
+            <w:instrText xml:space="preserve"> HYPERLINK \l _Toc708 </w:instrText>
           </w:r>
           <w:r>
             <w:rPr>
@@ -409,7 +409,7 @@
             <w:fldChar w:fldCharType="begin"/>
           </w:r>
           <w:r>
-            <w:instrText xml:space="preserve"> PAGEREF _Toc19398 \h </w:instrText>
+            <w:instrText xml:space="preserve"> PAGEREF _Toc708 \h </w:instrText>
           </w:r>
           <w:r>
             <w:fldChar w:fldCharType="separate"/>
@@ -465,7 +465,7 @@
               <w:szCs w:val="24"/>
               <w:lang w:val="en-US" w:eastAsia="zh-CN"/>
             </w:rPr>
-            <w:instrText xml:space="preserve"> HYPERLINK \l _Toc22927 </w:instrText>
+            <w:instrText xml:space="preserve"> HYPERLINK \l _Toc18840 </w:instrText>
           </w:r>
           <w:r>
             <w:rPr>
@@ -492,13 +492,13 @@
             <w:fldChar w:fldCharType="begin"/>
           </w:r>
           <w:r>
-            <w:instrText xml:space="preserve"> PAGEREF _Toc22927 \h </w:instrText>
+            <w:instrText xml:space="preserve"> PAGEREF _Toc18840 \h </w:instrText>
           </w:r>
           <w:r>
             <w:fldChar w:fldCharType="separate"/>
           </w:r>
           <w:r>
-            <w:t>3</w:t>
+            <w:t>4</w:t>
           </w:r>
           <w:r>
             <w:fldChar w:fldCharType="end"/>
@@ -548,7 +548,7 @@
               <w:szCs w:val="24"/>
               <w:lang w:val="en-US" w:eastAsia="zh-CN"/>
             </w:rPr>
-            <w:instrText xml:space="preserve"> HYPERLINK \l _Toc24059 </w:instrText>
+            <w:instrText xml:space="preserve"> HYPERLINK \l _Toc18903 </w:instrText>
           </w:r>
           <w:r>
             <w:rPr>
@@ -575,7 +575,7 @@
             <w:fldChar w:fldCharType="begin"/>
           </w:r>
           <w:r>
-            <w:instrText xml:space="preserve"> PAGEREF _Toc24059 \h </w:instrText>
+            <w:instrText xml:space="preserve"> PAGEREF _Toc18903 \h </w:instrText>
           </w:r>
           <w:r>
             <w:fldChar w:fldCharType="separate"/>
@@ -631,7 +631,7 @@
               <w:szCs w:val="24"/>
               <w:lang w:val="en-US" w:eastAsia="zh-CN"/>
             </w:rPr>
-            <w:instrText xml:space="preserve"> HYPERLINK \l _Toc10387 </w:instrText>
+            <w:instrText xml:space="preserve"> HYPERLINK \l _Toc16406 </w:instrText>
           </w:r>
           <w:r>
             <w:rPr>
@@ -661,7 +661,7 @@
             <w:fldChar w:fldCharType="begin"/>
           </w:r>
           <w:r>
-            <w:instrText xml:space="preserve"> PAGEREF _Toc10387 \h </w:instrText>
+            <w:instrText xml:space="preserve"> PAGEREF _Toc16406 \h </w:instrText>
           </w:r>
           <w:r>
             <w:fldChar w:fldCharType="separate"/>
@@ -717,7 +717,7 @@
               <w:szCs w:val="24"/>
               <w:lang w:val="en-US" w:eastAsia="zh-CN"/>
             </w:rPr>
-            <w:instrText xml:space="preserve"> HYPERLINK \l _Toc23974 </w:instrText>
+            <w:instrText xml:space="preserve"> HYPERLINK \l _Toc22738 </w:instrText>
           </w:r>
           <w:r>
             <w:rPr>
@@ -747,93 +747,7 @@
             <w:fldChar w:fldCharType="begin"/>
           </w:r>
           <w:r>
-            <w:instrText xml:space="preserve"> PAGEREF _Toc23974 \h </w:instrText>
-          </w:r>
-          <w:r>
-            <w:fldChar w:fldCharType="separate"/>
-          </w:r>
-          <w:r>
-            <w:t>4</w:t>
-          </w:r>
-          <w:r>
-            <w:fldChar w:fldCharType="end"/>
-          </w:r>
-          <w:r>
-            <w:rPr>
-              <w:rFonts w:hint="eastAsia" w:ascii="华文中宋" w:hAnsi="华文中宋" w:eastAsia="华文中宋" w:cs="华文中宋"/>
-              <w:bCs/>
-              <w:color w:val="70AD47" w:themeColor="accent6"/>
-              <w:szCs w:val="24"/>
-              <w:lang w:val="en-US" w:eastAsia="zh-CN"/>
-              <w14:textFill>
-                <w14:solidFill>
-                  <w14:schemeClr w14:val="accent6"/>
-                </w14:solidFill>
-              </w14:textFill>
-            </w:rPr>
-            <w:fldChar w:fldCharType="end"/>
-          </w:r>
-        </w:p>
-        <w:p>
-          <w:pPr>
-            <w:pStyle w:val="3"/>
-            <w:tabs>
-              <w:tab w:val="right" w:leader="dot" w:pos="10466"/>
-            </w:tabs>
-          </w:pPr>
-          <w:r>
-            <w:rPr>
-              <w:rFonts w:hint="eastAsia" w:ascii="华文中宋" w:hAnsi="华文中宋" w:eastAsia="华文中宋" w:cs="华文中宋"/>
-              <w:bCs/>
-              <w:color w:val="70AD47" w:themeColor="accent6"/>
-              <w:szCs w:val="24"/>
-              <w:lang w:val="en-US" w:eastAsia="zh-CN"/>
-              <w14:textFill>
-                <w14:solidFill>
-                  <w14:schemeClr w14:val="accent6"/>
-                </w14:solidFill>
-              </w14:textFill>
-            </w:rPr>
-            <w:fldChar w:fldCharType="begin"/>
-          </w:r>
-          <w:r>
-            <w:rPr>
-              <w:rFonts w:hint="eastAsia" w:ascii="华文中宋" w:hAnsi="华文中宋" w:eastAsia="华文中宋" w:cs="华文中宋"/>
-              <w:bCs/>
-              <w:szCs w:val="24"/>
-              <w:lang w:val="en-US" w:eastAsia="zh-CN"/>
-            </w:rPr>
-            <w:instrText xml:space="preserve"> HYPERLINK \l _Toc27275 </w:instrText>
-          </w:r>
-          <w:r>
-            <w:rPr>
-              <w:rFonts w:hint="eastAsia" w:ascii="华文中宋" w:hAnsi="华文中宋" w:eastAsia="华文中宋" w:cs="华文中宋"/>
-              <w:bCs/>
-              <w:szCs w:val="24"/>
-              <w:lang w:val="en-US" w:eastAsia="zh-CN"/>
-            </w:rPr>
-            <w:fldChar w:fldCharType="separate"/>
-          </w:r>
-          <w:r>
-            <w:rPr>
-              <w:rFonts w:hint="eastAsia" w:ascii="华文中宋" w:hAnsi="华文中宋" w:eastAsia="华文中宋" w:cs="华文中宋"/>
-              <w:bCs/>
-              <w:i w:val="0"/>
-              <w:caps w:val="0"/>
-              <w:spacing w:val="7"/>
-              <w:szCs w:val="21"/>
-              <w:lang w:val="en-US" w:eastAsia="zh-CN"/>
-            </w:rPr>
-            <w:t>类型typeinfo：</w:t>
-          </w:r>
-          <w:r>
-            <w:tab/>
-          </w:r>
-          <w:r>
-            <w:fldChar w:fldCharType="begin"/>
-          </w:r>
-          <w:r>
-            <w:instrText xml:space="preserve"> PAGEREF _Toc27275 \h </w:instrText>
+            <w:instrText xml:space="preserve"> PAGEREF _Toc22738 \h </w:instrText>
           </w:r>
           <w:r>
             <w:fldChar w:fldCharType="separate"/>
@@ -889,7 +803,7 @@
               <w:szCs w:val="24"/>
               <w:lang w:val="en-US" w:eastAsia="zh-CN"/>
             </w:rPr>
-            <w:instrText xml:space="preserve"> HYPERLINK \l _Toc16240 </w:instrText>
+            <w:instrText xml:space="preserve"> HYPERLINK \l _Toc15079 </w:instrText>
           </w:r>
           <w:r>
             <w:rPr>
@@ -919,7 +833,7 @@
             <w:fldChar w:fldCharType="begin"/>
           </w:r>
           <w:r>
-            <w:instrText xml:space="preserve"> PAGEREF _Toc16240 \h </w:instrText>
+            <w:instrText xml:space="preserve"> PAGEREF _Toc15079 \h </w:instrText>
           </w:r>
           <w:r>
             <w:fldChar w:fldCharType="separate"/>
@@ -975,7 +889,7 @@
               <w:szCs w:val="24"/>
               <w:lang w:val="en-US" w:eastAsia="zh-CN"/>
             </w:rPr>
-            <w:instrText xml:space="preserve"> HYPERLINK \l _Toc3641 </w:instrText>
+            <w:instrText xml:space="preserve"> HYPERLINK \l _Toc29630 </w:instrText>
           </w:r>
           <w:r>
             <w:rPr>
@@ -1002,7 +916,7 @@
             <w:fldChar w:fldCharType="begin"/>
           </w:r>
           <w:r>
-            <w:instrText xml:space="preserve"> PAGEREF _Toc3641 \h </w:instrText>
+            <w:instrText xml:space="preserve"> PAGEREF _Toc29630 \h </w:instrText>
           </w:r>
           <w:r>
             <w:fldChar w:fldCharType="separate"/>
@@ -1118,7 +1032,9 @@
           </w14:textFill>
         </w:rPr>
       </w:pPr>
-      <w:bookmarkStart w:id="1" w:name="_Toc1366"/>
+      <w:bookmarkStart w:id="1" w:name="_Toc25354"/>
+      <w:bookmarkStart w:id="11" w:name="_GoBack"/>
+      <w:bookmarkEnd w:id="11"/>
       <w:r>
         <w:rPr>
           <w:rFonts w:hint="eastAsia" w:ascii="华文中宋" w:hAnsi="华文中宋" w:eastAsia="华文中宋" w:cs="华文中宋"/>
@@ -1438,7 +1354,67 @@
                   </w14:solidFill>
                 </w14:textFill>
               </w:rPr>
-              <w:t>全局变量，静态变量 (static)，常量 (const)</w:t>
+              <w:t>全局变量，静态变量 (</w:t>
+            </w:r>
+            <w:r>
+              <w:rPr>
+                <w:rFonts w:hint="eastAsia" w:ascii="华文中宋" w:hAnsi="华文中宋" w:eastAsia="华文中宋" w:cs="华文中宋"/>
+                <w:b/>
+                <w:bCs/>
+                <w:color w:val="FF0000"/>
+                <w:sz w:val="21"/>
+                <w:szCs w:val="21"/>
+                <w:vertAlign w:val="baseline"/>
+                <w:lang w:val="en-US" w:eastAsia="zh-CN"/>
+              </w:rPr>
+              <w:t>static</w:t>
+            </w:r>
+            <w:r>
+              <w:rPr>
+                <w:rFonts w:hint="eastAsia" w:ascii="华文中宋" w:hAnsi="华文中宋" w:eastAsia="华文中宋" w:cs="华文中宋"/>
+                <w:b/>
+                <w:bCs/>
+                <w:color w:val="ED7D31" w:themeColor="accent2"/>
+                <w:sz w:val="21"/>
+                <w:szCs w:val="24"/>
+                <w:lang w:val="en-US" w:eastAsia="zh-CN"/>
+                <w14:textFill>
+                  <w14:solidFill>
+                    <w14:schemeClr w14:val="accent2"/>
+                  </w14:solidFill>
+                </w14:textFill>
+              </w:rPr>
+              <w:t>)，常量 (</w:t>
+            </w:r>
+            <w:r>
+              <w:rPr>
+                <w:rFonts w:hint="eastAsia" w:ascii="华文中宋" w:hAnsi="华文中宋" w:eastAsia="华文中宋" w:cs="华文中宋"/>
+                <w:b/>
+                <w:bCs/>
+                <w:color w:val="FF0000"/>
+                <w:sz w:val="21"/>
+                <w:szCs w:val="21"/>
+                <w:vertAlign w:val="baseline"/>
+                <w:lang w:val="en-US" w:eastAsia="zh-CN"/>
+              </w:rPr>
+              <w:t>const</w:t>
+            </w:r>
+            <w:r>
+              <w:rPr>
+                <w:rFonts w:hint="eastAsia" w:ascii="华文中宋" w:hAnsi="华文中宋" w:eastAsia="华文中宋" w:cs="华文中宋"/>
+                <w:b/>
+                <w:bCs/>
+                <w:color w:val="ED7D31" w:themeColor="accent2"/>
+                <w:sz w:val="21"/>
+                <w:szCs w:val="24"/>
+                <w:lang w:val="en-US" w:eastAsia="zh-CN"/>
+                <w14:textFill>
+                  <w14:solidFill>
+                    <w14:schemeClr w14:val="accent2"/>
+                  </w14:solidFill>
+                </w14:textFill>
+              </w:rPr>
+              <w:t>)</w:t>
             </w:r>
           </w:p>
         </w:tc>
@@ -1700,7 +1676,37 @@
                   </w14:solidFill>
                 </w14:textFill>
               </w:rPr>
-              <w:t>自由分配、释放</w:t>
+              <w:t>自由分配、释放 (</w:t>
+            </w:r>
+            <w:r>
+              <w:rPr>
+                <w:rFonts w:hint="eastAsia" w:ascii="华文中宋" w:hAnsi="华文中宋" w:eastAsia="华文中宋" w:cs="华文中宋"/>
+                <w:b/>
+                <w:bCs/>
+                <w:color w:val="FF0000"/>
+                <w:sz w:val="21"/>
+                <w:szCs w:val="21"/>
+                <w:vertAlign w:val="baseline"/>
+                <w:lang w:val="en-US" w:eastAsia="zh-CN"/>
+              </w:rPr>
+              <w:t>new</w:t>
+            </w:r>
+            <w:r>
+              <w:rPr>
+                <w:rFonts w:hint="eastAsia" w:ascii="华文中宋" w:hAnsi="华文中宋" w:eastAsia="华文中宋" w:cs="华文中宋"/>
+                <w:b/>
+                <w:bCs/>
+                <w:color w:val="ED7D31" w:themeColor="accent2"/>
+                <w:sz w:val="21"/>
+                <w:szCs w:val="24"/>
+                <w:lang w:val="en-US" w:eastAsia="zh-CN"/>
+                <w14:textFill>
+                  <w14:solidFill>
+                    <w14:schemeClr w14:val="accent2"/>
+                  </w14:solidFill>
+                </w14:textFill>
+              </w:rPr>
+              <w:t>)</w:t>
             </w:r>
           </w:p>
         </w:tc>
@@ -2202,6 +2208,204 @@
                 </w14:textFill>
               </w:rPr>
               <w:t xml:space="preserve"> (只进行字符替换)</w:t>
+            </w:r>
+          </w:p>
+        </w:tc>
+      </w:tr>
+      <w:tr>
+        <w:tblPrEx>
+          <w:tblBorders>
+            <w:top w:val="single" w:color="auto" w:sz="4" w:space="0"/>
+            <w:left w:val="single" w:color="auto" w:sz="4" w:space="0"/>
+            <w:bottom w:val="single" w:color="auto" w:sz="4" w:space="0"/>
+            <w:right w:val="single" w:color="auto" w:sz="4" w:space="0"/>
+            <w:insideH w:val="single" w:color="auto" w:sz="4" w:space="0"/>
+            <w:insideV w:val="single" w:color="auto" w:sz="4" w:space="0"/>
+          </w:tblBorders>
+          <w:tblCellMar>
+            <w:top w:w="0" w:type="dxa"/>
+            <w:left w:w="108" w:type="dxa"/>
+            <w:bottom w:w="0" w:type="dxa"/>
+            <w:right w:w="108" w:type="dxa"/>
+          </w:tblCellMar>
+        </w:tblPrEx>
+        <w:trPr>
+          <w:trHeight w:val="90" w:hRule="atLeast"/>
+        </w:trPr>
+        <w:tc>
+          <w:tcPr>
+            <w:tcW w:w="0" w:type="auto"/>
+            <w:vAlign w:val="center"/>
+          </w:tcPr>
+          <w:p>
+            <w:pPr>
+              <w:bidi w:val="0"/>
+              <w:jc w:val="both"/>
+              <w:rPr>
+                <w:rFonts w:hint="default" w:ascii="华文中宋" w:hAnsi="华文中宋" w:eastAsia="华文中宋" w:cs="华文中宋"/>
+                <w:b/>
+                <w:bCs/>
+                <w:color w:val="FF0000"/>
+                <w:sz w:val="21"/>
+                <w:szCs w:val="21"/>
+                <w:vertAlign w:val="baseline"/>
+                <w:lang w:val="en-US" w:eastAsia="zh-CN"/>
+              </w:rPr>
+            </w:pPr>
+            <w:r>
+              <w:rPr>
+                <w:rFonts w:hint="eastAsia" w:ascii="华文中宋" w:hAnsi="华文中宋" w:eastAsia="华文中宋" w:cs="华文中宋"/>
+                <w:b/>
+                <w:bCs/>
+                <w:color w:val="FF0000"/>
+                <w:sz w:val="21"/>
+                <w:szCs w:val="21"/>
+                <w:vertAlign w:val="baseline"/>
+                <w:lang w:val="en-US" w:eastAsia="zh-CN"/>
+              </w:rPr>
+              <w:t>extern &lt;Type&gt; &lt;Key&gt;</w:t>
+            </w:r>
+          </w:p>
+        </w:tc>
+        <w:tc>
+          <w:tcPr>
+            <w:tcW w:w="0" w:type="auto"/>
+            <w:gridSpan w:val="2"/>
+            <w:vAlign w:val="center"/>
+          </w:tcPr>
+          <w:p>
+            <w:pPr>
+              <w:bidi w:val="0"/>
+              <w:jc w:val="both"/>
+              <w:rPr>
+                <w:rFonts w:hint="default" w:ascii="华文中宋" w:hAnsi="华文中宋" w:eastAsia="华文中宋" w:cs="华文中宋"/>
+                <w:b/>
+                <w:bCs/>
+                <w:color w:val="ED7D31" w:themeColor="accent2"/>
+                <w:sz w:val="21"/>
+                <w:szCs w:val="24"/>
+                <w:lang w:val="en-US" w:eastAsia="zh-CN"/>
+                <w14:textFill>
+                  <w14:solidFill>
+                    <w14:schemeClr w14:val="accent2"/>
+                  </w14:solidFill>
+                </w14:textFill>
+              </w:rPr>
+            </w:pPr>
+            <w:r>
+              <w:rPr>
+                <w:rFonts w:hint="eastAsia" w:ascii="华文中宋" w:hAnsi="华文中宋" w:eastAsia="华文中宋" w:cs="华文中宋"/>
+                <w:b/>
+                <w:bCs/>
+                <w:i w:val="0"/>
+                <w:caps w:val="0"/>
+                <w:color w:val="EA82F1"/>
+                <w:spacing w:val="7"/>
+                <w:sz w:val="21"/>
+                <w:szCs w:val="21"/>
+                <w:lang w:val="en-US" w:eastAsia="zh-CN"/>
+              </w:rPr>
+              <w:t>引用声明</w:t>
+            </w:r>
+          </w:p>
+        </w:tc>
+      </w:tr>
+      <w:tr>
+        <w:tblPrEx>
+          <w:tblBorders>
+            <w:top w:val="single" w:color="auto" w:sz="4" w:space="0"/>
+            <w:left w:val="single" w:color="auto" w:sz="4" w:space="0"/>
+            <w:bottom w:val="single" w:color="auto" w:sz="4" w:space="0"/>
+            <w:right w:val="single" w:color="auto" w:sz="4" w:space="0"/>
+            <w:insideH w:val="single" w:color="auto" w:sz="4" w:space="0"/>
+            <w:insideV w:val="single" w:color="auto" w:sz="4" w:space="0"/>
+          </w:tblBorders>
+          <w:tblCellMar>
+            <w:top w:w="0" w:type="dxa"/>
+            <w:left w:w="108" w:type="dxa"/>
+            <w:bottom w:w="0" w:type="dxa"/>
+            <w:right w:w="108" w:type="dxa"/>
+          </w:tblCellMar>
+        </w:tblPrEx>
+        <w:trPr>
+          <w:trHeight w:val="90" w:hRule="atLeast"/>
+        </w:trPr>
+        <w:tc>
+          <w:tcPr>
+            <w:tcW w:w="2628" w:type="dxa"/>
+            <w:vAlign w:val="center"/>
+          </w:tcPr>
+          <w:p>
+            <w:pPr>
+              <w:numPr>
+                <w:ilvl w:val="0"/>
+                <w:numId w:val="0"/>
+              </w:numPr>
+              <w:ind w:left="0" w:leftChars="0" w:firstLine="0" w:firstLineChars="0"/>
+              <w:jc w:val="left"/>
+              <w:rPr>
+                <w:rFonts w:hint="eastAsia" w:ascii="华文中宋" w:hAnsi="华文中宋" w:eastAsia="华文中宋" w:cs="华文中宋"/>
+                <w:b/>
+                <w:bCs/>
+                <w:color w:val="FF0000"/>
+                <w:sz w:val="21"/>
+                <w:szCs w:val="21"/>
+                <w:vertAlign w:val="baseline"/>
+                <w:lang w:val="en-US" w:eastAsia="zh-CN"/>
+              </w:rPr>
+            </w:pPr>
+            <w:r>
+              <w:rPr>
+                <w:rFonts w:hint="eastAsia" w:ascii="华文中宋" w:hAnsi="华文中宋" w:eastAsia="华文中宋" w:cs="华文中宋"/>
+                <w:b/>
+                <w:bCs/>
+                <w:color w:val="FF0000"/>
+                <w:sz w:val="21"/>
+                <w:szCs w:val="21"/>
+                <w:vertAlign w:val="baseline"/>
+                <w:lang w:val="en-US" w:eastAsia="zh-CN"/>
+              </w:rPr>
+              <w:t>typeid(Key).name()</w:t>
+            </w:r>
+          </w:p>
+        </w:tc>
+        <w:tc>
+          <w:tcPr>
+            <w:tcW w:w="3013" w:type="dxa"/>
+            <w:gridSpan w:val="2"/>
+            <w:vAlign w:val="center"/>
+          </w:tcPr>
+          <w:p>
+            <w:pPr>
+              <w:bidi w:val="0"/>
+              <w:jc w:val="left"/>
+              <w:rPr>
+                <w:rFonts w:hint="default" w:ascii="华文中宋" w:hAnsi="华文中宋" w:eastAsia="华文中宋" w:cs="华文中宋"/>
+                <w:b/>
+                <w:bCs/>
+                <w:i w:val="0"/>
+                <w:caps w:val="0"/>
+                <w:color w:val="EA82F1"/>
+                <w:spacing w:val="7"/>
+                <w:sz w:val="21"/>
+                <w:szCs w:val="21"/>
+                <w:lang w:val="en-US" w:eastAsia="zh-CN"/>
+              </w:rPr>
+            </w:pPr>
+            <w:r>
+              <w:rPr>
+                <w:rFonts w:hint="eastAsia" w:ascii="华文中宋" w:hAnsi="华文中宋" w:eastAsia="华文中宋" w:cs="华文中宋"/>
+                <w:b/>
+                <w:bCs/>
+                <w:i w:val="0"/>
+                <w:caps w:val="0"/>
+                <w:color w:val="EA82F1"/>
+                <w:spacing w:val="7"/>
+                <w:sz w:val="21"/>
+                <w:szCs w:val="21"/>
+                <w:lang w:val="en-US" w:eastAsia="zh-CN"/>
+              </w:rPr>
+              <w:t>类型名称</w:t>
             </w:r>
           </w:p>
         </w:tc>
@@ -7454,7 +7658,7 @@
           </w14:textFill>
         </w:rPr>
       </w:pPr>
-      <w:bookmarkStart w:id="2" w:name="_Toc17582"/>
+      <w:bookmarkStart w:id="2" w:name="_Toc25565"/>
       <w:r>
         <w:rPr>
           <w:rFonts w:hint="eastAsia" w:ascii="华文中宋" w:hAnsi="华文中宋" w:eastAsia="华文中宋" w:cs="华文中宋"/>
@@ -7800,7 +8004,7 @@
           </w14:textFill>
         </w:rPr>
       </w:pPr>
-      <w:bookmarkStart w:id="3" w:name="_Toc29473"/>
+      <w:bookmarkStart w:id="3" w:name="_Toc19375"/>
       <w:r>
         <w:rPr>
           <w:rFonts w:hint="eastAsia" w:ascii="华文中宋" w:hAnsi="华文中宋" w:eastAsia="华文中宋" w:cs="华文中宋"/>
@@ -7920,31 +8124,21 @@
                 <w:rFonts w:hint="eastAsia" w:ascii="华文中宋" w:hAnsi="华文中宋" w:eastAsia="华文中宋" w:cs="华文中宋"/>
                 <w:b/>
                 <w:bCs/>
-                <w:color w:val="ED7D31" w:themeColor="accent2"/>
+                <w:color w:val="FF0000"/>
                 <w:sz w:val="21"/>
                 <w:szCs w:val="24"/>
                 <w:lang w:val="en-US" w:eastAsia="zh-CN"/>
-                <w14:textFill>
-                  <w14:solidFill>
-                    <w14:schemeClr w14:val="accent2"/>
-                  </w14:solidFill>
-                </w14:textFill>
-              </w:rPr>
-            </w:pPr>
-            <w:r>
-              <w:rPr>
-                <w:rFonts w:hint="eastAsia" w:ascii="华文中宋" w:hAnsi="华文中宋" w:eastAsia="华文中宋" w:cs="华文中宋"/>
-                <w:b/>
-                <w:bCs/>
-                <w:color w:val="ED7D31" w:themeColor="accent2"/>
+              </w:rPr>
+            </w:pPr>
+            <w:r>
+              <w:rPr>
+                <w:rFonts w:hint="eastAsia" w:ascii="华文中宋" w:hAnsi="华文中宋" w:eastAsia="华文中宋" w:cs="华文中宋"/>
+                <w:b/>
+                <w:bCs/>
+                <w:color w:val="FF0000"/>
                 <w:sz w:val="21"/>
                 <w:szCs w:val="24"/>
                 <w:lang w:val="en-US" w:eastAsia="zh-CN"/>
-                <w14:textFill>
-                  <w14:solidFill>
-                    <w14:schemeClr w14:val="accent2"/>
-                  </w14:solidFill>
-                </w14:textFill>
               </w:rPr>
               <w:t>struct &lt;Type&gt; {</w:t>
             </w:r>
@@ -7958,31 +8152,21 @@
                 <w:rFonts w:hint="eastAsia" w:ascii="华文中宋" w:hAnsi="华文中宋" w:eastAsia="华文中宋" w:cs="华文中宋"/>
                 <w:b/>
                 <w:bCs/>
-                <w:color w:val="ED7D31" w:themeColor="accent2"/>
+                <w:color w:val="FF0000"/>
                 <w:sz w:val="21"/>
                 <w:szCs w:val="24"/>
                 <w:lang w:val="en-US" w:eastAsia="zh-CN"/>
-                <w14:textFill>
-                  <w14:solidFill>
-                    <w14:schemeClr w14:val="accent2"/>
-                  </w14:solidFill>
-                </w14:textFill>
-              </w:rPr>
-            </w:pPr>
-            <w:r>
-              <w:rPr>
-                <w:rFonts w:hint="eastAsia" w:ascii="华文中宋" w:hAnsi="华文中宋" w:eastAsia="华文中宋" w:cs="华文中宋"/>
-                <w:b/>
-                <w:bCs/>
-                <w:color w:val="ED7D31" w:themeColor="accent2"/>
+              </w:rPr>
+            </w:pPr>
+            <w:r>
+              <w:rPr>
+                <w:rFonts w:hint="eastAsia" w:ascii="华文中宋" w:hAnsi="华文中宋" w:eastAsia="华文中宋" w:cs="华文中宋"/>
+                <w:b/>
+                <w:bCs/>
+                <w:color w:val="FF0000"/>
                 <w:sz w:val="21"/>
                 <w:szCs w:val="24"/>
                 <w:lang w:val="en-US" w:eastAsia="zh-CN"/>
-                <w14:textFill>
-                  <w14:solidFill>
-                    <w14:schemeClr w14:val="accent2"/>
-                  </w14:solidFill>
-                </w14:textFill>
               </w:rPr>
               <w:t>&lt;Type&gt; mem1;</w:t>
             </w:r>
@@ -7996,31 +8180,21 @@
                 <w:rFonts w:hint="default" w:ascii="华文中宋" w:hAnsi="华文中宋" w:eastAsia="华文中宋" w:cs="华文中宋"/>
                 <w:b/>
                 <w:bCs/>
-                <w:color w:val="ED7D31" w:themeColor="accent2"/>
+                <w:color w:val="FF0000"/>
                 <w:sz w:val="21"/>
                 <w:szCs w:val="24"/>
                 <w:lang w:val="en-US" w:eastAsia="zh-CN"/>
-                <w14:textFill>
-                  <w14:solidFill>
-                    <w14:schemeClr w14:val="accent2"/>
-                  </w14:solidFill>
-                </w14:textFill>
-              </w:rPr>
-            </w:pPr>
-            <w:r>
-              <w:rPr>
-                <w:rFonts w:hint="eastAsia" w:ascii="华文中宋" w:hAnsi="华文中宋" w:eastAsia="华文中宋" w:cs="华文中宋"/>
-                <w:b/>
-                <w:bCs/>
-                <w:color w:val="ED7D31" w:themeColor="accent2"/>
+              </w:rPr>
+            </w:pPr>
+            <w:r>
+              <w:rPr>
+                <w:rFonts w:hint="eastAsia" w:ascii="华文中宋" w:hAnsi="华文中宋" w:eastAsia="华文中宋" w:cs="华文中宋"/>
+                <w:b/>
+                <w:bCs/>
+                <w:color w:val="FF0000"/>
                 <w:sz w:val="21"/>
                 <w:szCs w:val="24"/>
                 <w:lang w:val="en-US" w:eastAsia="zh-CN"/>
-                <w14:textFill>
-                  <w14:solidFill>
-                    <w14:schemeClr w14:val="accent2"/>
-                  </w14:solidFill>
-                </w14:textFill>
               </w:rPr>
               <w:t>&lt;Type&gt; mem2;</w:t>
             </w:r>
@@ -8033,32 +8207,22 @@
                 <w:rFonts w:hint="default" w:ascii="华文中宋" w:hAnsi="华文中宋" w:eastAsia="华文中宋" w:cs="华文中宋"/>
                 <w:b/>
                 <w:bCs/>
-                <w:color w:val="ED7D31" w:themeColor="accent2"/>
+                <w:color w:val="FF0000"/>
                 <w:sz w:val="21"/>
                 <w:szCs w:val="24"/>
                 <w:vertAlign w:val="baseline"/>
                 <w:lang w:val="en-US" w:eastAsia="zh-CN"/>
-                <w14:textFill>
-                  <w14:solidFill>
-                    <w14:schemeClr w14:val="accent2"/>
-                  </w14:solidFill>
-                </w14:textFill>
-              </w:rPr>
-            </w:pPr>
-            <w:r>
-              <w:rPr>
-                <w:rFonts w:hint="eastAsia" w:ascii="华文中宋" w:hAnsi="华文中宋" w:eastAsia="华文中宋" w:cs="华文中宋"/>
-                <w:b/>
-                <w:bCs/>
-                <w:color w:val="ED7D31" w:themeColor="accent2"/>
+              </w:rPr>
+            </w:pPr>
+            <w:r>
+              <w:rPr>
+                <w:rFonts w:hint="eastAsia" w:ascii="华文中宋" w:hAnsi="华文中宋" w:eastAsia="华文中宋" w:cs="华文中宋"/>
+                <w:b/>
+                <w:bCs/>
+                <w:color w:val="FF0000"/>
                 <w:sz w:val="21"/>
                 <w:szCs w:val="24"/>
                 <w:lang w:val="en-US" w:eastAsia="zh-CN"/>
-                <w14:textFill>
-                  <w14:solidFill>
-                    <w14:schemeClr w14:val="accent2"/>
-                  </w14:solidFill>
-                </w14:textFill>
               </w:rPr>
               <w:t>}</w:t>
             </w:r>
@@ -8156,15 +8320,10 @@
                 <w:rFonts w:hint="eastAsia" w:ascii="华文中宋" w:hAnsi="华文中宋" w:eastAsia="华文中宋" w:cs="华文中宋"/>
                 <w:b/>
                 <w:bCs/>
-                <w:color w:val="ED7D31" w:themeColor="accent2"/>
+                <w:color w:val="FF0000"/>
                 <w:sz w:val="21"/>
                 <w:szCs w:val="24"/>
                 <w:lang w:val="en-US" w:eastAsia="zh-CN"/>
-                <w14:textFill>
-                  <w14:solidFill>
-                    <w14:schemeClr w14:val="accent2"/>
-                  </w14:solidFill>
-                </w14:textFill>
               </w:rPr>
               <w:t>&lt;Type&gt;</w:t>
             </w:r>
@@ -8173,16 +8332,11 @@
                 <w:rFonts w:hint="eastAsia" w:ascii="华文中宋" w:hAnsi="华文中宋" w:eastAsia="华文中宋" w:cs="华文中宋"/>
                 <w:b/>
                 <w:bCs/>
-                <w:color w:val="ED7D31" w:themeColor="accent2"/>
+                <w:color w:val="FF0000"/>
                 <w:sz w:val="21"/>
                 <w:szCs w:val="24"/>
                 <w:vertAlign w:val="baseline"/>
                 <w:lang w:val="en-US" w:eastAsia="zh-CN"/>
-                <w14:textFill>
-                  <w14:solidFill>
-                    <w14:schemeClr w14:val="accent2"/>
-                  </w14:solidFill>
-                </w14:textFill>
               </w:rPr>
               <w:t xml:space="preserve"> &lt;Key&gt; = {mem1, mem2}</w:t>
             </w:r>
@@ -8250,32 +8404,22 @@
                 <w:rFonts w:hint="default" w:ascii="华文中宋" w:hAnsi="华文中宋" w:eastAsia="华文中宋" w:cs="华文中宋"/>
                 <w:b/>
                 <w:bCs/>
-                <w:color w:val="ED7D31" w:themeColor="accent2"/>
+                <w:color w:val="FF0000"/>
                 <w:sz w:val="21"/>
                 <w:szCs w:val="24"/>
                 <w:vertAlign w:val="baseline"/>
                 <w:lang w:val="en-US" w:eastAsia="zh-CN"/>
-                <w14:textFill>
-                  <w14:solidFill>
-                    <w14:schemeClr w14:val="accent2"/>
-                  </w14:solidFill>
-                </w14:textFill>
-              </w:rPr>
-            </w:pPr>
-            <w:r>
-              <w:rPr>
-                <w:rFonts w:hint="eastAsia" w:ascii="华文中宋" w:hAnsi="华文中宋" w:eastAsia="华文中宋" w:cs="华文中宋"/>
-                <w:b/>
-                <w:bCs/>
-                <w:color w:val="ED7D31" w:themeColor="accent2"/>
+              </w:rPr>
+            </w:pPr>
+            <w:r>
+              <w:rPr>
+                <w:rFonts w:hint="eastAsia" w:ascii="华文中宋" w:hAnsi="华文中宋" w:eastAsia="华文中宋" w:cs="华文中宋"/>
+                <w:b/>
+                <w:bCs/>
+                <w:color w:val="FF0000"/>
                 <w:sz w:val="21"/>
                 <w:szCs w:val="24"/>
                 <w:lang w:val="en-US" w:eastAsia="zh-CN"/>
-                <w14:textFill>
-                  <w14:solidFill>
-                    <w14:schemeClr w14:val="accent2"/>
-                  </w14:solidFill>
-                </w14:textFill>
               </w:rPr>
               <w:t>&lt;Type&gt;</w:t>
             </w:r>
@@ -8284,16 +8428,11 @@
                 <w:rFonts w:hint="eastAsia" w:ascii="华文中宋" w:hAnsi="华文中宋" w:eastAsia="华文中宋" w:cs="华文中宋"/>
                 <w:b/>
                 <w:bCs/>
-                <w:color w:val="ED7D31" w:themeColor="accent2"/>
+                <w:color w:val="FF0000"/>
                 <w:sz w:val="21"/>
                 <w:szCs w:val="24"/>
                 <w:vertAlign w:val="baseline"/>
                 <w:lang w:val="en-US" w:eastAsia="zh-CN"/>
-                <w14:textFill>
-                  <w14:solidFill>
-                    <w14:schemeClr w14:val="accent2"/>
-                  </w14:solidFill>
-                </w14:textFill>
               </w:rPr>
               <w:t xml:space="preserve"> &lt;Key&gt;[ ] = {{ }, { }, ...}</w:t>
             </w:r>
@@ -8376,7 +8515,7 @@
           </w14:textFill>
         </w:rPr>
       </w:pPr>
-      <w:bookmarkStart w:id="4" w:name="_Toc19398"/>
+      <w:bookmarkStart w:id="4" w:name="_Toc708"/>
       <w:r>
         <w:rPr>
           <w:rFonts w:hint="eastAsia" w:ascii="华文中宋" w:hAnsi="华文中宋" w:eastAsia="华文中宋" w:cs="华文中宋"/>
@@ -8418,10 +8557,10 @@
         </w:tblCellMar>
       </w:tblPr>
       <w:tblGrid>
-        <w:gridCol w:w="1057"/>
-        <w:gridCol w:w="1057"/>
-        <w:gridCol w:w="3395"/>
-        <w:gridCol w:w="3710"/>
+        <w:gridCol w:w="1085"/>
+        <w:gridCol w:w="2246"/>
+        <w:gridCol w:w="3413"/>
+        <w:gridCol w:w="3692"/>
       </w:tblGrid>
       <w:tr>
         <w:tblPrEx>
@@ -8650,7 +8789,7 @@
                 <w:vertAlign w:val="baseline"/>
                 <w:lang w:val="en-US" w:eastAsia="zh-CN"/>
               </w:rPr>
-              <w:t xml:space="preserve">&lt;dType&gt; &lt;Type&gt;::&lt;attr&gt; = &lt;value&gt; </w:t>
+              <w:t xml:space="preserve">&lt;rType&gt; &lt;Type&gt;::&lt;attr&gt; = &lt;value&gt; </w:t>
             </w:r>
           </w:p>
         </w:tc>
@@ -8996,7 +9135,7 @@
           </w:tblCellMar>
         </w:tblPrEx>
         <w:trPr>
-          <w:trHeight w:val="104" w:hRule="atLeast"/>
+          <w:trHeight w:val="90" w:hRule="atLeast"/>
         </w:trPr>
         <w:tc>
           <w:tcPr>
@@ -9165,6 +9304,458 @@
                 <w:lang w:val="en-US" w:eastAsia="zh-CN"/>
               </w:rPr>
               <w:t>&lt;rType&gt; &lt;Func&gt;(*args) const</w:t>
+            </w:r>
+          </w:p>
+        </w:tc>
+      </w:tr>
+      <w:tr>
+        <w:tblPrEx>
+          <w:tblBorders>
+            <w:top w:val="single" w:color="auto" w:sz="4" w:space="0"/>
+            <w:left w:val="single" w:color="auto" w:sz="4" w:space="0"/>
+            <w:bottom w:val="single" w:color="auto" w:sz="4" w:space="0"/>
+            <w:right w:val="single" w:color="auto" w:sz="4" w:space="0"/>
+            <w:insideH w:val="single" w:color="auto" w:sz="4" w:space="0"/>
+            <w:insideV w:val="single" w:color="auto" w:sz="4" w:space="0"/>
+          </w:tblBorders>
+          <w:tblCellMar>
+            <w:top w:w="0" w:type="dxa"/>
+            <w:left w:w="108" w:type="dxa"/>
+            <w:bottom w:w="0" w:type="dxa"/>
+            <w:right w:w="108" w:type="dxa"/>
+          </w:tblCellMar>
+        </w:tblPrEx>
+        <w:trPr>
+          <w:trHeight w:val="90" w:hRule="atLeast"/>
+        </w:trPr>
+        <w:tc>
+          <w:tcPr>
+            <w:tcW w:w="0" w:type="auto"/>
+            <w:vAlign w:val="center"/>
+          </w:tcPr>
+          <w:p>
+            <w:pPr>
+              <w:bidi w:val="0"/>
+              <w:jc w:val="both"/>
+              <w:rPr>
+                <w:rFonts w:hint="default" w:ascii="华文中宋" w:hAnsi="华文中宋" w:eastAsia="华文中宋" w:cs="华文中宋"/>
+                <w:b/>
+                <w:bCs/>
+                <w:color w:val="ED7D31" w:themeColor="accent2"/>
+                <w:sz w:val="21"/>
+                <w:szCs w:val="24"/>
+                <w:vertAlign w:val="baseline"/>
+                <w:lang w:val="en-US" w:eastAsia="zh-CN"/>
+                <w14:textFill>
+                  <w14:solidFill>
+                    <w14:schemeClr w14:val="accent2"/>
+                  </w14:solidFill>
+                </w14:textFill>
+              </w:rPr>
+            </w:pPr>
+            <w:r>
+              <w:rPr>
+                <w:rFonts w:hint="eastAsia" w:ascii="华文中宋" w:hAnsi="华文中宋" w:eastAsia="华文中宋" w:cs="华文中宋"/>
+                <w:b/>
+                <w:bCs/>
+                <w:color w:val="ED7D31" w:themeColor="accent2"/>
+                <w:sz w:val="21"/>
+                <w:szCs w:val="24"/>
+                <w:vertAlign w:val="baseline"/>
+                <w:lang w:val="en-US" w:eastAsia="zh-CN"/>
+                <w14:textFill>
+                  <w14:solidFill>
+                    <w14:schemeClr w14:val="accent2"/>
+                  </w14:solidFill>
+                </w14:textFill>
+              </w:rPr>
+              <w:t>virtual</w:t>
+            </w:r>
+          </w:p>
+        </w:tc>
+        <w:tc>
+          <w:tcPr>
+            <w:tcW w:w="0" w:type="auto"/>
+            <w:vAlign w:val="center"/>
+          </w:tcPr>
+          <w:p>
+            <w:pPr>
+              <w:bidi w:val="0"/>
+              <w:jc w:val="both"/>
+              <w:rPr>
+                <w:rFonts w:hint="eastAsia" w:ascii="华文中宋" w:hAnsi="华文中宋" w:eastAsia="华文中宋" w:cs="华文中宋"/>
+                <w:b/>
+                <w:bCs/>
+                <w:color w:val="ED7D31" w:themeColor="accent2"/>
+                <w:sz w:val="21"/>
+                <w:szCs w:val="24"/>
+                <w:vertAlign w:val="baseline"/>
+                <w:lang w:val="en-US" w:eastAsia="zh-CN"/>
+                <w14:textFill>
+                  <w14:solidFill>
+                    <w14:schemeClr w14:val="accent2"/>
+                  </w14:solidFill>
+                </w14:textFill>
+              </w:rPr>
+            </w:pPr>
+            <w:r>
+              <w:rPr>
+                <w:rFonts w:hint="eastAsia" w:ascii="华文中宋" w:hAnsi="华文中宋" w:eastAsia="华文中宋" w:cs="华文中宋"/>
+                <w:b/>
+                <w:bCs/>
+                <w:color w:val="ED7D31" w:themeColor="accent2"/>
+                <w:sz w:val="21"/>
+                <w:szCs w:val="24"/>
+                <w:vertAlign w:val="baseline"/>
+                <w:lang w:val="en-US" w:eastAsia="zh-CN"/>
+                <w14:textFill>
+                  <w14:solidFill>
+                    <w14:schemeClr w14:val="accent2"/>
+                  </w14:solidFill>
+                </w14:textFill>
+              </w:rPr>
+              <w:t>成员方法</w:t>
+            </w:r>
+          </w:p>
+        </w:tc>
+        <w:tc>
+          <w:tcPr>
+            <w:tcW w:w="7105" w:type="dxa"/>
+            <w:gridSpan w:val="2"/>
+            <w:vAlign w:val="center"/>
+          </w:tcPr>
+          <w:p>
+            <w:pPr>
+              <w:bidi w:val="0"/>
+              <w:jc w:val="both"/>
+              <w:rPr>
+                <w:rFonts w:hint="default" w:ascii="华文中宋" w:hAnsi="华文中宋" w:eastAsia="华文中宋" w:cs="华文中宋"/>
+                <w:b/>
+                <w:bCs/>
+                <w:color w:val="FF0000"/>
+                <w:sz w:val="21"/>
+                <w:szCs w:val="21"/>
+                <w:vertAlign w:val="baseline"/>
+                <w:lang w:val="en-US" w:eastAsia="zh-CN"/>
+              </w:rPr>
+            </w:pPr>
+            <w:r>
+              <w:rPr>
+                <w:rFonts w:hint="eastAsia" w:ascii="华文中宋" w:hAnsi="华文中宋" w:eastAsia="华文中宋" w:cs="华文中宋"/>
+                <w:b/>
+                <w:bCs/>
+                <w:color w:val="ED7D31" w:themeColor="accent2"/>
+                <w:sz w:val="21"/>
+                <w:szCs w:val="24"/>
+                <w:vertAlign w:val="baseline"/>
+                <w:lang w:val="en-US" w:eastAsia="zh-CN"/>
+                <w14:textFill>
+                  <w14:solidFill>
+                    <w14:schemeClr w14:val="accent2"/>
+                  </w14:solidFill>
+                </w14:textFill>
+              </w:rPr>
+              <w:t>虚函数，</w:t>
+            </w:r>
+            <w:r>
+              <w:rPr>
+                <w:rFonts w:hint="eastAsia" w:ascii="华文中宋" w:hAnsi="华文中宋" w:eastAsia="华文中宋" w:cs="华文中宋"/>
+                <w:b/>
+                <w:bCs/>
+                <w:i w:val="0"/>
+                <w:caps w:val="0"/>
+                <w:color w:val="EA82F1"/>
+                <w:spacing w:val="7"/>
+                <w:sz w:val="21"/>
+                <w:szCs w:val="21"/>
+                <w:lang w:val="en-US" w:eastAsia="zh-CN"/>
+              </w:rPr>
+              <w:t>可被基类访问</w:t>
+            </w:r>
+            <w:r>
+              <w:rPr>
+                <w:rFonts w:hint="eastAsia" w:ascii="华文中宋" w:hAnsi="华文中宋" w:eastAsia="华文中宋" w:cs="华文中宋"/>
+                <w:b/>
+                <w:bCs/>
+                <w:color w:val="ED7D31" w:themeColor="accent2"/>
+                <w:sz w:val="21"/>
+                <w:szCs w:val="24"/>
+                <w:vertAlign w:val="baseline"/>
+                <w:lang w:val="en-US" w:eastAsia="zh-CN"/>
+                <w14:textFill>
+                  <w14:solidFill>
+                    <w14:schemeClr w14:val="accent2"/>
+                  </w14:solidFill>
+                </w14:textFill>
+              </w:rPr>
+              <w:t>，覆写时在</w:t>
+            </w:r>
+            <w:r>
+              <w:rPr>
+                <w:rFonts w:hint="eastAsia" w:ascii="华文中宋" w:hAnsi="华文中宋" w:eastAsia="华文中宋" w:cs="华文中宋"/>
+                <w:b/>
+                <w:bCs/>
+                <w:i w:val="0"/>
+                <w:caps w:val="0"/>
+                <w:color w:val="EA82F1"/>
+                <w:spacing w:val="7"/>
+                <w:sz w:val="21"/>
+                <w:szCs w:val="21"/>
+                <w:lang w:val="en-US" w:eastAsia="zh-CN"/>
+              </w:rPr>
+              <w:t>参数后加override</w:t>
+            </w:r>
+          </w:p>
+        </w:tc>
+      </w:tr>
+      <w:tr>
+        <w:tblPrEx>
+          <w:tblBorders>
+            <w:top w:val="single" w:color="auto" w:sz="4" w:space="0"/>
+            <w:left w:val="single" w:color="auto" w:sz="4" w:space="0"/>
+            <w:bottom w:val="single" w:color="auto" w:sz="4" w:space="0"/>
+            <w:right w:val="single" w:color="auto" w:sz="4" w:space="0"/>
+            <w:insideH w:val="single" w:color="auto" w:sz="4" w:space="0"/>
+            <w:insideV w:val="single" w:color="auto" w:sz="4" w:space="0"/>
+          </w:tblBorders>
+          <w:tblCellMar>
+            <w:top w:w="0" w:type="dxa"/>
+            <w:left w:w="108" w:type="dxa"/>
+            <w:bottom w:w="0" w:type="dxa"/>
+            <w:right w:w="108" w:type="dxa"/>
+          </w:tblCellMar>
+        </w:tblPrEx>
+        <w:trPr>
+          <w:trHeight w:val="100" w:hRule="atLeast"/>
+        </w:trPr>
+        <w:tc>
+          <w:tcPr>
+            <w:tcW w:w="0" w:type="auto"/>
+            <w:vMerge w:val="restart"/>
+            <w:vAlign w:val="center"/>
+          </w:tcPr>
+          <w:p>
+            <w:pPr>
+              <w:bidi w:val="0"/>
+              <w:jc w:val="both"/>
+              <w:rPr>
+                <w:rFonts w:hint="eastAsia" w:ascii="华文中宋" w:hAnsi="华文中宋" w:eastAsia="华文中宋" w:cs="华文中宋"/>
+                <w:b/>
+                <w:bCs/>
+                <w:i w:val="0"/>
+                <w:caps w:val="0"/>
+                <w:color w:val="EA82F1"/>
+                <w:spacing w:val="7"/>
+                <w:sz w:val="21"/>
+                <w:szCs w:val="21"/>
+                <w:lang w:val="en-US" w:eastAsia="zh-CN"/>
+              </w:rPr>
+            </w:pPr>
+            <w:r>
+              <w:rPr>
+                <w:rFonts w:hint="eastAsia" w:ascii="华文中宋" w:hAnsi="华文中宋" w:eastAsia="华文中宋" w:cs="华文中宋"/>
+                <w:b/>
+                <w:bCs/>
+                <w:i w:val="0"/>
+                <w:caps w:val="0"/>
+                <w:color w:val="EA82F1"/>
+                <w:spacing w:val="7"/>
+                <w:sz w:val="21"/>
+                <w:szCs w:val="21"/>
+                <w:lang w:val="en-US" w:eastAsia="zh-CN"/>
+              </w:rPr>
+              <w:t>初始化</w:t>
+            </w:r>
+          </w:p>
+        </w:tc>
+        <w:tc>
+          <w:tcPr>
+            <w:tcW w:w="0" w:type="auto"/>
+            <w:gridSpan w:val="3"/>
+            <w:vAlign w:val="center"/>
+          </w:tcPr>
+          <w:p>
+            <w:pPr>
+              <w:bidi w:val="0"/>
+              <w:jc w:val="both"/>
+              <w:rPr>
+                <w:rFonts w:hint="eastAsia" w:ascii="华文中宋" w:hAnsi="华文中宋" w:eastAsia="华文中宋" w:cs="华文中宋"/>
+                <w:b/>
+                <w:bCs/>
+                <w:color w:val="FF0000"/>
+                <w:kern w:val="2"/>
+                <w:sz w:val="21"/>
+                <w:szCs w:val="21"/>
+                <w:vertAlign w:val="baseline"/>
+                <w:lang w:val="en-US" w:eastAsia="zh-CN" w:bidi="ar-SA"/>
+              </w:rPr>
+            </w:pPr>
+            <w:r>
+              <w:rPr>
+                <w:rFonts w:hint="eastAsia" w:ascii="华文中宋" w:hAnsi="华文中宋" w:eastAsia="华文中宋" w:cs="华文中宋"/>
+                <w:b/>
+                <w:bCs/>
+                <w:color w:val="FF0000"/>
+                <w:sz w:val="21"/>
+                <w:szCs w:val="21"/>
+                <w:vertAlign w:val="baseline"/>
+                <w:lang w:val="en-US" w:eastAsia="zh-CN"/>
+              </w:rPr>
+              <w:t>&lt;Type&gt; &lt;Key&gt; = &lt;Type&gt;(*args)</w:t>
+            </w:r>
+          </w:p>
+        </w:tc>
+      </w:tr>
+      <w:tr>
+        <w:tblPrEx>
+          <w:tblBorders>
+            <w:top w:val="single" w:color="auto" w:sz="4" w:space="0"/>
+            <w:left w:val="single" w:color="auto" w:sz="4" w:space="0"/>
+            <w:bottom w:val="single" w:color="auto" w:sz="4" w:space="0"/>
+            <w:right w:val="single" w:color="auto" w:sz="4" w:space="0"/>
+            <w:insideH w:val="single" w:color="auto" w:sz="4" w:space="0"/>
+            <w:insideV w:val="single" w:color="auto" w:sz="4" w:space="0"/>
+          </w:tblBorders>
+          <w:tblCellMar>
+            <w:top w:w="0" w:type="dxa"/>
+            <w:left w:w="108" w:type="dxa"/>
+            <w:bottom w:w="0" w:type="dxa"/>
+            <w:right w:w="108" w:type="dxa"/>
+          </w:tblCellMar>
+        </w:tblPrEx>
+        <w:trPr>
+          <w:trHeight w:val="100" w:hRule="atLeast"/>
+        </w:trPr>
+        <w:tc>
+          <w:tcPr>
+            <w:tcW w:w="0" w:type="auto"/>
+            <w:vMerge w:val="continue"/>
+            <w:vAlign w:val="center"/>
+          </w:tcPr>
+          <w:p>
+            <w:pPr>
+              <w:bidi w:val="0"/>
+              <w:jc w:val="both"/>
+            </w:pPr>
+          </w:p>
+        </w:tc>
+        <w:tc>
+          <w:tcPr>
+            <w:tcW w:w="0" w:type="auto"/>
+            <w:gridSpan w:val="3"/>
+            <w:vAlign w:val="center"/>
+          </w:tcPr>
+          <w:p>
+            <w:pPr>
+              <w:bidi w:val="0"/>
+              <w:jc w:val="both"/>
+              <w:rPr>
+                <w:rFonts w:hint="eastAsia" w:ascii="华文中宋" w:hAnsi="华文中宋" w:eastAsia="华文中宋" w:cs="华文中宋"/>
+                <w:b/>
+                <w:bCs/>
+                <w:color w:val="FF0000"/>
+                <w:kern w:val="2"/>
+                <w:sz w:val="21"/>
+                <w:szCs w:val="21"/>
+                <w:vertAlign w:val="baseline"/>
+                <w:lang w:val="en-US" w:eastAsia="zh-CN" w:bidi="ar-SA"/>
+              </w:rPr>
+            </w:pPr>
+            <w:r>
+              <w:rPr>
+                <w:rFonts w:hint="eastAsia" w:ascii="华文中宋" w:hAnsi="华文中宋" w:eastAsia="华文中宋" w:cs="华文中宋"/>
+                <w:b/>
+                <w:bCs/>
+                <w:color w:val="FF0000"/>
+                <w:sz w:val="21"/>
+                <w:szCs w:val="21"/>
+                <w:vertAlign w:val="baseline"/>
+                <w:lang w:val="en-US" w:eastAsia="zh-CN"/>
+              </w:rPr>
+              <w:t>&lt;Type&gt; &lt;Key&gt;(*args)</w:t>
+            </w:r>
+          </w:p>
+        </w:tc>
+      </w:tr>
+      <w:tr>
+        <w:tblPrEx>
+          <w:tblBorders>
+            <w:top w:val="single" w:color="auto" w:sz="4" w:space="0"/>
+            <w:left w:val="single" w:color="auto" w:sz="4" w:space="0"/>
+            <w:bottom w:val="single" w:color="auto" w:sz="4" w:space="0"/>
+            <w:right w:val="single" w:color="auto" w:sz="4" w:space="0"/>
+            <w:insideH w:val="single" w:color="auto" w:sz="4" w:space="0"/>
+            <w:insideV w:val="single" w:color="auto" w:sz="4" w:space="0"/>
+          </w:tblBorders>
+          <w:tblCellMar>
+            <w:top w:w="0" w:type="dxa"/>
+            <w:left w:w="108" w:type="dxa"/>
+            <w:bottom w:w="0" w:type="dxa"/>
+            <w:right w:w="108" w:type="dxa"/>
+          </w:tblCellMar>
+        </w:tblPrEx>
+        <w:trPr>
+          <w:trHeight w:val="100" w:hRule="atLeast"/>
+        </w:trPr>
+        <w:tc>
+          <w:tcPr>
+            <w:tcW w:w="0" w:type="auto"/>
+            <w:vMerge w:val="continue"/>
+            <w:vAlign w:val="center"/>
+          </w:tcPr>
+          <w:p>
+            <w:pPr>
+              <w:bidi w:val="0"/>
+              <w:jc w:val="both"/>
+              <w:rPr>
+                <w:rFonts w:hint="eastAsia" w:ascii="华文中宋" w:hAnsi="华文中宋" w:eastAsia="华文中宋" w:cs="华文中宋"/>
+                <w:b/>
+                <w:bCs/>
+                <w:i w:val="0"/>
+                <w:caps w:val="0"/>
+                <w:color w:val="EA82F1"/>
+                <w:spacing w:val="7"/>
+                <w:sz w:val="21"/>
+                <w:szCs w:val="21"/>
+                <w:lang w:val="en-US" w:eastAsia="zh-CN"/>
+              </w:rPr>
+            </w:pPr>
+          </w:p>
+        </w:tc>
+        <w:tc>
+          <w:tcPr>
+            <w:tcW w:w="0" w:type="auto"/>
+            <w:gridSpan w:val="3"/>
+            <w:vAlign w:val="center"/>
+          </w:tcPr>
+          <w:p>
+            <w:pPr>
+              <w:bidi w:val="0"/>
+              <w:jc w:val="both"/>
+              <w:rPr>
+                <w:rFonts w:hint="eastAsia" w:ascii="华文中宋" w:hAnsi="华文中宋" w:eastAsia="华文中宋" w:cs="华文中宋"/>
+                <w:b/>
+                <w:bCs/>
+                <w:color w:val="FF0000"/>
+                <w:kern w:val="2"/>
+                <w:sz w:val="21"/>
+                <w:szCs w:val="21"/>
+                <w:vertAlign w:val="baseline"/>
+                <w:lang w:val="en-US" w:eastAsia="zh-CN" w:bidi="ar-SA"/>
+              </w:rPr>
+            </w:pPr>
+            <w:r>
+              <w:rPr>
+                <w:rFonts w:hint="eastAsia" w:ascii="华文中宋" w:hAnsi="华文中宋" w:eastAsia="华文中宋" w:cs="华文中宋"/>
+                <w:b/>
+                <w:bCs/>
+                <w:color w:val="FF0000"/>
+                <w:sz w:val="21"/>
+                <w:szCs w:val="21"/>
+                <w:vertAlign w:val="baseline"/>
+                <w:lang w:val="en-US" w:eastAsia="zh-CN"/>
+              </w:rPr>
+              <w:t>&lt;Type&gt; &lt;Key&gt; = *args</w:t>
             </w:r>
           </w:p>
         </w:tc>
@@ -9219,6 +9810,21 @@
                 <w:rFonts w:hint="eastAsia" w:ascii="华文中宋" w:hAnsi="华文中宋" w:eastAsia="华文中宋" w:cs="华文中宋"/>
                 <w:b/>
                 <w:bCs/>
+                <w:i w:val="0"/>
+                <w:caps w:val="0"/>
+                <w:color w:val="EA82F1"/>
+                <w:spacing w:val="7"/>
+                <w:sz w:val="21"/>
+                <w:szCs w:val="21"/>
+                <w:lang w:val="en-US" w:eastAsia="zh-CN"/>
+              </w:rPr>
+              <w:t>成员</w:t>
+            </w:r>
+            <w:r>
+              <w:rPr>
+                <w:rFonts w:hint="eastAsia" w:ascii="华文中宋" w:hAnsi="华文中宋" w:eastAsia="华文中宋" w:cs="华文中宋"/>
+                <w:b/>
+                <w:bCs/>
                 <w:color w:val="ED7D31" w:themeColor="accent2"/>
                 <w:sz w:val="21"/>
                 <w:szCs w:val="24"/>
@@ -9230,7 +9836,7 @@
                   </w14:solidFill>
                 </w14:textFill>
               </w:rPr>
-              <w:t>成员方法</w:t>
+              <w:t>方法</w:t>
             </w:r>
           </w:p>
         </w:tc>
@@ -9373,14 +9979,28 @@
                   </w14:solidFill>
                 </w14:textFill>
               </w:rPr>
-              <w:t>访问权限</w:t>
-            </w:r>
-          </w:p>
-        </w:tc>
-        <w:tc>
-          <w:tcPr>
-            <w:tcW w:w="0" w:type="auto"/>
-            <w:gridSpan w:val="2"/>
+              <w:t>访问</w:t>
+            </w:r>
+            <w:r>
+              <w:rPr>
+                <w:rFonts w:hint="eastAsia" w:ascii="华文中宋" w:hAnsi="华文中宋" w:eastAsia="华文中宋" w:cs="华文中宋"/>
+                <w:b/>
+                <w:bCs/>
+                <w:i w:val="0"/>
+                <w:caps w:val="0"/>
+                <w:color w:val="EA82F1"/>
+                <w:spacing w:val="7"/>
+                <w:sz w:val="21"/>
+                <w:szCs w:val="21"/>
+                <w:lang w:val="en-US" w:eastAsia="zh-CN"/>
+              </w:rPr>
+              <w:t>权限</w:t>
+            </w:r>
+          </w:p>
+        </w:tc>
+        <w:tc>
+          <w:tcPr>
+            <w:tcW w:w="0" w:type="auto"/>
             <w:vAlign w:val="center"/>
           </w:tcPr>
           <w:p>
@@ -9409,13 +10029,14 @@
                 <w:vertAlign w:val="baseline"/>
                 <w:lang w:val="en-US" w:eastAsia="zh-CN"/>
               </w:rPr>
-              <w:t>private (默认)</w:t>
-            </w:r>
-          </w:p>
-        </w:tc>
-        <w:tc>
-          <w:tcPr>
-            <w:tcW w:w="0" w:type="auto"/>
+              <w:t>private</w:t>
+            </w:r>
+          </w:p>
+        </w:tc>
+        <w:tc>
+          <w:tcPr>
+            <w:tcW w:w="0" w:type="auto"/>
+            <w:gridSpan w:val="2"/>
             <w:vAlign w:val="center"/>
           </w:tcPr>
           <w:p>
@@ -9469,7 +10090,188 @@
                   </w14:solidFill>
                 </w14:textFill>
               </w:rPr>
-              <w:t>，不可继承，可被友元访问</w:t>
+              <w:t xml:space="preserve"> (默认)</w:t>
+            </w:r>
+            <w:r>
+              <w:rPr>
+                <w:rFonts w:hint="eastAsia" w:ascii="华文中宋" w:hAnsi="华文中宋" w:eastAsia="华文中宋" w:cs="华文中宋"/>
+                <w:b/>
+                <w:bCs/>
+                <w:color w:val="ED7D31" w:themeColor="accent2"/>
+                <w:sz w:val="21"/>
+                <w:szCs w:val="24"/>
+                <w:vertAlign w:val="baseline"/>
+                <w:lang w:val="en-US" w:eastAsia="zh-CN"/>
+                <w14:textFill>
+                  <w14:solidFill>
+                    <w14:schemeClr w14:val="accent2"/>
+                  </w14:solidFill>
+                </w14:textFill>
+              </w:rPr>
+              <w:t>，</w:t>
+            </w:r>
+            <w:r>
+              <w:rPr>
+                <w:rFonts w:hint="eastAsia" w:ascii="华文中宋" w:hAnsi="华文中宋" w:eastAsia="华文中宋" w:cs="华文中宋"/>
+                <w:b/>
+                <w:bCs/>
+                <w:i w:val="0"/>
+                <w:caps w:val="0"/>
+                <w:color w:val="EA82F1"/>
+                <w:spacing w:val="7"/>
+                <w:sz w:val="21"/>
+                <w:szCs w:val="21"/>
+                <w:lang w:val="en-US" w:eastAsia="zh-CN"/>
+              </w:rPr>
+              <w:t>不可继承</w:t>
+            </w:r>
+            <w:r>
+              <w:rPr>
+                <w:rFonts w:hint="eastAsia" w:ascii="华文中宋" w:hAnsi="华文中宋" w:eastAsia="华文中宋" w:cs="华文中宋"/>
+                <w:b/>
+                <w:bCs/>
+                <w:color w:val="ED7D31" w:themeColor="accent2"/>
+                <w:sz w:val="21"/>
+                <w:szCs w:val="24"/>
+                <w:vertAlign w:val="baseline"/>
+                <w:lang w:val="en-US" w:eastAsia="zh-CN"/>
+                <w14:textFill>
+                  <w14:solidFill>
+                    <w14:schemeClr w14:val="accent2"/>
+                  </w14:solidFill>
+                </w14:textFill>
+              </w:rPr>
+              <w:t>，可被友元访问</w:t>
+            </w:r>
+          </w:p>
+        </w:tc>
+      </w:tr>
+      <w:tr>
+        <w:tblPrEx>
+          <w:tblBorders>
+            <w:top w:val="single" w:color="auto" w:sz="4" w:space="0"/>
+            <w:left w:val="single" w:color="auto" w:sz="4" w:space="0"/>
+            <w:bottom w:val="single" w:color="auto" w:sz="4" w:space="0"/>
+            <w:right w:val="single" w:color="auto" w:sz="4" w:space="0"/>
+            <w:insideH w:val="single" w:color="auto" w:sz="4" w:space="0"/>
+            <w:insideV w:val="single" w:color="auto" w:sz="4" w:space="0"/>
+          </w:tblBorders>
+          <w:tblCellMar>
+            <w:top w:w="0" w:type="dxa"/>
+            <w:left w:w="108" w:type="dxa"/>
+            <w:bottom w:w="0" w:type="dxa"/>
+            <w:right w:w="108" w:type="dxa"/>
+          </w:tblCellMar>
+        </w:tblPrEx>
+        <w:trPr>
+          <w:trHeight w:val="90" w:hRule="atLeast"/>
+        </w:trPr>
+        <w:tc>
+          <w:tcPr>
+            <w:tcW w:w="0" w:type="auto"/>
+            <w:vMerge w:val="continue"/>
+            <w:vAlign w:val="center"/>
+          </w:tcPr>
+          <w:p>
+            <w:pPr>
+              <w:bidi w:val="0"/>
+              <w:jc w:val="both"/>
+            </w:pPr>
+          </w:p>
+        </w:tc>
+        <w:tc>
+          <w:tcPr>
+            <w:tcW w:w="0" w:type="auto"/>
+            <w:vAlign w:val="center"/>
+          </w:tcPr>
+          <w:p>
+            <w:pPr>
+              <w:bidi w:val="0"/>
+              <w:jc w:val="both"/>
+              <w:rPr>
+                <w:rFonts w:hint="default" w:ascii="华文中宋" w:hAnsi="华文中宋" w:eastAsia="华文中宋" w:cs="华文中宋"/>
+                <w:b/>
+                <w:bCs/>
+                <w:color w:val="FF0000"/>
+                <w:sz w:val="21"/>
+                <w:szCs w:val="21"/>
+                <w:vertAlign w:val="baseline"/>
+                <w:lang w:val="en-US" w:eastAsia="zh-CN"/>
+              </w:rPr>
+            </w:pPr>
+            <w:r>
+              <w:rPr>
+                <w:rFonts w:hint="eastAsia" w:ascii="华文中宋" w:hAnsi="华文中宋" w:eastAsia="华文中宋" w:cs="华文中宋"/>
+                <w:b/>
+                <w:bCs/>
+                <w:color w:val="FF0000"/>
+                <w:sz w:val="21"/>
+                <w:szCs w:val="21"/>
+                <w:vertAlign w:val="baseline"/>
+                <w:lang w:val="en-US" w:eastAsia="zh-CN"/>
+              </w:rPr>
+              <w:t>protected</w:t>
+            </w:r>
+          </w:p>
+        </w:tc>
+        <w:tc>
+          <w:tcPr>
+            <w:tcW w:w="0" w:type="auto"/>
+            <w:gridSpan w:val="2"/>
+            <w:vAlign w:val="center"/>
+          </w:tcPr>
+          <w:p>
+            <w:pPr>
+              <w:bidi w:val="0"/>
+              <w:jc w:val="both"/>
+              <w:rPr>
+                <w:rFonts w:hint="default" w:ascii="华文中宋" w:hAnsi="华文中宋" w:eastAsia="华文中宋" w:cs="华文中宋"/>
+                <w:b/>
+                <w:bCs/>
+                <w:color w:val="ED7D31" w:themeColor="accent2"/>
+                <w:sz w:val="21"/>
+                <w:szCs w:val="24"/>
+                <w:vertAlign w:val="baseline"/>
+                <w:lang w:val="en-US" w:eastAsia="zh-CN"/>
+                <w14:textFill>
+                  <w14:solidFill>
+                    <w14:schemeClr w14:val="accent2"/>
+                  </w14:solidFill>
+                </w14:textFill>
+              </w:rPr>
+            </w:pPr>
+            <w:r>
+              <w:rPr>
+                <w:rFonts w:hint="eastAsia" w:ascii="华文中宋" w:hAnsi="华文中宋" w:eastAsia="华文中宋" w:cs="华文中宋"/>
+                <w:b/>
+                <w:bCs/>
+                <w:i w:val="0"/>
+                <w:caps w:val="0"/>
+                <w:color w:val="EA82F1"/>
+                <w:spacing w:val="7"/>
+                <w:sz w:val="21"/>
+                <w:szCs w:val="21"/>
+                <w:lang w:val="en-US" w:eastAsia="zh-CN"/>
+              </w:rPr>
+              <w:t>保护</w:t>
+            </w:r>
+            <w:r>
+              <w:rPr>
+                <w:rFonts w:hint="eastAsia" w:ascii="华文中宋" w:hAnsi="华文中宋" w:eastAsia="华文中宋" w:cs="华文中宋"/>
+                <w:b/>
+                <w:bCs/>
+                <w:color w:val="ED7D31" w:themeColor="accent2"/>
+                <w:sz w:val="21"/>
+                <w:szCs w:val="24"/>
+                <w:vertAlign w:val="baseline"/>
+                <w:lang w:val="en-US" w:eastAsia="zh-CN"/>
+                <w14:textFill>
+                  <w14:solidFill>
+                    <w14:schemeClr w14:val="accent2"/>
+                  </w14:solidFill>
+                </w14:textFill>
+              </w:rPr>
+              <w:t>，可继承，可被友元访问</w:t>
             </w:r>
           </w:p>
         </w:tc>
@@ -9504,13 +10306,27 @@
             <w:pPr>
               <w:bidi w:val="0"/>
               <w:jc w:val="both"/>
-            </w:pPr>
-          </w:p>
-        </w:tc>
-        <w:tc>
-          <w:tcPr>
-            <w:tcW w:w="0" w:type="auto"/>
-            <w:gridSpan w:val="2"/>
+              <w:rPr>
+                <w:rFonts w:hint="default" w:ascii="华文中宋" w:hAnsi="华文中宋" w:eastAsia="华文中宋" w:cs="华文中宋"/>
+                <w:b/>
+                <w:bCs/>
+                <w:color w:val="ED7D31" w:themeColor="accent2"/>
+                <w:sz w:val="21"/>
+                <w:szCs w:val="24"/>
+                <w:vertAlign w:val="baseline"/>
+                <w:lang w:val="en-US" w:eastAsia="zh-CN"/>
+                <w14:textFill>
+                  <w14:solidFill>
+                    <w14:schemeClr w14:val="accent2"/>
+                  </w14:solidFill>
+                </w14:textFill>
+              </w:rPr>
+            </w:pPr>
+          </w:p>
+        </w:tc>
+        <w:tc>
+          <w:tcPr>
+            <w:tcW w:w="0" w:type="auto"/>
             <w:vAlign w:val="center"/>
           </w:tcPr>
           <w:p>
@@ -9539,13 +10355,14 @@
                 <w:vertAlign w:val="baseline"/>
                 <w:lang w:val="en-US" w:eastAsia="zh-CN"/>
               </w:rPr>
-              <w:t>protected</w:t>
-            </w:r>
-          </w:p>
-        </w:tc>
-        <w:tc>
-          <w:tcPr>
-            <w:tcW w:w="0" w:type="auto"/>
+              <w:t>public</w:t>
+            </w:r>
+          </w:p>
+        </w:tc>
+        <w:tc>
+          <w:tcPr>
+            <w:tcW w:w="0" w:type="auto"/>
+            <w:gridSpan w:val="2"/>
             <w:vAlign w:val="center"/>
           </w:tcPr>
           <w:p>
@@ -9581,25 +10398,7 @@
                 <w:szCs w:val="21"/>
                 <w:lang w:val="en-US" w:eastAsia="zh-CN"/>
               </w:rPr>
-              <w:t>私有</w:t>
-            </w:r>
-            <w:r>
-              <w:rPr>
-                <w:rFonts w:hint="eastAsia" w:ascii="华文中宋" w:hAnsi="华文中宋" w:eastAsia="华文中宋" w:cs="华文中宋"/>
-                <w:b/>
-                <w:bCs/>
-                <w:color w:val="ED7D31" w:themeColor="accent2"/>
-                <w:sz w:val="21"/>
-                <w:szCs w:val="24"/>
-                <w:vertAlign w:val="baseline"/>
-                <w:lang w:val="en-US" w:eastAsia="zh-CN"/>
-                <w14:textFill>
-                  <w14:solidFill>
-                    <w14:schemeClr w14:val="accent2"/>
-                  </w14:solidFill>
-                </w14:textFill>
-              </w:rPr>
-              <w:t>，可继承，可被友元访问</w:t>
+              <w:t>公有</w:t>
             </w:r>
           </w:p>
         </w:tc>
@@ -9626,8 +10425,8 @@
         </w:trPr>
         <w:tc>
           <w:tcPr>
-            <w:tcW w:w="0" w:type="auto"/>
-            <w:vMerge w:val="continue"/>
+            <w:tcW w:w="1085" w:type="dxa"/>
+            <w:vMerge w:val="restart"/>
             <w:vAlign w:val="center"/>
           </w:tcPr>
           <w:p>
@@ -9650,12 +10449,44 @@
                 </w14:textFill>
               </w:rPr>
             </w:pPr>
-          </w:p>
-        </w:tc>
-        <w:tc>
-          <w:tcPr>
-            <w:tcW w:w="0" w:type="auto"/>
-            <w:gridSpan w:val="2"/>
+            <w:r>
+              <w:rPr>
+                <w:rFonts w:hint="eastAsia" w:ascii="华文中宋" w:hAnsi="华文中宋" w:eastAsia="华文中宋" w:cs="华文中宋"/>
+                <w:b/>
+                <w:bCs/>
+                <w:i w:val="0"/>
+                <w:caps w:val="0"/>
+                <w:color w:val="EA82F1"/>
+                <w:spacing w:val="7"/>
+                <w:sz w:val="21"/>
+                <w:szCs w:val="21"/>
+                <w:lang w:val="en-US" w:eastAsia="zh-CN"/>
+              </w:rPr>
+              <w:t>继承</w:t>
+            </w:r>
+            <w:r>
+              <w:rPr>
+                <w:rFonts w:hint="eastAsia" w:ascii="华文中宋" w:hAnsi="华文中宋" w:eastAsia="华文中宋" w:cs="华文中宋"/>
+                <w:b/>
+                <w:bCs/>
+                <w:color w:val="ED7D31" w:themeColor="accent2"/>
+                <w:sz w:val="21"/>
+                <w:szCs w:val="24"/>
+                <w:vertAlign w:val="baseline"/>
+                <w:lang w:val="en-US" w:eastAsia="zh-CN"/>
+                <w14:textFill>
+                  <w14:solidFill>
+                    <w14:schemeClr w14:val="accent2"/>
+                  </w14:solidFill>
+                </w14:textFill>
+              </w:rPr>
+              <w:t>方式</w:t>
+            </w:r>
+          </w:p>
+        </w:tc>
+        <w:tc>
+          <w:tcPr>
+            <w:tcW w:w="0" w:type="auto"/>
             <w:vAlign w:val="center"/>
           </w:tcPr>
           <w:p>
@@ -9667,10 +10498,11 @@
                 <w:b/>
                 <w:bCs/>
                 <w:color w:val="FF0000"/>
-                <w:sz w:val="21"/>
-                <w:szCs w:val="21"/>
-                <w:vertAlign w:val="baseline"/>
-                <w:lang w:val="en-US" w:eastAsia="zh-CN"/>
+                <w:kern w:val="2"/>
+                <w:sz w:val="21"/>
+                <w:szCs w:val="21"/>
+                <w:vertAlign w:val="baseline"/>
+                <w:lang w:val="en-US" w:eastAsia="zh-CN" w:bidi="ar-SA"/>
               </w:rPr>
             </w:pPr>
             <w:r>
@@ -9684,13 +10516,14 @@
                 <w:vertAlign w:val="baseline"/>
                 <w:lang w:val="en-US" w:eastAsia="zh-CN"/>
               </w:rPr>
-              <w:t>public</w:t>
-            </w:r>
-          </w:p>
-        </w:tc>
-        <w:tc>
-          <w:tcPr>
-            <w:tcW w:w="0" w:type="auto"/>
+              <w:t>class T: private B</w:t>
+            </w:r>
+          </w:p>
+        </w:tc>
+        <w:tc>
+          <w:tcPr>
+            <w:tcW w:w="0" w:type="auto"/>
+            <w:gridSpan w:val="2"/>
             <w:vAlign w:val="center"/>
           </w:tcPr>
           <w:p>
@@ -9702,31 +10535,35 @@
                 <w:b/>
                 <w:bCs/>
                 <w:color w:val="ED7D31" w:themeColor="accent2"/>
+                <w:kern w:val="2"/>
                 <w:sz w:val="21"/>
                 <w:szCs w:val="24"/>
                 <w:vertAlign w:val="baseline"/>
-                <w:lang w:val="en-US" w:eastAsia="zh-CN"/>
-                <w14:textFill>
-                  <w14:solidFill>
-                    <w14:schemeClr w14:val="accent2"/>
-                  </w14:solidFill>
-                </w14:textFill>
-              </w:rPr>
-            </w:pPr>
-            <w:r>
-              <w:rPr>
-                <w:rFonts w:hint="eastAsia" w:ascii="华文中宋" w:hAnsi="华文中宋" w:eastAsia="华文中宋" w:cs="华文中宋"/>
-                <w:b/>
-                <w:bCs/>
-                <w:i w:val="0"/>
-                <w:caps w:val="0"/>
-                <w:color w:val="EA82F1"/>
-                <w:spacing w:val="7"/>
-                <w:sz w:val="21"/>
-                <w:szCs w:val="21"/>
-                <w:lang w:val="en-US" w:eastAsia="zh-CN"/>
-              </w:rPr>
-              <w:t>公有</w:t>
+                <w:lang w:val="en-US" w:eastAsia="zh-CN" w:bidi="ar-SA"/>
+                <w14:textFill>
+                  <w14:solidFill>
+                    <w14:schemeClr w14:val="accent2"/>
+                  </w14:solidFill>
+                </w14:textFill>
+              </w:rPr>
+            </w:pPr>
+            <w:r>
+              <w:rPr>
+                <w:rFonts w:hint="eastAsia" w:ascii="华文中宋" w:hAnsi="华文中宋" w:eastAsia="华文中宋" w:cs="华文中宋"/>
+                <w:b/>
+                <w:bCs/>
+                <w:color w:val="ED7D31" w:themeColor="accent2"/>
+                <w:sz w:val="21"/>
+                <w:szCs w:val="24"/>
+                <w:vertAlign w:val="baseline"/>
+                <w:lang w:val="en-US" w:eastAsia="zh-CN"/>
+                <w14:textFill>
+                  <w14:solidFill>
+                    <w14:schemeClr w14:val="accent2"/>
+                  </w14:solidFill>
+                </w14:textFill>
+              </w:rPr>
+              <w:t>私有继承，(protected, public) → private</w:t>
             </w:r>
           </w:p>
         </w:tc>
@@ -9753,8 +10590,9 @@
         </w:trPr>
         <w:tc>
           <w:tcPr>
-            <w:tcW w:w="0" w:type="auto"/>
-            <w:vMerge w:val="restart"/>
+            <w:tcW w:w="1085" w:type="dxa"/>
+            <w:vMerge w:val="continue"/>
+            <w:tcBorders/>
             <w:vAlign w:val="center"/>
           </w:tcPr>
           <w:p>
@@ -9762,7 +10600,7 @@
               <w:bidi w:val="0"/>
               <w:jc w:val="both"/>
               <w:rPr>
-                <w:rFonts w:hint="default" w:ascii="华文中宋" w:hAnsi="华文中宋" w:eastAsia="华文中宋" w:cs="华文中宋"/>
+                <w:rFonts w:hint="eastAsia" w:ascii="华文中宋" w:hAnsi="华文中宋" w:eastAsia="华文中宋" w:cs="华文中宋"/>
                 <w:b/>
                 <w:bCs/>
                 <w:color w:val="ED7D31" w:themeColor="accent2"/>
@@ -9777,30 +10615,11 @@
                 </w14:textFill>
               </w:rPr>
             </w:pPr>
-            <w:r>
-              <w:rPr>
-                <w:rFonts w:hint="eastAsia" w:ascii="华文中宋" w:hAnsi="华文中宋" w:eastAsia="华文中宋" w:cs="华文中宋"/>
-                <w:b/>
-                <w:bCs/>
-                <w:color w:val="ED7D31" w:themeColor="accent2"/>
-                <w:sz w:val="21"/>
-                <w:szCs w:val="24"/>
-                <w:vertAlign w:val="baseline"/>
-                <w:lang w:val="en-US" w:eastAsia="zh-CN"/>
-                <w14:textFill>
-                  <w14:solidFill>
-                    <w14:schemeClr w14:val="accent2"/>
-                  </w14:solidFill>
-                </w14:textFill>
-              </w:rPr>
-              <w:t>友元声明</w:t>
-            </w:r>
-          </w:p>
-        </w:tc>
-        <w:tc>
-          <w:tcPr>
-            <w:tcW w:w="0" w:type="auto"/>
-            <w:gridSpan w:val="3"/>
+          </w:p>
+        </w:tc>
+        <w:tc>
+          <w:tcPr>
+            <w:tcW w:w="0" w:type="auto"/>
             <w:vAlign w:val="center"/>
           </w:tcPr>
           <w:p>
@@ -9808,32 +10627,74 @@
               <w:bidi w:val="0"/>
               <w:jc w:val="both"/>
               <w:rPr>
+                <w:rFonts w:hint="eastAsia" w:ascii="华文中宋" w:hAnsi="华文中宋" w:eastAsia="华文中宋" w:cs="华文中宋"/>
+                <w:b/>
+                <w:bCs/>
+                <w:color w:val="FF0000"/>
+                <w:sz w:val="21"/>
+                <w:szCs w:val="21"/>
+                <w:vertAlign w:val="baseline"/>
+                <w:lang w:val="en-US" w:eastAsia="zh-CN"/>
+              </w:rPr>
+            </w:pPr>
+            <w:r>
+              <w:rPr>
+                <w:rFonts w:hint="eastAsia" w:ascii="华文中宋" w:hAnsi="华文中宋" w:eastAsia="华文中宋" w:cs="华文中宋"/>
+                <w:b/>
+                <w:bCs/>
+                <w:color w:val="FF0000"/>
+                <w:sz w:val="21"/>
+                <w:szCs w:val="21"/>
+                <w:vertAlign w:val="baseline"/>
+                <w:lang w:val="en-US" w:eastAsia="zh-CN"/>
+              </w:rPr>
+              <w:t>class T: protected B</w:t>
+            </w:r>
+          </w:p>
+        </w:tc>
+        <w:tc>
+          <w:tcPr>
+            <w:tcW w:w="0" w:type="auto"/>
+            <w:gridSpan w:val="2"/>
+            <w:vAlign w:val="center"/>
+          </w:tcPr>
+          <w:p>
+            <w:pPr>
+              <w:bidi w:val="0"/>
+              <w:jc w:val="both"/>
+              <w:rPr>
                 <w:rFonts w:hint="default" w:ascii="华文中宋" w:hAnsi="华文中宋" w:eastAsia="华文中宋" w:cs="华文中宋"/>
                 <w:b/>
                 <w:bCs/>
                 <w:color w:val="ED7D31" w:themeColor="accent2"/>
                 <w:sz w:val="21"/>
                 <w:szCs w:val="24"/>
-                <w:lang w:val="en-US" w:eastAsia="zh-CN"/>
-                <w14:textFill>
-                  <w14:solidFill>
-                    <w14:schemeClr w14:val="accent2"/>
-                  </w14:solidFill>
-                </w14:textFill>
-              </w:rPr>
-            </w:pPr>
-            <w:r>
-              <w:rPr>
-                <w:rFonts w:hint="eastAsia" w:ascii="华文中宋" w:hAnsi="华文中宋" w:eastAsia="华文中宋" w:cs="华文中宋"/>
-                <w:b/>
-                <w:bCs/>
-                <w:color w:val="FF0000"/>
-                <w:sz w:val="21"/>
-                <w:szCs w:val="21"/>
-                <w:vertAlign w:val="baseline"/>
-                <w:lang w:val="en-US" w:eastAsia="zh-CN"/>
-              </w:rPr>
-              <w:t>friend &lt;rType&gt; &lt;Func&gt;(*args)</w:t>
+                <w:vertAlign w:val="baseline"/>
+                <w:lang w:val="en-US" w:eastAsia="zh-CN"/>
+                <w14:textFill>
+                  <w14:solidFill>
+                    <w14:schemeClr w14:val="accent2"/>
+                  </w14:solidFill>
+                </w14:textFill>
+              </w:rPr>
+            </w:pPr>
+            <w:r>
+              <w:rPr>
+                <w:rFonts w:hint="eastAsia" w:ascii="华文中宋" w:hAnsi="华文中宋" w:eastAsia="华文中宋" w:cs="华文中宋"/>
+                <w:b/>
+                <w:bCs/>
+                <w:color w:val="ED7D31" w:themeColor="accent2"/>
+                <w:sz w:val="21"/>
+                <w:szCs w:val="24"/>
+                <w:vertAlign w:val="baseline"/>
+                <w:lang w:val="en-US" w:eastAsia="zh-CN"/>
+                <w14:textFill>
+                  <w14:solidFill>
+                    <w14:schemeClr w14:val="accent2"/>
+                  </w14:solidFill>
+                </w14:textFill>
+              </w:rPr>
+              <w:t>保护继承，public → protected</w:t>
             </w:r>
           </w:p>
         </w:tc>
@@ -9860,8 +10721,9 @@
         </w:trPr>
         <w:tc>
           <w:tcPr>
-            <w:tcW w:w="0" w:type="auto"/>
+            <w:tcW w:w="1085" w:type="dxa"/>
             <w:vMerge w:val="continue"/>
+            <w:tcBorders/>
             <w:vAlign w:val="center"/>
           </w:tcPr>
           <w:p>
@@ -9888,8 +10750,7 @@
         </w:tc>
         <w:tc>
           <w:tcPr>
-            <w:tcW w:w="0" w:type="auto"/>
-            <w:gridSpan w:val="3"/>
+            <w:tcW w:w="2246" w:type="dxa"/>
             <w:vAlign w:val="center"/>
           </w:tcPr>
           <w:p>
@@ -9897,7 +10758,7 @@
               <w:bidi w:val="0"/>
               <w:jc w:val="both"/>
               <w:rPr>
-                <w:rFonts w:hint="default" w:ascii="华文中宋" w:hAnsi="华文中宋" w:eastAsia="华文中宋" w:cs="华文中宋"/>
+                <w:rFonts w:hint="eastAsia" w:ascii="华文中宋" w:hAnsi="华文中宋" w:eastAsia="华文中宋" w:cs="华文中宋"/>
                 <w:b/>
                 <w:bCs/>
                 <w:color w:val="FF0000"/>
@@ -9918,81 +10779,14 @@
                 <w:vertAlign w:val="baseline"/>
                 <w:lang w:val="en-US" w:eastAsia="zh-CN"/>
               </w:rPr>
-              <w:t>friend class &lt;Type&gt;</w:t>
-            </w:r>
-          </w:p>
-        </w:tc>
-      </w:tr>
-    </w:tbl>
-    <w:p>
-      <w:pPr>
-        <w:outlineLvl w:val="9"/>
-        <w:rPr>
-          <w:rFonts w:hint="eastAsia" w:ascii="华文中宋" w:hAnsi="华文中宋" w:eastAsia="华文中宋" w:cs="华文中宋"/>
-          <w:b/>
-          <w:bCs/>
-          <w:color w:val="70AD47" w:themeColor="accent6"/>
-          <w:sz w:val="21"/>
-          <w:szCs w:val="24"/>
-          <w:lang w:val="en-US" w:eastAsia="zh-CN"/>
-          <w14:textFill>
-            <w14:solidFill>
-              <w14:schemeClr w14:val="accent6"/>
-            </w14:solidFill>
-          </w14:textFill>
-        </w:rPr>
-      </w:pPr>
-    </w:p>
-    <w:tbl>
-      <w:tblPr>
-        <w:tblStyle w:val="5"/>
-        <w:tblW w:w="0" w:type="auto"/>
-        <w:tblInd w:w="0" w:type="dxa"/>
-        <w:tblBorders>
-          <w:top w:val="single" w:color="auto" w:sz="4" w:space="0"/>
-          <w:left w:val="single" w:color="auto" w:sz="4" w:space="0"/>
-          <w:bottom w:val="single" w:color="auto" w:sz="4" w:space="0"/>
-          <w:right w:val="single" w:color="auto" w:sz="4" w:space="0"/>
-          <w:insideH w:val="single" w:color="auto" w:sz="4" w:space="0"/>
-          <w:insideV w:val="single" w:color="auto" w:sz="4" w:space="0"/>
-        </w:tblBorders>
-        <w:tblLayout w:type="autofit"/>
-        <w:tblCellMar>
-          <w:top w:w="0" w:type="dxa"/>
-          <w:left w:w="108" w:type="dxa"/>
-          <w:bottom w:w="0" w:type="dxa"/>
-          <w:right w:w="108" w:type="dxa"/>
-        </w:tblCellMar>
-      </w:tblPr>
-      <w:tblGrid>
-        <w:gridCol w:w="847"/>
-        <w:gridCol w:w="1761"/>
-        <w:gridCol w:w="3041"/>
-      </w:tblGrid>
-      <w:tr>
-        <w:tblPrEx>
-          <w:tblBorders>
-            <w:top w:val="single" w:color="auto" w:sz="4" w:space="0"/>
-            <w:left w:val="single" w:color="auto" w:sz="4" w:space="0"/>
-            <w:bottom w:val="single" w:color="auto" w:sz="4" w:space="0"/>
-            <w:right w:val="single" w:color="auto" w:sz="4" w:space="0"/>
-            <w:insideH w:val="single" w:color="auto" w:sz="4" w:space="0"/>
-            <w:insideV w:val="single" w:color="auto" w:sz="4" w:space="0"/>
-          </w:tblBorders>
-          <w:tblCellMar>
-            <w:top w:w="0" w:type="dxa"/>
-            <w:left w:w="108" w:type="dxa"/>
-            <w:bottom w:w="0" w:type="dxa"/>
-            <w:right w:w="108" w:type="dxa"/>
-          </w:tblCellMar>
-        </w:tblPrEx>
-        <w:trPr>
-          <w:trHeight w:val="104" w:hRule="atLeast"/>
-        </w:trPr>
-        <w:tc>
-          <w:tcPr>
-            <w:tcW w:w="0" w:type="auto"/>
-            <w:vMerge w:val="restart"/>
+              <w:t>class T: public B</w:t>
+            </w:r>
+          </w:p>
+        </w:tc>
+        <w:tc>
+          <w:tcPr>
+            <w:tcW w:w="7105" w:type="dxa"/>
+            <w:gridSpan w:val="2"/>
             <w:vAlign w:val="center"/>
           </w:tcPr>
           <w:p>
@@ -10000,7 +10794,7 @@
               <w:bidi w:val="0"/>
               <w:jc w:val="both"/>
               <w:rPr>
-                <w:rFonts w:hint="default" w:ascii="华文中宋" w:hAnsi="华文中宋" w:eastAsia="华文中宋" w:cs="华文中宋"/>
+                <w:rFonts w:hint="eastAsia" w:ascii="华文中宋" w:hAnsi="华文中宋" w:eastAsia="华文中宋" w:cs="华文中宋"/>
                 <w:b/>
                 <w:bCs/>
                 <w:color w:val="ED7D31" w:themeColor="accent2"/>
@@ -10031,43 +10825,7 @@
                   </w14:solidFill>
                 </w14:textFill>
               </w:rPr>
-              <w:t>初始化</w:t>
-            </w:r>
-          </w:p>
-        </w:tc>
-        <w:tc>
-          <w:tcPr>
-            <w:tcW w:w="0" w:type="auto"/>
-            <w:gridSpan w:val="2"/>
-            <w:vAlign w:val="center"/>
-          </w:tcPr>
-          <w:p>
-            <w:pPr>
-              <w:bidi w:val="0"/>
-              <w:jc w:val="both"/>
-              <w:rPr>
-                <w:rFonts w:hint="default" w:ascii="华文中宋" w:hAnsi="华文中宋" w:eastAsia="华文中宋" w:cs="华文中宋"/>
-                <w:b/>
-                <w:bCs/>
-                <w:color w:val="FF0000"/>
-                <w:sz w:val="21"/>
-                <w:szCs w:val="21"/>
-                <w:vertAlign w:val="baseline"/>
-                <w:lang w:val="en-US" w:eastAsia="zh-CN"/>
-              </w:rPr>
-            </w:pPr>
-            <w:r>
-              <w:rPr>
-                <w:rFonts w:hint="eastAsia" w:ascii="华文中宋" w:hAnsi="华文中宋" w:eastAsia="华文中宋" w:cs="华文中宋"/>
-                <w:b/>
-                <w:bCs/>
-                <w:color w:val="FF0000"/>
-                <w:sz w:val="21"/>
-                <w:szCs w:val="21"/>
-                <w:vertAlign w:val="baseline"/>
-                <w:lang w:val="en-US" w:eastAsia="zh-CN"/>
-              </w:rPr>
-              <w:t>&lt;Type&gt; &lt;Key&gt; = &lt;Type&gt;(*args)</w:t>
+              <w:t>公有继承</w:t>
             </w:r>
           </w:p>
         </w:tc>
@@ -10094,8 +10852,9 @@
         </w:trPr>
         <w:tc>
           <w:tcPr>
-            <w:tcW w:w="0" w:type="auto"/>
+            <w:tcW w:w="1085" w:type="dxa"/>
             <w:vMerge w:val="continue"/>
+            <w:tcBorders/>
             <w:vAlign w:val="center"/>
           </w:tcPr>
           <w:p>
@@ -10122,8 +10881,7 @@
         </w:tc>
         <w:tc>
           <w:tcPr>
-            <w:tcW w:w="0" w:type="auto"/>
-            <w:gridSpan w:val="2"/>
+            <w:tcW w:w="2246" w:type="dxa"/>
             <w:vAlign w:val="center"/>
           </w:tcPr>
           <w:p>
@@ -10131,28 +10889,89 @@
               <w:bidi w:val="0"/>
               <w:jc w:val="both"/>
               <w:rPr>
+                <w:rFonts w:hint="eastAsia" w:ascii="华文中宋" w:hAnsi="华文中宋" w:eastAsia="华文中宋" w:cs="华文中宋"/>
+                <w:b/>
+                <w:bCs/>
+                <w:color w:val="FF0000"/>
+                <w:sz w:val="21"/>
+                <w:szCs w:val="21"/>
+                <w:vertAlign w:val="baseline"/>
+                <w:lang w:val="en-US" w:eastAsia="zh-CN"/>
+              </w:rPr>
+            </w:pPr>
+            <w:r>
+              <w:rPr>
+                <w:rFonts w:hint="eastAsia" w:ascii="华文中宋" w:hAnsi="华文中宋" w:eastAsia="华文中宋" w:cs="华文中宋"/>
+                <w:b/>
+                <w:bCs/>
+                <w:color w:val="FF0000"/>
+                <w:sz w:val="21"/>
+                <w:szCs w:val="21"/>
+                <w:vertAlign w:val="baseline"/>
+                <w:lang w:val="en-US" w:eastAsia="zh-CN"/>
+              </w:rPr>
+              <w:t>class T: virtual B</w:t>
+            </w:r>
+          </w:p>
+        </w:tc>
+        <w:tc>
+          <w:tcPr>
+            <w:tcW w:w="7105" w:type="dxa"/>
+            <w:gridSpan w:val="2"/>
+            <w:vAlign w:val="center"/>
+          </w:tcPr>
+          <w:p>
+            <w:pPr>
+              <w:bidi w:val="0"/>
+              <w:jc w:val="both"/>
+              <w:rPr>
                 <w:rFonts w:hint="default" w:ascii="华文中宋" w:hAnsi="华文中宋" w:eastAsia="华文中宋" w:cs="华文中宋"/>
                 <w:b/>
                 <w:bCs/>
-                <w:color w:val="FF0000"/>
-                <w:sz w:val="21"/>
-                <w:szCs w:val="21"/>
-                <w:vertAlign w:val="baseline"/>
-                <w:lang w:val="en-US" w:eastAsia="zh-CN"/>
-              </w:rPr>
-            </w:pPr>
-            <w:r>
-              <w:rPr>
-                <w:rFonts w:hint="eastAsia" w:ascii="华文中宋" w:hAnsi="华文中宋" w:eastAsia="华文中宋" w:cs="华文中宋"/>
-                <w:b/>
-                <w:bCs/>
-                <w:color w:val="FF0000"/>
-                <w:sz w:val="21"/>
-                <w:szCs w:val="21"/>
-                <w:vertAlign w:val="baseline"/>
-                <w:lang w:val="en-US" w:eastAsia="zh-CN"/>
-              </w:rPr>
-              <w:t>&lt;Type&gt; &lt;Key&gt;(*args)</w:t>
+                <w:color w:val="ED7D31" w:themeColor="accent2"/>
+                <w:sz w:val="21"/>
+                <w:szCs w:val="24"/>
+                <w:vertAlign w:val="baseline"/>
+                <w:lang w:val="en-US" w:eastAsia="zh-CN"/>
+                <w14:textFill>
+                  <w14:solidFill>
+                    <w14:schemeClr w14:val="accent2"/>
+                  </w14:solidFill>
+                </w14:textFill>
+              </w:rPr>
+            </w:pPr>
+            <w:r>
+              <w:rPr>
+                <w:rFonts w:hint="eastAsia" w:ascii="华文中宋" w:hAnsi="华文中宋" w:eastAsia="华文中宋" w:cs="华文中宋"/>
+                <w:b/>
+                <w:bCs/>
+                <w:color w:val="ED7D31" w:themeColor="accent2"/>
+                <w:sz w:val="21"/>
+                <w:szCs w:val="24"/>
+                <w:vertAlign w:val="baseline"/>
+                <w:lang w:val="en-US" w:eastAsia="zh-CN"/>
+                <w14:textFill>
+                  <w14:solidFill>
+                    <w14:schemeClr w14:val="accent2"/>
+                  </w14:solidFill>
+                </w14:textFill>
+              </w:rPr>
+              <w:t>虚继承，</w:t>
+            </w:r>
+            <w:r>
+              <w:rPr>
+                <w:rFonts w:hint="eastAsia" w:ascii="华文中宋" w:hAnsi="华文中宋" w:eastAsia="华文中宋" w:cs="华文中宋"/>
+                <w:b/>
+                <w:bCs/>
+                <w:i w:val="0"/>
+                <w:caps w:val="0"/>
+                <w:color w:val="EA82F1"/>
+                <w:spacing w:val="7"/>
+                <w:sz w:val="21"/>
+                <w:szCs w:val="21"/>
+                <w:lang w:val="en-US" w:eastAsia="zh-CN"/>
+              </w:rPr>
+              <w:t>成员变量可重载</w:t>
             </w:r>
           </w:p>
         </w:tc>
@@ -10180,7 +10999,7 @@
         <w:tc>
           <w:tcPr>
             <w:tcW w:w="0" w:type="auto"/>
-            <w:vMerge w:val="continue"/>
+            <w:vMerge w:val="restart"/>
             <w:vAlign w:val="center"/>
           </w:tcPr>
           <w:p>
@@ -10188,7 +11007,7 @@
               <w:bidi w:val="0"/>
               <w:jc w:val="both"/>
               <w:rPr>
-                <w:rFonts w:hint="eastAsia" w:ascii="华文中宋" w:hAnsi="华文中宋" w:eastAsia="华文中宋" w:cs="华文中宋"/>
+                <w:rFonts w:hint="default" w:ascii="华文中宋" w:hAnsi="华文中宋" w:eastAsia="华文中宋" w:cs="华文中宋"/>
                 <w:b/>
                 <w:bCs/>
                 <w:color w:val="ED7D31" w:themeColor="accent2"/>
@@ -10203,12 +11022,45 @@
                 </w14:textFill>
               </w:rPr>
             </w:pPr>
-          </w:p>
-        </w:tc>
-        <w:tc>
-          <w:tcPr>
-            <w:tcW w:w="0" w:type="auto"/>
-            <w:gridSpan w:val="2"/>
+            <w:r>
+              <w:rPr>
+                <w:rFonts w:hint="eastAsia" w:ascii="华文中宋" w:hAnsi="华文中宋" w:eastAsia="华文中宋" w:cs="华文中宋"/>
+                <w:b/>
+                <w:bCs/>
+                <w:i w:val="0"/>
+                <w:caps w:val="0"/>
+                <w:color w:val="EA82F1"/>
+                <w:spacing w:val="7"/>
+                <w:sz w:val="21"/>
+                <w:szCs w:val="21"/>
+                <w:lang w:val="en-US" w:eastAsia="zh-CN"/>
+              </w:rPr>
+              <w:t>友元</w:t>
+            </w:r>
+            <w:r>
+              <w:rPr>
+                <w:rFonts w:hint="eastAsia" w:ascii="华文中宋" w:hAnsi="华文中宋" w:eastAsia="华文中宋" w:cs="华文中宋"/>
+                <w:b/>
+                <w:bCs/>
+                <w:color w:val="ED7D31" w:themeColor="accent2"/>
+                <w:sz w:val="21"/>
+                <w:szCs w:val="24"/>
+                <w:vertAlign w:val="baseline"/>
+                <w:lang w:val="en-US" w:eastAsia="zh-CN"/>
+                <w14:textFill>
+                  <w14:solidFill>
+                    <w14:schemeClr w14:val="accent2"/>
+                  </w14:solidFill>
+                </w14:textFill>
+              </w:rPr>
+              <w:t>声明</w:t>
+            </w:r>
+          </w:p>
+        </w:tc>
+        <w:tc>
+          <w:tcPr>
+            <w:tcW w:w="0" w:type="auto"/>
+            <w:gridSpan w:val="3"/>
             <w:vAlign w:val="center"/>
           </w:tcPr>
           <w:p>
@@ -10219,25 +11071,29 @@
                 <w:rFonts w:hint="default" w:ascii="华文中宋" w:hAnsi="华文中宋" w:eastAsia="华文中宋" w:cs="华文中宋"/>
                 <w:b/>
                 <w:bCs/>
+                <w:color w:val="ED7D31" w:themeColor="accent2"/>
+                <w:sz w:val="21"/>
+                <w:szCs w:val="24"/>
+                <w:lang w:val="en-US" w:eastAsia="zh-CN"/>
+                <w14:textFill>
+                  <w14:solidFill>
+                    <w14:schemeClr w14:val="accent2"/>
+                  </w14:solidFill>
+                </w14:textFill>
+              </w:rPr>
+            </w:pPr>
+            <w:r>
+              <w:rPr>
+                <w:rFonts w:hint="eastAsia" w:ascii="华文中宋" w:hAnsi="华文中宋" w:eastAsia="华文中宋" w:cs="华文中宋"/>
+                <w:b/>
+                <w:bCs/>
                 <w:color w:val="FF0000"/>
                 <w:sz w:val="21"/>
                 <w:szCs w:val="21"/>
                 <w:vertAlign w:val="baseline"/>
                 <w:lang w:val="en-US" w:eastAsia="zh-CN"/>
               </w:rPr>
-            </w:pPr>
-            <w:r>
-              <w:rPr>
-                <w:rFonts w:hint="eastAsia" w:ascii="华文中宋" w:hAnsi="华文中宋" w:eastAsia="华文中宋" w:cs="华文中宋"/>
-                <w:b/>
-                <w:bCs/>
-                <w:color w:val="FF0000"/>
-                <w:sz w:val="21"/>
-                <w:szCs w:val="21"/>
-                <w:vertAlign w:val="baseline"/>
-                <w:lang w:val="en-US" w:eastAsia="zh-CN"/>
-              </w:rPr>
-              <w:t>&lt;Type&gt; &lt;Key&gt; = *args</w:t>
+              <w:t>friend &lt;rType&gt; &lt;Func&gt;(*args)</w:t>
             </w:r>
           </w:p>
         </w:tc>
@@ -10265,6 +11121,7 @@
         <w:tc>
           <w:tcPr>
             <w:tcW w:w="0" w:type="auto"/>
+            <w:vMerge w:val="continue"/>
             <w:vAlign w:val="center"/>
           </w:tcPr>
           <w:p>
@@ -10276,41 +11133,23 @@
                 <w:b/>
                 <w:bCs/>
                 <w:color w:val="ED7D31" w:themeColor="accent2"/>
-                <w:kern w:val="2"/>
                 <w:sz w:val="21"/>
                 <w:szCs w:val="24"/>
                 <w:vertAlign w:val="baseline"/>
-                <w:lang w:val="en-US" w:eastAsia="zh-CN" w:bidi="ar-SA"/>
-                <w14:textFill>
-                  <w14:solidFill>
-                    <w14:schemeClr w14:val="accent2"/>
-                  </w14:solidFill>
-                </w14:textFill>
-              </w:rPr>
-            </w:pPr>
-            <w:r>
-              <w:rPr>
-                <w:rFonts w:hint="eastAsia" w:ascii="华文中宋" w:hAnsi="华文中宋" w:eastAsia="华文中宋" w:cs="华文中宋"/>
-                <w:b/>
-                <w:bCs/>
-                <w:color w:val="ED7D31" w:themeColor="accent2"/>
-                <w:sz w:val="21"/>
-                <w:szCs w:val="24"/>
-                <w:vertAlign w:val="baseline"/>
-                <w:lang w:val="en-US" w:eastAsia="zh-CN"/>
-                <w14:textFill>
-                  <w14:solidFill>
-                    <w14:schemeClr w14:val="accent2"/>
-                  </w14:solidFill>
-                </w14:textFill>
-              </w:rPr>
-              <w:t>浅拷贝</w:t>
-            </w:r>
-          </w:p>
-        </w:tc>
-        <w:tc>
-          <w:tcPr>
-            <w:tcW w:w="0" w:type="auto"/>
+                <w:lang w:val="en-US" w:eastAsia="zh-CN"/>
+                <w14:textFill>
+                  <w14:solidFill>
+                    <w14:schemeClr w14:val="accent2"/>
+                  </w14:solidFill>
+                </w14:textFill>
+              </w:rPr>
+            </w:pPr>
+          </w:p>
+        </w:tc>
+        <w:tc>
+          <w:tcPr>
+            <w:tcW w:w="0" w:type="auto"/>
+            <w:gridSpan w:val="3"/>
             <w:vAlign w:val="center"/>
           </w:tcPr>
           <w:p>
@@ -10318,15 +11157,14 @@
               <w:bidi w:val="0"/>
               <w:jc w:val="both"/>
               <w:rPr>
-                <w:rFonts w:hint="eastAsia" w:ascii="华文中宋" w:hAnsi="华文中宋" w:eastAsia="华文中宋" w:cs="华文中宋"/>
+                <w:rFonts w:hint="default" w:ascii="华文中宋" w:hAnsi="华文中宋" w:eastAsia="华文中宋" w:cs="华文中宋"/>
                 <w:b/>
                 <w:bCs/>
                 <w:color w:val="FF0000"/>
-                <w:kern w:val="2"/>
-                <w:sz w:val="21"/>
-                <w:szCs w:val="21"/>
-                <w:vertAlign w:val="baseline"/>
-                <w:lang w:val="en-US" w:eastAsia="zh-CN" w:bidi="ar-SA"/>
+                <w:sz w:val="21"/>
+                <w:szCs w:val="21"/>
+                <w:vertAlign w:val="baseline"/>
+                <w:lang w:val="en-US" w:eastAsia="zh-CN"/>
               </w:rPr>
             </w:pPr>
             <w:r>
@@ -10340,83 +11178,7 @@
                 <w:vertAlign w:val="baseline"/>
                 <w:lang w:val="en-US" w:eastAsia="zh-CN"/>
               </w:rPr>
-              <w:t>new &lt;Type&gt;(...)</w:t>
-            </w:r>
-          </w:p>
-        </w:tc>
-        <w:tc>
-          <w:tcPr>
-            <w:tcW w:w="0" w:type="auto"/>
-            <w:vAlign w:val="center"/>
-          </w:tcPr>
-          <w:p>
-            <w:pPr>
-              <w:bidi w:val="0"/>
-              <w:jc w:val="both"/>
-              <w:rPr>
-                <w:rFonts w:hint="eastAsia" w:ascii="华文中宋" w:hAnsi="华文中宋" w:eastAsia="华文中宋" w:cs="华文中宋"/>
-                <w:b/>
-                <w:bCs/>
-                <w:color w:val="ED7D31" w:themeColor="accent2"/>
-                <w:kern w:val="2"/>
-                <w:sz w:val="21"/>
-                <w:szCs w:val="24"/>
-                <w:lang w:val="en-US" w:eastAsia="zh-CN" w:bidi="ar-SA"/>
-                <w14:textFill>
-                  <w14:solidFill>
-                    <w14:schemeClr w14:val="accent2"/>
-                  </w14:solidFill>
-                </w14:textFill>
-              </w:rPr>
-            </w:pPr>
-            <w:r>
-              <w:rPr>
-                <w:rFonts w:hint="eastAsia" w:ascii="华文中宋" w:hAnsi="华文中宋" w:eastAsia="华文中宋" w:cs="华文中宋"/>
-                <w:b/>
-                <w:bCs/>
-                <w:color w:val="ED7D31" w:themeColor="accent2"/>
-                <w:sz w:val="21"/>
-                <w:szCs w:val="24"/>
-                <w:lang w:val="en-US" w:eastAsia="zh-CN"/>
-                <w14:textFill>
-                  <w14:solidFill>
-                    <w14:schemeClr w14:val="accent2"/>
-                  </w14:solidFill>
-                </w14:textFill>
-              </w:rPr>
-              <w:t>创建</w:t>
-            </w:r>
-            <w:r>
-              <w:rPr>
-                <w:rFonts w:hint="eastAsia" w:ascii="华文中宋" w:hAnsi="华文中宋" w:eastAsia="华文中宋" w:cs="华文中宋"/>
-                <w:b/>
-                <w:bCs/>
-                <w:i w:val="0"/>
-                <w:caps w:val="0"/>
-                <w:color w:val="EA82F1"/>
-                <w:spacing w:val="7"/>
-                <w:sz w:val="21"/>
-                <w:szCs w:val="21"/>
-                <w:lang w:val="en-US" w:eastAsia="zh-CN"/>
-              </w:rPr>
-              <w:t xml:space="preserve">堆区变量 </w:t>
-            </w:r>
-            <w:r>
-              <w:rPr>
-                <w:rFonts w:hint="eastAsia" w:ascii="华文中宋" w:hAnsi="华文中宋" w:eastAsia="华文中宋" w:cs="华文中宋"/>
-                <w:b/>
-                <w:bCs/>
-                <w:color w:val="ED7D31" w:themeColor="accent2"/>
-                <w:sz w:val="21"/>
-                <w:szCs w:val="24"/>
-                <w:lang w:val="en-US" w:eastAsia="zh-CN"/>
-                <w14:textFill>
-                  <w14:solidFill>
-                    <w14:schemeClr w14:val="accent2"/>
-                  </w14:solidFill>
-                </w14:textFill>
-              </w:rPr>
-              <w:t>(需要手动释放)</w:t>
+              <w:t>friend class &lt;Type&gt;</w:t>
             </w:r>
           </w:p>
         </w:tc>
@@ -10424,22 +11186,48 @@
     </w:tbl>
     <w:p>
       <w:pPr>
-        <w:outlineLvl w:val="9"/>
+        <w:bidi w:val="0"/>
+        <w:jc w:val="both"/>
+      </w:pPr>
+    </w:p>
+    <w:p>
+      <w:pPr>
+        <w:bidi w:val="0"/>
+        <w:jc w:val="both"/>
+        <w:rPr>
+          <w:rFonts w:hint="default" w:ascii="华文中宋" w:hAnsi="华文中宋" w:eastAsia="华文中宋" w:cs="华文中宋"/>
+          <w:b/>
+          <w:bCs/>
+          <w:color w:val="ED7D31" w:themeColor="accent2"/>
+          <w:sz w:val="21"/>
+          <w:szCs w:val="24"/>
+          <w:vertAlign w:val="baseline"/>
+          <w:lang w:val="en-US" w:eastAsia="zh-CN"/>
+          <w14:textFill>
+            <w14:solidFill>
+              <w14:schemeClr w14:val="accent2"/>
+            </w14:solidFill>
+          </w14:textFill>
+        </w:rPr>
+      </w:pPr>
+      <w:r>
         <w:rPr>
           <w:rFonts w:hint="eastAsia" w:ascii="华文中宋" w:hAnsi="华文中宋" w:eastAsia="华文中宋" w:cs="华文中宋"/>
           <w:b/>
           <w:bCs/>
-          <w:color w:val="70AD47" w:themeColor="accent6"/>
+          <w:color w:val="ED7D31" w:themeColor="accent2"/>
           <w:sz w:val="21"/>
           <w:szCs w:val="24"/>
+          <w:vertAlign w:val="baseline"/>
           <w:lang w:val="en-US" w:eastAsia="zh-CN"/>
           <w14:textFill>
             <w14:solidFill>
-              <w14:schemeClr w14:val="accent6"/>
+              <w14:schemeClr w14:val="accent2"/>
             </w14:solidFill>
           </w14:textFill>
         </w:rPr>
-      </w:pPr>
+        <w:t>可在全局重载函数</w:t>
+      </w:r>
     </w:p>
     <w:tbl>
       <w:tblPr>
@@ -10464,8 +11252,8 @@
       </w:tblPr>
       <w:tblGrid>
         <w:gridCol w:w="1085"/>
-        <w:gridCol w:w="3777"/>
-        <w:gridCol w:w="3307"/>
+        <w:gridCol w:w="3815"/>
+        <w:gridCol w:w="2977"/>
       </w:tblGrid>
       <w:tr>
         <w:tblPrEx>
@@ -10881,7 +11669,22 @@
                   </w14:solidFill>
                 </w14:textFill>
               </w:rPr>
-              <w:t>函数</w:t>
+              <w:t>函数，默认</w:t>
+            </w:r>
+            <w:r>
+              <w:rPr>
+                <w:rFonts w:hint="eastAsia" w:ascii="华文中宋" w:hAnsi="华文中宋" w:eastAsia="华文中宋" w:cs="华文中宋"/>
+                <w:b/>
+                <w:bCs/>
+                <w:i w:val="0"/>
+                <w:caps w:val="0"/>
+                <w:color w:val="EA82F1"/>
+                <w:spacing w:val="7"/>
+                <w:sz w:val="21"/>
+                <w:szCs w:val="21"/>
+                <w:lang w:val="en-US" w:eastAsia="zh-CN"/>
+              </w:rPr>
+              <w:t>浅拷贝</w:t>
             </w:r>
           </w:p>
         </w:tc>
@@ -11051,7 +11854,8 @@
         <w:tc>
           <w:tcPr>
             <w:tcW w:w="0" w:type="auto"/>
-            <w:vMerge w:val="restart"/>
+            <w:vMerge w:val="continue"/>
+            <w:tcBorders/>
             <w:vAlign w:val="center"/>
           </w:tcPr>
           <w:p>
@@ -11069,39 +11873,6 @@
                 <w:lang w:val="en-US" w:eastAsia="zh-CN"/>
               </w:rPr>
             </w:pPr>
-            <w:r>
-              <w:rPr>
-                <w:rFonts w:hint="eastAsia" w:ascii="华文中宋" w:hAnsi="华文中宋" w:eastAsia="华文中宋" w:cs="华文中宋"/>
-                <w:b/>
-                <w:bCs/>
-                <w:i w:val="0"/>
-                <w:caps w:val="0"/>
-                <w:color w:val="EA82F1"/>
-                <w:spacing w:val="7"/>
-                <w:sz w:val="21"/>
-                <w:szCs w:val="21"/>
-                <w:lang w:val="en-US" w:eastAsia="zh-CN"/>
-              </w:rPr>
-              <w:t>数值</w:t>
-            </w:r>
-            <w:r>
-              <w:rPr>
-                <w:rFonts w:hint="eastAsia" w:ascii="华文中宋" w:hAnsi="华文中宋" w:eastAsia="华文中宋" w:cs="华文中宋"/>
-                <w:b/>
-                <w:bCs/>
-                <w:color w:val="ED7D31" w:themeColor="accent2"/>
-                <w:sz w:val="21"/>
-                <w:szCs w:val="24"/>
-                <w:vertAlign w:val="baseline"/>
-                <w:lang w:val="en-US" w:eastAsia="zh-CN"/>
-                <w14:textFill>
-                  <w14:solidFill>
-                    <w14:schemeClr w14:val="accent2"/>
-                  </w14:solidFill>
-                </w14:textFill>
-              </w:rPr>
-              <w:t>运算</w:t>
-            </w:r>
           </w:p>
         </w:tc>
         <w:tc>
@@ -11135,7 +11906,7 @@
                 <w:vertAlign w:val="baseline"/>
                 <w:lang w:val="en-US" w:eastAsia="zh-CN"/>
               </w:rPr>
-              <w:t>&lt;Type&gt; operator+(&lt;dType&gt; &amp;other)</w:t>
+              <w:t>&lt;rType&gt; operator()(*args)</w:t>
             </w:r>
           </w:p>
         </w:tc>
@@ -11149,7 +11920,7 @@
               <w:bidi w:val="0"/>
               <w:jc w:val="both"/>
               <w:rPr>
-                <w:rFonts w:hint="default" w:ascii="华文中宋" w:hAnsi="华文中宋" w:eastAsia="华文中宋" w:cs="华文中宋"/>
+                <w:rFonts w:hint="eastAsia" w:ascii="华文中宋" w:hAnsi="华文中宋" w:eastAsia="华文中宋" w:cs="华文中宋"/>
                 <w:b/>
                 <w:bCs/>
                 <w:i w:val="0"/>
@@ -11174,7 +11945,7 @@
                 <w:szCs w:val="21"/>
                 <w:lang w:val="en-US" w:eastAsia="zh-CN"/>
               </w:rPr>
-              <w:t>+, -, *, /, %</w:t>
+              <w:t>仿</w:t>
             </w:r>
             <w:r>
               <w:rPr>
@@ -11220,8 +11991,6 @@
         <w:tc>
           <w:tcPr>
             <w:tcW w:w="0" w:type="auto"/>
-            <w:vMerge w:val="continue"/>
-            <w:tcBorders/>
             <w:vAlign w:val="center"/>
           </w:tcPr>
           <w:p>
@@ -11229,16 +11998,54 @@
               <w:bidi w:val="0"/>
               <w:jc w:val="both"/>
               <w:rPr>
-                <w:rFonts w:hint="eastAsia" w:ascii="华文中宋" w:hAnsi="华文中宋" w:eastAsia="华文中宋" w:cs="华文中宋"/>
-                <w:b/>
-                <w:bCs/>
-                <w:color w:val="FF0000"/>
-                <w:sz w:val="21"/>
-                <w:szCs w:val="21"/>
-                <w:vertAlign w:val="baseline"/>
-                <w:lang w:val="en-US" w:eastAsia="zh-CN"/>
-              </w:rPr>
-            </w:pPr>
+                <w:rFonts w:hint="default" w:ascii="华文中宋" w:hAnsi="华文中宋" w:eastAsia="华文中宋" w:cs="华文中宋"/>
+                <w:b/>
+                <w:bCs/>
+                <w:color w:val="ED7D31" w:themeColor="accent2"/>
+                <w:sz w:val="21"/>
+                <w:szCs w:val="24"/>
+                <w:vertAlign w:val="baseline"/>
+                <w:lang w:val="en-US" w:eastAsia="zh-CN"/>
+                <w14:textFill>
+                  <w14:solidFill>
+                    <w14:schemeClr w14:val="accent2"/>
+                  </w14:solidFill>
+                </w14:textFill>
+              </w:rPr>
+            </w:pPr>
+            <w:r>
+              <w:rPr>
+                <w:rFonts w:hint="eastAsia" w:ascii="华文中宋" w:hAnsi="华文中宋" w:eastAsia="华文中宋" w:cs="华文中宋"/>
+                <w:b/>
+                <w:bCs/>
+                <w:i w:val="0"/>
+                <w:caps w:val="0"/>
+                <w:color w:val="EA82F1"/>
+                <w:spacing w:val="7"/>
+                <w:sz w:val="21"/>
+                <w:szCs w:val="21"/>
+                <w:lang w:val="en-US" w:eastAsia="zh-CN"/>
+              </w:rPr>
+              <w:t>比较</w:t>
+            </w:r>
+            <w:r>
+              <w:rPr>
+                <w:rFonts w:hint="eastAsia" w:ascii="华文中宋" w:hAnsi="华文中宋" w:eastAsia="华文中宋" w:cs="华文中宋"/>
+                <w:b/>
+                <w:bCs/>
+                <w:color w:val="ED7D31" w:themeColor="accent2"/>
+                <w:sz w:val="21"/>
+                <w:szCs w:val="24"/>
+                <w:vertAlign w:val="baseline"/>
+                <w:lang w:val="en-US" w:eastAsia="zh-CN"/>
+                <w14:textFill>
+                  <w14:solidFill>
+                    <w14:schemeClr w14:val="accent2"/>
+                  </w14:solidFill>
+                </w14:textFill>
+              </w:rPr>
+              <w:t>方法</w:t>
+            </w:r>
           </w:p>
         </w:tc>
         <w:tc>
@@ -11272,7 +12079,7 @@
                 <w:vertAlign w:val="baseline"/>
                 <w:lang w:val="en-US" w:eastAsia="zh-CN"/>
               </w:rPr>
-              <w:t>&lt;Type&gt;&amp; operator++()</w:t>
+              <w:t>bool operator==(&lt;Type&gt; &amp;other)</w:t>
             </w:r>
           </w:p>
         </w:tc>
@@ -11311,58 +12118,7 @@
                 <w:szCs w:val="21"/>
                 <w:lang w:val="en-US" w:eastAsia="zh-CN"/>
               </w:rPr>
-              <w:t>自增</w:t>
-            </w:r>
-            <w:r>
-              <w:rPr>
-                <w:rFonts w:hint="eastAsia" w:ascii="华文中宋" w:hAnsi="华文中宋" w:eastAsia="华文中宋" w:cs="华文中宋"/>
-                <w:b/>
-                <w:bCs/>
-                <w:color w:val="ED7D31" w:themeColor="accent2"/>
-                <w:sz w:val="21"/>
-                <w:szCs w:val="24"/>
-                <w:vertAlign w:val="baseline"/>
-                <w:lang w:val="en-US" w:eastAsia="zh-CN"/>
-                <w14:textFill>
-                  <w14:solidFill>
-                    <w14:schemeClr w14:val="accent2"/>
-                  </w14:solidFill>
-                </w14:textFill>
-              </w:rPr>
-              <w:t>函数 (</w:t>
-            </w:r>
-            <w:r>
-              <w:rPr>
-                <w:rFonts w:hint="eastAsia" w:ascii="华文中宋" w:hAnsi="华文中宋" w:eastAsia="华文中宋" w:cs="华文中宋"/>
-                <w:b/>
-                <w:bCs/>
-                <w:i w:val="0"/>
-                <w:caps w:val="0"/>
-                <w:color w:val="EA82F1"/>
-                <w:spacing w:val="7"/>
-                <w:sz w:val="21"/>
-                <w:szCs w:val="21"/>
-                <w:lang w:val="en-US" w:eastAsia="zh-CN"/>
-              </w:rPr>
-              <w:t>++x</w:t>
-            </w:r>
-            <w:r>
-              <w:rPr>
-                <w:rFonts w:hint="eastAsia" w:ascii="华文中宋" w:hAnsi="华文中宋" w:eastAsia="华文中宋" w:cs="华文中宋"/>
-                <w:b/>
-                <w:bCs/>
-                <w:color w:val="ED7D31" w:themeColor="accent2"/>
-                <w:sz w:val="21"/>
-                <w:szCs w:val="24"/>
-                <w:vertAlign w:val="baseline"/>
-                <w:lang w:val="en-US" w:eastAsia="zh-CN"/>
-                <w14:textFill>
-                  <w14:solidFill>
-                    <w14:schemeClr w14:val="accent2"/>
-                  </w14:solidFill>
-                </w14:textFill>
-              </w:rPr>
-              <w:t>)，return *this</w:t>
+              <w:t>==, !=, &lt;, &lt;=, &gt;, &gt;=</w:t>
             </w:r>
           </w:p>
         </w:tc>
@@ -11390,6 +12146,162 @@
         <w:tc>
           <w:tcPr>
             <w:tcW w:w="0" w:type="auto"/>
+            <w:vMerge w:val="restart"/>
+            <w:vAlign w:val="center"/>
+          </w:tcPr>
+          <w:p>
+            <w:pPr>
+              <w:bidi w:val="0"/>
+              <w:jc w:val="both"/>
+              <w:rPr>
+                <w:rFonts w:hint="default" w:ascii="华文中宋" w:hAnsi="华文中宋" w:eastAsia="华文中宋" w:cs="华文中宋"/>
+                <w:b/>
+                <w:bCs/>
+                <w:color w:val="ED7D31" w:themeColor="accent2"/>
+                <w:sz w:val="21"/>
+                <w:szCs w:val="24"/>
+                <w:vertAlign w:val="baseline"/>
+                <w:lang w:val="en-US" w:eastAsia="zh-CN"/>
+                <w14:textFill>
+                  <w14:solidFill>
+                    <w14:schemeClr w14:val="accent2"/>
+                  </w14:solidFill>
+                </w14:textFill>
+              </w:rPr>
+            </w:pPr>
+            <w:r>
+              <w:rPr>
+                <w:rFonts w:hint="eastAsia" w:ascii="华文中宋" w:hAnsi="华文中宋" w:eastAsia="华文中宋" w:cs="华文中宋"/>
+                <w:b/>
+                <w:bCs/>
+                <w:i w:val="0"/>
+                <w:caps w:val="0"/>
+                <w:color w:val="EA82F1"/>
+                <w:spacing w:val="7"/>
+                <w:sz w:val="21"/>
+                <w:szCs w:val="21"/>
+                <w:lang w:val="en-US" w:eastAsia="zh-CN"/>
+              </w:rPr>
+              <w:t>运算</w:t>
+            </w:r>
+            <w:r>
+              <w:rPr>
+                <w:rFonts w:hint="eastAsia" w:ascii="华文中宋" w:hAnsi="华文中宋" w:eastAsia="华文中宋" w:cs="华文中宋"/>
+                <w:b/>
+                <w:bCs/>
+                <w:color w:val="ED7D31" w:themeColor="accent2"/>
+                <w:sz w:val="21"/>
+                <w:szCs w:val="24"/>
+                <w:vertAlign w:val="baseline"/>
+                <w:lang w:val="en-US" w:eastAsia="zh-CN"/>
+                <w14:textFill>
+                  <w14:solidFill>
+                    <w14:schemeClr w14:val="accent2"/>
+                  </w14:solidFill>
+                </w14:textFill>
+              </w:rPr>
+              <w:t>方法</w:t>
+            </w:r>
+          </w:p>
+        </w:tc>
+        <w:tc>
+          <w:tcPr>
+            <w:tcW w:w="0" w:type="auto"/>
+            <w:vAlign w:val="center"/>
+          </w:tcPr>
+          <w:p>
+            <w:pPr>
+              <w:bidi w:val="0"/>
+              <w:jc w:val="both"/>
+              <w:rPr>
+                <w:rFonts w:hint="default" w:ascii="华文中宋" w:hAnsi="华文中宋" w:eastAsia="华文中宋" w:cs="华文中宋"/>
+                <w:b/>
+                <w:bCs/>
+                <w:color w:val="FF0000"/>
+                <w:sz w:val="21"/>
+                <w:szCs w:val="21"/>
+                <w:vertAlign w:val="baseline"/>
+                <w:lang w:val="en-US" w:eastAsia="zh-CN"/>
+              </w:rPr>
+            </w:pPr>
+            <w:r>
+              <w:rPr>
+                <w:rFonts w:hint="eastAsia" w:ascii="华文中宋" w:hAnsi="华文中宋" w:eastAsia="华文中宋" w:cs="华文中宋"/>
+                <w:b/>
+                <w:bCs/>
+                <w:color w:val="FF0000"/>
+                <w:sz w:val="21"/>
+                <w:szCs w:val="21"/>
+                <w:vertAlign w:val="baseline"/>
+                <w:lang w:val="en-US" w:eastAsia="zh-CN"/>
+              </w:rPr>
+              <w:t>&lt;Type&gt; operator+(&lt;dType&gt; &amp;other)</w:t>
+            </w:r>
+          </w:p>
+        </w:tc>
+        <w:tc>
+          <w:tcPr>
+            <w:tcW w:w="0" w:type="auto"/>
+            <w:vAlign w:val="center"/>
+          </w:tcPr>
+          <w:p>
+            <w:pPr>
+              <w:bidi w:val="0"/>
+              <w:jc w:val="both"/>
+              <w:rPr>
+                <w:rFonts w:hint="default" w:ascii="华文中宋" w:hAnsi="华文中宋" w:eastAsia="华文中宋" w:cs="华文中宋"/>
+                <w:b/>
+                <w:bCs/>
+                <w:i w:val="0"/>
+                <w:caps w:val="0"/>
+                <w:color w:val="EA82F1"/>
+                <w:spacing w:val="7"/>
+                <w:sz w:val="21"/>
+                <w:szCs w:val="21"/>
+                <w:lang w:val="en-US" w:eastAsia="zh-CN"/>
+              </w:rPr>
+            </w:pPr>
+            <w:r>
+              <w:rPr>
+                <w:rFonts w:hint="eastAsia" w:ascii="华文中宋" w:hAnsi="华文中宋" w:eastAsia="华文中宋" w:cs="华文中宋"/>
+                <w:b/>
+                <w:bCs/>
+                <w:i w:val="0"/>
+                <w:caps w:val="0"/>
+                <w:color w:val="EA82F1"/>
+                <w:spacing w:val="7"/>
+                <w:sz w:val="21"/>
+                <w:szCs w:val="21"/>
+                <w:lang w:val="en-US" w:eastAsia="zh-CN"/>
+              </w:rPr>
+              <w:t>+, -, *, /, %, &lt;&lt;, &gt;&gt;</w:t>
+            </w:r>
+          </w:p>
+        </w:tc>
+      </w:tr>
+      <w:tr>
+        <w:tblPrEx>
+          <w:tblBorders>
+            <w:top w:val="single" w:color="auto" w:sz="4" w:space="0"/>
+            <w:left w:val="single" w:color="auto" w:sz="4" w:space="0"/>
+            <w:bottom w:val="single" w:color="auto" w:sz="4" w:space="0"/>
+            <w:right w:val="single" w:color="auto" w:sz="4" w:space="0"/>
+            <w:insideH w:val="single" w:color="auto" w:sz="4" w:space="0"/>
+            <w:insideV w:val="single" w:color="auto" w:sz="4" w:space="0"/>
+          </w:tblBorders>
+          <w:tblCellMar>
+            <w:top w:w="0" w:type="dxa"/>
+            <w:left w:w="108" w:type="dxa"/>
+            <w:bottom w:w="0" w:type="dxa"/>
+            <w:right w:w="108" w:type="dxa"/>
+          </w:tblCellMar>
+        </w:tblPrEx>
+        <w:trPr>
+          <w:trHeight w:val="104" w:hRule="atLeast"/>
+        </w:trPr>
+        <w:tc>
+          <w:tcPr>
+            <w:tcW w:w="0" w:type="auto"/>
             <w:vMerge w:val="continue"/>
             <w:tcBorders/>
             <w:vAlign w:val="center"/>
@@ -11442,22 +12354,7 @@
                 <w:vertAlign w:val="baseline"/>
                 <w:lang w:val="en-US" w:eastAsia="zh-CN"/>
               </w:rPr>
-              <w:t>&lt;Type&gt;</w:t>
-            </w:r>
-            <w:bookmarkStart w:id="12" w:name="_GoBack"/>
-            <w:bookmarkEnd w:id="12"/>
-            <w:r>
-              <w:rPr>
-                <w:rFonts w:hint="eastAsia" w:ascii="华文中宋" w:hAnsi="华文中宋" w:eastAsia="华文中宋" w:cs="华文中宋"/>
-                <w:b/>
-                <w:bCs/>
-                <w:color w:val="FF0000"/>
-                <w:sz w:val="21"/>
-                <w:szCs w:val="21"/>
-                <w:vertAlign w:val="baseline"/>
-                <w:lang w:val="en-US" w:eastAsia="zh-CN"/>
-              </w:rPr>
-              <w:t xml:space="preserve"> operator++(int)</w:t>
+              <w:t>&lt;Type&gt; operator++(int)</w:t>
             </w:r>
           </w:p>
         </w:tc>
@@ -11514,7 +12411,7 @@
                   </w14:solidFill>
                 </w14:textFill>
               </w:rPr>
-              <w:t>函数 (</w:t>
+              <w:t xml:space="preserve"> (</w:t>
             </w:r>
             <w:r>
               <w:rPr>
@@ -11548,6 +12445,315 @@
                 </w14:textFill>
               </w:rPr>
               <w:t>)，return &lt;new&gt;</w:t>
+            </w:r>
+          </w:p>
+        </w:tc>
+      </w:tr>
+      <w:tr>
+        <w:tblPrEx>
+          <w:tblBorders>
+            <w:top w:val="single" w:color="auto" w:sz="4" w:space="0"/>
+            <w:left w:val="single" w:color="auto" w:sz="4" w:space="0"/>
+            <w:bottom w:val="single" w:color="auto" w:sz="4" w:space="0"/>
+            <w:right w:val="single" w:color="auto" w:sz="4" w:space="0"/>
+            <w:insideH w:val="single" w:color="auto" w:sz="4" w:space="0"/>
+            <w:insideV w:val="single" w:color="auto" w:sz="4" w:space="0"/>
+          </w:tblBorders>
+          <w:tblCellMar>
+            <w:top w:w="0" w:type="dxa"/>
+            <w:left w:w="108" w:type="dxa"/>
+            <w:bottom w:w="0" w:type="dxa"/>
+            <w:right w:w="108" w:type="dxa"/>
+          </w:tblCellMar>
+        </w:tblPrEx>
+        <w:trPr>
+          <w:trHeight w:val="104" w:hRule="atLeast"/>
+        </w:trPr>
+        <w:tc>
+          <w:tcPr>
+            <w:tcW w:w="0" w:type="auto"/>
+            <w:vMerge w:val="continue"/>
+            <w:tcBorders/>
+            <w:vAlign w:val="center"/>
+          </w:tcPr>
+          <w:p>
+            <w:pPr>
+              <w:bidi w:val="0"/>
+              <w:jc w:val="both"/>
+              <w:rPr>
+                <w:rFonts w:hint="eastAsia" w:ascii="华文中宋" w:hAnsi="华文中宋" w:eastAsia="华文中宋" w:cs="华文中宋"/>
+                <w:b/>
+                <w:bCs/>
+                <w:color w:val="FF0000"/>
+                <w:sz w:val="21"/>
+                <w:szCs w:val="21"/>
+                <w:vertAlign w:val="baseline"/>
+                <w:lang w:val="en-US" w:eastAsia="zh-CN"/>
+              </w:rPr>
+            </w:pPr>
+          </w:p>
+        </w:tc>
+        <w:tc>
+          <w:tcPr>
+            <w:tcW w:w="0" w:type="auto"/>
+            <w:vAlign w:val="center"/>
+          </w:tcPr>
+          <w:p>
+            <w:pPr>
+              <w:bidi w:val="0"/>
+              <w:jc w:val="both"/>
+              <w:rPr>
+                <w:rFonts w:hint="eastAsia" w:ascii="华文中宋" w:hAnsi="华文中宋" w:eastAsia="华文中宋" w:cs="华文中宋"/>
+                <w:b/>
+                <w:bCs/>
+                <w:color w:val="FF0000"/>
+                <w:kern w:val="2"/>
+                <w:sz w:val="21"/>
+                <w:szCs w:val="21"/>
+                <w:vertAlign w:val="baseline"/>
+                <w:lang w:val="en-US" w:eastAsia="zh-CN" w:bidi="ar-SA"/>
+              </w:rPr>
+            </w:pPr>
+            <w:r>
+              <w:rPr>
+                <w:rFonts w:hint="eastAsia" w:ascii="华文中宋" w:hAnsi="华文中宋" w:eastAsia="华文中宋" w:cs="华文中宋"/>
+                <w:b/>
+                <w:bCs/>
+                <w:color w:val="FF0000"/>
+                <w:sz w:val="21"/>
+                <w:szCs w:val="21"/>
+                <w:vertAlign w:val="baseline"/>
+                <w:lang w:val="en-US" w:eastAsia="zh-CN"/>
+              </w:rPr>
+              <w:t>&lt;Type&gt;&amp; operator++()</w:t>
+            </w:r>
+          </w:p>
+        </w:tc>
+        <w:tc>
+          <w:tcPr>
+            <w:tcW w:w="0" w:type="auto"/>
+            <w:vAlign w:val="center"/>
+          </w:tcPr>
+          <w:p>
+            <w:pPr>
+              <w:bidi w:val="0"/>
+              <w:jc w:val="both"/>
+              <w:rPr>
+                <w:rFonts w:hint="eastAsia" w:ascii="华文中宋" w:hAnsi="华文中宋" w:eastAsia="华文中宋" w:cs="华文中宋"/>
+                <w:b/>
+                <w:bCs/>
+                <w:i w:val="0"/>
+                <w:caps w:val="0"/>
+                <w:color w:val="EA82F1"/>
+                <w:spacing w:val="7"/>
+                <w:kern w:val="2"/>
+                <w:sz w:val="21"/>
+                <w:szCs w:val="21"/>
+                <w:lang w:val="en-US" w:eastAsia="zh-CN" w:bidi="ar-SA"/>
+              </w:rPr>
+            </w:pPr>
+            <w:r>
+              <w:rPr>
+                <w:rFonts w:hint="eastAsia" w:ascii="华文中宋" w:hAnsi="华文中宋" w:eastAsia="华文中宋" w:cs="华文中宋"/>
+                <w:b/>
+                <w:bCs/>
+                <w:i w:val="0"/>
+                <w:caps w:val="0"/>
+                <w:color w:val="EA82F1"/>
+                <w:spacing w:val="7"/>
+                <w:sz w:val="21"/>
+                <w:szCs w:val="21"/>
+                <w:lang w:val="en-US" w:eastAsia="zh-CN"/>
+              </w:rPr>
+              <w:t>自增</w:t>
+            </w:r>
+            <w:r>
+              <w:rPr>
+                <w:rFonts w:hint="eastAsia" w:ascii="华文中宋" w:hAnsi="华文中宋" w:eastAsia="华文中宋" w:cs="华文中宋"/>
+                <w:b/>
+                <w:bCs/>
+                <w:color w:val="ED7D31" w:themeColor="accent2"/>
+                <w:sz w:val="21"/>
+                <w:szCs w:val="24"/>
+                <w:vertAlign w:val="baseline"/>
+                <w:lang w:val="en-US" w:eastAsia="zh-CN"/>
+                <w14:textFill>
+                  <w14:solidFill>
+                    <w14:schemeClr w14:val="accent2"/>
+                  </w14:solidFill>
+                </w14:textFill>
+              </w:rPr>
+              <w:t xml:space="preserve"> (</w:t>
+            </w:r>
+            <w:r>
+              <w:rPr>
+                <w:rFonts w:hint="eastAsia" w:ascii="华文中宋" w:hAnsi="华文中宋" w:eastAsia="华文中宋" w:cs="华文中宋"/>
+                <w:b/>
+                <w:bCs/>
+                <w:i w:val="0"/>
+                <w:caps w:val="0"/>
+                <w:color w:val="EA82F1"/>
+                <w:spacing w:val="7"/>
+                <w:sz w:val="21"/>
+                <w:szCs w:val="21"/>
+                <w:lang w:val="en-US" w:eastAsia="zh-CN"/>
+              </w:rPr>
+              <w:t>++x</w:t>
+            </w:r>
+            <w:r>
+              <w:rPr>
+                <w:rFonts w:hint="eastAsia" w:ascii="华文中宋" w:hAnsi="华文中宋" w:eastAsia="华文中宋" w:cs="华文中宋"/>
+                <w:b/>
+                <w:bCs/>
+                <w:color w:val="ED7D31" w:themeColor="accent2"/>
+                <w:sz w:val="21"/>
+                <w:szCs w:val="24"/>
+                <w:vertAlign w:val="baseline"/>
+                <w:lang w:val="en-US" w:eastAsia="zh-CN"/>
+                <w14:textFill>
+                  <w14:solidFill>
+                    <w14:schemeClr w14:val="accent2"/>
+                  </w14:solidFill>
+                </w14:textFill>
+              </w:rPr>
+              <w:t>)，return *this</w:t>
+            </w:r>
+          </w:p>
+        </w:tc>
+      </w:tr>
+      <w:tr>
+        <w:tblPrEx>
+          <w:tblBorders>
+            <w:top w:val="single" w:color="auto" w:sz="4" w:space="0"/>
+            <w:left w:val="single" w:color="auto" w:sz="4" w:space="0"/>
+            <w:bottom w:val="single" w:color="auto" w:sz="4" w:space="0"/>
+            <w:right w:val="single" w:color="auto" w:sz="4" w:space="0"/>
+            <w:insideH w:val="single" w:color="auto" w:sz="4" w:space="0"/>
+            <w:insideV w:val="single" w:color="auto" w:sz="4" w:space="0"/>
+          </w:tblBorders>
+          <w:tblCellMar>
+            <w:top w:w="0" w:type="dxa"/>
+            <w:left w:w="108" w:type="dxa"/>
+            <w:bottom w:w="0" w:type="dxa"/>
+            <w:right w:w="108" w:type="dxa"/>
+          </w:tblCellMar>
+        </w:tblPrEx>
+        <w:trPr>
+          <w:trHeight w:val="104" w:hRule="atLeast"/>
+        </w:trPr>
+        <w:tc>
+          <w:tcPr>
+            <w:tcW w:w="0" w:type="auto"/>
+            <w:vMerge w:val="continue"/>
+            <w:tcBorders/>
+            <w:vAlign w:val="center"/>
+          </w:tcPr>
+          <w:p>
+            <w:pPr>
+              <w:bidi w:val="0"/>
+              <w:jc w:val="both"/>
+              <w:rPr>
+                <w:rFonts w:hint="eastAsia" w:ascii="华文中宋" w:hAnsi="华文中宋" w:eastAsia="华文中宋" w:cs="华文中宋"/>
+                <w:b/>
+                <w:bCs/>
+                <w:color w:val="FF0000"/>
+                <w:sz w:val="21"/>
+                <w:szCs w:val="21"/>
+                <w:vertAlign w:val="baseline"/>
+                <w:lang w:val="en-US" w:eastAsia="zh-CN"/>
+              </w:rPr>
+            </w:pPr>
+          </w:p>
+        </w:tc>
+        <w:tc>
+          <w:tcPr>
+            <w:tcW w:w="0" w:type="auto"/>
+            <w:vAlign w:val="center"/>
+          </w:tcPr>
+          <w:p>
+            <w:pPr>
+              <w:bidi w:val="0"/>
+              <w:jc w:val="both"/>
+              <w:rPr>
+                <w:rFonts w:hint="default" w:ascii="华文中宋" w:hAnsi="华文中宋" w:eastAsia="华文中宋" w:cs="华文中宋"/>
+                <w:b/>
+                <w:bCs/>
+                <w:color w:val="FF0000"/>
+                <w:sz w:val="21"/>
+                <w:szCs w:val="21"/>
+                <w:vertAlign w:val="baseline"/>
+                <w:lang w:val="en-US" w:eastAsia="zh-CN"/>
+              </w:rPr>
+            </w:pPr>
+            <w:r>
+              <w:rPr>
+                <w:rFonts w:hint="eastAsia" w:ascii="华文中宋" w:hAnsi="华文中宋" w:eastAsia="华文中宋" w:cs="华文中宋"/>
+                <w:b/>
+                <w:bCs/>
+                <w:color w:val="FF0000"/>
+                <w:sz w:val="21"/>
+                <w:szCs w:val="21"/>
+                <w:vertAlign w:val="baseline"/>
+                <w:lang w:val="en-US" w:eastAsia="zh-CN"/>
+              </w:rPr>
+              <w:t>&lt;Type&gt;&amp; operator=(&lt;Type&gt; &amp;other)</w:t>
+            </w:r>
+          </w:p>
+        </w:tc>
+        <w:tc>
+          <w:tcPr>
+            <w:tcW w:w="0" w:type="auto"/>
+            <w:vAlign w:val="center"/>
+          </w:tcPr>
+          <w:p>
+            <w:pPr>
+              <w:bidi w:val="0"/>
+              <w:jc w:val="both"/>
+              <w:rPr>
+                <w:rFonts w:hint="default" w:ascii="华文中宋" w:hAnsi="华文中宋" w:eastAsia="华文中宋" w:cs="华文中宋"/>
+                <w:b/>
+                <w:bCs/>
+                <w:i w:val="0"/>
+                <w:caps w:val="0"/>
+                <w:color w:val="EA82F1"/>
+                <w:spacing w:val="7"/>
+                <w:sz w:val="21"/>
+                <w:szCs w:val="21"/>
+                <w:lang w:val="en-US" w:eastAsia="zh-CN"/>
+              </w:rPr>
+            </w:pPr>
+            <w:r>
+              <w:rPr>
+                <w:rFonts w:hint="eastAsia" w:ascii="华文中宋" w:hAnsi="华文中宋" w:eastAsia="华文中宋" w:cs="华文中宋"/>
+                <w:b/>
+                <w:bCs/>
+                <w:i w:val="0"/>
+                <w:caps w:val="0"/>
+                <w:color w:val="EA82F1"/>
+                <w:spacing w:val="7"/>
+                <w:sz w:val="21"/>
+                <w:szCs w:val="21"/>
+                <w:lang w:val="en-US" w:eastAsia="zh-CN"/>
+              </w:rPr>
+              <w:t>赋值</w:t>
+            </w:r>
+            <w:r>
+              <w:rPr>
+                <w:rFonts w:hint="eastAsia" w:ascii="华文中宋" w:hAnsi="华文中宋" w:eastAsia="华文中宋" w:cs="华文中宋"/>
+                <w:b/>
+                <w:bCs/>
+                <w:color w:val="ED7D31" w:themeColor="accent2"/>
+                <w:sz w:val="21"/>
+                <w:szCs w:val="24"/>
+                <w:vertAlign w:val="baseline"/>
+                <w:lang w:val="en-US" w:eastAsia="zh-CN"/>
+                <w14:textFill>
+                  <w14:solidFill>
+                    <w14:schemeClr w14:val="accent2"/>
+                  </w14:solidFill>
+                </w14:textFill>
+              </w:rPr>
+              <w:t>，return *this</w:t>
             </w:r>
           </w:p>
         </w:tc>
@@ -11628,7 +12834,7 @@
           </w14:textFill>
         </w:rPr>
       </w:pPr>
-      <w:bookmarkStart w:id="5" w:name="_Toc22927"/>
+      <w:bookmarkStart w:id="5" w:name="_Toc18840"/>
       <w:r>
         <w:rPr>
           <w:rFonts w:hint="eastAsia" w:ascii="华文中宋" w:hAnsi="华文中宋" w:eastAsia="华文中宋" w:cs="华文中宋"/>
@@ -11750,31 +12956,21 @@
                 <w:rFonts w:hint="eastAsia" w:ascii="华文中宋" w:hAnsi="华文中宋" w:eastAsia="华文中宋" w:cs="华文中宋"/>
                 <w:b/>
                 <w:bCs/>
-                <w:color w:val="ED7D31" w:themeColor="accent2"/>
+                <w:color w:val="FF0000"/>
                 <w:sz w:val="21"/>
                 <w:szCs w:val="24"/>
                 <w:lang w:val="en-US" w:eastAsia="zh-CN"/>
-                <w14:textFill>
-                  <w14:solidFill>
-                    <w14:schemeClr w14:val="accent2"/>
-                  </w14:solidFill>
-                </w14:textFill>
-              </w:rPr>
-            </w:pPr>
-            <w:r>
-              <w:rPr>
-                <w:rFonts w:hint="eastAsia" w:ascii="华文中宋" w:hAnsi="华文中宋" w:eastAsia="华文中宋" w:cs="华文中宋"/>
-                <w:b/>
-                <w:bCs/>
-                <w:color w:val="ED7D31" w:themeColor="accent2"/>
+              </w:rPr>
+            </w:pPr>
+            <w:r>
+              <w:rPr>
+                <w:rFonts w:hint="eastAsia" w:ascii="华文中宋" w:hAnsi="华文中宋" w:eastAsia="华文中宋" w:cs="华文中宋"/>
+                <w:b/>
+                <w:bCs/>
+                <w:color w:val="FF0000"/>
                 <w:sz w:val="21"/>
                 <w:szCs w:val="24"/>
                 <w:lang w:val="en-US" w:eastAsia="zh-CN"/>
-                <w14:textFill>
-                  <w14:solidFill>
-                    <w14:schemeClr w14:val="accent2"/>
-                  </w14:solidFill>
-                </w14:textFill>
               </w:rPr>
               <w:t>namespace First {</w:t>
             </w:r>
@@ -11788,31 +12984,21 @@
                 <w:rFonts w:hint="eastAsia" w:ascii="华文中宋" w:hAnsi="华文中宋" w:eastAsia="华文中宋" w:cs="华文中宋"/>
                 <w:b/>
                 <w:bCs/>
-                <w:color w:val="ED7D31" w:themeColor="accent2"/>
+                <w:color w:val="FF0000"/>
                 <w:sz w:val="21"/>
                 <w:szCs w:val="24"/>
                 <w:lang w:val="en-US" w:eastAsia="zh-CN"/>
-                <w14:textFill>
-                  <w14:solidFill>
-                    <w14:schemeClr w14:val="accent2"/>
-                  </w14:solidFill>
-                </w14:textFill>
-              </w:rPr>
-            </w:pPr>
-            <w:r>
-              <w:rPr>
-                <w:rFonts w:hint="eastAsia" w:ascii="华文中宋" w:hAnsi="华文中宋" w:eastAsia="华文中宋" w:cs="华文中宋"/>
-                <w:b/>
-                <w:bCs/>
-                <w:color w:val="ED7D31" w:themeColor="accent2"/>
+              </w:rPr>
+            </w:pPr>
+            <w:r>
+              <w:rPr>
+                <w:rFonts w:hint="eastAsia" w:ascii="华文中宋" w:hAnsi="华文中宋" w:eastAsia="华文中宋" w:cs="华文中宋"/>
+                <w:b/>
+                <w:bCs/>
+                <w:color w:val="FF0000"/>
                 <w:sz w:val="21"/>
                 <w:szCs w:val="24"/>
                 <w:lang w:val="en-US" w:eastAsia="zh-CN"/>
-                <w14:textFill>
-                  <w14:solidFill>
-                    <w14:schemeClr w14:val="accent2"/>
-                  </w14:solidFill>
-                </w14:textFill>
               </w:rPr>
               <w:t>int i = 1;</w:t>
             </w:r>
@@ -11826,31 +13012,21 @@
                 <w:rFonts w:hint="eastAsia" w:ascii="华文中宋" w:hAnsi="华文中宋" w:eastAsia="华文中宋" w:cs="华文中宋"/>
                 <w:b/>
                 <w:bCs/>
-                <w:color w:val="ED7D31" w:themeColor="accent2"/>
+                <w:color w:val="FF0000"/>
                 <w:sz w:val="21"/>
                 <w:szCs w:val="24"/>
                 <w:lang w:val="en-US" w:eastAsia="zh-CN"/>
-                <w14:textFill>
-                  <w14:solidFill>
-                    <w14:schemeClr w14:val="accent2"/>
-                  </w14:solidFill>
-                </w14:textFill>
-              </w:rPr>
-            </w:pPr>
-            <w:r>
-              <w:rPr>
-                <w:rFonts w:hint="eastAsia" w:ascii="华文中宋" w:hAnsi="华文中宋" w:eastAsia="华文中宋" w:cs="华文中宋"/>
-                <w:b/>
-                <w:bCs/>
-                <w:color w:val="ED7D31" w:themeColor="accent2"/>
+              </w:rPr>
+            </w:pPr>
+            <w:r>
+              <w:rPr>
+                <w:rFonts w:hint="eastAsia" w:ascii="华文中宋" w:hAnsi="华文中宋" w:eastAsia="华文中宋" w:cs="华文中宋"/>
+                <w:b/>
+                <w:bCs/>
+                <w:color w:val="FF0000"/>
                 <w:sz w:val="21"/>
                 <w:szCs w:val="24"/>
                 <w:lang w:val="en-US" w:eastAsia="zh-CN"/>
-                <w14:textFill>
-                  <w14:solidFill>
-                    <w14:schemeClr w14:val="accent2"/>
-                  </w14:solidFill>
-                </w14:textFill>
               </w:rPr>
               <w:t>namespace Second {</w:t>
             </w:r>
@@ -11864,31 +13040,21 @@
                 <w:rFonts w:hint="default" w:ascii="华文中宋" w:hAnsi="华文中宋" w:eastAsia="华文中宋" w:cs="华文中宋"/>
                 <w:b/>
                 <w:bCs/>
-                <w:color w:val="ED7D31" w:themeColor="accent2"/>
+                <w:color w:val="FF0000"/>
                 <w:sz w:val="21"/>
                 <w:szCs w:val="24"/>
                 <w:lang w:val="en-US" w:eastAsia="zh-CN"/>
-                <w14:textFill>
-                  <w14:solidFill>
-                    <w14:schemeClr w14:val="accent2"/>
-                  </w14:solidFill>
-                </w14:textFill>
-              </w:rPr>
-            </w:pPr>
-            <w:r>
-              <w:rPr>
-                <w:rFonts w:hint="eastAsia" w:ascii="华文中宋" w:hAnsi="华文中宋" w:eastAsia="华文中宋" w:cs="华文中宋"/>
-                <w:b/>
-                <w:bCs/>
-                <w:color w:val="ED7D31" w:themeColor="accent2"/>
+              </w:rPr>
+            </w:pPr>
+            <w:r>
+              <w:rPr>
+                <w:rFonts w:hint="eastAsia" w:ascii="华文中宋" w:hAnsi="华文中宋" w:eastAsia="华文中宋" w:cs="华文中宋"/>
+                <w:b/>
+                <w:bCs/>
+                <w:color w:val="FF0000"/>
                 <w:sz w:val="21"/>
                 <w:szCs w:val="24"/>
                 <w:lang w:val="en-US" w:eastAsia="zh-CN"/>
-                <w14:textFill>
-                  <w14:solidFill>
-                    <w14:schemeClr w14:val="accent2"/>
-                  </w14:solidFill>
-                </w14:textFill>
               </w:rPr>
               <w:t>int j = 2;</w:t>
             </w:r>
@@ -11902,31 +13068,21 @@
                 <w:rFonts w:hint="default" w:ascii="华文中宋" w:hAnsi="华文中宋" w:eastAsia="华文中宋" w:cs="华文中宋"/>
                 <w:b/>
                 <w:bCs/>
-                <w:color w:val="ED7D31" w:themeColor="accent2"/>
+                <w:color w:val="FF0000"/>
                 <w:sz w:val="21"/>
                 <w:szCs w:val="24"/>
                 <w:lang w:val="en-US" w:eastAsia="zh-CN"/>
-                <w14:textFill>
-                  <w14:solidFill>
-                    <w14:schemeClr w14:val="accent2"/>
-                  </w14:solidFill>
-                </w14:textFill>
-              </w:rPr>
-            </w:pPr>
-            <w:r>
-              <w:rPr>
-                <w:rFonts w:hint="eastAsia" w:ascii="华文中宋" w:hAnsi="华文中宋" w:eastAsia="华文中宋" w:cs="华文中宋"/>
-                <w:b/>
-                <w:bCs/>
-                <w:color w:val="ED7D31" w:themeColor="accent2"/>
+              </w:rPr>
+            </w:pPr>
+            <w:r>
+              <w:rPr>
+                <w:rFonts w:hint="eastAsia" w:ascii="华文中宋" w:hAnsi="华文中宋" w:eastAsia="华文中宋" w:cs="华文中宋"/>
+                <w:b/>
+                <w:bCs/>
+                <w:color w:val="FF0000"/>
                 <w:sz w:val="21"/>
                 <w:szCs w:val="24"/>
                 <w:lang w:val="en-US" w:eastAsia="zh-CN"/>
-                <w14:textFill>
-                  <w14:solidFill>
-                    <w14:schemeClr w14:val="accent2"/>
-                  </w14:solidFill>
-                </w14:textFill>
               </w:rPr>
               <w:t>}</w:t>
             </w:r>
@@ -11956,15 +13112,10 @@
                 <w:rFonts w:hint="eastAsia" w:ascii="华文中宋" w:hAnsi="华文中宋" w:eastAsia="华文中宋" w:cs="华文中宋"/>
                 <w:b/>
                 <w:bCs/>
-                <w:color w:val="ED7D31" w:themeColor="accent2"/>
+                <w:color w:val="FF0000"/>
                 <w:sz w:val="21"/>
                 <w:szCs w:val="24"/>
                 <w:lang w:val="en-US" w:eastAsia="zh-CN"/>
-                <w14:textFill>
-                  <w14:solidFill>
-                    <w14:schemeClr w14:val="accent2"/>
-                  </w14:solidFill>
-                </w14:textFill>
               </w:rPr>
               <w:t>}</w:t>
             </w:r>
@@ -12380,7 +13531,7 @@
           </w14:textFill>
         </w:rPr>
       </w:pPr>
-      <w:bookmarkStart w:id="6" w:name="_Toc24059"/>
+      <w:bookmarkStart w:id="6" w:name="_Toc18903"/>
       <w:r>
         <w:rPr>
           <w:rFonts w:hint="eastAsia" w:ascii="华文中宋" w:hAnsi="华文中宋" w:eastAsia="华文中宋" w:cs="华文中宋"/>
@@ -12647,7 +13798,7 @@
           <w:lang w:val="en-US" w:eastAsia="zh-CN"/>
         </w:rPr>
       </w:pPr>
-      <w:bookmarkStart w:id="7" w:name="_Toc10387"/>
+      <w:bookmarkStart w:id="7" w:name="_Toc16406"/>
       <w:r>
         <w:rPr>
           <w:rFonts w:hint="eastAsia" w:ascii="华文中宋" w:hAnsi="华文中宋" w:eastAsia="华文中宋" w:cs="华文中宋"/>
@@ -13058,12 +14209,6 @@
             <w:insideH w:val="single" w:color="auto" w:sz="4" w:space="0"/>
             <w:insideV w:val="single" w:color="auto" w:sz="4" w:space="0"/>
           </w:tblBorders>
-          <w:tblCellMar>
-            <w:top w:w="0" w:type="dxa"/>
-            <w:left w:w="108" w:type="dxa"/>
-            <w:bottom w:w="0" w:type="dxa"/>
-            <w:right w:w="108" w:type="dxa"/>
-          </w:tblCellMar>
         </w:tblPrEx>
         <w:tc>
           <w:tcPr>
@@ -16304,7 +17449,7 @@
           <w:lang w:val="en-US" w:eastAsia="zh-CN"/>
         </w:rPr>
       </w:pPr>
-      <w:bookmarkStart w:id="8" w:name="_Toc23974"/>
+      <w:bookmarkStart w:id="8" w:name="_Toc22738"/>
       <w:r>
         <w:rPr>
           <w:rFonts w:hint="eastAsia" w:ascii="华文中宋" w:hAnsi="华文中宋" w:eastAsia="华文中宋" w:cs="华文中宋"/>
@@ -16857,7 +18002,7 @@
               <w:ind w:left="0" w:leftChars="0" w:firstLine="0" w:firstLineChars="0"/>
               <w:jc w:val="left"/>
               <w:rPr>
-                <w:rFonts w:hint="eastAsia" w:ascii="华文中宋" w:hAnsi="华文中宋" w:eastAsia="华文中宋" w:cs="华文中宋"/>
+                <w:rFonts w:hint="default" w:ascii="华文中宋" w:hAnsi="华文中宋" w:eastAsia="华文中宋" w:cs="华文中宋"/>
                 <w:b/>
                 <w:bCs/>
                 <w:color w:val="FF0000"/>
@@ -18295,199 +19440,7 @@
           <w:lang w:val="en-US" w:eastAsia="zh-CN"/>
         </w:rPr>
       </w:pPr>
-      <w:bookmarkStart w:id="9" w:name="_Toc27275"/>
-      <w:r>
-        <w:rPr>
-          <w:rFonts w:hint="eastAsia" w:ascii="华文中宋" w:hAnsi="华文中宋" w:eastAsia="华文中宋" w:cs="华文中宋"/>
-          <w:b/>
-          <w:bCs/>
-          <w:i w:val="0"/>
-          <w:caps w:val="0"/>
-          <w:color w:val="00B0F0"/>
-          <w:spacing w:val="7"/>
-          <w:sz w:val="21"/>
-          <w:szCs w:val="21"/>
-          <w:lang w:val="en-US" w:eastAsia="zh-CN"/>
-        </w:rPr>
-        <w:t>类型typeinfo：</w:t>
-      </w:r>
-      <w:bookmarkEnd w:id="9"/>
-    </w:p>
-    <w:tbl>
-      <w:tblPr>
-        <w:tblStyle w:val="5"/>
-        <w:tblW w:w="0" w:type="auto"/>
-        <w:tblInd w:w="0" w:type="dxa"/>
-        <w:tblBorders>
-          <w:top w:val="single" w:color="auto" w:sz="4" w:space="0"/>
-          <w:left w:val="single" w:color="auto" w:sz="4" w:space="0"/>
-          <w:bottom w:val="single" w:color="auto" w:sz="4" w:space="0"/>
-          <w:right w:val="single" w:color="auto" w:sz="4" w:space="0"/>
-          <w:insideH w:val="single" w:color="auto" w:sz="4" w:space="0"/>
-          <w:insideV w:val="single" w:color="auto" w:sz="4" w:space="0"/>
-        </w:tblBorders>
-        <w:tblLayout w:type="autofit"/>
-        <w:tblCellMar>
-          <w:top w:w="0" w:type="dxa"/>
-          <w:left w:w="108" w:type="dxa"/>
-          <w:bottom w:w="0" w:type="dxa"/>
-          <w:right w:w="108" w:type="dxa"/>
-        </w:tblCellMar>
-      </w:tblPr>
-      <w:tblGrid>
-        <w:gridCol w:w="2106"/>
-        <w:gridCol w:w="1716"/>
-      </w:tblGrid>
-      <w:tr>
-        <w:tblPrEx>
-          <w:tblBorders>
-            <w:top w:val="single" w:color="auto" w:sz="4" w:space="0"/>
-            <w:left w:val="single" w:color="auto" w:sz="4" w:space="0"/>
-            <w:bottom w:val="single" w:color="auto" w:sz="4" w:space="0"/>
-            <w:right w:val="single" w:color="auto" w:sz="4" w:space="0"/>
-            <w:insideH w:val="single" w:color="auto" w:sz="4" w:space="0"/>
-            <w:insideV w:val="single" w:color="auto" w:sz="4" w:space="0"/>
-          </w:tblBorders>
-          <w:tblCellMar>
-            <w:top w:w="0" w:type="dxa"/>
-            <w:left w:w="108" w:type="dxa"/>
-            <w:bottom w:w="0" w:type="dxa"/>
-            <w:right w:w="108" w:type="dxa"/>
-          </w:tblCellMar>
-        </w:tblPrEx>
-        <w:tc>
-          <w:tcPr>
-            <w:tcW w:w="0" w:type="auto"/>
-            <w:vAlign w:val="center"/>
-          </w:tcPr>
-          <w:p>
-            <w:pPr>
-              <w:numPr>
-                <w:ilvl w:val="0"/>
-                <w:numId w:val="0"/>
-              </w:numPr>
-              <w:jc w:val="left"/>
-              <w:rPr>
-                <w:rFonts w:hint="default" w:ascii="华文中宋" w:hAnsi="华文中宋" w:eastAsia="华文中宋" w:cs="华文中宋"/>
-                <w:b/>
-                <w:bCs/>
-                <w:color w:val="FF0000"/>
-                <w:sz w:val="21"/>
-                <w:szCs w:val="21"/>
-                <w:vertAlign w:val="baseline"/>
-                <w:lang w:val="en-US" w:eastAsia="zh-CN"/>
-              </w:rPr>
-            </w:pPr>
-            <w:r>
-              <w:rPr>
-                <w:rFonts w:hint="eastAsia" w:ascii="华文中宋" w:hAnsi="华文中宋" w:eastAsia="华文中宋" w:cs="华文中宋"/>
-                <w:b/>
-                <w:bCs/>
-                <w:color w:val="FF0000"/>
-                <w:sz w:val="21"/>
-                <w:szCs w:val="21"/>
-                <w:vertAlign w:val="baseline"/>
-                <w:lang w:val="en-US" w:eastAsia="zh-CN"/>
-              </w:rPr>
-              <w:t>typeid(Key).name()</w:t>
-            </w:r>
-          </w:p>
-        </w:tc>
-        <w:tc>
-          <w:tcPr>
-            <w:tcW w:w="0" w:type="auto"/>
-            <w:vAlign w:val="center"/>
-          </w:tcPr>
-          <w:p>
-            <w:pPr>
-              <w:bidi w:val="0"/>
-              <w:jc w:val="left"/>
-              <w:rPr>
-                <w:rFonts w:hint="default" w:ascii="华文中宋" w:hAnsi="华文中宋" w:eastAsia="华文中宋" w:cs="华文中宋"/>
-                <w:b/>
-                <w:bCs/>
-                <w:color w:val="ED7D31" w:themeColor="accent2"/>
-                <w:sz w:val="21"/>
-                <w:szCs w:val="21"/>
-                <w:vertAlign w:val="baseline"/>
-                <w:lang w:val="en-US" w:eastAsia="zh-CN"/>
-                <w14:textFill>
-                  <w14:solidFill>
-                    <w14:schemeClr w14:val="accent2"/>
-                  </w14:solidFill>
-                </w14:textFill>
-              </w:rPr>
-            </w:pPr>
-            <w:r>
-              <w:rPr>
-                <w:rFonts w:hint="eastAsia" w:ascii="华文中宋" w:hAnsi="华文中宋" w:eastAsia="华文中宋" w:cs="华文中宋"/>
-                <w:b/>
-                <w:bCs/>
-                <w:color w:val="ED7D31" w:themeColor="accent2"/>
-                <w:sz w:val="21"/>
-                <w:szCs w:val="21"/>
-                <w:vertAlign w:val="baseline"/>
-                <w:lang w:val="en-US" w:eastAsia="zh-CN"/>
-                <w14:textFill>
-                  <w14:solidFill>
-                    <w14:schemeClr w14:val="accent2"/>
-                  </w14:solidFill>
-                </w14:textFill>
-              </w:rPr>
-              <w:t>返回变量的</w:t>
-            </w:r>
-            <w:r>
-              <w:rPr>
-                <w:rFonts w:hint="eastAsia" w:ascii="华文中宋" w:hAnsi="华文中宋" w:eastAsia="华文中宋" w:cs="华文中宋"/>
-                <w:b/>
-                <w:bCs/>
-                <w:i w:val="0"/>
-                <w:caps w:val="0"/>
-                <w:color w:val="EA82F1"/>
-                <w:spacing w:val="7"/>
-                <w:sz w:val="21"/>
-                <w:szCs w:val="21"/>
-                <w:lang w:val="en-US" w:eastAsia="zh-CN"/>
-              </w:rPr>
-              <w:t>类型</w:t>
-            </w:r>
-          </w:p>
-        </w:tc>
-      </w:tr>
-    </w:tbl>
-    <w:p>
-      <w:pPr>
-        <w:rPr>
-          <w:rFonts w:hint="default"/>
-          <w:lang w:val="en-US" w:eastAsia="zh-CN"/>
-        </w:rPr>
-      </w:pPr>
-    </w:p>
-    <w:p>
-      <w:pPr>
-        <w:rPr>
-          <w:rFonts w:hint="default"/>
-          <w:lang w:val="en-US" w:eastAsia="zh-CN"/>
-        </w:rPr>
-      </w:pPr>
-    </w:p>
-    <w:p>
-      <w:pPr>
-        <w:outlineLvl w:val="1"/>
-        <w:rPr>
-          <w:rFonts w:hint="eastAsia" w:ascii="华文中宋" w:hAnsi="华文中宋" w:eastAsia="华文中宋" w:cs="华文中宋"/>
-          <w:b/>
-          <w:bCs/>
-          <w:i w:val="0"/>
-          <w:caps w:val="0"/>
-          <w:color w:val="00B0F0"/>
-          <w:spacing w:val="7"/>
-          <w:sz w:val="21"/>
-          <w:szCs w:val="21"/>
-          <w:lang w:val="en-US" w:eastAsia="zh-CN"/>
-        </w:rPr>
-      </w:pPr>
-      <w:bookmarkStart w:id="10" w:name="_Toc16240"/>
+      <w:bookmarkStart w:id="9" w:name="_Toc15079"/>
       <w:r>
         <w:rPr>
           <w:rFonts w:hint="eastAsia" w:ascii="华文中宋" w:hAnsi="华文中宋" w:eastAsia="华文中宋" w:cs="华文中宋"/>
@@ -18503,7 +19456,7 @@
         </w:rPr>
         <w:t>矢量vector：</w:t>
       </w:r>
-      <w:bookmarkEnd w:id="10"/>
+      <w:bookmarkEnd w:id="9"/>
     </w:p>
     <w:tbl>
       <w:tblPr>
@@ -19610,7 +20563,7 @@
           <w:lang w:val="en-US" w:eastAsia="zh-CN"/>
         </w:rPr>
       </w:pPr>
-      <w:bookmarkStart w:id="11" w:name="_Toc3641"/>
+      <w:bookmarkStart w:id="10" w:name="_Toc29630"/>
       <w:r>
         <w:rPr>
           <w:rFonts w:hint="eastAsia" w:ascii="华文中宋" w:hAnsi="华文中宋" w:eastAsia="华文中宋" w:cs="华文中宋"/>
@@ -19628,7 +20581,7 @@
         </w:rPr>
         <w:t>配置.vscode：</w:t>
       </w:r>
-      <w:bookmarkEnd w:id="11"/>
+      <w:bookmarkEnd w:id="10"/>
     </w:p>
     <w:tbl>
       <w:tblPr>

</xml_diff>

<commit_message>
update on 2023-10-06 11:46:27.495429
</commit_message>
<xml_diff>
--- a/C++代码.docx
+++ b/C++代码.docx
@@ -1033,8 +1033,6 @@
         </w:rPr>
       </w:pPr>
       <w:bookmarkStart w:id="1" w:name="_Toc25354"/>
-      <w:bookmarkStart w:id="11" w:name="_GoBack"/>
-      <w:bookmarkEnd w:id="11"/>
       <w:r>
         <w:rPr>
           <w:rFonts w:hint="eastAsia" w:ascii="华文中宋" w:hAnsi="华文中宋" w:eastAsia="华文中宋" w:cs="华文中宋"/>
@@ -1753,9 +1751,9 @@
         </w:tblCellMar>
       </w:tblPr>
       <w:tblGrid>
-        <w:gridCol w:w="2628"/>
-        <w:gridCol w:w="1474"/>
-        <w:gridCol w:w="1539"/>
+        <w:gridCol w:w="637"/>
+        <w:gridCol w:w="3289"/>
+        <w:gridCol w:w="3083"/>
       </w:tblGrid>
       <w:tr>
         <w:tblPrEx>
@@ -1780,7 +1778,7 @@
         <w:tc>
           <w:tcPr>
             <w:tcW w:w="0" w:type="auto"/>
-            <w:gridSpan w:val="3"/>
+            <w:vMerge w:val="restart"/>
             <w:vAlign w:val="center"/>
           </w:tcPr>
           <w:p>
@@ -1788,9 +1786,88 @@
               <w:bidi w:val="0"/>
               <w:jc w:val="both"/>
               <w:rPr>
+                <w:rFonts w:hint="eastAsia" w:ascii="华文中宋" w:hAnsi="华文中宋" w:eastAsia="华文中宋" w:cs="华文中宋"/>
+                <w:b/>
+                <w:bCs/>
+                <w:color w:val="FF0000"/>
+                <w:sz w:val="21"/>
+                <w:szCs w:val="21"/>
+                <w:vertAlign w:val="baseline"/>
+                <w:lang w:val="en-US" w:eastAsia="zh-CN"/>
+              </w:rPr>
+            </w:pPr>
+            <w:r>
+              <w:rPr>
+                <w:rFonts w:hint="eastAsia" w:ascii="华文中宋" w:hAnsi="华文中宋" w:eastAsia="华文中宋" w:cs="华文中宋"/>
+                <w:b/>
+                <w:bCs/>
+                <w:color w:val="ED7D31" w:themeColor="accent2"/>
+                <w:sz w:val="21"/>
+                <w:szCs w:val="24"/>
+                <w:lang w:val="en-US" w:eastAsia="zh-CN"/>
+                <w14:textFill>
+                  <w14:solidFill>
+                    <w14:schemeClr w14:val="accent2"/>
+                  </w14:solidFill>
+                </w14:textFill>
+              </w:rPr>
+              <w:t>注释</w:t>
+            </w:r>
+          </w:p>
+        </w:tc>
+        <w:tc>
+          <w:tcPr>
+            <w:tcW w:w="0" w:type="auto"/>
+            <w:vAlign w:val="center"/>
+          </w:tcPr>
+          <w:p>
+            <w:pPr>
+              <w:bidi w:val="0"/>
+              <w:jc w:val="both"/>
+              <w:rPr>
                 <w:rFonts w:hint="default" w:ascii="华文中宋" w:hAnsi="华文中宋" w:eastAsia="华文中宋" w:cs="华文中宋"/>
                 <w:b/>
                 <w:bCs/>
+                <w:color w:val="ED7D31" w:themeColor="accent2"/>
+                <w:sz w:val="21"/>
+                <w:szCs w:val="24"/>
+                <w:vertAlign w:val="baseline"/>
+                <w:lang w:val="en-US" w:eastAsia="zh-CN"/>
+                <w14:textFill>
+                  <w14:solidFill>
+                    <w14:schemeClr w14:val="accent2"/>
+                  </w14:solidFill>
+                </w14:textFill>
+              </w:rPr>
+            </w:pPr>
+            <w:r>
+              <w:rPr>
+                <w:rFonts w:hint="eastAsia" w:ascii="华文中宋" w:hAnsi="华文中宋" w:eastAsia="华文中宋" w:cs="华文中宋"/>
+                <w:b/>
+                <w:bCs/>
+                <w:color w:val="FF0000"/>
+                <w:sz w:val="21"/>
+                <w:szCs w:val="21"/>
+                <w:vertAlign w:val="baseline"/>
+                <w:lang w:val="en-US" w:eastAsia="zh-CN"/>
+              </w:rPr>
+              <w:t>// String</w:t>
+            </w:r>
+          </w:p>
+        </w:tc>
+        <w:tc>
+          <w:tcPr>
+            <w:tcW w:w="0" w:type="auto"/>
+            <w:vAlign w:val="center"/>
+          </w:tcPr>
+          <w:p>
+            <w:pPr>
+              <w:bidi w:val="0"/>
+              <w:jc w:val="both"/>
+              <w:rPr>
+                <w:rFonts w:hint="eastAsia" w:ascii="华文中宋" w:hAnsi="华文中宋" w:eastAsia="华文中宋" w:cs="华文中宋"/>
+                <w:b/>
+                <w:bCs/>
                 <w:i w:val="0"/>
                 <w:caps w:val="0"/>
                 <w:color w:val="EA82F1"/>
@@ -1805,17 +1882,15 @@
                 <w:rFonts w:hint="eastAsia" w:ascii="华文中宋" w:hAnsi="华文中宋" w:eastAsia="华文中宋" w:cs="华文中宋"/>
                 <w:b/>
                 <w:bCs/>
-                <w:color w:val="ED7D31" w:themeColor="accent2"/>
-                <w:sz w:val="21"/>
-                <w:szCs w:val="24"/>
-                <w:lang w:val="en-US" w:eastAsia="zh-CN"/>
-                <w14:textFill>
-                  <w14:solidFill>
-                    <w14:schemeClr w14:val="accent2"/>
-                  </w14:solidFill>
-                </w14:textFill>
-              </w:rPr>
-              <w:t>基本操作：</w:t>
+                <w:i w:val="0"/>
+                <w:caps w:val="0"/>
+                <w:color w:val="EA82F1"/>
+                <w:spacing w:val="7"/>
+                <w:sz w:val="21"/>
+                <w:szCs w:val="21"/>
+                <w:lang w:val="en-US" w:eastAsia="zh-CN"/>
+              </w:rPr>
+              <w:t>单行</w:t>
             </w:r>
           </w:p>
         </w:tc>
@@ -1843,6 +1918,8 @@
         <w:tc>
           <w:tcPr>
             <w:tcW w:w="0" w:type="auto"/>
+            <w:vMerge w:val="continue"/>
+            <w:tcBorders/>
             <w:vAlign w:val="center"/>
           </w:tcPr>
           <w:p>
@@ -1850,24 +1927,164 @@
               <w:bidi w:val="0"/>
               <w:jc w:val="both"/>
               <w:rPr>
+                <w:rFonts w:hint="eastAsia" w:ascii="华文中宋" w:hAnsi="华文中宋" w:eastAsia="华文中宋" w:cs="华文中宋"/>
+                <w:b/>
+                <w:bCs/>
+                <w:color w:val="FF0000"/>
+                <w:sz w:val="21"/>
+                <w:szCs w:val="21"/>
+                <w:vertAlign w:val="baseline"/>
+                <w:lang w:val="en-US" w:eastAsia="zh-CN"/>
+              </w:rPr>
+            </w:pPr>
+          </w:p>
+        </w:tc>
+        <w:tc>
+          <w:tcPr>
+            <w:tcW w:w="0" w:type="auto"/>
+            <w:vAlign w:val="center"/>
+          </w:tcPr>
+          <w:p>
+            <w:pPr>
+              <w:bidi w:val="0"/>
+              <w:jc w:val="both"/>
+              <w:rPr>
                 <w:rFonts w:hint="default" w:ascii="华文中宋" w:hAnsi="华文中宋" w:eastAsia="华文中宋" w:cs="华文中宋"/>
                 <w:b/>
                 <w:bCs/>
+                <w:color w:val="FF0000"/>
+                <w:sz w:val="21"/>
+                <w:szCs w:val="21"/>
+                <w:vertAlign w:val="baseline"/>
+                <w:lang w:val="en-US" w:eastAsia="zh-CN"/>
+              </w:rPr>
+            </w:pPr>
+            <w:r>
+              <w:rPr>
+                <w:rFonts w:hint="eastAsia" w:ascii="华文中宋" w:hAnsi="华文中宋" w:eastAsia="华文中宋" w:cs="华文中宋"/>
+                <w:b/>
+                <w:bCs/>
+                <w:color w:val="FF0000"/>
+                <w:sz w:val="21"/>
+                <w:szCs w:val="21"/>
+                <w:vertAlign w:val="baseline"/>
+                <w:lang w:val="en-US" w:eastAsia="zh-CN"/>
+              </w:rPr>
+              <w:t>/* String */</w:t>
+            </w:r>
+          </w:p>
+        </w:tc>
+        <w:tc>
+          <w:tcPr>
+            <w:tcW w:w="0" w:type="auto"/>
+            <w:vAlign w:val="center"/>
+          </w:tcPr>
+          <w:p>
+            <w:pPr>
+              <w:bidi w:val="0"/>
+              <w:jc w:val="both"/>
+              <w:rPr>
+                <w:rFonts w:hint="eastAsia" w:ascii="华文中宋" w:hAnsi="华文中宋" w:eastAsia="华文中宋" w:cs="华文中宋"/>
+                <w:b/>
+                <w:bCs/>
+                <w:i w:val="0"/>
+                <w:caps w:val="0"/>
+                <w:color w:val="EA82F1"/>
+                <w:spacing w:val="7"/>
+                <w:sz w:val="21"/>
+                <w:szCs w:val="21"/>
+                <w:lang w:val="en-US" w:eastAsia="zh-CN"/>
+              </w:rPr>
+            </w:pPr>
+            <w:r>
+              <w:rPr>
+                <w:rFonts w:hint="eastAsia" w:ascii="华文中宋" w:hAnsi="华文中宋" w:eastAsia="华文中宋" w:cs="华文中宋"/>
+                <w:b/>
+                <w:bCs/>
+                <w:i w:val="0"/>
+                <w:caps w:val="0"/>
+                <w:color w:val="EA82F1"/>
+                <w:spacing w:val="7"/>
+                <w:sz w:val="21"/>
+                <w:szCs w:val="21"/>
+                <w:lang w:val="en-US" w:eastAsia="zh-CN"/>
+              </w:rPr>
+              <w:t>多行</w:t>
+            </w:r>
+          </w:p>
+        </w:tc>
+      </w:tr>
+      <w:tr>
+        <w:tblPrEx>
+          <w:tblBorders>
+            <w:top w:val="single" w:color="auto" w:sz="4" w:space="0"/>
+            <w:left w:val="single" w:color="auto" w:sz="4" w:space="0"/>
+            <w:bottom w:val="single" w:color="auto" w:sz="4" w:space="0"/>
+            <w:right w:val="single" w:color="auto" w:sz="4" w:space="0"/>
+            <w:insideH w:val="single" w:color="auto" w:sz="4" w:space="0"/>
+            <w:insideV w:val="single" w:color="auto" w:sz="4" w:space="0"/>
+          </w:tblBorders>
+          <w:tblCellMar>
+            <w:top w:w="0" w:type="dxa"/>
+            <w:left w:w="108" w:type="dxa"/>
+            <w:bottom w:w="0" w:type="dxa"/>
+            <w:right w:w="108" w:type="dxa"/>
+          </w:tblCellMar>
+        </w:tblPrEx>
+        <w:trPr>
+          <w:trHeight w:val="90" w:hRule="atLeast"/>
+        </w:trPr>
+        <w:tc>
+          <w:tcPr>
+            <w:tcW w:w="0" w:type="auto"/>
+            <w:vMerge w:val="restart"/>
+            <w:vAlign w:val="center"/>
+          </w:tcPr>
+          <w:p>
+            <w:pPr>
+              <w:bidi w:val="0"/>
+              <w:jc w:val="both"/>
+              <w:rPr>
+                <w:rFonts w:hint="default" w:ascii="华文中宋" w:hAnsi="华文中宋" w:eastAsia="华文中宋" w:cs="华文中宋"/>
+                <w:b/>
+                <w:bCs/>
+                <w:color w:val="FF0000"/>
+                <w:sz w:val="21"/>
+                <w:szCs w:val="21"/>
+                <w:vertAlign w:val="baseline"/>
+                <w:lang w:val="en-US" w:eastAsia="zh-CN"/>
+              </w:rPr>
+            </w:pPr>
+            <w:r>
+              <w:rPr>
+                <w:rFonts w:hint="eastAsia" w:ascii="华文中宋" w:hAnsi="华文中宋" w:eastAsia="华文中宋" w:cs="华文中宋"/>
+                <w:b/>
+                <w:bCs/>
                 <w:color w:val="ED7D31" w:themeColor="accent2"/>
                 <w:sz w:val="21"/>
                 <w:szCs w:val="24"/>
-                <w:vertAlign w:val="baseline"/>
-                <w:lang w:val="en-US" w:eastAsia="zh-CN"/>
-                <w14:textFill>
-                  <w14:solidFill>
-                    <w14:schemeClr w14:val="accent2"/>
-                  </w14:solidFill>
-                </w14:textFill>
-              </w:rPr>
-            </w:pPr>
-            <w:r>
-              <w:rPr>
-                <w:rFonts w:hint="eastAsia" w:ascii="华文中宋" w:hAnsi="华文中宋" w:eastAsia="华文中宋" w:cs="华文中宋"/>
+                <w:lang w:val="en-US" w:eastAsia="zh-CN"/>
+                <w14:textFill>
+                  <w14:solidFill>
+                    <w14:schemeClr w14:val="accent2"/>
+                  </w14:solidFill>
+                </w14:textFill>
+              </w:rPr>
+              <w:t>声明</w:t>
+            </w:r>
+          </w:p>
+        </w:tc>
+        <w:tc>
+          <w:tcPr>
+            <w:tcW w:w="0" w:type="auto"/>
+            <w:vAlign w:val="center"/>
+          </w:tcPr>
+          <w:p>
+            <w:pPr>
+              <w:bidi w:val="0"/>
+              <w:jc w:val="both"/>
+              <w:rPr>
+                <w:rFonts w:hint="default" w:ascii="华文中宋" w:hAnsi="华文中宋" w:eastAsia="华文中宋" w:cs="华文中宋"/>
                 <w:b/>
                 <w:bCs/>
                 <w:color w:val="FF0000"/>
@@ -1876,10 +2093,254 @@
                 <w:vertAlign w:val="baseline"/>
                 <w:lang w:val="en-US" w:eastAsia="zh-CN"/>
               </w:rPr>
-              <w:t>// String</w:t>
-            </w:r>
-          </w:p>
-        </w:tc>
+            </w:pPr>
+            <w:r>
+              <w:rPr>
+                <w:rFonts w:hint="eastAsia" w:ascii="华文中宋" w:hAnsi="华文中宋" w:eastAsia="华文中宋" w:cs="华文中宋"/>
+                <w:b/>
+                <w:bCs/>
+                <w:color w:val="FF0000"/>
+                <w:sz w:val="21"/>
+                <w:szCs w:val="21"/>
+                <w:vertAlign w:val="baseline"/>
+                <w:lang w:val="en-US" w:eastAsia="zh-CN"/>
+              </w:rPr>
+              <w:t># define &lt;Key&gt; &lt;Value&gt;</w:t>
+            </w:r>
+          </w:p>
+        </w:tc>
+        <w:tc>
+          <w:tcPr>
+            <w:tcW w:w="0" w:type="auto"/>
+            <w:vAlign w:val="center"/>
+          </w:tcPr>
+          <w:p>
+            <w:pPr>
+              <w:bidi w:val="0"/>
+              <w:jc w:val="both"/>
+              <w:rPr>
+                <w:rFonts w:hint="default" w:ascii="华文中宋" w:hAnsi="华文中宋" w:eastAsia="华文中宋" w:cs="华文中宋"/>
+                <w:b/>
+                <w:bCs/>
+                <w:i w:val="0"/>
+                <w:caps w:val="0"/>
+                <w:color w:val="EA82F1"/>
+                <w:spacing w:val="7"/>
+                <w:sz w:val="21"/>
+                <w:szCs w:val="21"/>
+                <w:lang w:val="en-US" w:eastAsia="zh-CN"/>
+              </w:rPr>
+            </w:pPr>
+            <w:r>
+              <w:rPr>
+                <w:rFonts w:hint="eastAsia" w:ascii="华文中宋" w:hAnsi="华文中宋" w:eastAsia="华文中宋" w:cs="华文中宋"/>
+                <w:b/>
+                <w:bCs/>
+                <w:color w:val="ED7D31" w:themeColor="accent2"/>
+                <w:sz w:val="21"/>
+                <w:szCs w:val="24"/>
+                <w:lang w:val="en-US" w:eastAsia="zh-CN"/>
+                <w14:textFill>
+                  <w14:solidFill>
+                    <w14:schemeClr w14:val="accent2"/>
+                  </w14:solidFill>
+                </w14:textFill>
+              </w:rPr>
+              <w:t>定义</w:t>
+            </w:r>
+            <w:r>
+              <w:rPr>
+                <w:rFonts w:hint="eastAsia" w:ascii="华文中宋" w:hAnsi="华文中宋" w:eastAsia="华文中宋" w:cs="华文中宋"/>
+                <w:b/>
+                <w:bCs/>
+                <w:i w:val="0"/>
+                <w:caps w:val="0"/>
+                <w:color w:val="EA82F1"/>
+                <w:spacing w:val="7"/>
+                <w:sz w:val="21"/>
+                <w:szCs w:val="21"/>
+                <w:lang w:val="en-US" w:eastAsia="zh-CN"/>
+              </w:rPr>
+              <w:t>宏常量</w:t>
+            </w:r>
+            <w:r>
+              <w:rPr>
+                <w:rFonts w:hint="eastAsia" w:ascii="华文中宋" w:hAnsi="华文中宋" w:eastAsia="华文中宋" w:cs="华文中宋"/>
+                <w:b/>
+                <w:bCs/>
+                <w:color w:val="ED7D31" w:themeColor="accent2"/>
+                <w:sz w:val="21"/>
+                <w:szCs w:val="24"/>
+                <w:lang w:val="en-US" w:eastAsia="zh-CN"/>
+                <w14:textFill>
+                  <w14:solidFill>
+                    <w14:schemeClr w14:val="accent2"/>
+                  </w14:solidFill>
+                </w14:textFill>
+              </w:rPr>
+              <w:t xml:space="preserve"> (只进行字符替换)</w:t>
+            </w:r>
+          </w:p>
+        </w:tc>
+      </w:tr>
+      <w:tr>
+        <w:tblPrEx>
+          <w:tblBorders>
+            <w:top w:val="single" w:color="auto" w:sz="4" w:space="0"/>
+            <w:left w:val="single" w:color="auto" w:sz="4" w:space="0"/>
+            <w:bottom w:val="single" w:color="auto" w:sz="4" w:space="0"/>
+            <w:right w:val="single" w:color="auto" w:sz="4" w:space="0"/>
+            <w:insideH w:val="single" w:color="auto" w:sz="4" w:space="0"/>
+            <w:insideV w:val="single" w:color="auto" w:sz="4" w:space="0"/>
+          </w:tblBorders>
+          <w:tblCellMar>
+            <w:top w:w="0" w:type="dxa"/>
+            <w:left w:w="108" w:type="dxa"/>
+            <w:bottom w:w="0" w:type="dxa"/>
+            <w:right w:w="108" w:type="dxa"/>
+          </w:tblCellMar>
+        </w:tblPrEx>
+        <w:trPr>
+          <w:trHeight w:val="90" w:hRule="atLeast"/>
+        </w:trPr>
+        <w:tc>
+          <w:tcPr>
+            <w:tcW w:w="0" w:type="auto"/>
+            <w:vMerge w:val="continue"/>
+            <w:tcBorders/>
+            <w:vAlign w:val="center"/>
+          </w:tcPr>
+          <w:p>
+            <w:pPr>
+              <w:bidi w:val="0"/>
+              <w:jc w:val="both"/>
+              <w:rPr>
+                <w:rFonts w:hint="eastAsia" w:ascii="华文中宋" w:hAnsi="华文中宋" w:eastAsia="华文中宋" w:cs="华文中宋"/>
+                <w:b/>
+                <w:bCs/>
+                <w:color w:val="FF0000"/>
+                <w:sz w:val="21"/>
+                <w:szCs w:val="21"/>
+                <w:vertAlign w:val="baseline"/>
+                <w:lang w:val="en-US" w:eastAsia="zh-CN"/>
+              </w:rPr>
+            </w:pPr>
+          </w:p>
+        </w:tc>
+        <w:tc>
+          <w:tcPr>
+            <w:tcW w:w="0" w:type="auto"/>
+            <w:vAlign w:val="center"/>
+          </w:tcPr>
+          <w:p>
+            <w:pPr>
+              <w:bidi w:val="0"/>
+              <w:jc w:val="both"/>
+              <w:rPr>
+                <w:rFonts w:hint="default" w:ascii="华文中宋" w:hAnsi="华文中宋" w:eastAsia="华文中宋" w:cs="华文中宋"/>
+                <w:b/>
+                <w:bCs/>
+                <w:color w:val="FF0000"/>
+                <w:sz w:val="21"/>
+                <w:szCs w:val="21"/>
+                <w:vertAlign w:val="baseline"/>
+                <w:lang w:val="en-US" w:eastAsia="zh-CN"/>
+              </w:rPr>
+            </w:pPr>
+            <w:r>
+              <w:rPr>
+                <w:rFonts w:hint="eastAsia" w:ascii="华文中宋" w:hAnsi="华文中宋" w:eastAsia="华文中宋" w:cs="华文中宋"/>
+                <w:b/>
+                <w:bCs/>
+                <w:color w:val="FF0000"/>
+                <w:sz w:val="21"/>
+                <w:szCs w:val="21"/>
+                <w:vertAlign w:val="baseline"/>
+                <w:lang w:val="en-US" w:eastAsia="zh-CN"/>
+              </w:rPr>
+              <w:t>extern &lt;Type&gt; &lt;Key&gt;</w:t>
+            </w:r>
+          </w:p>
+        </w:tc>
+        <w:tc>
+          <w:tcPr>
+            <w:tcW w:w="0" w:type="auto"/>
+            <w:vAlign w:val="center"/>
+          </w:tcPr>
+          <w:p>
+            <w:pPr>
+              <w:bidi w:val="0"/>
+              <w:jc w:val="both"/>
+              <w:rPr>
+                <w:rFonts w:hint="default" w:ascii="华文中宋" w:hAnsi="华文中宋" w:eastAsia="华文中宋" w:cs="华文中宋"/>
+                <w:b/>
+                <w:bCs/>
+                <w:color w:val="ED7D31" w:themeColor="accent2"/>
+                <w:sz w:val="21"/>
+                <w:szCs w:val="24"/>
+                <w:lang w:val="en-US" w:eastAsia="zh-CN"/>
+                <w14:textFill>
+                  <w14:solidFill>
+                    <w14:schemeClr w14:val="accent2"/>
+                  </w14:solidFill>
+                </w14:textFill>
+              </w:rPr>
+            </w:pPr>
+            <w:r>
+              <w:rPr>
+                <w:rFonts w:hint="eastAsia" w:ascii="华文中宋" w:hAnsi="华文中宋" w:eastAsia="华文中宋" w:cs="华文中宋"/>
+                <w:b/>
+                <w:bCs/>
+                <w:color w:val="ED7D31" w:themeColor="accent2"/>
+                <w:sz w:val="21"/>
+                <w:szCs w:val="24"/>
+                <w:lang w:val="en-US" w:eastAsia="zh-CN"/>
+                <w14:textFill>
+                  <w14:solidFill>
+                    <w14:schemeClr w14:val="accent2"/>
+                  </w14:solidFill>
+                </w14:textFill>
+              </w:rPr>
+              <w:t>声明</w:t>
+            </w:r>
+            <w:r>
+              <w:rPr>
+                <w:rFonts w:hint="eastAsia" w:ascii="华文中宋" w:hAnsi="华文中宋" w:eastAsia="华文中宋" w:cs="华文中宋"/>
+                <w:b/>
+                <w:bCs/>
+                <w:i w:val="0"/>
+                <w:caps w:val="0"/>
+                <w:color w:val="EA82F1"/>
+                <w:spacing w:val="7"/>
+                <w:sz w:val="21"/>
+                <w:szCs w:val="21"/>
+                <w:lang w:val="en-US" w:eastAsia="zh-CN"/>
+              </w:rPr>
+              <w:t>引用</w:t>
+            </w:r>
+          </w:p>
+        </w:tc>
+      </w:tr>
+      <w:tr>
+        <w:tblPrEx>
+          <w:tblBorders>
+            <w:top w:val="single" w:color="auto" w:sz="4" w:space="0"/>
+            <w:left w:val="single" w:color="auto" w:sz="4" w:space="0"/>
+            <w:bottom w:val="single" w:color="auto" w:sz="4" w:space="0"/>
+            <w:right w:val="single" w:color="auto" w:sz="4" w:space="0"/>
+            <w:insideH w:val="single" w:color="auto" w:sz="4" w:space="0"/>
+            <w:insideV w:val="single" w:color="auto" w:sz="4" w:space="0"/>
+          </w:tblBorders>
+          <w:tblCellMar>
+            <w:top w:w="0" w:type="dxa"/>
+            <w:left w:w="108" w:type="dxa"/>
+            <w:bottom w:w="0" w:type="dxa"/>
+            <w:right w:w="108" w:type="dxa"/>
+          </w:tblCellMar>
+        </w:tblPrEx>
+        <w:trPr>
+          <w:trHeight w:val="90" w:hRule="atLeast"/>
+        </w:trPr>
         <w:tc>
           <w:tcPr>
             <w:tcW w:w="0" w:type="auto"/>
@@ -1888,8 +2349,12 @@
           </w:tcPr>
           <w:p>
             <w:pPr>
-              <w:bidi w:val="0"/>
-              <w:jc w:val="both"/>
+              <w:numPr>
+                <w:ilvl w:val="0"/>
+                <w:numId w:val="0"/>
+              </w:numPr>
+              <w:ind w:left="0" w:leftChars="0" w:firstLine="0" w:firstLineChars="0"/>
+              <w:jc w:val="left"/>
               <w:rPr>
                 <w:rFonts w:hint="default" w:ascii="华文中宋" w:hAnsi="华文中宋" w:eastAsia="华文中宋" w:cs="华文中宋"/>
                 <w:b/>
@@ -1916,21 +2381,60 @@
                   </w14:solidFill>
                 </w14:textFill>
               </w:rPr>
-              <w:t>注释</w:t>
-            </w:r>
-          </w:p>
-        </w:tc>
-        <w:tc>
-          <w:tcPr>
-            <w:tcW w:w="0" w:type="auto"/>
-            <w:vAlign w:val="center"/>
-          </w:tcPr>
-          <w:p>
-            <w:pPr>
-              <w:bidi w:val="0"/>
-              <w:jc w:val="both"/>
-              <w:rPr>
-                <w:rFonts w:hint="eastAsia" w:ascii="华文中宋" w:hAnsi="华文中宋" w:eastAsia="华文中宋" w:cs="华文中宋"/>
+              <w:t>类型</w:t>
+            </w:r>
+          </w:p>
+        </w:tc>
+        <w:tc>
+          <w:tcPr>
+            <w:tcW w:w="0" w:type="auto"/>
+            <w:vAlign w:val="center"/>
+          </w:tcPr>
+          <w:p>
+            <w:pPr>
+              <w:numPr>
+                <w:ilvl w:val="0"/>
+                <w:numId w:val="0"/>
+              </w:numPr>
+              <w:ind w:left="0" w:leftChars="0" w:firstLine="0" w:firstLineChars="0"/>
+              <w:jc w:val="left"/>
+              <w:rPr>
+                <w:rFonts w:hint="eastAsia" w:ascii="华文中宋" w:hAnsi="华文中宋" w:eastAsia="华文中宋" w:cs="华文中宋"/>
+                <w:b/>
+                <w:bCs/>
+                <w:color w:val="FF0000"/>
+                <w:sz w:val="21"/>
+                <w:szCs w:val="21"/>
+                <w:vertAlign w:val="baseline"/>
+                <w:lang w:val="en-US" w:eastAsia="zh-CN"/>
+              </w:rPr>
+            </w:pPr>
+            <w:r>
+              <w:rPr>
+                <w:rFonts w:hint="eastAsia" w:ascii="华文中宋" w:hAnsi="华文中宋" w:eastAsia="华文中宋" w:cs="华文中宋"/>
+                <w:b/>
+                <w:bCs/>
+                <w:color w:val="FF0000"/>
+                <w:sz w:val="21"/>
+                <w:szCs w:val="21"/>
+                <w:vertAlign w:val="baseline"/>
+                <w:lang w:val="en-US" w:eastAsia="zh-CN"/>
+              </w:rPr>
+              <w:t>typeid(Key).name()</w:t>
+            </w:r>
+          </w:p>
+        </w:tc>
+        <w:tc>
+          <w:tcPr>
+            <w:tcW w:w="0" w:type="auto"/>
+            <w:vAlign w:val="center"/>
+          </w:tcPr>
+          <w:p>
+            <w:pPr>
+              <w:bidi w:val="0"/>
+              <w:jc w:val="left"/>
+              <w:rPr>
+                <w:rFonts w:hint="default" w:ascii="华文中宋" w:hAnsi="华文中宋" w:eastAsia="华文中宋" w:cs="华文中宋"/>
                 <w:b/>
                 <w:bCs/>
                 <w:i w:val="0"/>
@@ -1947,6 +2451,23 @@
                 <w:rFonts w:hint="eastAsia" w:ascii="华文中宋" w:hAnsi="华文中宋" w:eastAsia="华文中宋" w:cs="华文中宋"/>
                 <w:b/>
                 <w:bCs/>
+                <w:color w:val="ED7D31" w:themeColor="accent2"/>
+                <w:sz w:val="21"/>
+                <w:szCs w:val="24"/>
+                <w:lang w:val="en-US" w:eastAsia="zh-CN"/>
+                <w14:textFill>
+                  <w14:solidFill>
+                    <w14:schemeClr w14:val="accent2"/>
+                  </w14:solidFill>
+                </w14:textFill>
+              </w:rPr>
+              <w:t>类型</w:t>
+            </w:r>
+            <w:r>
+              <w:rPr>
+                <w:rFonts w:hint="eastAsia" w:ascii="华文中宋" w:hAnsi="华文中宋" w:eastAsia="华文中宋" w:cs="华文中宋"/>
+                <w:b/>
+                <w:bCs/>
                 <w:i w:val="0"/>
                 <w:caps w:val="0"/>
                 <w:color w:val="EA82F1"/>
@@ -1955,7 +2476,155 @@
                 <w:szCs w:val="21"/>
                 <w:lang w:val="en-US" w:eastAsia="zh-CN"/>
               </w:rPr>
-              <w:t>单行</w:t>
+              <w:t>名称</w:t>
+            </w:r>
+          </w:p>
+        </w:tc>
+      </w:tr>
+      <w:tr>
+        <w:tblPrEx>
+          <w:tblBorders>
+            <w:top w:val="single" w:color="auto" w:sz="4" w:space="0"/>
+            <w:left w:val="single" w:color="auto" w:sz="4" w:space="0"/>
+            <w:bottom w:val="single" w:color="auto" w:sz="4" w:space="0"/>
+            <w:right w:val="single" w:color="auto" w:sz="4" w:space="0"/>
+            <w:insideH w:val="single" w:color="auto" w:sz="4" w:space="0"/>
+            <w:insideV w:val="single" w:color="auto" w:sz="4" w:space="0"/>
+          </w:tblBorders>
+          <w:tblCellMar>
+            <w:top w:w="0" w:type="dxa"/>
+            <w:left w:w="108" w:type="dxa"/>
+            <w:bottom w:w="0" w:type="dxa"/>
+            <w:right w:w="108" w:type="dxa"/>
+          </w:tblCellMar>
+        </w:tblPrEx>
+        <w:trPr>
+          <w:trHeight w:val="90" w:hRule="atLeast"/>
+        </w:trPr>
+        <w:tc>
+          <w:tcPr>
+            <w:tcW w:w="0" w:type="auto"/>
+            <w:vMerge w:val="continue"/>
+            <w:tcBorders/>
+            <w:vAlign w:val="center"/>
+          </w:tcPr>
+          <w:p>
+            <w:pPr>
+              <w:numPr>
+                <w:ilvl w:val="0"/>
+                <w:numId w:val="0"/>
+              </w:numPr>
+              <w:ind w:left="0" w:leftChars="0" w:firstLine="0" w:firstLineChars="0"/>
+              <w:jc w:val="left"/>
+              <w:rPr>
+                <w:rFonts w:hint="eastAsia" w:ascii="华文中宋" w:hAnsi="华文中宋" w:eastAsia="华文中宋" w:cs="华文中宋"/>
+                <w:b/>
+                <w:bCs/>
+                <w:color w:val="ED7D31" w:themeColor="accent2"/>
+                <w:sz w:val="21"/>
+                <w:szCs w:val="24"/>
+                <w:lang w:val="en-US" w:eastAsia="zh-CN"/>
+                <w14:textFill>
+                  <w14:solidFill>
+                    <w14:schemeClr w14:val="accent2"/>
+                  </w14:solidFill>
+                </w14:textFill>
+              </w:rPr>
+            </w:pPr>
+          </w:p>
+        </w:tc>
+        <w:tc>
+          <w:tcPr>
+            <w:tcW w:w="0" w:type="auto"/>
+            <w:vAlign w:val="center"/>
+          </w:tcPr>
+          <w:p>
+            <w:pPr>
+              <w:numPr>
+                <w:ilvl w:val="0"/>
+                <w:numId w:val="0"/>
+              </w:numPr>
+              <w:ind w:left="0" w:leftChars="0" w:firstLine="0" w:firstLineChars="0"/>
+              <w:jc w:val="left"/>
+              <w:rPr>
+                <w:rFonts w:hint="default" w:ascii="华文中宋" w:hAnsi="华文中宋" w:eastAsia="华文中宋" w:cs="华文中宋"/>
+                <w:b/>
+                <w:bCs/>
+                <w:color w:val="FF0000"/>
+                <w:sz w:val="21"/>
+                <w:szCs w:val="21"/>
+                <w:vertAlign w:val="baseline"/>
+                <w:lang w:val="en-US" w:eastAsia="zh-CN"/>
+              </w:rPr>
+            </w:pPr>
+            <w:r>
+              <w:rPr>
+                <w:rFonts w:hint="eastAsia" w:ascii="华文中宋" w:hAnsi="华文中宋" w:eastAsia="华文中宋" w:cs="华文中宋"/>
+                <w:b/>
+                <w:bCs/>
+                <w:color w:val="FF0000"/>
+                <w:sz w:val="21"/>
+                <w:szCs w:val="21"/>
+                <w:vertAlign w:val="baseline"/>
+                <w:lang w:val="en-US" w:eastAsia="zh-CN"/>
+              </w:rPr>
+              <w:t>typedef &lt;oldType&gt; &lt;newType&gt;</w:t>
+            </w:r>
+          </w:p>
+        </w:tc>
+        <w:tc>
+          <w:tcPr>
+            <w:tcW w:w="0" w:type="auto"/>
+            <w:vAlign w:val="center"/>
+          </w:tcPr>
+          <w:p>
+            <w:pPr>
+              <w:bidi w:val="0"/>
+              <w:jc w:val="left"/>
+              <w:rPr>
+                <w:rFonts w:hint="default" w:ascii="华文中宋" w:hAnsi="华文中宋" w:eastAsia="华文中宋" w:cs="华文中宋"/>
+                <w:b/>
+                <w:bCs/>
+                <w:i w:val="0"/>
+                <w:caps w:val="0"/>
+                <w:color w:val="EA82F1"/>
+                <w:spacing w:val="7"/>
+                <w:sz w:val="21"/>
+                <w:szCs w:val="21"/>
+                <w:lang w:val="en-US" w:eastAsia="zh-CN"/>
+              </w:rPr>
+            </w:pPr>
+            <w:r>
+              <w:rPr>
+                <w:rFonts w:hint="eastAsia" w:ascii="华文中宋" w:hAnsi="华文中宋" w:eastAsia="华文中宋" w:cs="华文中宋"/>
+                <w:b/>
+                <w:bCs/>
+                <w:color w:val="ED7D31" w:themeColor="accent2"/>
+                <w:sz w:val="21"/>
+                <w:szCs w:val="24"/>
+                <w:lang w:val="en-US" w:eastAsia="zh-CN"/>
+                <w14:textFill>
+                  <w14:solidFill>
+                    <w14:schemeClr w14:val="accent2"/>
+                  </w14:solidFill>
+                </w14:textFill>
+              </w:rPr>
+              <w:t>类型</w:t>
+            </w:r>
+            <w:r>
+              <w:rPr>
+                <w:rFonts w:hint="eastAsia" w:ascii="华文中宋" w:hAnsi="华文中宋" w:eastAsia="华文中宋" w:cs="华文中宋"/>
+                <w:b/>
+                <w:bCs/>
+                <w:i w:val="0"/>
+                <w:caps w:val="0"/>
+                <w:color w:val="EA82F1"/>
+                <w:spacing w:val="7"/>
+                <w:sz w:val="21"/>
+                <w:szCs w:val="21"/>
+                <w:lang w:val="en-US" w:eastAsia="zh-CN"/>
+              </w:rPr>
+              <w:t>重命名</w:t>
             </w:r>
           </w:p>
         </w:tc>
@@ -1983,6 +2652,7 @@
         <w:tc>
           <w:tcPr>
             <w:tcW w:w="0" w:type="auto"/>
+            <w:vMerge w:val="restart"/>
             <w:vAlign w:val="center"/>
           </w:tcPr>
           <w:p>
@@ -2005,20 +2675,59 @@
                 <w:rFonts w:hint="eastAsia" w:ascii="华文中宋" w:hAnsi="华文中宋" w:eastAsia="华文中宋" w:cs="华文中宋"/>
                 <w:b/>
                 <w:bCs/>
+                <w:color w:val="ED7D31" w:themeColor="accent2"/>
+                <w:sz w:val="21"/>
+                <w:szCs w:val="24"/>
+                <w:lang w:val="en-US" w:eastAsia="zh-CN"/>
+                <w14:textFill>
+                  <w14:solidFill>
+                    <w14:schemeClr w14:val="accent2"/>
+                  </w14:solidFill>
+                </w14:textFill>
+              </w:rPr>
+              <w:t>内存</w:t>
+            </w:r>
+          </w:p>
+        </w:tc>
+        <w:tc>
+          <w:tcPr>
+            <w:tcW w:w="0" w:type="auto"/>
+            <w:vAlign w:val="center"/>
+          </w:tcPr>
+          <w:p>
+            <w:pPr>
+              <w:bidi w:val="0"/>
+              <w:jc w:val="both"/>
+              <w:rPr>
+                <w:rFonts w:hint="eastAsia" w:ascii="华文中宋" w:hAnsi="华文中宋" w:eastAsia="华文中宋" w:cs="华文中宋"/>
+                <w:b/>
+                <w:bCs/>
                 <w:color w:val="FF0000"/>
-                <w:sz w:val="21"/>
-                <w:szCs w:val="21"/>
-                <w:vertAlign w:val="baseline"/>
-                <w:lang w:val="en-US" w:eastAsia="zh-CN"/>
-              </w:rPr>
-              <w:t>/* String */</w:t>
-            </w:r>
-          </w:p>
-        </w:tc>
-        <w:tc>
-          <w:tcPr>
-            <w:tcW w:w="0" w:type="auto"/>
-            <w:vMerge w:val="continue"/>
+                <w:kern w:val="2"/>
+                <w:sz w:val="21"/>
+                <w:szCs w:val="21"/>
+                <w:vertAlign w:val="baseline"/>
+                <w:lang w:val="en-US" w:eastAsia="zh-CN" w:bidi="ar-SA"/>
+              </w:rPr>
+            </w:pPr>
+            <w:r>
+              <w:rPr>
+                <w:rFonts w:hint="eastAsia" w:ascii="华文中宋" w:hAnsi="华文中宋" w:eastAsia="华文中宋" w:cs="华文中宋"/>
+                <w:b/>
+                <w:bCs/>
+                <w:color w:val="FF0000"/>
+                <w:sz w:val="21"/>
+                <w:szCs w:val="21"/>
+                <w:vertAlign w:val="baseline"/>
+                <w:lang w:val="en-US" w:eastAsia="zh-CN"/>
+              </w:rPr>
+              <w:t>sizeof(Type | Key)</w:t>
+            </w:r>
+          </w:p>
+        </w:tc>
+        <w:tc>
+          <w:tcPr>
+            <w:tcW w:w="0" w:type="auto"/>
             <w:vAlign w:val="center"/>
           </w:tcPr>
           <w:p>
@@ -2026,31 +2735,39 @@
               <w:bidi w:val="0"/>
               <w:jc w:val="both"/>
               <w:rPr>
-                <w:rFonts w:hint="default" w:ascii="华文中宋" w:hAnsi="华文中宋" w:eastAsia="华文中宋" w:cs="华文中宋"/>
-                <w:b/>
-                <w:bCs/>
-                <w:color w:val="ED7D31" w:themeColor="accent2"/>
+                <w:rFonts w:hint="eastAsia" w:ascii="华文中宋" w:hAnsi="华文中宋" w:eastAsia="华文中宋" w:cs="华文中宋"/>
+                <w:b/>
+                <w:bCs/>
+                <w:color w:val="ED7D31" w:themeColor="accent2"/>
+                <w:kern w:val="2"/>
                 <w:sz w:val="21"/>
                 <w:szCs w:val="24"/>
-                <w:lang w:val="en-US" w:eastAsia="zh-CN"/>
-                <w14:textFill>
-                  <w14:solidFill>
-                    <w14:schemeClr w14:val="accent2"/>
-                  </w14:solidFill>
-                </w14:textFill>
-              </w:rPr>
-            </w:pPr>
-          </w:p>
-        </w:tc>
-        <w:tc>
-          <w:tcPr>
-            <w:tcW w:w="0" w:type="auto"/>
-            <w:vAlign w:val="center"/>
-          </w:tcPr>
-          <w:p>
-            <w:pPr>
-              <w:bidi w:val="0"/>
-              <w:jc w:val="both"/>
+                <w:lang w:val="en-US" w:eastAsia="zh-CN" w:bidi="ar-SA"/>
+                <w14:textFill>
+                  <w14:solidFill>
+                    <w14:schemeClr w14:val="accent2"/>
+                  </w14:solidFill>
+                </w14:textFill>
+              </w:rPr>
+            </w:pPr>
+            <w:r>
+              <w:rPr>
+                <w:rFonts w:hint="eastAsia" w:ascii="华文中宋" w:hAnsi="华文中宋" w:eastAsia="华文中宋" w:cs="华文中宋"/>
+                <w:b/>
+                <w:bCs/>
+                <w:color w:val="ED7D31" w:themeColor="accent2"/>
+                <w:sz w:val="21"/>
+                <w:szCs w:val="24"/>
+                <w:lang w:val="en-US" w:eastAsia="zh-CN"/>
+                <w14:textFill>
+                  <w14:solidFill>
+                    <w14:schemeClr w14:val="accent2"/>
+                  </w14:solidFill>
+                </w14:textFill>
+              </w:rPr>
+              <w:t>返回</w:t>
+            </w:r>
+            <w:r>
               <w:rPr>
                 <w:rFonts w:hint="eastAsia" w:ascii="华文中宋" w:hAnsi="华文中宋" w:eastAsia="华文中宋" w:cs="华文中宋"/>
                 <w:b/>
@@ -2063,349 +2780,7 @@
                 <w:szCs w:val="21"/>
                 <w:lang w:val="en-US" w:eastAsia="zh-CN"/>
               </w:rPr>
-            </w:pPr>
-            <w:r>
-              <w:rPr>
-                <w:rFonts w:hint="eastAsia" w:ascii="华文中宋" w:hAnsi="华文中宋" w:eastAsia="华文中宋" w:cs="华文中宋"/>
-                <w:b/>
-                <w:bCs/>
-                <w:i w:val="0"/>
-                <w:caps w:val="0"/>
-                <w:color w:val="EA82F1"/>
-                <w:spacing w:val="7"/>
-                <w:sz w:val="21"/>
-                <w:szCs w:val="21"/>
-                <w:lang w:val="en-US" w:eastAsia="zh-CN"/>
-              </w:rPr>
-              <w:t>多行</w:t>
-            </w:r>
-          </w:p>
-        </w:tc>
-      </w:tr>
-      <w:tr>
-        <w:tblPrEx>
-          <w:tblBorders>
-            <w:top w:val="single" w:color="auto" w:sz="4" w:space="0"/>
-            <w:left w:val="single" w:color="auto" w:sz="4" w:space="0"/>
-            <w:bottom w:val="single" w:color="auto" w:sz="4" w:space="0"/>
-            <w:right w:val="single" w:color="auto" w:sz="4" w:space="0"/>
-            <w:insideH w:val="single" w:color="auto" w:sz="4" w:space="0"/>
-            <w:insideV w:val="single" w:color="auto" w:sz="4" w:space="0"/>
-          </w:tblBorders>
-          <w:tblCellMar>
-            <w:top w:w="0" w:type="dxa"/>
-            <w:left w:w="108" w:type="dxa"/>
-            <w:bottom w:w="0" w:type="dxa"/>
-            <w:right w:w="108" w:type="dxa"/>
-          </w:tblCellMar>
-        </w:tblPrEx>
-        <w:trPr>
-          <w:trHeight w:val="90" w:hRule="atLeast"/>
-        </w:trPr>
-        <w:tc>
-          <w:tcPr>
-            <w:tcW w:w="0" w:type="auto"/>
-            <w:vAlign w:val="center"/>
-          </w:tcPr>
-          <w:p>
-            <w:pPr>
-              <w:bidi w:val="0"/>
-              <w:jc w:val="both"/>
-              <w:rPr>
-                <w:rFonts w:hint="default" w:ascii="华文中宋" w:hAnsi="华文中宋" w:eastAsia="华文中宋" w:cs="华文中宋"/>
-                <w:b/>
-                <w:bCs/>
-                <w:color w:val="FF0000"/>
-                <w:sz w:val="21"/>
-                <w:szCs w:val="21"/>
-                <w:vertAlign w:val="baseline"/>
-                <w:lang w:val="en-US" w:eastAsia="zh-CN"/>
-              </w:rPr>
-            </w:pPr>
-            <w:r>
-              <w:rPr>
-                <w:rFonts w:hint="eastAsia" w:ascii="华文中宋" w:hAnsi="华文中宋" w:eastAsia="华文中宋" w:cs="华文中宋"/>
-                <w:b/>
-                <w:bCs/>
-                <w:color w:val="FF0000"/>
-                <w:sz w:val="21"/>
-                <w:szCs w:val="21"/>
-                <w:vertAlign w:val="baseline"/>
-                <w:lang w:val="en-US" w:eastAsia="zh-CN"/>
-              </w:rPr>
-              <w:t># define &lt;Key&gt; &lt;Value&gt;</w:t>
-            </w:r>
-          </w:p>
-        </w:tc>
-        <w:tc>
-          <w:tcPr>
-            <w:tcW w:w="0" w:type="auto"/>
-            <w:gridSpan w:val="2"/>
-            <w:vAlign w:val="center"/>
-          </w:tcPr>
-          <w:p>
-            <w:pPr>
-              <w:bidi w:val="0"/>
-              <w:jc w:val="both"/>
-              <w:rPr>
-                <w:rFonts w:hint="default" w:ascii="华文中宋" w:hAnsi="华文中宋" w:eastAsia="华文中宋" w:cs="华文中宋"/>
-                <w:b/>
-                <w:bCs/>
-                <w:i w:val="0"/>
-                <w:caps w:val="0"/>
-                <w:color w:val="EA82F1"/>
-                <w:spacing w:val="7"/>
-                <w:sz w:val="21"/>
-                <w:szCs w:val="21"/>
-                <w:lang w:val="en-US" w:eastAsia="zh-CN"/>
-              </w:rPr>
-            </w:pPr>
-            <w:r>
-              <w:rPr>
-                <w:rFonts w:hint="eastAsia" w:ascii="华文中宋" w:hAnsi="华文中宋" w:eastAsia="华文中宋" w:cs="华文中宋"/>
-                <w:b/>
-                <w:bCs/>
-                <w:color w:val="ED7D31" w:themeColor="accent2"/>
-                <w:sz w:val="21"/>
-                <w:szCs w:val="24"/>
-                <w:lang w:val="en-US" w:eastAsia="zh-CN"/>
-                <w14:textFill>
-                  <w14:solidFill>
-                    <w14:schemeClr w14:val="accent2"/>
-                  </w14:solidFill>
-                </w14:textFill>
-              </w:rPr>
-              <w:t>定义</w:t>
-            </w:r>
-            <w:r>
-              <w:rPr>
-                <w:rFonts w:hint="eastAsia" w:ascii="华文中宋" w:hAnsi="华文中宋" w:eastAsia="华文中宋" w:cs="华文中宋"/>
-                <w:b/>
-                <w:bCs/>
-                <w:i w:val="0"/>
-                <w:caps w:val="0"/>
-                <w:color w:val="EA82F1"/>
-                <w:spacing w:val="7"/>
-                <w:sz w:val="21"/>
-                <w:szCs w:val="21"/>
-                <w:lang w:val="en-US" w:eastAsia="zh-CN"/>
-              </w:rPr>
-              <w:t>宏常量</w:t>
-            </w:r>
-            <w:r>
-              <w:rPr>
-                <w:rFonts w:hint="eastAsia" w:ascii="华文中宋" w:hAnsi="华文中宋" w:eastAsia="华文中宋" w:cs="华文中宋"/>
-                <w:b/>
-                <w:bCs/>
-                <w:color w:val="ED7D31" w:themeColor="accent2"/>
-                <w:sz w:val="21"/>
-                <w:szCs w:val="24"/>
-                <w:lang w:val="en-US" w:eastAsia="zh-CN"/>
-                <w14:textFill>
-                  <w14:solidFill>
-                    <w14:schemeClr w14:val="accent2"/>
-                  </w14:solidFill>
-                </w14:textFill>
-              </w:rPr>
-              <w:t xml:space="preserve"> (只进行字符替换)</w:t>
-            </w:r>
-          </w:p>
-        </w:tc>
-      </w:tr>
-      <w:tr>
-        <w:tblPrEx>
-          <w:tblBorders>
-            <w:top w:val="single" w:color="auto" w:sz="4" w:space="0"/>
-            <w:left w:val="single" w:color="auto" w:sz="4" w:space="0"/>
-            <w:bottom w:val="single" w:color="auto" w:sz="4" w:space="0"/>
-            <w:right w:val="single" w:color="auto" w:sz="4" w:space="0"/>
-            <w:insideH w:val="single" w:color="auto" w:sz="4" w:space="0"/>
-            <w:insideV w:val="single" w:color="auto" w:sz="4" w:space="0"/>
-          </w:tblBorders>
-          <w:tblCellMar>
-            <w:top w:w="0" w:type="dxa"/>
-            <w:left w:w="108" w:type="dxa"/>
-            <w:bottom w:w="0" w:type="dxa"/>
-            <w:right w:w="108" w:type="dxa"/>
-          </w:tblCellMar>
-        </w:tblPrEx>
-        <w:trPr>
-          <w:trHeight w:val="90" w:hRule="atLeast"/>
-        </w:trPr>
-        <w:tc>
-          <w:tcPr>
-            <w:tcW w:w="0" w:type="auto"/>
-            <w:vAlign w:val="center"/>
-          </w:tcPr>
-          <w:p>
-            <w:pPr>
-              <w:bidi w:val="0"/>
-              <w:jc w:val="both"/>
-              <w:rPr>
-                <w:rFonts w:hint="default" w:ascii="华文中宋" w:hAnsi="华文中宋" w:eastAsia="华文中宋" w:cs="华文中宋"/>
-                <w:b/>
-                <w:bCs/>
-                <w:color w:val="FF0000"/>
-                <w:sz w:val="21"/>
-                <w:szCs w:val="21"/>
-                <w:vertAlign w:val="baseline"/>
-                <w:lang w:val="en-US" w:eastAsia="zh-CN"/>
-              </w:rPr>
-            </w:pPr>
-            <w:r>
-              <w:rPr>
-                <w:rFonts w:hint="eastAsia" w:ascii="华文中宋" w:hAnsi="华文中宋" w:eastAsia="华文中宋" w:cs="华文中宋"/>
-                <w:b/>
-                <w:bCs/>
-                <w:color w:val="FF0000"/>
-                <w:sz w:val="21"/>
-                <w:szCs w:val="21"/>
-                <w:vertAlign w:val="baseline"/>
-                <w:lang w:val="en-US" w:eastAsia="zh-CN"/>
-              </w:rPr>
-              <w:t>extern &lt;Type&gt; &lt;Key&gt;</w:t>
-            </w:r>
-          </w:p>
-        </w:tc>
-        <w:tc>
-          <w:tcPr>
-            <w:tcW w:w="0" w:type="auto"/>
-            <w:gridSpan w:val="2"/>
-            <w:vAlign w:val="center"/>
-          </w:tcPr>
-          <w:p>
-            <w:pPr>
-              <w:bidi w:val="0"/>
-              <w:jc w:val="both"/>
-              <w:rPr>
-                <w:rFonts w:hint="default" w:ascii="华文中宋" w:hAnsi="华文中宋" w:eastAsia="华文中宋" w:cs="华文中宋"/>
-                <w:b/>
-                <w:bCs/>
-                <w:color w:val="ED7D31" w:themeColor="accent2"/>
-                <w:sz w:val="21"/>
-                <w:szCs w:val="24"/>
-                <w:lang w:val="en-US" w:eastAsia="zh-CN"/>
-                <w14:textFill>
-                  <w14:solidFill>
-                    <w14:schemeClr w14:val="accent2"/>
-                  </w14:solidFill>
-                </w14:textFill>
-              </w:rPr>
-            </w:pPr>
-            <w:r>
-              <w:rPr>
-                <w:rFonts w:hint="eastAsia" w:ascii="华文中宋" w:hAnsi="华文中宋" w:eastAsia="华文中宋" w:cs="华文中宋"/>
-                <w:b/>
-                <w:bCs/>
-                <w:i w:val="0"/>
-                <w:caps w:val="0"/>
-                <w:color w:val="EA82F1"/>
-                <w:spacing w:val="7"/>
-                <w:sz w:val="21"/>
-                <w:szCs w:val="21"/>
-                <w:lang w:val="en-US" w:eastAsia="zh-CN"/>
-              </w:rPr>
-              <w:t>引用声明</w:t>
-            </w:r>
-          </w:p>
-        </w:tc>
-      </w:tr>
-      <w:tr>
-        <w:tblPrEx>
-          <w:tblBorders>
-            <w:top w:val="single" w:color="auto" w:sz="4" w:space="0"/>
-            <w:left w:val="single" w:color="auto" w:sz="4" w:space="0"/>
-            <w:bottom w:val="single" w:color="auto" w:sz="4" w:space="0"/>
-            <w:right w:val="single" w:color="auto" w:sz="4" w:space="0"/>
-            <w:insideH w:val="single" w:color="auto" w:sz="4" w:space="0"/>
-            <w:insideV w:val="single" w:color="auto" w:sz="4" w:space="0"/>
-          </w:tblBorders>
-          <w:tblCellMar>
-            <w:top w:w="0" w:type="dxa"/>
-            <w:left w:w="108" w:type="dxa"/>
-            <w:bottom w:w="0" w:type="dxa"/>
-            <w:right w:w="108" w:type="dxa"/>
-          </w:tblCellMar>
-        </w:tblPrEx>
-        <w:trPr>
-          <w:trHeight w:val="90" w:hRule="atLeast"/>
-        </w:trPr>
-        <w:tc>
-          <w:tcPr>
-            <w:tcW w:w="2628" w:type="dxa"/>
-            <w:vAlign w:val="center"/>
-          </w:tcPr>
-          <w:p>
-            <w:pPr>
-              <w:numPr>
-                <w:ilvl w:val="0"/>
-                <w:numId w:val="0"/>
-              </w:numPr>
-              <w:ind w:left="0" w:leftChars="0" w:firstLine="0" w:firstLineChars="0"/>
-              <w:jc w:val="left"/>
-              <w:rPr>
-                <w:rFonts w:hint="eastAsia" w:ascii="华文中宋" w:hAnsi="华文中宋" w:eastAsia="华文中宋" w:cs="华文中宋"/>
-                <w:b/>
-                <w:bCs/>
-                <w:color w:val="FF0000"/>
-                <w:sz w:val="21"/>
-                <w:szCs w:val="21"/>
-                <w:vertAlign w:val="baseline"/>
-                <w:lang w:val="en-US" w:eastAsia="zh-CN"/>
-              </w:rPr>
-            </w:pPr>
-            <w:r>
-              <w:rPr>
-                <w:rFonts w:hint="eastAsia" w:ascii="华文中宋" w:hAnsi="华文中宋" w:eastAsia="华文中宋" w:cs="华文中宋"/>
-                <w:b/>
-                <w:bCs/>
-                <w:color w:val="FF0000"/>
-                <w:sz w:val="21"/>
-                <w:szCs w:val="21"/>
-                <w:vertAlign w:val="baseline"/>
-                <w:lang w:val="en-US" w:eastAsia="zh-CN"/>
-              </w:rPr>
-              <w:t>typeid(Key).name()</w:t>
-            </w:r>
-          </w:p>
-        </w:tc>
-        <w:tc>
-          <w:tcPr>
-            <w:tcW w:w="3013" w:type="dxa"/>
-            <w:gridSpan w:val="2"/>
-            <w:vAlign w:val="center"/>
-          </w:tcPr>
-          <w:p>
-            <w:pPr>
-              <w:bidi w:val="0"/>
-              <w:jc w:val="left"/>
-              <w:rPr>
-                <w:rFonts w:hint="default" w:ascii="华文中宋" w:hAnsi="华文中宋" w:eastAsia="华文中宋" w:cs="华文中宋"/>
-                <w:b/>
-                <w:bCs/>
-                <w:i w:val="0"/>
-                <w:caps w:val="0"/>
-                <w:color w:val="EA82F1"/>
-                <w:spacing w:val="7"/>
-                <w:sz w:val="21"/>
-                <w:szCs w:val="21"/>
-                <w:lang w:val="en-US" w:eastAsia="zh-CN"/>
-              </w:rPr>
-            </w:pPr>
-            <w:r>
-              <w:rPr>
-                <w:rFonts w:hint="eastAsia" w:ascii="华文中宋" w:hAnsi="华文中宋" w:eastAsia="华文中宋" w:cs="华文中宋"/>
-                <w:b/>
-                <w:bCs/>
-                <w:i w:val="0"/>
-                <w:caps w:val="0"/>
-                <w:color w:val="EA82F1"/>
-                <w:spacing w:val="7"/>
-                <w:sz w:val="21"/>
-                <w:szCs w:val="21"/>
-                <w:lang w:val="en-US" w:eastAsia="zh-CN"/>
-              </w:rPr>
-              <w:t>类型名称</w:t>
+              <w:t>占用字节</w:t>
             </w:r>
           </w:p>
         </w:tc>
@@ -2433,6 +2808,8 @@
         <w:tc>
           <w:tcPr>
             <w:tcW w:w="0" w:type="auto"/>
+            <w:vMerge w:val="continue"/>
+            <w:tcBorders/>
             <w:vAlign w:val="center"/>
           </w:tcPr>
           <w:p>
@@ -2444,16 +2821,25 @@
                 <w:b/>
                 <w:bCs/>
                 <w:color w:val="FF0000"/>
-                <w:kern w:val="2"/>
-                <w:sz w:val="21"/>
-                <w:szCs w:val="21"/>
-                <w:vertAlign w:val="baseline"/>
-                <w:lang w:val="en-US" w:eastAsia="zh-CN" w:bidi="ar-SA"/>
-              </w:rPr>
-            </w:pPr>
-            <w:r>
-              <w:rPr>
-                <w:rFonts w:hint="eastAsia" w:ascii="华文中宋" w:hAnsi="华文中宋" w:eastAsia="华文中宋" w:cs="华文中宋"/>
+                <w:sz w:val="21"/>
+                <w:szCs w:val="21"/>
+                <w:vertAlign w:val="baseline"/>
+                <w:lang w:val="en-US" w:eastAsia="zh-CN"/>
+              </w:rPr>
+            </w:pPr>
+          </w:p>
+        </w:tc>
+        <w:tc>
+          <w:tcPr>
+            <w:tcW w:w="0" w:type="auto"/>
+            <w:vAlign w:val="center"/>
+          </w:tcPr>
+          <w:p>
+            <w:pPr>
+              <w:bidi w:val="0"/>
+              <w:jc w:val="both"/>
+              <w:rPr>
+                <w:rFonts w:hint="default" w:ascii="华文中宋" w:hAnsi="华文中宋" w:eastAsia="华文中宋" w:cs="华文中宋"/>
                 <w:b/>
                 <w:bCs/>
                 <w:color w:val="FF0000"/>
@@ -2462,14 +2848,25 @@
                 <w:vertAlign w:val="baseline"/>
                 <w:lang w:val="en-US" w:eastAsia="zh-CN"/>
               </w:rPr>
-              <w:t>sizeof(Type | Key)</w:t>
-            </w:r>
-          </w:p>
-        </w:tc>
-        <w:tc>
-          <w:tcPr>
-            <w:tcW w:w="0" w:type="auto"/>
-            <w:gridSpan w:val="2"/>
+            </w:pPr>
+            <w:r>
+              <w:rPr>
+                <w:rFonts w:hint="eastAsia" w:ascii="华文中宋" w:hAnsi="华文中宋" w:eastAsia="华文中宋" w:cs="华文中宋"/>
+                <w:b/>
+                <w:bCs/>
+                <w:color w:val="FF0000"/>
+                <w:sz w:val="21"/>
+                <w:szCs w:val="21"/>
+                <w:vertAlign w:val="baseline"/>
+                <w:lang w:val="en-US" w:eastAsia="zh-CN"/>
+              </w:rPr>
+              <w:t>delete[] &lt;Key&gt;</w:t>
+            </w:r>
+          </w:p>
+        </w:tc>
+        <w:tc>
+          <w:tcPr>
+            <w:tcW w:w="0" w:type="auto"/>
             <w:vAlign w:val="center"/>
           </w:tcPr>
           <w:p>
@@ -2477,21 +2874,35 @@
               <w:bidi w:val="0"/>
               <w:jc w:val="both"/>
               <w:rPr>
-                <w:rFonts w:hint="eastAsia" w:ascii="华文中宋" w:hAnsi="华文中宋" w:eastAsia="华文中宋" w:cs="华文中宋"/>
-                <w:b/>
-                <w:bCs/>
-                <w:color w:val="ED7D31" w:themeColor="accent2"/>
-                <w:kern w:val="2"/>
+                <w:rFonts w:hint="default" w:ascii="华文中宋" w:hAnsi="华文中宋" w:eastAsia="华文中宋" w:cs="华文中宋"/>
+                <w:b/>
+                <w:bCs/>
+                <w:color w:val="ED7D31" w:themeColor="accent2"/>
                 <w:sz w:val="21"/>
                 <w:szCs w:val="24"/>
-                <w:lang w:val="en-US" w:eastAsia="zh-CN" w:bidi="ar-SA"/>
-                <w14:textFill>
-                  <w14:solidFill>
-                    <w14:schemeClr w14:val="accent2"/>
-                  </w14:solidFill>
-                </w14:textFill>
-              </w:rPr>
-            </w:pPr>
+                <w:lang w:val="en-US" w:eastAsia="zh-CN"/>
+                <w14:textFill>
+                  <w14:solidFill>
+                    <w14:schemeClr w14:val="accent2"/>
+                  </w14:solidFill>
+                </w14:textFill>
+              </w:rPr>
+            </w:pPr>
+            <w:r>
+              <w:rPr>
+                <w:rFonts w:hint="eastAsia" w:ascii="华文中宋" w:hAnsi="华文中宋" w:eastAsia="华文中宋" w:cs="华文中宋"/>
+                <w:b/>
+                <w:bCs/>
+                <w:i w:val="0"/>
+                <w:caps w:val="0"/>
+                <w:color w:val="EA82F1"/>
+                <w:spacing w:val="7"/>
+                <w:sz w:val="21"/>
+                <w:szCs w:val="21"/>
+                <w:lang w:val="en-US" w:eastAsia="zh-CN"/>
+              </w:rPr>
+              <w:t>释放</w:t>
+            </w:r>
             <w:r>
               <w:rPr>
                 <w:rFonts w:hint="eastAsia" w:ascii="华文中宋" w:hAnsi="华文中宋" w:eastAsia="华文中宋" w:cs="华文中宋"/>
@@ -2507,7 +2918,7 @@
                   </w14:solidFill>
                 </w14:textFill>
               </w:rPr>
-              <w:t>返回</w:t>
+              <w:t>数组 (需要</w:t>
             </w:r>
             <w:r>
               <w:rPr>
@@ -2522,78 +2933,11 @@
                 <w:szCs w:val="21"/>
                 <w:lang w:val="en-US" w:eastAsia="zh-CN"/>
               </w:rPr>
-              <w:t>占用字节</w:t>
-            </w:r>
-          </w:p>
-        </w:tc>
-      </w:tr>
-      <w:tr>
-        <w:tblPrEx>
-          <w:tblBorders>
-            <w:top w:val="single" w:color="auto" w:sz="4" w:space="0"/>
-            <w:left w:val="single" w:color="auto" w:sz="4" w:space="0"/>
-            <w:bottom w:val="single" w:color="auto" w:sz="4" w:space="0"/>
-            <w:right w:val="single" w:color="auto" w:sz="4" w:space="0"/>
-            <w:insideH w:val="single" w:color="auto" w:sz="4" w:space="0"/>
-            <w:insideV w:val="single" w:color="auto" w:sz="4" w:space="0"/>
-          </w:tblBorders>
-          <w:tblCellMar>
-            <w:top w:w="0" w:type="dxa"/>
-            <w:left w:w="108" w:type="dxa"/>
-            <w:bottom w:w="0" w:type="dxa"/>
-            <w:right w:w="108" w:type="dxa"/>
-          </w:tblCellMar>
-        </w:tblPrEx>
-        <w:trPr>
-          <w:trHeight w:val="156" w:hRule="atLeast"/>
-        </w:trPr>
-        <w:tc>
-          <w:tcPr>
-            <w:tcW w:w="0" w:type="auto"/>
-            <w:vAlign w:val="center"/>
-          </w:tcPr>
-          <w:p>
-            <w:pPr>
-              <w:bidi w:val="0"/>
-              <w:jc w:val="both"/>
-              <w:rPr>
-                <w:rFonts w:hint="default" w:ascii="华文中宋" w:hAnsi="华文中宋" w:eastAsia="华文中宋" w:cs="华文中宋"/>
-                <w:b/>
-                <w:bCs/>
-                <w:color w:val="FF0000"/>
-                <w:sz w:val="21"/>
-                <w:szCs w:val="21"/>
-                <w:vertAlign w:val="baseline"/>
-                <w:lang w:val="en-US" w:eastAsia="zh-CN"/>
-              </w:rPr>
-            </w:pPr>
-            <w:r>
-              <w:rPr>
-                <w:rFonts w:hint="eastAsia" w:ascii="华文中宋" w:hAnsi="华文中宋" w:eastAsia="华文中宋" w:cs="华文中宋"/>
-                <w:b/>
-                <w:bCs/>
-                <w:color w:val="FF0000"/>
-                <w:sz w:val="21"/>
-                <w:szCs w:val="21"/>
-                <w:vertAlign w:val="baseline"/>
-                <w:lang w:val="en-US" w:eastAsia="zh-CN"/>
-              </w:rPr>
-              <w:t>delete[] &lt;Key&gt;</w:t>
-            </w:r>
-          </w:p>
-        </w:tc>
-        <w:tc>
-          <w:tcPr>
-            <w:tcW w:w="0" w:type="auto"/>
-            <w:gridSpan w:val="2"/>
-            <w:vAlign w:val="center"/>
-          </w:tcPr>
-          <w:p>
-            <w:pPr>
-              <w:bidi w:val="0"/>
-              <w:jc w:val="both"/>
-              <w:rPr>
-                <w:rFonts w:hint="default" w:ascii="华文中宋" w:hAnsi="华文中宋" w:eastAsia="华文中宋" w:cs="华文中宋"/>
+              <w:t>检查指针为空</w:t>
+            </w:r>
+            <w:r>
+              <w:rPr>
+                <w:rFonts w:hint="eastAsia" w:ascii="华文中宋" w:hAnsi="华文中宋" w:eastAsia="华文中宋" w:cs="华文中宋"/>
                 <w:b/>
                 <w:bCs/>
                 <w:color w:val="ED7D31" w:themeColor="accent2"/>
@@ -2606,38 +2950,7 @@
                   </w14:solidFill>
                 </w14:textFill>
               </w:rPr>
-            </w:pPr>
-            <w:r>
-              <w:rPr>
-                <w:rFonts w:hint="eastAsia" w:ascii="华文中宋" w:hAnsi="华文中宋" w:eastAsia="华文中宋" w:cs="华文中宋"/>
-                <w:b/>
-                <w:bCs/>
-                <w:i w:val="0"/>
-                <w:caps w:val="0"/>
-                <w:color w:val="EA82F1"/>
-                <w:spacing w:val="7"/>
-                <w:sz w:val="21"/>
-                <w:szCs w:val="21"/>
-                <w:lang w:val="en-US" w:eastAsia="zh-CN"/>
-              </w:rPr>
-              <w:t>释放</w:t>
-            </w:r>
-            <w:r>
-              <w:rPr>
-                <w:rFonts w:hint="eastAsia" w:ascii="华文中宋" w:hAnsi="华文中宋" w:eastAsia="华文中宋" w:cs="华文中宋"/>
-                <w:b/>
-                <w:bCs/>
-                <w:color w:val="ED7D31" w:themeColor="accent2"/>
-                <w:sz w:val="21"/>
-                <w:szCs w:val="24"/>
-                <w:lang w:val="en-US" w:eastAsia="zh-CN"/>
-                <w14:textFill>
-                  <w14:solidFill>
-                    <w14:schemeClr w14:val="accent2"/>
-                  </w14:solidFill>
-                </w14:textFill>
-              </w:rPr>
-              <w:t>数组</w:t>
+              <w:t>)</w:t>
             </w:r>
           </w:p>
         </w:tc>
@@ -4081,12 +4394,6 @@
             <w:insideH w:val="single" w:color="auto" w:sz="4" w:space="0"/>
             <w:insideV w:val="single" w:color="auto" w:sz="4" w:space="0"/>
           </w:tblBorders>
-          <w:tblCellMar>
-            <w:top w:w="0" w:type="dxa"/>
-            <w:left w:w="108" w:type="dxa"/>
-            <w:bottom w:w="0" w:type="dxa"/>
-            <w:right w:w="108" w:type="dxa"/>
-          </w:tblCellMar>
         </w:tblPrEx>
         <w:tc>
           <w:tcPr>
@@ -9330,7 +9637,8 @@
         </w:trPr>
         <w:tc>
           <w:tcPr>
-            <w:tcW w:w="0" w:type="auto"/>
+            <w:tcW w:w="1085" w:type="dxa"/>
+            <w:vMerge w:val="restart"/>
             <w:vAlign w:val="center"/>
           </w:tcPr>
           <w:p>
@@ -9504,6 +9812,155 @@
                 <w:lang w:val="en-US" w:eastAsia="zh-CN"/>
               </w:rPr>
               <w:t>参数后加override</w:t>
+            </w:r>
+          </w:p>
+        </w:tc>
+      </w:tr>
+      <w:tr>
+        <w:tblPrEx>
+          <w:tblBorders>
+            <w:top w:val="single" w:color="auto" w:sz="4" w:space="0"/>
+            <w:left w:val="single" w:color="auto" w:sz="4" w:space="0"/>
+            <w:bottom w:val="single" w:color="auto" w:sz="4" w:space="0"/>
+            <w:right w:val="single" w:color="auto" w:sz="4" w:space="0"/>
+            <w:insideH w:val="single" w:color="auto" w:sz="4" w:space="0"/>
+            <w:insideV w:val="single" w:color="auto" w:sz="4" w:space="0"/>
+          </w:tblBorders>
+          <w:tblCellMar>
+            <w:top w:w="0" w:type="dxa"/>
+            <w:left w:w="108" w:type="dxa"/>
+            <w:bottom w:w="0" w:type="dxa"/>
+            <w:right w:w="108" w:type="dxa"/>
+          </w:tblCellMar>
+        </w:tblPrEx>
+        <w:trPr>
+          <w:trHeight w:val="90" w:hRule="atLeast"/>
+        </w:trPr>
+        <w:tc>
+          <w:tcPr>
+            <w:tcW w:w="1085" w:type="dxa"/>
+            <w:vMerge w:val="continue"/>
+            <w:tcBorders/>
+            <w:vAlign w:val="center"/>
+          </w:tcPr>
+          <w:p>
+            <w:pPr>
+              <w:bidi w:val="0"/>
+              <w:jc w:val="both"/>
+              <w:rPr>
+                <w:rFonts w:hint="eastAsia" w:ascii="华文中宋" w:hAnsi="华文中宋" w:eastAsia="华文中宋" w:cs="华文中宋"/>
+                <w:b/>
+                <w:bCs/>
+                <w:color w:val="ED7D31" w:themeColor="accent2"/>
+                <w:sz w:val="21"/>
+                <w:szCs w:val="24"/>
+                <w:vertAlign w:val="baseline"/>
+                <w:lang w:val="en-US" w:eastAsia="zh-CN"/>
+                <w14:textFill>
+                  <w14:solidFill>
+                    <w14:schemeClr w14:val="accent2"/>
+                  </w14:solidFill>
+                </w14:textFill>
+              </w:rPr>
+            </w:pPr>
+          </w:p>
+        </w:tc>
+        <w:tc>
+          <w:tcPr>
+            <w:tcW w:w="0" w:type="auto"/>
+            <w:vAlign w:val="center"/>
+          </w:tcPr>
+          <w:p>
+            <w:pPr>
+              <w:bidi w:val="0"/>
+              <w:jc w:val="both"/>
+              <w:rPr>
+                <w:rFonts w:hint="default" w:ascii="华文中宋" w:hAnsi="华文中宋" w:eastAsia="华文中宋" w:cs="华文中宋"/>
+                <w:b/>
+                <w:bCs/>
+                <w:color w:val="ED7D31" w:themeColor="accent2"/>
+                <w:sz w:val="21"/>
+                <w:szCs w:val="24"/>
+                <w:vertAlign w:val="baseline"/>
+                <w:lang w:val="en-US" w:eastAsia="zh-CN"/>
+                <w14:textFill>
+                  <w14:solidFill>
+                    <w14:schemeClr w14:val="accent2"/>
+                  </w14:solidFill>
+                </w14:textFill>
+              </w:rPr>
+            </w:pPr>
+            <w:r>
+              <w:rPr>
+                <w:rFonts w:hint="eastAsia" w:ascii="华文中宋" w:hAnsi="华文中宋" w:eastAsia="华文中宋" w:cs="华文中宋"/>
+                <w:b/>
+                <w:bCs/>
+                <w:color w:val="ED7D31" w:themeColor="accent2"/>
+                <w:sz w:val="21"/>
+                <w:szCs w:val="24"/>
+                <w:vertAlign w:val="baseline"/>
+                <w:lang w:val="en-US" w:eastAsia="zh-CN"/>
+                <w14:textFill>
+                  <w14:solidFill>
+                    <w14:schemeClr w14:val="accent2"/>
+                  </w14:solidFill>
+                </w14:textFill>
+              </w:rPr>
+              <w:t>抽象方法</w:t>
+            </w:r>
+          </w:p>
+        </w:tc>
+        <w:tc>
+          <w:tcPr>
+            <w:tcW w:w="7105" w:type="dxa"/>
+            <w:gridSpan w:val="2"/>
+            <w:vAlign w:val="center"/>
+          </w:tcPr>
+          <w:p>
+            <w:pPr>
+              <w:bidi w:val="0"/>
+              <w:jc w:val="both"/>
+              <w:rPr>
+                <w:rFonts w:hint="default" w:ascii="华文中宋" w:hAnsi="华文中宋" w:eastAsia="华文中宋" w:cs="华文中宋"/>
+                <w:b/>
+                <w:bCs/>
+                <w:color w:val="ED7D31" w:themeColor="accent2"/>
+                <w:sz w:val="21"/>
+                <w:szCs w:val="24"/>
+                <w:vertAlign w:val="baseline"/>
+                <w:lang w:val="en-US" w:eastAsia="zh-CN"/>
+                <w14:textFill>
+                  <w14:solidFill>
+                    <w14:schemeClr w14:val="accent2"/>
+                  </w14:solidFill>
+                </w14:textFill>
+              </w:rPr>
+            </w:pPr>
+            <w:r>
+              <w:rPr>
+                <w:rFonts w:hint="eastAsia" w:ascii="华文中宋" w:hAnsi="华文中宋" w:eastAsia="华文中宋" w:cs="华文中宋"/>
+                <w:b/>
+                <w:bCs/>
+                <w:color w:val="FF0000"/>
+                <w:sz w:val="21"/>
+                <w:szCs w:val="21"/>
+                <w:vertAlign w:val="baseline"/>
+                <w:lang w:val="en-US" w:eastAsia="zh-CN"/>
+              </w:rPr>
+              <w:t xml:space="preserve">virtual </w:t>
+            </w:r>
+            <w:r>
+              <w:rPr>
+                <w:rFonts w:hint="eastAsia" w:ascii="华文中宋" w:hAnsi="华文中宋" w:eastAsia="华文中宋" w:cs="华文中宋"/>
+                <w:b/>
+                <w:bCs/>
+                <w:color w:val="FF0000"/>
+                <w:sz w:val="21"/>
+                <w:szCs w:val="21"/>
+                <w:vertAlign w:val="baseline"/>
+                <w:lang w:val="en-US" w:eastAsia="zh-CN"/>
+              </w:rPr>
+              <w:t>&lt;rType&gt; &lt;Func&gt;(*args) = 0;</w:t>
             </w:r>
           </w:p>
         </w:tc>
@@ -11252,7 +11709,7 @@
       </w:tblPr>
       <w:tblGrid>
         <w:gridCol w:w="1085"/>
-        <w:gridCol w:w="3815"/>
+        <w:gridCol w:w="4438"/>
         <w:gridCol w:w="2977"/>
       </w:tblGrid>
       <w:tr>
@@ -11609,7 +12066,7 @@
                 <w:vertAlign w:val="baseline"/>
                 <w:lang w:val="en-US" w:eastAsia="zh-CN"/>
               </w:rPr>
-              <w:t>&lt;Type&gt;(const &lt;Type&gt; &amp;&lt;Key&gt;){ }</w:t>
+              <w:t>&lt;Type&gt;(const &lt;Type&gt;&amp; &lt;Key&gt;){ }</w:t>
             </w:r>
           </w:p>
         </w:tc>
@@ -12079,7 +12536,7 @@
                 <w:vertAlign w:val="baseline"/>
                 <w:lang w:val="en-US" w:eastAsia="zh-CN"/>
               </w:rPr>
-              <w:t>bool operator==(&lt;Type&gt; &amp;other)</w:t>
+              <w:t>bool operator==(&lt;Type&gt;&amp; other)</w:t>
             </w:r>
           </w:p>
         </w:tc>
@@ -12235,7 +12692,7 @@
                 <w:vertAlign w:val="baseline"/>
                 <w:lang w:val="en-US" w:eastAsia="zh-CN"/>
               </w:rPr>
-              <w:t>&lt;Type&gt; operator+(&lt;dType&gt; &amp;other)</w:t>
+              <w:t>&lt;Type&gt; operator+(&lt;dType&gt;&amp; other)</w:t>
             </w:r>
           </w:p>
         </w:tc>
@@ -12696,7 +13153,7 @@
                 <w:vertAlign w:val="baseline"/>
                 <w:lang w:val="en-US" w:eastAsia="zh-CN"/>
               </w:rPr>
-              <w:t>&lt;Type&gt;&amp; operator=(&lt;Type&gt; &amp;other)</w:t>
+              <w:t>&lt;Type&gt;&amp; operator=(&lt;Type&gt; const&amp; other)</w:t>
             </w:r>
           </w:p>
         </w:tc>
@@ -14209,6 +14666,12 @@
             <w:insideH w:val="single" w:color="auto" w:sz="4" w:space="0"/>
             <w:insideV w:val="single" w:color="auto" w:sz="4" w:space="0"/>
           </w:tblBorders>
+          <w:tblCellMar>
+            <w:top w:w="0" w:type="dxa"/>
+            <w:left w:w="108" w:type="dxa"/>
+            <w:bottom w:w="0" w:type="dxa"/>
+            <w:right w:w="108" w:type="dxa"/>
+          </w:tblCellMar>
         </w:tblPrEx>
         <w:tc>
           <w:tcPr>
@@ -17413,6 +17876,78 @@
           </w14:textFill>
         </w:rPr>
       </w:pPr>
+    </w:p>
+    <w:p>
+      <w:pPr>
+        <w:outlineLvl w:val="9"/>
+        <w:rPr>
+          <w:rFonts w:hint="default" w:ascii="华文中宋" w:hAnsi="华文中宋" w:eastAsia="华文中宋" w:cs="华文中宋"/>
+          <w:b/>
+          <w:bCs/>
+          <w:color w:val="70AD47" w:themeColor="accent6"/>
+          <w:sz w:val="21"/>
+          <w:szCs w:val="24"/>
+          <w:lang w:val="en-US" w:eastAsia="zh-CN"/>
+          <w14:textFill>
+            <w14:solidFill>
+              <w14:schemeClr w14:val="accent6"/>
+            </w14:solidFill>
+          </w14:textFill>
+        </w:rPr>
+      </w:pPr>
+    </w:p>
+    <w:p>
+      <w:pPr>
+        <w:outlineLvl w:val="1"/>
+        <w:rPr>
+          <w:rFonts w:hint="eastAsia" w:ascii="华文中宋" w:hAnsi="华文中宋" w:eastAsia="华文中宋" w:cs="华文中宋"/>
+          <w:b/>
+          <w:bCs/>
+          <w:i w:val="0"/>
+          <w:caps w:val="0"/>
+          <w:color w:val="00B0F0"/>
+          <w:spacing w:val="7"/>
+          <w:sz w:val="21"/>
+          <w:szCs w:val="21"/>
+          <w:lang w:val="en-US" w:eastAsia="zh-CN"/>
+        </w:rPr>
+      </w:pPr>
+      <w:r>
+        <w:rPr>
+          <w:rFonts w:hint="eastAsia" w:ascii="华文中宋" w:hAnsi="华文中宋" w:eastAsia="华文中宋" w:cs="华文中宋"/>
+          <w:b/>
+          <w:bCs/>
+          <w:i w:val="0"/>
+          <w:caps w:val="0"/>
+          <w:color w:val="00B0F0"/>
+          <w:spacing w:val="7"/>
+          <w:sz w:val="21"/>
+          <w:szCs w:val="21"/>
+          <w:lang w:val="en-US" w:eastAsia="zh-CN"/>
+        </w:rPr>
+        <w:t>文件fstream：</w:t>
+      </w:r>
+    </w:p>
+    <w:p>
+      <w:pPr>
+        <w:outlineLvl w:val="9"/>
+        <w:rPr>
+          <w:rFonts w:hint="default" w:ascii="华文中宋" w:hAnsi="华文中宋" w:eastAsia="华文中宋" w:cs="华文中宋"/>
+          <w:b/>
+          <w:bCs/>
+          <w:color w:val="70AD47" w:themeColor="accent6"/>
+          <w:sz w:val="21"/>
+          <w:szCs w:val="24"/>
+          <w:lang w:val="en-US" w:eastAsia="zh-CN"/>
+          <w14:textFill>
+            <w14:solidFill>
+              <w14:schemeClr w14:val="accent6"/>
+            </w14:solidFill>
+          </w14:textFill>
+        </w:rPr>
+      </w:pPr>
+      <w:bookmarkStart w:id="11" w:name="_GoBack"/>
+      <w:bookmarkEnd w:id="11"/>
     </w:p>
     <w:p>
       <w:pPr>
@@ -17692,6 +18227,7 @@
         </w:tblCellMar>
       </w:tblPr>
       <w:tblGrid>
+        <w:gridCol w:w="536"/>
         <w:gridCol w:w="847"/>
         <w:gridCol w:w="1732"/>
         <w:gridCol w:w="1191"/>
@@ -17718,7 +18254,7 @@
         <w:tc>
           <w:tcPr>
             <w:tcW w:w="0" w:type="auto"/>
-            <w:gridSpan w:val="5"/>
+            <w:vMerge w:val="restart"/>
             <w:vAlign w:val="center"/>
           </w:tcPr>
           <w:p>
@@ -17726,36 +18262,182 @@
               <w:bidi w:val="0"/>
               <w:jc w:val="left"/>
               <w:rPr>
+                <w:rFonts w:hint="eastAsia" w:ascii="华文中宋" w:hAnsi="华文中宋" w:eastAsia="华文中宋" w:cs="华文中宋"/>
+                <w:b/>
+                <w:bCs/>
+                <w:color w:val="ED7D31" w:themeColor="accent2"/>
+                <w:sz w:val="21"/>
+                <w:szCs w:val="21"/>
+                <w:vertAlign w:val="baseline"/>
+                <w:lang w:val="en-US" w:eastAsia="zh-CN"/>
+                <w14:textFill>
+                  <w14:solidFill>
+                    <w14:schemeClr w14:val="accent2"/>
+                  </w14:solidFill>
+                </w14:textFill>
+              </w:rPr>
+            </w:pPr>
+            <w:r>
+              <w:rPr>
+                <w:rFonts w:hint="eastAsia" w:ascii="华文中宋" w:hAnsi="华文中宋" w:eastAsia="华文中宋" w:cs="华文中宋"/>
+                <w:b/>
+                <w:bCs/>
+                <w:color w:val="ED7D31" w:themeColor="accent2"/>
+                <w:sz w:val="21"/>
+                <w:szCs w:val="24"/>
+                <w:lang w:val="en-US" w:eastAsia="zh-CN"/>
+                <w14:textFill>
+                  <w14:solidFill>
+                    <w14:schemeClr w14:val="accent2"/>
+                  </w14:solidFill>
+                </w14:textFill>
+              </w:rPr>
+              <w:t>std</w:t>
+            </w:r>
+          </w:p>
+        </w:tc>
+        <w:tc>
+          <w:tcPr>
+            <w:tcW w:w="0" w:type="auto"/>
+            <w:vAlign w:val="center"/>
+          </w:tcPr>
+          <w:p>
+            <w:pPr>
+              <w:bidi w:val="0"/>
+              <w:jc w:val="left"/>
+              <w:rPr>
                 <w:rFonts w:hint="default" w:ascii="华文中宋" w:hAnsi="华文中宋" w:eastAsia="华文中宋" w:cs="华文中宋"/>
                 <w:b/>
                 <w:bCs/>
                 <w:color w:val="ED7D31" w:themeColor="accent2"/>
                 <w:sz w:val="21"/>
-                <w:szCs w:val="24"/>
-                <w:lang w:val="en-US" w:eastAsia="zh-CN"/>
-                <w14:textFill>
-                  <w14:solidFill>
-                    <w14:schemeClr w14:val="accent2"/>
-                  </w14:solidFill>
-                </w14:textFill>
-              </w:rPr>
-            </w:pPr>
-            <w:r>
-              <w:rPr>
-                <w:rFonts w:hint="eastAsia" w:ascii="华文中宋" w:hAnsi="华文中宋" w:eastAsia="华文中宋" w:cs="华文中宋"/>
-                <w:b/>
-                <w:bCs/>
-                <w:color w:val="ED7D31" w:themeColor="accent2"/>
-                <w:sz w:val="21"/>
-                <w:szCs w:val="24"/>
-                <w:lang w:val="en-US" w:eastAsia="zh-CN"/>
-                <w14:textFill>
-                  <w14:solidFill>
-                    <w14:schemeClr w14:val="accent2"/>
-                  </w14:solidFill>
-                </w14:textFill>
-              </w:rPr>
-              <w:t>std</w:t>
+                <w:szCs w:val="21"/>
+                <w:vertAlign w:val="baseline"/>
+                <w:lang w:val="en-US" w:eastAsia="zh-CN"/>
+                <w14:textFill>
+                  <w14:solidFill>
+                    <w14:schemeClr w14:val="accent2"/>
+                  </w14:solidFill>
+                </w14:textFill>
+              </w:rPr>
+            </w:pPr>
+            <w:r>
+              <w:rPr>
+                <w:rFonts w:hint="eastAsia" w:ascii="华文中宋" w:hAnsi="华文中宋" w:eastAsia="华文中宋" w:cs="华文中宋"/>
+                <w:b/>
+                <w:bCs/>
+                <w:color w:val="ED7D31" w:themeColor="accent2"/>
+                <w:sz w:val="21"/>
+                <w:szCs w:val="21"/>
+                <w:vertAlign w:val="baseline"/>
+                <w:lang w:val="en-US" w:eastAsia="zh-CN"/>
+                <w14:textFill>
+                  <w14:solidFill>
+                    <w14:schemeClr w14:val="accent2"/>
+                  </w14:solidFill>
+                </w14:textFill>
+              </w:rPr>
+              <w:t>常量</w:t>
+            </w:r>
+          </w:p>
+        </w:tc>
+        <w:tc>
+          <w:tcPr>
+            <w:tcW w:w="0" w:type="auto"/>
+            <w:gridSpan w:val="2"/>
+            <w:vAlign w:val="center"/>
+          </w:tcPr>
+          <w:p>
+            <w:pPr>
+              <w:numPr>
+                <w:ilvl w:val="0"/>
+                <w:numId w:val="0"/>
+              </w:numPr>
+              <w:jc w:val="left"/>
+              <w:rPr>
+                <w:rFonts w:hint="default" w:ascii="华文中宋" w:hAnsi="华文中宋" w:eastAsia="华文中宋" w:cs="华文中宋"/>
+                <w:b/>
+                <w:bCs/>
+                <w:color w:val="FF0000"/>
+                <w:sz w:val="21"/>
+                <w:szCs w:val="21"/>
+                <w:vertAlign w:val="baseline"/>
+                <w:lang w:val="en-US" w:eastAsia="zh-CN"/>
+              </w:rPr>
+            </w:pPr>
+            <w:r>
+              <w:rPr>
+                <w:rFonts w:hint="eastAsia" w:ascii="华文中宋" w:hAnsi="华文中宋" w:eastAsia="华文中宋" w:cs="华文中宋"/>
+                <w:b/>
+                <w:bCs/>
+                <w:color w:val="FF0000"/>
+                <w:sz w:val="21"/>
+                <w:szCs w:val="21"/>
+                <w:vertAlign w:val="baseline"/>
+                <w:lang w:val="en-US" w:eastAsia="zh-CN"/>
+              </w:rPr>
+              <w:t>endl</w:t>
+            </w:r>
+          </w:p>
+        </w:tc>
+        <w:tc>
+          <w:tcPr>
+            <w:tcW w:w="0" w:type="auto"/>
+            <w:gridSpan w:val="2"/>
+            <w:vAlign w:val="center"/>
+          </w:tcPr>
+          <w:p>
+            <w:pPr>
+              <w:bidi w:val="0"/>
+              <w:jc w:val="left"/>
+              <w:rPr>
+                <w:rFonts w:hint="default" w:ascii="华文中宋" w:hAnsi="华文中宋" w:eastAsia="华文中宋" w:cs="华文中宋"/>
+                <w:b/>
+                <w:bCs/>
+                <w:color w:val="ED7D31" w:themeColor="accent2"/>
+                <w:sz w:val="21"/>
+                <w:szCs w:val="21"/>
+                <w:vertAlign w:val="baseline"/>
+                <w:lang w:val="en-US" w:eastAsia="zh-CN"/>
+                <w14:textFill>
+                  <w14:solidFill>
+                    <w14:schemeClr w14:val="accent2"/>
+                  </w14:solidFill>
+                </w14:textFill>
+              </w:rPr>
+            </w:pPr>
+            <w:r>
+              <w:rPr>
+                <w:rFonts w:hint="eastAsia" w:ascii="华文中宋" w:hAnsi="华文中宋" w:eastAsia="华文中宋" w:cs="华文中宋"/>
+                <w:b/>
+                <w:bCs/>
+                <w:i w:val="0"/>
+                <w:caps w:val="0"/>
+                <w:color w:val="EA82F1"/>
+                <w:spacing w:val="7"/>
+                <w:sz w:val="21"/>
+                <w:szCs w:val="21"/>
+                <w:lang w:val="en-US" w:eastAsia="zh-CN"/>
+              </w:rPr>
+              <w:t>换行</w:t>
+            </w:r>
+            <w:r>
+              <w:rPr>
+                <w:rFonts w:hint="eastAsia" w:ascii="华文中宋" w:hAnsi="华文中宋" w:eastAsia="华文中宋" w:cs="华文中宋"/>
+                <w:b/>
+                <w:bCs/>
+                <w:color w:val="ED7D31" w:themeColor="accent2"/>
+                <w:sz w:val="21"/>
+                <w:szCs w:val="21"/>
+                <w:vertAlign w:val="baseline"/>
+                <w:lang w:val="en-US" w:eastAsia="zh-CN"/>
+                <w14:textFill>
+                  <w14:solidFill>
+                    <w14:schemeClr w14:val="accent2"/>
+                  </w14:solidFill>
+                </w14:textFill>
+              </w:rPr>
+              <w:t>符</w:t>
             </w:r>
           </w:p>
         </w:tc>
@@ -17780,6 +18462,8 @@
         <w:tc>
           <w:tcPr>
             <w:tcW w:w="0" w:type="auto"/>
+            <w:vMerge w:val="continue"/>
+            <w:tcBorders/>
             <w:vAlign w:val="center"/>
           </w:tcPr>
           <w:p>
@@ -17787,38 +18471,67 @@
               <w:bidi w:val="0"/>
               <w:jc w:val="left"/>
               <w:rPr>
-                <w:rFonts w:hint="default" w:ascii="华文中宋" w:hAnsi="华文中宋" w:eastAsia="华文中宋" w:cs="华文中宋"/>
-                <w:b/>
-                <w:bCs/>
-                <w:color w:val="ED7D31" w:themeColor="accent2"/>
-                <w:sz w:val="21"/>
-                <w:szCs w:val="21"/>
-                <w:vertAlign w:val="baseline"/>
-                <w:lang w:val="en-US" w:eastAsia="zh-CN"/>
-                <w14:textFill>
-                  <w14:solidFill>
-                    <w14:schemeClr w14:val="accent2"/>
-                  </w14:solidFill>
-                </w14:textFill>
-              </w:rPr>
-            </w:pPr>
-            <w:r>
-              <w:rPr>
-                <w:rFonts w:hint="eastAsia" w:ascii="华文中宋" w:hAnsi="华文中宋" w:eastAsia="华文中宋" w:cs="华文中宋"/>
-                <w:b/>
-                <w:bCs/>
-                <w:color w:val="ED7D31" w:themeColor="accent2"/>
-                <w:sz w:val="21"/>
-                <w:szCs w:val="21"/>
-                <w:vertAlign w:val="baseline"/>
-                <w:lang w:val="en-US" w:eastAsia="zh-CN"/>
-                <w14:textFill>
-                  <w14:solidFill>
-                    <w14:schemeClr w14:val="accent2"/>
-                  </w14:solidFill>
-                </w14:textFill>
-              </w:rPr>
-              <w:t>常量</w:t>
+                <w:rFonts w:hint="eastAsia" w:ascii="华文中宋" w:hAnsi="华文中宋" w:eastAsia="华文中宋" w:cs="华文中宋"/>
+                <w:b/>
+                <w:bCs/>
+                <w:color w:val="ED7D31" w:themeColor="accent2"/>
+                <w:sz w:val="21"/>
+                <w:szCs w:val="21"/>
+                <w:vertAlign w:val="baseline"/>
+                <w:lang w:val="en-US" w:eastAsia="zh-CN"/>
+                <w14:textFill>
+                  <w14:solidFill>
+                    <w14:schemeClr w14:val="accent2"/>
+                  </w14:solidFill>
+                </w14:textFill>
+              </w:rPr>
+            </w:pPr>
+          </w:p>
+        </w:tc>
+        <w:tc>
+          <w:tcPr>
+            <w:tcW w:w="0" w:type="auto"/>
+            <w:vMerge w:val="restart"/>
+            <w:vAlign w:val="center"/>
+          </w:tcPr>
+          <w:p>
+            <w:pPr>
+              <w:bidi w:val="0"/>
+              <w:jc w:val="left"/>
+              <w:rPr>
+                <w:rFonts w:hint="eastAsia" w:ascii="华文中宋" w:hAnsi="华文中宋" w:eastAsia="华文中宋" w:cs="华文中宋"/>
+                <w:b/>
+                <w:bCs/>
+                <w:color w:val="ED7D31" w:themeColor="accent2"/>
+                <w:kern w:val="2"/>
+                <w:sz w:val="21"/>
+                <w:szCs w:val="21"/>
+                <w:vertAlign w:val="baseline"/>
+                <w:lang w:val="en-US" w:eastAsia="zh-CN" w:bidi="ar-SA"/>
+                <w14:textFill>
+                  <w14:solidFill>
+                    <w14:schemeClr w14:val="accent2"/>
+                  </w14:solidFill>
+                </w14:textFill>
+              </w:rPr>
+            </w:pPr>
+            <w:r>
+              <w:rPr>
+                <w:rFonts w:hint="eastAsia" w:ascii="华文中宋" w:hAnsi="华文中宋" w:eastAsia="华文中宋" w:cs="华文中宋"/>
+                <w:b/>
+                <w:bCs/>
+                <w:color w:val="ED7D31" w:themeColor="accent2"/>
+                <w:sz w:val="21"/>
+                <w:szCs w:val="21"/>
+                <w:vertAlign w:val="baseline"/>
+                <w:lang w:val="en-US" w:eastAsia="zh-CN"/>
+                <w14:textFill>
+                  <w14:solidFill>
+                    <w14:schemeClr w14:val="accent2"/>
+                  </w14:solidFill>
+                </w14:textFill>
+              </w:rPr>
+              <w:t>IO</w:t>
             </w:r>
           </w:p>
         </w:tc>
@@ -17834,16 +18547,18 @@
                 <w:ilvl w:val="0"/>
                 <w:numId w:val="0"/>
               </w:numPr>
+              <w:ind w:left="0" w:leftChars="0" w:firstLine="0" w:firstLineChars="0"/>
               <w:jc w:val="left"/>
               <w:rPr>
                 <w:rFonts w:hint="default" w:ascii="华文中宋" w:hAnsi="华文中宋" w:eastAsia="华文中宋" w:cs="华文中宋"/>
                 <w:b/>
                 <w:bCs/>
                 <w:color w:val="FF0000"/>
-                <w:sz w:val="21"/>
-                <w:szCs w:val="21"/>
-                <w:vertAlign w:val="baseline"/>
-                <w:lang w:val="en-US" w:eastAsia="zh-CN"/>
+                <w:kern w:val="2"/>
+                <w:sz w:val="21"/>
+                <w:szCs w:val="21"/>
+                <w:vertAlign w:val="baseline"/>
+                <w:lang w:val="en-US" w:eastAsia="zh-CN" w:bidi="ar-SA"/>
               </w:rPr>
             </w:pPr>
             <w:r>
@@ -17857,7 +18572,7 @@
                 <w:vertAlign w:val="baseline"/>
                 <w:lang w:val="en-US" w:eastAsia="zh-CN"/>
               </w:rPr>
-              <w:t>endl</w:t>
+              <w:t>cout &lt;&lt; String</w:t>
             </w:r>
           </w:p>
         </w:tc>
@@ -17872,14 +18587,15 @@
               <w:bidi w:val="0"/>
               <w:jc w:val="left"/>
               <w:rPr>
-                <w:rFonts w:hint="default" w:ascii="华文中宋" w:hAnsi="华文中宋" w:eastAsia="华文中宋" w:cs="华文中宋"/>
-                <w:b/>
-                <w:bCs/>
-                <w:color w:val="ED7D31" w:themeColor="accent2"/>
-                <w:sz w:val="21"/>
-                <w:szCs w:val="21"/>
-                <w:vertAlign w:val="baseline"/>
-                <w:lang w:val="en-US" w:eastAsia="zh-CN"/>
+                <w:rFonts w:hint="eastAsia" w:ascii="华文中宋" w:hAnsi="华文中宋" w:eastAsia="华文中宋" w:cs="华文中宋"/>
+                <w:b/>
+                <w:bCs/>
+                <w:color w:val="ED7D31" w:themeColor="accent2"/>
+                <w:kern w:val="2"/>
+                <w:sz w:val="21"/>
+                <w:szCs w:val="21"/>
+                <w:vertAlign w:val="baseline"/>
+                <w:lang w:val="en-US" w:eastAsia="zh-CN" w:bidi="ar-SA"/>
                 <w14:textFill>
                   <w14:solidFill>
                     <w14:schemeClr w14:val="accent2"/>
@@ -17900,25 +18616,24 @@
                 <w:szCs w:val="21"/>
                 <w:lang w:val="en-US" w:eastAsia="zh-CN"/>
               </w:rPr>
-              <w:t>换行</w:t>
-            </w:r>
-            <w:r>
-              <w:rPr>
-                <w:rFonts w:hint="eastAsia" w:ascii="华文中宋" w:hAnsi="华文中宋" w:eastAsia="华文中宋" w:cs="华文中宋"/>
-                <w:b/>
-                <w:bCs/>
-                <w:color w:val="ED7D31" w:themeColor="accent2"/>
-                <w:sz w:val="21"/>
-                <w:szCs w:val="21"/>
-                <w:vertAlign w:val="baseline"/>
-                <w:lang w:val="en-US" w:eastAsia="zh-CN"/>
-                <w14:textFill>
-                  <w14:solidFill>
-                    <w14:schemeClr w14:val="accent2"/>
-                  </w14:solidFill>
-                </w14:textFill>
-              </w:rPr>
-              <w:t>符</w:t>
+              <w:t>输出</w:t>
+            </w:r>
+            <w:r>
+              <w:rPr>
+                <w:rFonts w:hint="eastAsia" w:ascii="华文中宋" w:hAnsi="华文中宋" w:eastAsia="华文中宋" w:cs="华文中宋"/>
+                <w:b/>
+                <w:bCs/>
+                <w:color w:val="ED7D31" w:themeColor="accent2"/>
+                <w:sz w:val="21"/>
+                <w:szCs w:val="24"/>
+                <w:lang w:val="en-US" w:eastAsia="zh-CN"/>
+                <w14:textFill>
+                  <w14:solidFill>
+                    <w14:schemeClr w14:val="accent2"/>
+                  </w14:solidFill>
+                </w14:textFill>
+              </w:rPr>
+              <w:t>字符串</w:t>
             </w:r>
           </w:p>
         </w:tc>
@@ -17943,7 +18658,8 @@
         <w:tc>
           <w:tcPr>
             <w:tcW w:w="0" w:type="auto"/>
-            <w:vMerge w:val="restart"/>
+            <w:vMerge w:val="continue"/>
+            <w:tcBorders/>
             <w:vAlign w:val="center"/>
           </w:tcPr>
           <w:p>
@@ -17955,36 +18671,45 @@
                 <w:b/>
                 <w:bCs/>
                 <w:color w:val="ED7D31" w:themeColor="accent2"/>
-                <w:kern w:val="2"/>
-                <w:sz w:val="21"/>
-                <w:szCs w:val="21"/>
-                <w:vertAlign w:val="baseline"/>
-                <w:lang w:val="en-US" w:eastAsia="zh-CN" w:bidi="ar-SA"/>
-                <w14:textFill>
-                  <w14:solidFill>
-                    <w14:schemeClr w14:val="accent2"/>
-                  </w14:solidFill>
-                </w14:textFill>
-              </w:rPr>
-            </w:pPr>
-            <w:r>
-              <w:rPr>
-                <w:rFonts w:hint="eastAsia" w:ascii="华文中宋" w:hAnsi="华文中宋" w:eastAsia="华文中宋" w:cs="华文中宋"/>
-                <w:b/>
-                <w:bCs/>
-                <w:color w:val="ED7D31" w:themeColor="accent2"/>
-                <w:sz w:val="21"/>
-                <w:szCs w:val="21"/>
-                <w:vertAlign w:val="baseline"/>
-                <w:lang w:val="en-US" w:eastAsia="zh-CN"/>
-                <w14:textFill>
-                  <w14:solidFill>
-                    <w14:schemeClr w14:val="accent2"/>
-                  </w14:solidFill>
-                </w14:textFill>
-              </w:rPr>
-              <w:t>IO</w:t>
-            </w:r>
+                <w:sz w:val="21"/>
+                <w:szCs w:val="21"/>
+                <w:vertAlign w:val="baseline"/>
+                <w:lang w:val="en-US" w:eastAsia="zh-CN"/>
+                <w14:textFill>
+                  <w14:solidFill>
+                    <w14:schemeClr w14:val="accent2"/>
+                  </w14:solidFill>
+                </w14:textFill>
+              </w:rPr>
+            </w:pPr>
+          </w:p>
+        </w:tc>
+        <w:tc>
+          <w:tcPr>
+            <w:tcW w:w="0" w:type="auto"/>
+            <w:vMerge w:val="continue"/>
+            <w:vAlign w:val="center"/>
+          </w:tcPr>
+          <w:p>
+            <w:pPr>
+              <w:bidi w:val="0"/>
+              <w:jc w:val="left"/>
+              <w:rPr>
+                <w:rFonts w:hint="eastAsia" w:ascii="华文中宋" w:hAnsi="华文中宋" w:eastAsia="华文中宋" w:cs="华文中宋"/>
+                <w:b/>
+                <w:bCs/>
+                <w:color w:val="ED7D31" w:themeColor="accent2"/>
+                <w:sz w:val="21"/>
+                <w:szCs w:val="21"/>
+                <w:vertAlign w:val="baseline"/>
+                <w:lang w:val="en-US" w:eastAsia="zh-CN"/>
+                <w14:textFill>
+                  <w14:solidFill>
+                    <w14:schemeClr w14:val="accent2"/>
+                  </w14:solidFill>
+                </w14:textFill>
+              </w:rPr>
+            </w:pPr>
           </w:p>
         </w:tc>
         <w:tc>
@@ -18002,7 +18727,7 @@
               <w:ind w:left="0" w:leftChars="0" w:firstLine="0" w:firstLineChars="0"/>
               <w:jc w:val="left"/>
               <w:rPr>
-                <w:rFonts w:hint="default" w:ascii="华文中宋" w:hAnsi="华文中宋" w:eastAsia="华文中宋" w:cs="华文中宋"/>
+                <w:rFonts w:hint="eastAsia" w:ascii="华文中宋" w:hAnsi="华文中宋" w:eastAsia="华文中宋" w:cs="华文中宋"/>
                 <w:b/>
                 <w:bCs/>
                 <w:color w:val="FF0000"/>
@@ -18024,7 +18749,7 @@
                 <w:vertAlign w:val="baseline"/>
                 <w:lang w:val="en-US" w:eastAsia="zh-CN"/>
               </w:rPr>
-              <w:t>cout &lt;&lt; String</w:t>
+              <w:t>cin &gt;&gt; String</w:t>
             </w:r>
           </w:p>
         </w:tc>
@@ -18032,6 +18757,7 @@
           <w:tcPr>
             <w:tcW w:w="0" w:type="auto"/>
             <w:gridSpan w:val="2"/>
+            <w:vMerge w:val="restart"/>
             <w:vAlign w:val="center"/>
           </w:tcPr>
           <w:p>
@@ -18042,17 +18768,14 @@
                 <w:rFonts w:hint="eastAsia" w:ascii="华文中宋" w:hAnsi="华文中宋" w:eastAsia="华文中宋" w:cs="华文中宋"/>
                 <w:b/>
                 <w:bCs/>
-                <w:color w:val="ED7D31" w:themeColor="accent2"/>
+                <w:i w:val="0"/>
+                <w:caps w:val="0"/>
+                <w:color w:val="EA82F1"/>
+                <w:spacing w:val="7"/>
                 <w:kern w:val="2"/>
                 <w:sz w:val="21"/>
                 <w:szCs w:val="21"/>
-                <w:vertAlign w:val="baseline"/>
                 <w:lang w:val="en-US" w:eastAsia="zh-CN" w:bidi="ar-SA"/>
-                <w14:textFill>
-                  <w14:solidFill>
-                    <w14:schemeClr w14:val="accent2"/>
-                  </w14:solidFill>
-                </w14:textFill>
               </w:rPr>
             </w:pPr>
             <w:r>
@@ -18068,24 +18791,25 @@
                 <w:szCs w:val="21"/>
                 <w:lang w:val="en-US" w:eastAsia="zh-CN"/>
               </w:rPr>
-              <w:t>输出</w:t>
-            </w:r>
-            <w:r>
-              <w:rPr>
-                <w:rFonts w:hint="eastAsia" w:ascii="华文中宋" w:hAnsi="华文中宋" w:eastAsia="华文中宋" w:cs="华文中宋"/>
-                <w:b/>
-                <w:bCs/>
-                <w:color w:val="ED7D31" w:themeColor="accent2"/>
-                <w:sz w:val="21"/>
-                <w:szCs w:val="24"/>
-                <w:lang w:val="en-US" w:eastAsia="zh-CN"/>
-                <w14:textFill>
-                  <w14:solidFill>
-                    <w14:schemeClr w14:val="accent2"/>
-                  </w14:solidFill>
-                </w14:textFill>
-              </w:rPr>
-              <w:t>字符串</w:t>
+              <w:t>读取</w:t>
+            </w:r>
+            <w:r>
+              <w:rPr>
+                <w:rFonts w:hint="eastAsia" w:ascii="华文中宋" w:hAnsi="华文中宋" w:eastAsia="华文中宋" w:cs="华文中宋"/>
+                <w:b/>
+                <w:bCs/>
+                <w:color w:val="ED7D31" w:themeColor="accent2"/>
+                <w:sz w:val="21"/>
+                <w:szCs w:val="21"/>
+                <w:vertAlign w:val="baseline"/>
+                <w:lang w:val="en-US" w:eastAsia="zh-CN"/>
+                <w14:textFill>
+                  <w14:solidFill>
+                    <w14:schemeClr w14:val="accent2"/>
+                  </w14:solidFill>
+                </w14:textFill>
+              </w:rPr>
+              <w:t>输入</w:t>
             </w:r>
           </w:p>
         </w:tc>
@@ -18111,6 +18835,35 @@
           <w:tcPr>
             <w:tcW w:w="0" w:type="auto"/>
             <w:vMerge w:val="continue"/>
+            <w:tcBorders/>
+            <w:vAlign w:val="center"/>
+          </w:tcPr>
+          <w:p>
+            <w:pPr>
+              <w:bidi w:val="0"/>
+              <w:jc w:val="left"/>
+              <w:rPr>
+                <w:rFonts w:hint="eastAsia" w:ascii="华文中宋" w:hAnsi="华文中宋" w:eastAsia="华文中宋" w:cs="华文中宋"/>
+                <w:b/>
+                <w:bCs/>
+                <w:color w:val="ED7D31" w:themeColor="accent2"/>
+                <w:sz w:val="21"/>
+                <w:szCs w:val="21"/>
+                <w:vertAlign w:val="baseline"/>
+                <w:lang w:val="en-US" w:eastAsia="zh-CN"/>
+                <w14:textFill>
+                  <w14:solidFill>
+                    <w14:schemeClr w14:val="accent2"/>
+                  </w14:solidFill>
+                </w14:textFill>
+              </w:rPr>
+            </w:pPr>
+          </w:p>
+        </w:tc>
+        <w:tc>
+          <w:tcPr>
+            <w:tcW w:w="0" w:type="auto"/>
+            <w:vMerge w:val="continue"/>
             <w:vAlign w:val="center"/>
           </w:tcPr>
           <w:p>
@@ -18167,12 +18920,13 @@
                 <w:b/>
                 <w:bCs/>
                 <w:color w:val="FF0000"/>
-                <w:sz w:val="21"/>
-                <w:szCs w:val="21"/>
-                <w:vertAlign w:val="baseline"/>
-                <w:lang w:val="en-US" w:eastAsia="zh-CN"/>
-              </w:rPr>
-              <w:t>cin &gt;&gt; String</w:t>
+                <w:kern w:val="2"/>
+                <w:sz w:val="21"/>
+                <w:szCs w:val="21"/>
+                <w:vertAlign w:val="baseline"/>
+                <w:lang w:val="en-US" w:eastAsia="zh-CN" w:bidi="ar-SA"/>
+              </w:rPr>
+              <w:t>getline(cin, String)</w:t>
             </w:r>
           </w:p>
         </w:tc>
@@ -18180,7 +18934,7 @@
           <w:tcPr>
             <w:tcW w:w="0" w:type="auto"/>
             <w:gridSpan w:val="2"/>
-            <w:vMerge w:val="restart"/>
+            <w:vMerge w:val="continue"/>
             <w:vAlign w:val="center"/>
           </w:tcPr>
           <w:p>
@@ -18195,45 +18949,11 @@
                 <w:caps w:val="0"/>
                 <w:color w:val="EA82F1"/>
                 <w:spacing w:val="7"/>
-                <w:kern w:val="2"/>
-                <w:sz w:val="21"/>
-                <w:szCs w:val="21"/>
-                <w:lang w:val="en-US" w:eastAsia="zh-CN" w:bidi="ar-SA"/>
-              </w:rPr>
-            </w:pPr>
-            <w:r>
-              <w:rPr>
-                <w:rFonts w:hint="eastAsia" w:ascii="华文中宋" w:hAnsi="华文中宋" w:eastAsia="华文中宋" w:cs="华文中宋"/>
-                <w:b/>
-                <w:bCs/>
-                <w:i w:val="0"/>
-                <w:caps w:val="0"/>
-                <w:color w:val="EA82F1"/>
-                <w:spacing w:val="7"/>
-                <w:sz w:val="21"/>
-                <w:szCs w:val="21"/>
-                <w:lang w:val="en-US" w:eastAsia="zh-CN"/>
-              </w:rPr>
-              <w:t>读取</w:t>
-            </w:r>
-            <w:r>
-              <w:rPr>
-                <w:rFonts w:hint="eastAsia" w:ascii="华文中宋" w:hAnsi="华文中宋" w:eastAsia="华文中宋" w:cs="华文中宋"/>
-                <w:b/>
-                <w:bCs/>
-                <w:color w:val="ED7D31" w:themeColor="accent2"/>
-                <w:sz w:val="21"/>
-                <w:szCs w:val="21"/>
-                <w:vertAlign w:val="baseline"/>
-                <w:lang w:val="en-US" w:eastAsia="zh-CN"/>
-                <w14:textFill>
-                  <w14:solidFill>
-                    <w14:schemeClr w14:val="accent2"/>
-                  </w14:solidFill>
-                </w14:textFill>
-              </w:rPr>
-              <w:t>输入</w:t>
-            </w:r>
+                <w:sz w:val="21"/>
+                <w:szCs w:val="21"/>
+                <w:lang w:val="en-US" w:eastAsia="zh-CN"/>
+              </w:rPr>
+            </w:pPr>
           </w:p>
         </w:tc>
       </w:tr>
@@ -18258,6 +18978,7 @@
           <w:tcPr>
             <w:tcW w:w="0" w:type="auto"/>
             <w:vMerge w:val="continue"/>
+            <w:tcBorders/>
             <w:vAlign w:val="center"/>
           </w:tcPr>
           <w:p>
@@ -18280,6 +19001,52 @@
                 </w14:textFill>
               </w:rPr>
             </w:pPr>
+          </w:p>
+        </w:tc>
+        <w:tc>
+          <w:tcPr>
+            <w:tcW w:w="0" w:type="auto"/>
+            <w:vMerge w:val="restart"/>
+            <w:vAlign w:val="center"/>
+          </w:tcPr>
+          <w:p>
+            <w:pPr>
+              <w:bidi w:val="0"/>
+              <w:jc w:val="left"/>
+              <w:rPr>
+                <w:rFonts w:hint="default" w:ascii="华文中宋" w:hAnsi="华文中宋" w:eastAsia="华文中宋" w:cs="华文中宋"/>
+                <w:b/>
+                <w:bCs/>
+                <w:color w:val="ED7D31" w:themeColor="accent2"/>
+                <w:sz w:val="21"/>
+                <w:szCs w:val="21"/>
+                <w:vertAlign w:val="baseline"/>
+                <w:lang w:val="en-US" w:eastAsia="zh-CN"/>
+                <w14:textFill>
+                  <w14:solidFill>
+                    <w14:schemeClr w14:val="accent2"/>
+                  </w14:solidFill>
+                </w14:textFill>
+              </w:rPr>
+            </w:pPr>
+            <w:r>
+              <w:rPr>
+                <w:rFonts w:hint="eastAsia" w:ascii="华文中宋" w:hAnsi="华文中宋" w:eastAsia="华文中宋" w:cs="华文中宋"/>
+                <w:b/>
+                <w:bCs/>
+                <w:color w:val="ED7D31" w:themeColor="accent2"/>
+                <w:sz w:val="21"/>
+                <w:szCs w:val="21"/>
+                <w:vertAlign w:val="baseline"/>
+                <w:lang w:val="en-US" w:eastAsia="zh-CN"/>
+                <w14:textFill>
+                  <w14:solidFill>
+                    <w14:schemeClr w14:val="accent2"/>
+                  </w14:solidFill>
+                </w14:textFill>
+              </w:rPr>
+              <w:t>随机数</w:t>
+            </w:r>
           </w:p>
         </w:tc>
         <w:tc>
@@ -18297,7 +19064,7 @@
               <w:ind w:left="0" w:leftChars="0" w:firstLine="0" w:firstLineChars="0"/>
               <w:jc w:val="left"/>
               <w:rPr>
-                <w:rFonts w:hint="eastAsia" w:ascii="华文中宋" w:hAnsi="华文中宋" w:eastAsia="华文中宋" w:cs="华文中宋"/>
+                <w:rFonts w:hint="default" w:ascii="华文中宋" w:hAnsi="华文中宋" w:eastAsia="华文中宋" w:cs="华文中宋"/>
                 <w:b/>
                 <w:bCs/>
                 <w:color w:val="FF0000"/>
@@ -18320,7 +19087,7 @@
                 <w:vertAlign w:val="baseline"/>
                 <w:lang w:val="en-US" w:eastAsia="zh-CN" w:bidi="ar-SA"/>
               </w:rPr>
-              <w:t>getline(cin, String)</w:t>
+              <w:t>srand(id)</w:t>
             </w:r>
           </w:p>
         </w:tc>
@@ -18328,7 +19095,6 @@
           <w:tcPr>
             <w:tcW w:w="0" w:type="auto"/>
             <w:gridSpan w:val="2"/>
-            <w:vMerge w:val="continue"/>
             <w:vAlign w:val="center"/>
           </w:tcPr>
           <w:p>
@@ -18336,6 +19102,39 @@
               <w:bidi w:val="0"/>
               <w:jc w:val="left"/>
               <w:rPr>
+                <w:rFonts w:hint="default" w:ascii="华文中宋" w:hAnsi="华文中宋" w:eastAsia="华文中宋" w:cs="华文中宋"/>
+                <w:b/>
+                <w:bCs/>
+                <w:color w:val="ED7D31" w:themeColor="accent2"/>
+                <w:sz w:val="21"/>
+                <w:szCs w:val="24"/>
+                <w:lang w:val="en-US" w:eastAsia="zh-CN"/>
+                <w14:textFill>
+                  <w14:solidFill>
+                    <w14:schemeClr w14:val="accent2"/>
+                  </w14:solidFill>
+                </w14:textFill>
+              </w:rPr>
+            </w:pPr>
+            <w:r>
+              <w:rPr>
+                <w:rFonts w:hint="eastAsia" w:ascii="华文中宋" w:hAnsi="华文中宋" w:eastAsia="华文中宋" w:cs="华文中宋"/>
+                <w:b/>
+                <w:bCs/>
+                <w:color w:val="ED7D31" w:themeColor="accent2"/>
+                <w:sz w:val="21"/>
+                <w:szCs w:val="24"/>
+                <w:lang w:val="en-US" w:eastAsia="zh-CN"/>
+                <w14:textFill>
+                  <w14:solidFill>
+                    <w14:schemeClr w14:val="accent2"/>
+                  </w14:solidFill>
+                </w14:textFill>
+              </w:rPr>
+              <w:t>指定</w:t>
+            </w:r>
+            <w:r>
+              <w:rPr>
                 <w:rFonts w:hint="eastAsia" w:ascii="华文中宋" w:hAnsi="华文中宋" w:eastAsia="华文中宋" w:cs="华文中宋"/>
                 <w:b/>
                 <w:bCs/>
@@ -18347,7 +19146,8 @@
                 <w:szCs w:val="21"/>
                 <w:lang w:val="en-US" w:eastAsia="zh-CN"/>
               </w:rPr>
-            </w:pPr>
+              <w:t>随机种子</w:t>
+            </w:r>
           </w:p>
         </w:tc>
       </w:tr>
@@ -18371,7 +19171,8 @@
         <w:tc>
           <w:tcPr>
             <w:tcW w:w="0" w:type="auto"/>
-            <w:vMerge w:val="restart"/>
+            <w:vMerge w:val="continue"/>
+            <w:tcBorders/>
             <w:vAlign w:val="center"/>
           </w:tcPr>
           <w:p>
@@ -18394,24 +19195,34 @@
                 </w14:textFill>
               </w:rPr>
             </w:pPr>
-            <w:r>
-              <w:rPr>
-                <w:rFonts w:hint="eastAsia" w:ascii="华文中宋" w:hAnsi="华文中宋" w:eastAsia="华文中宋" w:cs="华文中宋"/>
-                <w:b/>
-                <w:bCs/>
-                <w:color w:val="ED7D31" w:themeColor="accent2"/>
-                <w:sz w:val="21"/>
-                <w:szCs w:val="21"/>
-                <w:vertAlign w:val="baseline"/>
-                <w:lang w:val="en-US" w:eastAsia="zh-CN"/>
-                <w14:textFill>
-                  <w14:solidFill>
-                    <w14:schemeClr w14:val="accent2"/>
-                  </w14:solidFill>
-                </w14:textFill>
-              </w:rPr>
-              <w:t>随机数</w:t>
-            </w:r>
+          </w:p>
+        </w:tc>
+        <w:tc>
+          <w:tcPr>
+            <w:tcW w:w="0" w:type="auto"/>
+            <w:vMerge w:val="continue"/>
+            <w:vAlign w:val="center"/>
+          </w:tcPr>
+          <w:p>
+            <w:pPr>
+              <w:bidi w:val="0"/>
+              <w:jc w:val="left"/>
+              <w:rPr>
+                <w:rFonts w:hint="default" w:ascii="华文中宋" w:hAnsi="华文中宋" w:eastAsia="华文中宋" w:cs="华文中宋"/>
+                <w:b/>
+                <w:bCs/>
+                <w:color w:val="ED7D31" w:themeColor="accent2"/>
+                <w:sz w:val="21"/>
+                <w:szCs w:val="21"/>
+                <w:vertAlign w:val="baseline"/>
+                <w:lang w:val="en-US" w:eastAsia="zh-CN"/>
+                <w14:textFill>
+                  <w14:solidFill>
+                    <w14:schemeClr w14:val="accent2"/>
+                  </w14:solidFill>
+                </w14:textFill>
+              </w:rPr>
+            </w:pPr>
           </w:p>
         </w:tc>
         <w:tc>
@@ -18452,7 +19263,7 @@
                 <w:vertAlign w:val="baseline"/>
                 <w:lang w:val="en-US" w:eastAsia="zh-CN" w:bidi="ar-SA"/>
               </w:rPr>
-              <w:t>srand(id)</w:t>
+              <w:t>rand()</w:t>
             </w:r>
           </w:p>
         </w:tc>
@@ -18470,6 +19281,20 @@
                 <w:rFonts w:hint="default" w:ascii="华文中宋" w:hAnsi="华文中宋" w:eastAsia="华文中宋" w:cs="华文中宋"/>
                 <w:b/>
                 <w:bCs/>
+                <w:i w:val="0"/>
+                <w:caps w:val="0"/>
+                <w:color w:val="EA82F1"/>
+                <w:spacing w:val="7"/>
+                <w:sz w:val="21"/>
+                <w:szCs w:val="21"/>
+                <w:lang w:val="en-US" w:eastAsia="zh-CN"/>
+              </w:rPr>
+            </w:pPr>
+            <w:r>
+              <w:rPr>
+                <w:rFonts w:hint="eastAsia" w:ascii="华文中宋" w:hAnsi="华文中宋" w:eastAsia="华文中宋" w:cs="华文中宋"/>
+                <w:b/>
+                <w:bCs/>
                 <w:color w:val="ED7D31" w:themeColor="accent2"/>
                 <w:sz w:val="21"/>
                 <w:szCs w:val="24"/>
@@ -18480,23 +19305,7 @@
                   </w14:solidFill>
                 </w14:textFill>
               </w:rPr>
-            </w:pPr>
-            <w:r>
-              <w:rPr>
-                <w:rFonts w:hint="eastAsia" w:ascii="华文中宋" w:hAnsi="华文中宋" w:eastAsia="华文中宋" w:cs="华文中宋"/>
-                <w:b/>
-                <w:bCs/>
-                <w:color w:val="ED7D31" w:themeColor="accent2"/>
-                <w:sz w:val="21"/>
-                <w:szCs w:val="24"/>
-                <w:lang w:val="en-US" w:eastAsia="zh-CN"/>
-                <w14:textFill>
-                  <w14:solidFill>
-                    <w14:schemeClr w14:val="accent2"/>
-                  </w14:solidFill>
-                </w14:textFill>
-              </w:rPr>
-              <w:t>指定</w:t>
+              <w:t>返回</w:t>
             </w:r>
             <w:r>
               <w:rPr>
@@ -18511,7 +19320,7 @@
                 <w:szCs w:val="21"/>
                 <w:lang w:val="en-US" w:eastAsia="zh-CN"/>
               </w:rPr>
-              <w:t>随机种子</w:t>
+              <w:t>随机int</w:t>
             </w:r>
           </w:p>
         </w:tc>
@@ -18537,6 +19346,7 @@
           <w:tcPr>
             <w:tcW w:w="0" w:type="auto"/>
             <w:vMerge w:val="continue"/>
+            <w:tcBorders/>
             <w:vAlign w:val="center"/>
           </w:tcPr>
           <w:p>
@@ -18544,6 +19354,34 @@
               <w:bidi w:val="0"/>
               <w:jc w:val="left"/>
               <w:rPr>
+                <w:rFonts w:hint="eastAsia" w:ascii="华文中宋" w:hAnsi="华文中宋" w:eastAsia="华文中宋" w:cs="华文中宋"/>
+                <w:b/>
+                <w:bCs/>
+                <w:color w:val="ED7D31" w:themeColor="accent2"/>
+                <w:sz w:val="21"/>
+                <w:szCs w:val="21"/>
+                <w:vertAlign w:val="baseline"/>
+                <w:lang w:val="en-US" w:eastAsia="zh-CN"/>
+                <w14:textFill>
+                  <w14:solidFill>
+                    <w14:schemeClr w14:val="accent2"/>
+                  </w14:solidFill>
+                </w14:textFill>
+              </w:rPr>
+            </w:pPr>
+          </w:p>
+        </w:tc>
+        <w:tc>
+          <w:tcPr>
+            <w:tcW w:w="0" w:type="auto"/>
+            <w:vMerge w:val="restart"/>
+            <w:vAlign w:val="center"/>
+          </w:tcPr>
+          <w:p>
+            <w:pPr>
+              <w:bidi w:val="0"/>
+              <w:jc w:val="left"/>
+              <w:rPr>
                 <w:rFonts w:hint="default" w:ascii="华文中宋" w:hAnsi="华文中宋" w:eastAsia="华文中宋" w:cs="华文中宋"/>
                 <w:b/>
                 <w:bCs/>
@@ -18559,6 +19397,24 @@
                 </w14:textFill>
               </w:rPr>
             </w:pPr>
+            <w:r>
+              <w:rPr>
+                <w:rFonts w:hint="eastAsia" w:ascii="华文中宋" w:hAnsi="华文中宋" w:eastAsia="华文中宋" w:cs="华文中宋"/>
+                <w:b/>
+                <w:bCs/>
+                <w:color w:val="ED7D31" w:themeColor="accent2"/>
+                <w:sz w:val="21"/>
+                <w:szCs w:val="21"/>
+                <w:vertAlign w:val="baseline"/>
+                <w:lang w:val="en-US" w:eastAsia="zh-CN"/>
+                <w14:textFill>
+                  <w14:solidFill>
+                    <w14:schemeClr w14:val="accent2"/>
+                  </w14:solidFill>
+                </w14:textFill>
+              </w:rPr>
+              <w:t>字符串</w:t>
+            </w:r>
           </w:p>
         </w:tc>
         <w:tc>
@@ -18573,18 +19429,16 @@
                 <w:ilvl w:val="0"/>
                 <w:numId w:val="0"/>
               </w:numPr>
-              <w:ind w:left="0" w:leftChars="0" w:firstLine="0" w:firstLineChars="0"/>
               <w:jc w:val="left"/>
               <w:rPr>
                 <w:rFonts w:hint="default" w:ascii="华文中宋" w:hAnsi="华文中宋" w:eastAsia="华文中宋" w:cs="华文中宋"/>
                 <w:b/>
                 <w:bCs/>
                 <w:color w:val="FF0000"/>
-                <w:kern w:val="2"/>
-                <w:sz w:val="21"/>
-                <w:szCs w:val="21"/>
-                <w:vertAlign w:val="baseline"/>
-                <w:lang w:val="en-US" w:eastAsia="zh-CN" w:bidi="ar-SA"/>
+                <w:sz w:val="21"/>
+                <w:szCs w:val="21"/>
+                <w:vertAlign w:val="baseline"/>
+                <w:lang w:val="en-US" w:eastAsia="zh-CN"/>
               </w:rPr>
             </w:pPr>
             <w:r>
@@ -18593,20 +19447,19 @@
                 <w:b/>
                 <w:bCs/>
                 <w:color w:val="FF0000"/>
-                <w:kern w:val="2"/>
-                <w:sz w:val="21"/>
-                <w:szCs w:val="21"/>
-                <w:vertAlign w:val="baseline"/>
-                <w:lang w:val="en-US" w:eastAsia="zh-CN" w:bidi="ar-SA"/>
-              </w:rPr>
-              <w:t>rand()</w:t>
-            </w:r>
-          </w:p>
-        </w:tc>
-        <w:tc>
-          <w:tcPr>
-            <w:tcW w:w="0" w:type="auto"/>
-            <w:gridSpan w:val="2"/>
+                <w:sz w:val="21"/>
+                <w:szCs w:val="21"/>
+                <w:vertAlign w:val="baseline"/>
+                <w:lang w:val="en-US" w:eastAsia="zh-CN"/>
+              </w:rPr>
+              <w:t>string &lt;Key&gt; = &lt;Value&gt;</w:t>
+            </w:r>
+          </w:p>
+        </w:tc>
+        <w:tc>
+          <w:tcPr>
+            <w:tcW w:w="0" w:type="auto"/>
+            <w:vMerge w:val="restart"/>
             <w:vAlign w:val="center"/>
           </w:tcPr>
           <w:p>
@@ -18614,6 +19467,57 @@
               <w:bidi w:val="0"/>
               <w:jc w:val="left"/>
               <w:rPr>
+                <w:rFonts w:hint="eastAsia" w:ascii="华文中宋" w:hAnsi="华文中宋" w:eastAsia="华文中宋" w:cs="华文中宋"/>
+                <w:b/>
+                <w:bCs/>
+                <w:i w:val="0"/>
+                <w:caps w:val="0"/>
+                <w:color w:val="EA82F1"/>
+                <w:spacing w:val="7"/>
+                <w:sz w:val="21"/>
+                <w:szCs w:val="21"/>
+                <w:lang w:val="en-US" w:eastAsia="zh-CN"/>
+              </w:rPr>
+            </w:pPr>
+            <w:r>
+              <w:rPr>
+                <w:rFonts w:hint="eastAsia" w:ascii="华文中宋" w:hAnsi="华文中宋" w:eastAsia="华文中宋" w:cs="华文中宋"/>
+                <w:b/>
+                <w:bCs/>
+                <w:color w:val="ED7D31" w:themeColor="accent2"/>
+                <w:sz w:val="21"/>
+                <w:szCs w:val="21"/>
+                <w:vertAlign w:val="baseline"/>
+                <w:lang w:val="en-US" w:eastAsia="zh-CN"/>
+                <w14:textFill>
+                  <w14:solidFill>
+                    <w14:schemeClr w14:val="accent2"/>
+                  </w14:solidFill>
+                </w14:textFill>
+              </w:rPr>
+              <w:t>声明</w:t>
+            </w:r>
+            <w:r>
+              <w:rPr>
+                <w:rFonts w:hint="eastAsia" w:ascii="华文中宋" w:hAnsi="华文中宋" w:eastAsia="华文中宋" w:cs="华文中宋"/>
+                <w:b/>
+                <w:bCs/>
+                <w:i w:val="0"/>
+                <w:caps w:val="0"/>
+                <w:color w:val="EA82F1"/>
+                <w:spacing w:val="7"/>
+                <w:sz w:val="21"/>
+                <w:szCs w:val="21"/>
+                <w:lang w:val="en-US" w:eastAsia="zh-CN"/>
+              </w:rPr>
+              <w:t>字符串</w:t>
+            </w:r>
+          </w:p>
+          <w:p>
+            <w:pPr>
+              <w:bidi w:val="0"/>
+              <w:jc w:val="left"/>
+              <w:rPr>
                 <w:rFonts w:hint="default" w:ascii="华文中宋" w:hAnsi="华文中宋" w:eastAsia="华文中宋" w:cs="华文中宋"/>
                 <w:b/>
                 <w:bCs/>
@@ -18633,30 +19537,61 @@
                 <w:bCs/>
                 <w:color w:val="ED7D31" w:themeColor="accent2"/>
                 <w:sz w:val="21"/>
-                <w:szCs w:val="24"/>
-                <w:lang w:val="en-US" w:eastAsia="zh-CN"/>
-                <w14:textFill>
-                  <w14:solidFill>
-                    <w14:schemeClr w14:val="accent2"/>
-                  </w14:solidFill>
-                </w14:textFill>
-              </w:rPr>
-              <w:t>返回</w:t>
-            </w:r>
-            <w:r>
-              <w:rPr>
-                <w:rFonts w:hint="eastAsia" w:ascii="华文中宋" w:hAnsi="华文中宋" w:eastAsia="华文中宋" w:cs="华文中宋"/>
-                <w:b/>
-                <w:bCs/>
-                <w:i w:val="0"/>
-                <w:caps w:val="0"/>
-                <w:color w:val="EA82F1"/>
-                <w:spacing w:val="7"/>
-                <w:sz w:val="21"/>
-                <w:szCs w:val="21"/>
-                <w:lang w:val="en-US" w:eastAsia="zh-CN"/>
-              </w:rPr>
-              <w:t>随机int</w:t>
+                <w:szCs w:val="21"/>
+                <w:vertAlign w:val="baseline"/>
+                <w:lang w:val="en-US" w:eastAsia="zh-CN"/>
+                <w14:textFill>
+                  <w14:solidFill>
+                    <w14:schemeClr w14:val="accent2"/>
+                  </w14:solidFill>
+                </w14:textFill>
+              </w:rPr>
+              <w:t>(比较：长度)</w:t>
+            </w:r>
+          </w:p>
+        </w:tc>
+        <w:tc>
+          <w:tcPr>
+            <w:tcW w:w="0" w:type="auto"/>
+            <w:vAlign w:val="center"/>
+          </w:tcPr>
+          <w:p>
+            <w:pPr>
+              <w:bidi w:val="0"/>
+              <w:jc w:val="left"/>
+              <w:rPr>
+                <w:rFonts w:hint="default" w:ascii="华文中宋" w:hAnsi="华文中宋" w:eastAsia="华文中宋" w:cs="华文中宋"/>
+                <w:b/>
+                <w:bCs/>
+                <w:color w:val="ED7D31" w:themeColor="accent2"/>
+                <w:sz w:val="21"/>
+                <w:szCs w:val="21"/>
+                <w:vertAlign w:val="baseline"/>
+                <w:lang w:val="en-US" w:eastAsia="zh-CN"/>
+                <w14:textFill>
+                  <w14:solidFill>
+                    <w14:schemeClr w14:val="accent2"/>
+                  </w14:solidFill>
+                </w14:textFill>
+              </w:rPr>
+            </w:pPr>
+            <w:r>
+              <w:rPr>
+                <w:rFonts w:hint="eastAsia" w:ascii="华文中宋" w:hAnsi="华文中宋" w:eastAsia="华文中宋" w:cs="华文中宋"/>
+                <w:b/>
+                <w:bCs/>
+                <w:color w:val="ED7D31" w:themeColor="accent2"/>
+                <w:sz w:val="21"/>
+                <w:szCs w:val="21"/>
+                <w:vertAlign w:val="baseline"/>
+                <w:lang w:val="en-US" w:eastAsia="zh-CN"/>
+                <w14:textFill>
+                  <w14:solidFill>
+                    <w14:schemeClr w14:val="accent2"/>
+                  </w14:solidFill>
+                </w14:textFill>
+              </w:rPr>
+              <w:t>赋值</w:t>
             </w:r>
           </w:p>
         </w:tc>
@@ -18681,7 +19616,8 @@
         <w:tc>
           <w:tcPr>
             <w:tcW w:w="0" w:type="auto"/>
-            <w:vMerge w:val="restart"/>
+            <w:vMerge w:val="continue"/>
+            <w:tcBorders/>
             <w:vAlign w:val="center"/>
           </w:tcPr>
           <w:p>
@@ -18689,39 +19625,49 @@
               <w:bidi w:val="0"/>
               <w:jc w:val="left"/>
               <w:rPr>
-                <w:rFonts w:hint="default" w:ascii="华文中宋" w:hAnsi="华文中宋" w:eastAsia="华文中宋" w:cs="华文中宋"/>
-                <w:b/>
-                <w:bCs/>
-                <w:color w:val="ED7D31" w:themeColor="accent2"/>
-                <w:sz w:val="21"/>
-                <w:szCs w:val="21"/>
-                <w:vertAlign w:val="baseline"/>
-                <w:lang w:val="en-US" w:eastAsia="zh-CN"/>
-                <w14:textFill>
-                  <w14:solidFill>
-                    <w14:schemeClr w14:val="accent2"/>
-                  </w14:solidFill>
-                </w14:textFill>
-              </w:rPr>
-            </w:pPr>
-            <w:r>
-              <w:rPr>
-                <w:rFonts w:hint="eastAsia" w:ascii="华文中宋" w:hAnsi="华文中宋" w:eastAsia="华文中宋" w:cs="华文中宋"/>
-                <w:b/>
-                <w:bCs/>
-                <w:color w:val="ED7D31" w:themeColor="accent2"/>
-                <w:sz w:val="21"/>
-                <w:szCs w:val="21"/>
-                <w:vertAlign w:val="baseline"/>
-                <w:lang w:val="en-US" w:eastAsia="zh-CN"/>
-                <w14:textFill>
-                  <w14:solidFill>
-                    <w14:schemeClr w14:val="accent2"/>
-                  </w14:solidFill>
-                </w14:textFill>
-              </w:rPr>
-              <w:t>字符串</w:t>
-            </w:r>
+                <w:rFonts w:hint="eastAsia" w:ascii="华文中宋" w:hAnsi="华文中宋" w:eastAsia="华文中宋" w:cs="华文中宋"/>
+                <w:b/>
+                <w:bCs/>
+                <w:color w:val="ED7D31" w:themeColor="accent2"/>
+                <w:sz w:val="21"/>
+                <w:szCs w:val="21"/>
+                <w:vertAlign w:val="baseline"/>
+                <w:lang w:val="en-US" w:eastAsia="zh-CN"/>
+                <w14:textFill>
+                  <w14:solidFill>
+                    <w14:schemeClr w14:val="accent2"/>
+                  </w14:solidFill>
+                </w14:textFill>
+              </w:rPr>
+            </w:pPr>
+          </w:p>
+        </w:tc>
+        <w:tc>
+          <w:tcPr>
+            <w:tcW w:w="0" w:type="auto"/>
+            <w:vMerge w:val="continue"/>
+            <w:vAlign w:val="center"/>
+          </w:tcPr>
+          <w:p>
+            <w:pPr>
+              <w:bidi w:val="0"/>
+              <w:jc w:val="left"/>
+              <w:rPr>
+                <w:rFonts w:hint="eastAsia" w:ascii="华文中宋" w:hAnsi="华文中宋" w:eastAsia="华文中宋" w:cs="华文中宋"/>
+                <w:b/>
+                <w:bCs/>
+                <w:color w:val="ED7D31" w:themeColor="accent2"/>
+                <w:sz w:val="21"/>
+                <w:szCs w:val="21"/>
+                <w:vertAlign w:val="baseline"/>
+                <w:lang w:val="en-US" w:eastAsia="zh-CN"/>
+                <w14:textFill>
+                  <w14:solidFill>
+                    <w14:schemeClr w14:val="accent2"/>
+                  </w14:solidFill>
+                </w14:textFill>
+              </w:rPr>
+            </w:pPr>
           </w:p>
         </w:tc>
         <w:tc>
@@ -18759,14 +19705,14 @@
                 <w:vertAlign w:val="baseline"/>
                 <w:lang w:val="en-US" w:eastAsia="zh-CN"/>
               </w:rPr>
-              <w:t>string &lt;Key&gt; = &lt;Value&gt;</w:t>
-            </w:r>
-          </w:p>
-        </w:tc>
-        <w:tc>
-          <w:tcPr>
-            <w:tcW w:w="0" w:type="auto"/>
-            <w:vMerge w:val="restart"/>
+              <w:t>string &lt;Key&gt;(Value)</w:t>
+            </w:r>
+          </w:p>
+        </w:tc>
+        <w:tc>
+          <w:tcPr>
+            <w:tcW w:w="0" w:type="auto"/>
+            <w:vMerge w:val="continue"/>
             <w:vAlign w:val="center"/>
           </w:tcPr>
           <w:p>
@@ -18777,49 +19723,25 @@
                 <w:rFonts w:hint="eastAsia" w:ascii="华文中宋" w:hAnsi="华文中宋" w:eastAsia="华文中宋" w:cs="华文中宋"/>
                 <w:b/>
                 <w:bCs/>
-                <w:i w:val="0"/>
-                <w:caps w:val="0"/>
-                <w:color w:val="EA82F1"/>
-                <w:spacing w:val="7"/>
-                <w:sz w:val="21"/>
-                <w:szCs w:val="21"/>
-                <w:lang w:val="en-US" w:eastAsia="zh-CN"/>
-              </w:rPr>
-            </w:pPr>
-            <w:r>
-              <w:rPr>
-                <w:rFonts w:hint="eastAsia" w:ascii="华文中宋" w:hAnsi="华文中宋" w:eastAsia="华文中宋" w:cs="华文中宋"/>
-                <w:b/>
-                <w:bCs/>
-                <w:color w:val="ED7D31" w:themeColor="accent2"/>
-                <w:sz w:val="21"/>
-                <w:szCs w:val="21"/>
-                <w:vertAlign w:val="baseline"/>
-                <w:lang w:val="en-US" w:eastAsia="zh-CN"/>
-                <w14:textFill>
-                  <w14:solidFill>
-                    <w14:schemeClr w14:val="accent2"/>
-                  </w14:solidFill>
-                </w14:textFill>
-              </w:rPr>
-              <w:t>声明</w:t>
-            </w:r>
-            <w:r>
-              <w:rPr>
-                <w:rFonts w:hint="eastAsia" w:ascii="华文中宋" w:hAnsi="华文中宋" w:eastAsia="华文中宋" w:cs="华文中宋"/>
-                <w:b/>
-                <w:bCs/>
-                <w:i w:val="0"/>
-                <w:caps w:val="0"/>
-                <w:color w:val="EA82F1"/>
-                <w:spacing w:val="7"/>
-                <w:sz w:val="21"/>
-                <w:szCs w:val="21"/>
-                <w:lang w:val="en-US" w:eastAsia="zh-CN"/>
-              </w:rPr>
-              <w:t>字符串</w:t>
-            </w:r>
-          </w:p>
+                <w:color w:val="ED7D31" w:themeColor="accent2"/>
+                <w:sz w:val="21"/>
+                <w:szCs w:val="21"/>
+                <w:vertAlign w:val="baseline"/>
+                <w:lang w:val="en-US" w:eastAsia="zh-CN"/>
+                <w14:textFill>
+                  <w14:solidFill>
+                    <w14:schemeClr w14:val="accent2"/>
+                  </w14:solidFill>
+                </w14:textFill>
+              </w:rPr>
+            </w:pPr>
+          </w:p>
+        </w:tc>
+        <w:tc>
+          <w:tcPr>
+            <w:tcW w:w="0" w:type="auto"/>
+            <w:vAlign w:val="center"/>
+          </w:tcPr>
           <w:p>
             <w:pPr>
               <w:bidi w:val="0"/>
@@ -18828,77 +19750,35 @@
                 <w:rFonts w:hint="default" w:ascii="华文中宋" w:hAnsi="华文中宋" w:eastAsia="华文中宋" w:cs="华文中宋"/>
                 <w:b/>
                 <w:bCs/>
-                <w:i w:val="0"/>
-                <w:caps w:val="0"/>
-                <w:color w:val="EA82F1"/>
-                <w:spacing w:val="7"/>
-                <w:sz w:val="21"/>
-                <w:szCs w:val="21"/>
-                <w:lang w:val="en-US" w:eastAsia="zh-CN"/>
-              </w:rPr>
-            </w:pPr>
-            <w:r>
-              <w:rPr>
-                <w:rFonts w:hint="eastAsia" w:ascii="华文中宋" w:hAnsi="华文中宋" w:eastAsia="华文中宋" w:cs="华文中宋"/>
-                <w:b/>
-                <w:bCs/>
-                <w:color w:val="ED7D31" w:themeColor="accent2"/>
-                <w:sz w:val="21"/>
-                <w:szCs w:val="21"/>
-                <w:vertAlign w:val="baseline"/>
-                <w:lang w:val="en-US" w:eastAsia="zh-CN"/>
-                <w14:textFill>
-                  <w14:solidFill>
-                    <w14:schemeClr w14:val="accent2"/>
-                  </w14:solidFill>
-                </w14:textFill>
-              </w:rPr>
-              <w:t>(比较：长度)</w:t>
-            </w:r>
-          </w:p>
-        </w:tc>
-        <w:tc>
-          <w:tcPr>
-            <w:tcW w:w="0" w:type="auto"/>
-            <w:vAlign w:val="center"/>
-          </w:tcPr>
-          <w:p>
-            <w:pPr>
-              <w:bidi w:val="0"/>
-              <w:jc w:val="left"/>
-              <w:rPr>
-                <w:rFonts w:hint="default" w:ascii="华文中宋" w:hAnsi="华文中宋" w:eastAsia="华文中宋" w:cs="华文中宋"/>
-                <w:b/>
-                <w:bCs/>
-                <w:color w:val="ED7D31" w:themeColor="accent2"/>
-                <w:sz w:val="21"/>
-                <w:szCs w:val="21"/>
-                <w:vertAlign w:val="baseline"/>
-                <w:lang w:val="en-US" w:eastAsia="zh-CN"/>
-                <w14:textFill>
-                  <w14:solidFill>
-                    <w14:schemeClr w14:val="accent2"/>
-                  </w14:solidFill>
-                </w14:textFill>
-              </w:rPr>
-            </w:pPr>
-            <w:r>
-              <w:rPr>
-                <w:rFonts w:hint="eastAsia" w:ascii="华文中宋" w:hAnsi="华文中宋" w:eastAsia="华文中宋" w:cs="华文中宋"/>
-                <w:b/>
-                <w:bCs/>
-                <w:color w:val="ED7D31" w:themeColor="accent2"/>
-                <w:sz w:val="21"/>
-                <w:szCs w:val="21"/>
-                <w:vertAlign w:val="baseline"/>
-                <w:lang w:val="en-US" w:eastAsia="zh-CN"/>
-                <w14:textFill>
-                  <w14:solidFill>
-                    <w14:schemeClr w14:val="accent2"/>
-                  </w14:solidFill>
-                </w14:textFill>
-              </w:rPr>
-              <w:t>赋值</w:t>
+                <w:color w:val="ED7D31" w:themeColor="accent2"/>
+                <w:sz w:val="21"/>
+                <w:szCs w:val="21"/>
+                <w:vertAlign w:val="baseline"/>
+                <w:lang w:val="en-US" w:eastAsia="zh-CN"/>
+                <w14:textFill>
+                  <w14:solidFill>
+                    <w14:schemeClr w14:val="accent2"/>
+                  </w14:solidFill>
+                </w14:textFill>
+              </w:rPr>
+            </w:pPr>
+            <w:r>
+              <w:rPr>
+                <w:rFonts w:hint="eastAsia" w:ascii="华文中宋" w:hAnsi="华文中宋" w:eastAsia="华文中宋" w:cs="华文中宋"/>
+                <w:b/>
+                <w:bCs/>
+                <w:color w:val="ED7D31" w:themeColor="accent2"/>
+                <w:sz w:val="21"/>
+                <w:szCs w:val="21"/>
+                <w:vertAlign w:val="baseline"/>
+                <w:lang w:val="en-US" w:eastAsia="zh-CN"/>
+                <w14:textFill>
+                  <w14:solidFill>
+                    <w14:schemeClr w14:val="accent2"/>
+                  </w14:solidFill>
+                </w14:textFill>
+              </w:rPr>
+              <w:t>副本</w:t>
             </w:r>
           </w:p>
         </w:tc>
@@ -18924,6 +19804,35 @@
           <w:tcPr>
             <w:tcW w:w="0" w:type="auto"/>
             <w:vMerge w:val="continue"/>
+            <w:tcBorders/>
+            <w:vAlign w:val="center"/>
+          </w:tcPr>
+          <w:p>
+            <w:pPr>
+              <w:bidi w:val="0"/>
+              <w:jc w:val="left"/>
+              <w:rPr>
+                <w:rFonts w:hint="eastAsia" w:ascii="华文中宋" w:hAnsi="华文中宋" w:eastAsia="华文中宋" w:cs="华文中宋"/>
+                <w:b/>
+                <w:bCs/>
+                <w:color w:val="ED7D31" w:themeColor="accent2"/>
+                <w:sz w:val="21"/>
+                <w:szCs w:val="21"/>
+                <w:vertAlign w:val="baseline"/>
+                <w:lang w:val="en-US" w:eastAsia="zh-CN"/>
+                <w14:textFill>
+                  <w14:solidFill>
+                    <w14:schemeClr w14:val="accent2"/>
+                  </w14:solidFill>
+                </w14:textFill>
+              </w:rPr>
+            </w:pPr>
+          </w:p>
+        </w:tc>
+        <w:tc>
+          <w:tcPr>
+            <w:tcW w:w="0" w:type="auto"/>
+            <w:vMerge w:val="continue"/>
             <w:vAlign w:val="center"/>
           </w:tcPr>
           <w:p>
@@ -18983,7 +19892,7 @@
                 <w:vertAlign w:val="baseline"/>
                 <w:lang w:val="en-US" w:eastAsia="zh-CN"/>
               </w:rPr>
-              <w:t>string &lt;Key&gt;(Value)</w:t>
+              <w:t>string &lt;Key&gt;(repeat, Char)</w:t>
             </w:r>
           </w:p>
         </w:tc>
@@ -19056,7 +19965,7 @@
                   </w14:solidFill>
                 </w14:textFill>
               </w:rPr>
-              <w:t>副本</w:t>
+              <w:t>重复</w:t>
             </w:r>
           </w:p>
         </w:tc>
@@ -19082,6 +19991,7 @@
           <w:tcPr>
             <w:tcW w:w="0" w:type="auto"/>
             <w:vMerge w:val="continue"/>
+            <w:tcBorders/>
             <w:vAlign w:val="center"/>
           </w:tcPr>
           <w:p>
@@ -19106,136 +20016,6 @@
             </w:pPr>
           </w:p>
         </w:tc>
-        <w:tc>
-          <w:tcPr>
-            <w:tcW w:w="0" w:type="auto"/>
-            <w:gridSpan w:val="2"/>
-            <w:vAlign w:val="center"/>
-          </w:tcPr>
-          <w:p>
-            <w:pPr>
-              <w:numPr>
-                <w:ilvl w:val="0"/>
-                <w:numId w:val="0"/>
-              </w:numPr>
-              <w:jc w:val="left"/>
-              <w:rPr>
-                <w:rFonts w:hint="default" w:ascii="华文中宋" w:hAnsi="华文中宋" w:eastAsia="华文中宋" w:cs="华文中宋"/>
-                <w:b/>
-                <w:bCs/>
-                <w:color w:val="FF0000"/>
-                <w:sz w:val="21"/>
-                <w:szCs w:val="21"/>
-                <w:vertAlign w:val="baseline"/>
-                <w:lang w:val="en-US" w:eastAsia="zh-CN"/>
-              </w:rPr>
-            </w:pPr>
-            <w:r>
-              <w:rPr>
-                <w:rFonts w:hint="eastAsia" w:ascii="华文中宋" w:hAnsi="华文中宋" w:eastAsia="华文中宋" w:cs="华文中宋"/>
-                <w:b/>
-                <w:bCs/>
-                <w:color w:val="FF0000"/>
-                <w:sz w:val="21"/>
-                <w:szCs w:val="21"/>
-                <w:vertAlign w:val="baseline"/>
-                <w:lang w:val="en-US" w:eastAsia="zh-CN"/>
-              </w:rPr>
-              <w:t>string &lt;Key&gt;(repeat, Char)</w:t>
-            </w:r>
-          </w:p>
-        </w:tc>
-        <w:tc>
-          <w:tcPr>
-            <w:tcW w:w="0" w:type="auto"/>
-            <w:vMerge w:val="continue"/>
-            <w:vAlign w:val="center"/>
-          </w:tcPr>
-          <w:p>
-            <w:pPr>
-              <w:bidi w:val="0"/>
-              <w:jc w:val="left"/>
-              <w:rPr>
-                <w:rFonts w:hint="eastAsia" w:ascii="华文中宋" w:hAnsi="华文中宋" w:eastAsia="华文中宋" w:cs="华文中宋"/>
-                <w:b/>
-                <w:bCs/>
-                <w:color w:val="ED7D31" w:themeColor="accent2"/>
-                <w:sz w:val="21"/>
-                <w:szCs w:val="21"/>
-                <w:vertAlign w:val="baseline"/>
-                <w:lang w:val="en-US" w:eastAsia="zh-CN"/>
-                <w14:textFill>
-                  <w14:solidFill>
-                    <w14:schemeClr w14:val="accent2"/>
-                  </w14:solidFill>
-                </w14:textFill>
-              </w:rPr>
-            </w:pPr>
-          </w:p>
-        </w:tc>
-        <w:tc>
-          <w:tcPr>
-            <w:tcW w:w="0" w:type="auto"/>
-            <w:vAlign w:val="center"/>
-          </w:tcPr>
-          <w:p>
-            <w:pPr>
-              <w:bidi w:val="0"/>
-              <w:jc w:val="left"/>
-              <w:rPr>
-                <w:rFonts w:hint="default" w:ascii="华文中宋" w:hAnsi="华文中宋" w:eastAsia="华文中宋" w:cs="华文中宋"/>
-                <w:b/>
-                <w:bCs/>
-                <w:color w:val="ED7D31" w:themeColor="accent2"/>
-                <w:sz w:val="21"/>
-                <w:szCs w:val="21"/>
-                <w:vertAlign w:val="baseline"/>
-                <w:lang w:val="en-US" w:eastAsia="zh-CN"/>
-                <w14:textFill>
-                  <w14:solidFill>
-                    <w14:schemeClr w14:val="accent2"/>
-                  </w14:solidFill>
-                </w14:textFill>
-              </w:rPr>
-            </w:pPr>
-            <w:r>
-              <w:rPr>
-                <w:rFonts w:hint="eastAsia" w:ascii="华文中宋" w:hAnsi="华文中宋" w:eastAsia="华文中宋" w:cs="华文中宋"/>
-                <w:b/>
-                <w:bCs/>
-                <w:color w:val="ED7D31" w:themeColor="accent2"/>
-                <w:sz w:val="21"/>
-                <w:szCs w:val="21"/>
-                <w:vertAlign w:val="baseline"/>
-                <w:lang w:val="en-US" w:eastAsia="zh-CN"/>
-                <w14:textFill>
-                  <w14:solidFill>
-                    <w14:schemeClr w14:val="accent2"/>
-                  </w14:solidFill>
-                </w14:textFill>
-              </w:rPr>
-              <w:t>重复</w:t>
-            </w:r>
-          </w:p>
-        </w:tc>
-      </w:tr>
-      <w:tr>
-        <w:tblPrEx>
-          <w:tblBorders>
-            <w:top w:val="single" w:color="auto" w:sz="4" w:space="0"/>
-            <w:left w:val="single" w:color="auto" w:sz="4" w:space="0"/>
-            <w:bottom w:val="single" w:color="auto" w:sz="4" w:space="0"/>
-            <w:right w:val="single" w:color="auto" w:sz="4" w:space="0"/>
-            <w:insideH w:val="single" w:color="auto" w:sz="4" w:space="0"/>
-            <w:insideV w:val="single" w:color="auto" w:sz="4" w:space="0"/>
-          </w:tblBorders>
-          <w:tblCellMar>
-            <w:top w:w="0" w:type="dxa"/>
-            <w:left w:w="108" w:type="dxa"/>
-            <w:bottom w:w="0" w:type="dxa"/>
-            <w:right w:w="108" w:type="dxa"/>
-          </w:tblCellMar>
-        </w:tblPrEx>
         <w:tc>
           <w:tcPr>
             <w:tcW w:w="0" w:type="auto"/>
@@ -19480,6 +20260,7 @@
         </w:tblCellMar>
       </w:tblPr>
       <w:tblGrid>
+        <w:gridCol w:w="536"/>
         <w:gridCol w:w="1057"/>
         <w:gridCol w:w="3560"/>
         <w:gridCol w:w="2115"/>
@@ -19504,44 +20285,142 @@
         <w:tc>
           <w:tcPr>
             <w:tcW w:w="0" w:type="auto"/>
-            <w:gridSpan w:val="3"/>
-            <w:vAlign w:val="center"/>
-          </w:tcPr>
-          <w:p>
-            <w:pPr>
-              <w:bidi w:val="0"/>
+            <w:vMerge w:val="restart"/>
+            <w:vAlign w:val="center"/>
+          </w:tcPr>
+          <w:p>
+            <w:pPr>
+              <w:numPr>
+                <w:ilvl w:val="0"/>
+                <w:numId w:val="0"/>
+              </w:numPr>
               <w:jc w:val="left"/>
               <w:rPr>
+                <w:rFonts w:hint="eastAsia" w:ascii="华文中宋" w:hAnsi="华文中宋" w:eastAsia="华文中宋" w:cs="华文中宋"/>
+                <w:b/>
+                <w:bCs/>
+                <w:color w:val="FF0000"/>
+                <w:sz w:val="21"/>
+                <w:szCs w:val="21"/>
+                <w:vertAlign w:val="baseline"/>
+                <w:lang w:val="en-US" w:eastAsia="zh-CN"/>
+              </w:rPr>
+            </w:pPr>
+            <w:r>
+              <w:rPr>
+                <w:rFonts w:hint="eastAsia" w:ascii="华文中宋" w:hAnsi="华文中宋" w:eastAsia="华文中宋" w:cs="华文中宋"/>
+                <w:b/>
+                <w:bCs/>
+                <w:color w:val="ED7D31" w:themeColor="accent2"/>
+                <w:sz w:val="21"/>
+                <w:szCs w:val="24"/>
+                <w:lang w:val="en-US" w:eastAsia="zh-CN"/>
+                <w14:textFill>
+                  <w14:solidFill>
+                    <w14:schemeClr w14:val="accent2"/>
+                  </w14:solidFill>
+                </w14:textFill>
+              </w:rPr>
+              <w:t>std</w:t>
+            </w:r>
+          </w:p>
+        </w:tc>
+        <w:tc>
+          <w:tcPr>
+            <w:tcW w:w="0" w:type="auto"/>
+            <w:gridSpan w:val="2"/>
+            <w:vAlign w:val="center"/>
+          </w:tcPr>
+          <w:p>
+            <w:pPr>
+              <w:numPr>
+                <w:ilvl w:val="0"/>
+                <w:numId w:val="0"/>
+              </w:numPr>
+              <w:jc w:val="left"/>
+              <w:rPr>
                 <w:rFonts w:hint="default" w:ascii="华文中宋" w:hAnsi="华文中宋" w:eastAsia="华文中宋" w:cs="华文中宋"/>
                 <w:b/>
                 <w:bCs/>
-                <w:color w:val="ED7D31" w:themeColor="accent2"/>
-                <w:sz w:val="21"/>
-                <w:szCs w:val="24"/>
-                <w:lang w:val="en-US" w:eastAsia="zh-CN"/>
-                <w14:textFill>
-                  <w14:solidFill>
-                    <w14:schemeClr w14:val="accent2"/>
-                  </w14:solidFill>
-                </w14:textFill>
-              </w:rPr>
-            </w:pPr>
-            <w:r>
-              <w:rPr>
-                <w:rFonts w:hint="eastAsia" w:ascii="华文中宋" w:hAnsi="华文中宋" w:eastAsia="华文中宋" w:cs="华文中宋"/>
-                <w:b/>
-                <w:bCs/>
-                <w:color w:val="ED7D31" w:themeColor="accent2"/>
-                <w:sz w:val="21"/>
-                <w:szCs w:val="24"/>
-                <w:lang w:val="en-US" w:eastAsia="zh-CN"/>
-                <w14:textFill>
-                  <w14:solidFill>
-                    <w14:schemeClr w14:val="accent2"/>
-                  </w14:solidFill>
-                </w14:textFill>
-              </w:rPr>
-              <w:t>std</w:t>
+                <w:color w:val="FF0000"/>
+                <w:sz w:val="21"/>
+                <w:szCs w:val="21"/>
+                <w:vertAlign w:val="baseline"/>
+                <w:lang w:val="en-US" w:eastAsia="zh-CN"/>
+              </w:rPr>
+            </w:pPr>
+            <w:r>
+              <w:rPr>
+                <w:rFonts w:hint="eastAsia" w:ascii="华文中宋" w:hAnsi="华文中宋" w:eastAsia="华文中宋" w:cs="华文中宋"/>
+                <w:b/>
+                <w:bCs/>
+                <w:color w:val="FF0000"/>
+                <w:sz w:val="21"/>
+                <w:szCs w:val="21"/>
+                <w:vertAlign w:val="baseline"/>
+                <w:lang w:val="en-US" w:eastAsia="zh-CN"/>
+              </w:rPr>
+              <w:t>vector&lt;Type&gt; &lt;Key&gt;(len_or_arr, ele_if_arr)</w:t>
+            </w:r>
+          </w:p>
+        </w:tc>
+        <w:tc>
+          <w:tcPr>
+            <w:tcW w:w="0" w:type="auto"/>
+            <w:vAlign w:val="center"/>
+          </w:tcPr>
+          <w:p>
+            <w:pPr>
+              <w:bidi w:val="0"/>
+              <w:jc w:val="left"/>
+              <w:rPr>
+                <w:rFonts w:hint="default" w:ascii="华文中宋" w:hAnsi="华文中宋" w:eastAsia="华文中宋" w:cs="华文中宋"/>
+                <w:b/>
+                <w:bCs/>
+                <w:color w:val="ED7D31" w:themeColor="accent2"/>
+                <w:sz w:val="21"/>
+                <w:szCs w:val="21"/>
+                <w:vertAlign w:val="baseline"/>
+                <w:lang w:val="en-US" w:eastAsia="zh-CN"/>
+                <w14:textFill>
+                  <w14:solidFill>
+                    <w14:schemeClr w14:val="accent2"/>
+                  </w14:solidFill>
+                </w14:textFill>
+              </w:rPr>
+            </w:pPr>
+            <w:r>
+              <w:rPr>
+                <w:rFonts w:hint="eastAsia" w:ascii="华文中宋" w:hAnsi="华文中宋" w:eastAsia="华文中宋" w:cs="华文中宋"/>
+                <w:b/>
+                <w:bCs/>
+                <w:i w:val="0"/>
+                <w:caps w:val="0"/>
+                <w:color w:val="EA82F1"/>
+                <w:spacing w:val="7"/>
+                <w:sz w:val="21"/>
+                <w:szCs w:val="21"/>
+                <w:lang w:val="en-US" w:eastAsia="zh-CN"/>
+              </w:rPr>
+              <w:t>换行</w:t>
+            </w:r>
+            <w:r>
+              <w:rPr>
+                <w:rFonts w:hint="eastAsia" w:ascii="华文中宋" w:hAnsi="华文中宋" w:eastAsia="华文中宋" w:cs="华文中宋"/>
+                <w:b/>
+                <w:bCs/>
+                <w:color w:val="ED7D31" w:themeColor="accent2"/>
+                <w:sz w:val="21"/>
+                <w:szCs w:val="21"/>
+                <w:vertAlign w:val="baseline"/>
+                <w:lang w:val="en-US" w:eastAsia="zh-CN"/>
+                <w14:textFill>
+                  <w14:solidFill>
+                    <w14:schemeClr w14:val="accent2"/>
+                  </w14:solidFill>
+                </w14:textFill>
+              </w:rPr>
+              <w:t>符</w:t>
             </w:r>
           </w:p>
         </w:tc>
@@ -19566,7 +20445,81 @@
         <w:tc>
           <w:tcPr>
             <w:tcW w:w="0" w:type="auto"/>
-            <w:gridSpan w:val="2"/>
+            <w:vMerge w:val="continue"/>
+            <w:tcBorders/>
+            <w:vAlign w:val="center"/>
+          </w:tcPr>
+          <w:p>
+            <w:pPr>
+              <w:bidi w:val="0"/>
+              <w:jc w:val="left"/>
+              <w:rPr>
+                <w:rFonts w:hint="eastAsia" w:ascii="华文中宋" w:hAnsi="华文中宋" w:eastAsia="华文中宋" w:cs="华文中宋"/>
+                <w:b/>
+                <w:bCs/>
+                <w:color w:val="ED7D31" w:themeColor="accent2"/>
+                <w:sz w:val="21"/>
+                <w:szCs w:val="21"/>
+                <w:vertAlign w:val="baseline"/>
+                <w:lang w:val="en-US" w:eastAsia="zh-CN"/>
+                <w14:textFill>
+                  <w14:solidFill>
+                    <w14:schemeClr w14:val="accent2"/>
+                  </w14:solidFill>
+                </w14:textFill>
+              </w:rPr>
+            </w:pPr>
+          </w:p>
+        </w:tc>
+        <w:tc>
+          <w:tcPr>
+            <w:tcW w:w="0" w:type="auto"/>
+            <w:vMerge w:val="restart"/>
+            <w:vAlign w:val="center"/>
+          </w:tcPr>
+          <w:p>
+            <w:pPr>
+              <w:bidi w:val="0"/>
+              <w:jc w:val="left"/>
+              <w:rPr>
+                <w:rFonts w:hint="default" w:ascii="华文中宋" w:hAnsi="华文中宋" w:eastAsia="华文中宋" w:cs="华文中宋"/>
+                <w:b/>
+                <w:bCs/>
+                <w:color w:val="ED7D31" w:themeColor="accent2"/>
+                <w:sz w:val="21"/>
+                <w:szCs w:val="21"/>
+                <w:vertAlign w:val="baseline"/>
+                <w:lang w:val="en-US" w:eastAsia="zh-CN"/>
+                <w14:textFill>
+                  <w14:solidFill>
+                    <w14:schemeClr w14:val="accent2"/>
+                  </w14:solidFill>
+                </w14:textFill>
+              </w:rPr>
+            </w:pPr>
+            <w:r>
+              <w:rPr>
+                <w:rFonts w:hint="eastAsia" w:ascii="华文中宋" w:hAnsi="华文中宋" w:eastAsia="华文中宋" w:cs="华文中宋"/>
+                <w:b/>
+                <w:bCs/>
+                <w:color w:val="ED7D31" w:themeColor="accent2"/>
+                <w:sz w:val="21"/>
+                <w:szCs w:val="21"/>
+                <w:vertAlign w:val="baseline"/>
+                <w:lang w:val="en-US" w:eastAsia="zh-CN"/>
+                <w14:textFill>
+                  <w14:solidFill>
+                    <w14:schemeClr w14:val="accent2"/>
+                  </w14:solidFill>
+                </w14:textFill>
+              </w:rPr>
+              <w:t>实例方法</w:t>
+            </w:r>
+          </w:p>
+        </w:tc>
+        <w:tc>
+          <w:tcPr>
+            <w:tcW w:w="0" w:type="auto"/>
             <w:vAlign w:val="center"/>
           </w:tcPr>
           <w:p>
@@ -19598,7 +20551,7 @@
                 <w:vertAlign w:val="baseline"/>
                 <w:lang w:val="en-US" w:eastAsia="zh-CN"/>
               </w:rPr>
-              <w:t>vector&lt;Type&gt; &lt;Key&gt;(len_or_arr, ele_if_arr)</w:t>
+              <w:t>size()</w:t>
             </w:r>
           </w:p>
         </w:tc>
@@ -19615,23 +20568,6 @@
                 <w:rFonts w:hint="default" w:ascii="华文中宋" w:hAnsi="华文中宋" w:eastAsia="华文中宋" w:cs="华文中宋"/>
                 <w:b/>
                 <w:bCs/>
-                <w:color w:val="ED7D31" w:themeColor="accent2"/>
-                <w:sz w:val="21"/>
-                <w:szCs w:val="21"/>
-                <w:vertAlign w:val="baseline"/>
-                <w:lang w:val="en-US" w:eastAsia="zh-CN"/>
-                <w14:textFill>
-                  <w14:solidFill>
-                    <w14:schemeClr w14:val="accent2"/>
-                  </w14:solidFill>
-                </w14:textFill>
-              </w:rPr>
-            </w:pPr>
-            <w:r>
-              <w:rPr>
-                <w:rFonts w:hint="eastAsia" w:ascii="华文中宋" w:hAnsi="华文中宋" w:eastAsia="华文中宋" w:cs="华文中宋"/>
-                <w:b/>
-                <w:bCs/>
                 <w:i w:val="0"/>
                 <w:caps w:val="0"/>
                 <w:color w:val="EA82F1"/>
@@ -19640,25 +20576,39 @@
                 <w:szCs w:val="21"/>
                 <w:lang w:val="en-US" w:eastAsia="zh-CN"/>
               </w:rPr>
-              <w:t>换行</w:t>
-            </w:r>
-            <w:r>
-              <w:rPr>
-                <w:rFonts w:hint="eastAsia" w:ascii="华文中宋" w:hAnsi="华文中宋" w:eastAsia="华文中宋" w:cs="华文中宋"/>
-                <w:b/>
-                <w:bCs/>
-                <w:color w:val="ED7D31" w:themeColor="accent2"/>
-                <w:sz w:val="21"/>
-                <w:szCs w:val="21"/>
-                <w:vertAlign w:val="baseline"/>
-                <w:lang w:val="en-US" w:eastAsia="zh-CN"/>
-                <w14:textFill>
-                  <w14:solidFill>
-                    <w14:schemeClr w14:val="accent2"/>
-                  </w14:solidFill>
-                </w14:textFill>
-              </w:rPr>
-              <w:t>符</w:t>
+            </w:pPr>
+            <w:r>
+              <w:rPr>
+                <w:rFonts w:hint="eastAsia" w:ascii="华文中宋" w:hAnsi="华文中宋" w:eastAsia="华文中宋" w:cs="华文中宋"/>
+                <w:b/>
+                <w:bCs/>
+                <w:color w:val="ED7D31" w:themeColor="accent2"/>
+                <w:sz w:val="21"/>
+                <w:szCs w:val="21"/>
+                <w:vertAlign w:val="baseline"/>
+                <w:lang w:val="en-US" w:eastAsia="zh-CN"/>
+                <w14:textFill>
+                  <w14:solidFill>
+                    <w14:schemeClr w14:val="accent2"/>
+                  </w14:solidFill>
+                </w14:textFill>
+              </w:rPr>
+              <w:t>返回</w:t>
+            </w:r>
+            <w:r>
+              <w:rPr>
+                <w:rFonts w:hint="eastAsia" w:ascii="华文中宋" w:hAnsi="华文中宋" w:eastAsia="华文中宋" w:cs="华文中宋"/>
+                <w:b/>
+                <w:bCs/>
+                <w:i w:val="0"/>
+                <w:caps w:val="0"/>
+                <w:color w:val="EA82F1"/>
+                <w:spacing w:val="7"/>
+                <w:sz w:val="21"/>
+                <w:szCs w:val="21"/>
+                <w:lang w:val="en-US" w:eastAsia="zh-CN"/>
+              </w:rPr>
+              <w:t>元素个数</w:t>
             </w:r>
           </w:p>
         </w:tc>
@@ -19683,7 +20633,8 @@
         <w:tc>
           <w:tcPr>
             <w:tcW w:w="0" w:type="auto"/>
-            <w:vMerge w:val="restart"/>
+            <w:vMerge w:val="continue"/>
+            <w:tcBorders/>
             <w:vAlign w:val="center"/>
           </w:tcPr>
           <w:p>
@@ -19691,39 +20642,49 @@
               <w:bidi w:val="0"/>
               <w:jc w:val="left"/>
               <w:rPr>
-                <w:rFonts w:hint="default" w:ascii="华文中宋" w:hAnsi="华文中宋" w:eastAsia="华文中宋" w:cs="华文中宋"/>
-                <w:b/>
-                <w:bCs/>
-                <w:color w:val="ED7D31" w:themeColor="accent2"/>
-                <w:sz w:val="21"/>
-                <w:szCs w:val="21"/>
-                <w:vertAlign w:val="baseline"/>
-                <w:lang w:val="en-US" w:eastAsia="zh-CN"/>
-                <w14:textFill>
-                  <w14:solidFill>
-                    <w14:schemeClr w14:val="accent2"/>
-                  </w14:solidFill>
-                </w14:textFill>
-              </w:rPr>
-            </w:pPr>
-            <w:r>
-              <w:rPr>
-                <w:rFonts w:hint="eastAsia" w:ascii="华文中宋" w:hAnsi="华文中宋" w:eastAsia="华文中宋" w:cs="华文中宋"/>
-                <w:b/>
-                <w:bCs/>
-                <w:color w:val="ED7D31" w:themeColor="accent2"/>
-                <w:sz w:val="21"/>
-                <w:szCs w:val="21"/>
-                <w:vertAlign w:val="baseline"/>
-                <w:lang w:val="en-US" w:eastAsia="zh-CN"/>
-                <w14:textFill>
-                  <w14:solidFill>
-                    <w14:schemeClr w14:val="accent2"/>
-                  </w14:solidFill>
-                </w14:textFill>
-              </w:rPr>
-              <w:t>实例方法</w:t>
-            </w:r>
+                <w:rFonts w:hint="eastAsia" w:ascii="华文中宋" w:hAnsi="华文中宋" w:eastAsia="华文中宋" w:cs="华文中宋"/>
+                <w:b/>
+                <w:bCs/>
+                <w:color w:val="ED7D31" w:themeColor="accent2"/>
+                <w:sz w:val="21"/>
+                <w:szCs w:val="21"/>
+                <w:vertAlign w:val="baseline"/>
+                <w:lang w:val="en-US" w:eastAsia="zh-CN"/>
+                <w14:textFill>
+                  <w14:solidFill>
+                    <w14:schemeClr w14:val="accent2"/>
+                  </w14:solidFill>
+                </w14:textFill>
+              </w:rPr>
+            </w:pPr>
+          </w:p>
+        </w:tc>
+        <w:tc>
+          <w:tcPr>
+            <w:tcW w:w="0" w:type="auto"/>
+            <w:vMerge w:val="continue"/>
+            <w:vAlign w:val="center"/>
+          </w:tcPr>
+          <w:p>
+            <w:pPr>
+              <w:bidi w:val="0"/>
+              <w:jc w:val="left"/>
+              <w:rPr>
+                <w:rFonts w:hint="eastAsia" w:ascii="华文中宋" w:hAnsi="华文中宋" w:eastAsia="华文中宋" w:cs="华文中宋"/>
+                <w:b/>
+                <w:bCs/>
+                <w:color w:val="ED7D31" w:themeColor="accent2"/>
+                <w:sz w:val="21"/>
+                <w:szCs w:val="21"/>
+                <w:vertAlign w:val="baseline"/>
+                <w:lang w:val="en-US" w:eastAsia="zh-CN"/>
+                <w14:textFill>
+                  <w14:solidFill>
+                    <w14:schemeClr w14:val="accent2"/>
+                  </w14:solidFill>
+                </w14:textFill>
+              </w:rPr>
+            </w:pPr>
           </w:p>
         </w:tc>
         <w:tc>
@@ -19737,16 +20698,18 @@
                 <w:ilvl w:val="0"/>
                 <w:numId w:val="0"/>
               </w:numPr>
+              <w:ind w:left="0" w:leftChars="0" w:firstLine="0" w:firstLineChars="0"/>
               <w:jc w:val="left"/>
               <w:rPr>
-                <w:rFonts w:hint="default" w:ascii="华文中宋" w:hAnsi="华文中宋" w:eastAsia="华文中宋" w:cs="华文中宋"/>
+                <w:rFonts w:hint="eastAsia" w:ascii="华文中宋" w:hAnsi="华文中宋" w:eastAsia="华文中宋" w:cs="华文中宋"/>
                 <w:b/>
                 <w:bCs/>
                 <w:color w:val="FF0000"/>
-                <w:sz w:val="21"/>
-                <w:szCs w:val="21"/>
-                <w:vertAlign w:val="baseline"/>
-                <w:lang w:val="en-US" w:eastAsia="zh-CN"/>
+                <w:kern w:val="2"/>
+                <w:sz w:val="21"/>
+                <w:szCs w:val="21"/>
+                <w:vertAlign w:val="baseline"/>
+                <w:lang w:val="en-US" w:eastAsia="zh-CN" w:bidi="ar-SA"/>
               </w:rPr>
             </w:pPr>
             <w:r>
@@ -19760,7 +20723,7 @@
                 <w:vertAlign w:val="baseline"/>
                 <w:lang w:val="en-US" w:eastAsia="zh-CN"/>
               </w:rPr>
-              <w:t>size()</w:t>
+              <w:t>front() / back()</w:t>
             </w:r>
           </w:p>
         </w:tc>
@@ -19774,7 +20737,25 @@
               <w:bidi w:val="0"/>
               <w:jc w:val="left"/>
               <w:rPr>
-                <w:rFonts w:hint="default" w:ascii="华文中宋" w:hAnsi="华文中宋" w:eastAsia="华文中宋" w:cs="华文中宋"/>
+                <w:rFonts w:hint="eastAsia" w:ascii="华文中宋" w:hAnsi="华文中宋" w:eastAsia="华文中宋" w:cs="华文中宋"/>
+                <w:b/>
+                <w:bCs/>
+                <w:color w:val="ED7D31" w:themeColor="accent2"/>
+                <w:kern w:val="2"/>
+                <w:sz w:val="21"/>
+                <w:szCs w:val="21"/>
+                <w:vertAlign w:val="baseline"/>
+                <w:lang w:val="en-US" w:eastAsia="zh-CN" w:bidi="ar-SA"/>
+                <w14:textFill>
+                  <w14:solidFill>
+                    <w14:schemeClr w14:val="accent2"/>
+                  </w14:solidFill>
+                </w14:textFill>
+              </w:rPr>
+            </w:pPr>
+            <w:r>
+              <w:rPr>
+                <w:rFonts w:hint="eastAsia" w:ascii="华文中宋" w:hAnsi="华文中宋" w:eastAsia="华文中宋" w:cs="华文中宋"/>
                 <w:b/>
                 <w:bCs/>
                 <w:i w:val="0"/>
@@ -19785,39 +20766,7 @@
                 <w:szCs w:val="21"/>
                 <w:lang w:val="en-US" w:eastAsia="zh-CN"/>
               </w:rPr>
-            </w:pPr>
-            <w:r>
-              <w:rPr>
-                <w:rFonts w:hint="eastAsia" w:ascii="华文中宋" w:hAnsi="华文中宋" w:eastAsia="华文中宋" w:cs="华文中宋"/>
-                <w:b/>
-                <w:bCs/>
-                <w:color w:val="ED7D31" w:themeColor="accent2"/>
-                <w:sz w:val="21"/>
-                <w:szCs w:val="21"/>
-                <w:vertAlign w:val="baseline"/>
-                <w:lang w:val="en-US" w:eastAsia="zh-CN"/>
-                <w14:textFill>
-                  <w14:solidFill>
-                    <w14:schemeClr w14:val="accent2"/>
-                  </w14:solidFill>
-                </w14:textFill>
-              </w:rPr>
-              <w:t>返回</w:t>
-            </w:r>
-            <w:r>
-              <w:rPr>
-                <w:rFonts w:hint="eastAsia" w:ascii="华文中宋" w:hAnsi="华文中宋" w:eastAsia="华文中宋" w:cs="华文中宋"/>
-                <w:b/>
-                <w:bCs/>
-                <w:i w:val="0"/>
-                <w:caps w:val="0"/>
-                <w:color w:val="EA82F1"/>
-                <w:spacing w:val="7"/>
-                <w:sz w:val="21"/>
-                <w:szCs w:val="21"/>
-                <w:lang w:val="en-US" w:eastAsia="zh-CN"/>
-              </w:rPr>
-              <w:t>元素个数</w:t>
+              <w:t>首/尾元素</w:t>
             </w:r>
           </w:p>
         </w:tc>
@@ -19843,6 +20792,35 @@
           <w:tcPr>
             <w:tcW w:w="0" w:type="auto"/>
             <w:vMerge w:val="continue"/>
+            <w:tcBorders/>
+            <w:vAlign w:val="center"/>
+          </w:tcPr>
+          <w:p>
+            <w:pPr>
+              <w:bidi w:val="0"/>
+              <w:jc w:val="left"/>
+              <w:rPr>
+                <w:rFonts w:hint="eastAsia" w:ascii="华文中宋" w:hAnsi="华文中宋" w:eastAsia="华文中宋" w:cs="华文中宋"/>
+                <w:b/>
+                <w:bCs/>
+                <w:color w:val="ED7D31" w:themeColor="accent2"/>
+                <w:sz w:val="21"/>
+                <w:szCs w:val="21"/>
+                <w:vertAlign w:val="baseline"/>
+                <w:lang w:val="en-US" w:eastAsia="zh-CN"/>
+                <w14:textFill>
+                  <w14:solidFill>
+                    <w14:schemeClr w14:val="accent2"/>
+                  </w14:solidFill>
+                </w14:textFill>
+              </w:rPr>
+            </w:pPr>
+          </w:p>
+        </w:tc>
+        <w:tc>
+          <w:tcPr>
+            <w:tcW w:w="0" w:type="auto"/>
+            <w:vMerge w:val="continue"/>
             <w:vAlign w:val="center"/>
           </w:tcPr>
           <w:p>
@@ -19878,18 +20856,16 @@
                 <w:ilvl w:val="0"/>
                 <w:numId w:val="0"/>
               </w:numPr>
-              <w:ind w:left="0" w:leftChars="0" w:firstLine="0" w:firstLineChars="0"/>
               <w:jc w:val="left"/>
               <w:rPr>
-                <w:rFonts w:hint="eastAsia" w:ascii="华文中宋" w:hAnsi="华文中宋" w:eastAsia="华文中宋" w:cs="华文中宋"/>
+                <w:rFonts w:hint="default" w:ascii="华文中宋" w:hAnsi="华文中宋" w:eastAsia="华文中宋" w:cs="华文中宋"/>
                 <w:b/>
                 <w:bCs/>
                 <w:color w:val="FF0000"/>
-                <w:kern w:val="2"/>
-                <w:sz w:val="21"/>
-                <w:szCs w:val="21"/>
-                <w:vertAlign w:val="baseline"/>
-                <w:lang w:val="en-US" w:eastAsia="zh-CN" w:bidi="ar-SA"/>
+                <w:sz w:val="21"/>
+                <w:szCs w:val="21"/>
+                <w:vertAlign w:val="baseline"/>
+                <w:lang w:val="en-US" w:eastAsia="zh-CN"/>
               </w:rPr>
             </w:pPr>
             <w:r>
@@ -19903,7 +20879,7 @@
                 <w:vertAlign w:val="baseline"/>
                 <w:lang w:val="en-US" w:eastAsia="zh-CN"/>
               </w:rPr>
-              <w:t>front() / back()</w:t>
+              <w:t>push_back() / pop_back()</w:t>
             </w:r>
           </w:p>
         </w:tc>
@@ -19917,15 +20893,14 @@
               <w:bidi w:val="0"/>
               <w:jc w:val="left"/>
               <w:rPr>
-                <w:rFonts w:hint="eastAsia" w:ascii="华文中宋" w:hAnsi="华文中宋" w:eastAsia="华文中宋" w:cs="华文中宋"/>
-                <w:b/>
-                <w:bCs/>
-                <w:color w:val="ED7D31" w:themeColor="accent2"/>
-                <w:kern w:val="2"/>
-                <w:sz w:val="21"/>
-                <w:szCs w:val="21"/>
-                <w:vertAlign w:val="baseline"/>
-                <w:lang w:val="en-US" w:eastAsia="zh-CN" w:bidi="ar-SA"/>
+                <w:rFonts w:hint="default" w:ascii="华文中宋" w:hAnsi="华文中宋" w:eastAsia="华文中宋" w:cs="华文中宋"/>
+                <w:b/>
+                <w:bCs/>
+                <w:color w:val="ED7D31" w:themeColor="accent2"/>
+                <w:sz w:val="21"/>
+                <w:szCs w:val="21"/>
+                <w:vertAlign w:val="baseline"/>
+                <w:lang w:val="en-US" w:eastAsia="zh-CN"/>
                 <w14:textFill>
                   <w14:solidFill>
                     <w14:schemeClr w14:val="accent2"/>
@@ -19946,7 +20921,25 @@
                 <w:szCs w:val="21"/>
                 <w:lang w:val="en-US" w:eastAsia="zh-CN"/>
               </w:rPr>
-              <w:t>首/尾元素</w:t>
+              <w:t>尾部添加/删除</w:t>
+            </w:r>
+            <w:r>
+              <w:rPr>
+                <w:rFonts w:hint="eastAsia" w:ascii="华文中宋" w:hAnsi="华文中宋" w:eastAsia="华文中宋" w:cs="华文中宋"/>
+                <w:b/>
+                <w:bCs/>
+                <w:color w:val="ED7D31" w:themeColor="accent2"/>
+                <w:sz w:val="21"/>
+                <w:szCs w:val="21"/>
+                <w:vertAlign w:val="baseline"/>
+                <w:lang w:val="en-US" w:eastAsia="zh-CN"/>
+                <w14:textFill>
+                  <w14:solidFill>
+                    <w14:schemeClr w14:val="accent2"/>
+                  </w14:solidFill>
+                </w14:textFill>
+              </w:rPr>
+              <w:t>元素</w:t>
             </w:r>
           </w:p>
         </w:tc>
@@ -19972,6 +20965,35 @@
           <w:tcPr>
             <w:tcW w:w="0" w:type="auto"/>
             <w:vMerge w:val="continue"/>
+            <w:tcBorders/>
+            <w:vAlign w:val="center"/>
+          </w:tcPr>
+          <w:p>
+            <w:pPr>
+              <w:bidi w:val="0"/>
+              <w:jc w:val="left"/>
+              <w:rPr>
+                <w:rFonts w:hint="eastAsia" w:ascii="华文中宋" w:hAnsi="华文中宋" w:eastAsia="华文中宋" w:cs="华文中宋"/>
+                <w:b/>
+                <w:bCs/>
+                <w:color w:val="ED7D31" w:themeColor="accent2"/>
+                <w:sz w:val="21"/>
+                <w:szCs w:val="21"/>
+                <w:vertAlign w:val="baseline"/>
+                <w:lang w:val="en-US" w:eastAsia="zh-CN"/>
+                <w14:textFill>
+                  <w14:solidFill>
+                    <w14:schemeClr w14:val="accent2"/>
+                  </w14:solidFill>
+                </w14:textFill>
+              </w:rPr>
+            </w:pPr>
+          </w:p>
+        </w:tc>
+        <w:tc>
+          <w:tcPr>
+            <w:tcW w:w="0" w:type="auto"/>
+            <w:vMerge w:val="continue"/>
             <w:vAlign w:val="center"/>
           </w:tcPr>
           <w:p>
@@ -20030,7 +21052,7 @@
                 <w:vertAlign w:val="baseline"/>
                 <w:lang w:val="en-US" w:eastAsia="zh-CN"/>
               </w:rPr>
-              <w:t>push_back() / pop_back()</w:t>
+              <w:t>insert(pos_iter, n=1, x)</w:t>
             </w:r>
           </w:p>
         </w:tc>
@@ -20072,7 +21094,7 @@
                 <w:szCs w:val="21"/>
                 <w:lang w:val="en-US" w:eastAsia="zh-CN"/>
               </w:rPr>
-              <w:t>尾部添加/删除</w:t>
+              <w:t>插入</w:t>
             </w:r>
             <w:r>
               <w:rPr>
@@ -20116,6 +21138,35 @@
           <w:tcPr>
             <w:tcW w:w="0" w:type="auto"/>
             <w:vMerge w:val="continue"/>
+            <w:tcBorders/>
+            <w:vAlign w:val="center"/>
+          </w:tcPr>
+          <w:p>
+            <w:pPr>
+              <w:bidi w:val="0"/>
+              <w:jc w:val="left"/>
+              <w:rPr>
+                <w:rFonts w:hint="eastAsia" w:ascii="华文中宋" w:hAnsi="华文中宋" w:eastAsia="华文中宋" w:cs="华文中宋"/>
+                <w:b/>
+                <w:bCs/>
+                <w:color w:val="ED7D31" w:themeColor="accent2"/>
+                <w:sz w:val="21"/>
+                <w:szCs w:val="21"/>
+                <w:vertAlign w:val="baseline"/>
+                <w:lang w:val="en-US" w:eastAsia="zh-CN"/>
+                <w14:textFill>
+                  <w14:solidFill>
+                    <w14:schemeClr w14:val="accent2"/>
+                  </w14:solidFill>
+                </w14:textFill>
+              </w:rPr>
+            </w:pPr>
+          </w:p>
+        </w:tc>
+        <w:tc>
+          <w:tcPr>
+            <w:tcW w:w="0" w:type="auto"/>
+            <w:vMerge w:val="continue"/>
             <w:vAlign w:val="center"/>
           </w:tcPr>
           <w:p>
@@ -20174,7 +21225,7 @@
                 <w:vertAlign w:val="baseline"/>
                 <w:lang w:val="en-US" w:eastAsia="zh-CN"/>
               </w:rPr>
-              <w:t>insert(pos_iter, n=1, x)</w:t>
+              <w:t>erase(beg_iter, end_iter=NULL)</w:t>
             </w:r>
           </w:p>
         </w:tc>
@@ -20216,7 +21267,7 @@
                 <w:szCs w:val="21"/>
                 <w:lang w:val="en-US" w:eastAsia="zh-CN"/>
               </w:rPr>
-              <w:t>插入</w:t>
+              <w:t>删除</w:t>
             </w:r>
             <w:r>
               <w:rPr>
@@ -20260,6 +21311,7 @@
           <w:tcPr>
             <w:tcW w:w="0" w:type="auto"/>
             <w:vMerge w:val="continue"/>
+            <w:tcBorders/>
             <w:vAlign w:val="center"/>
           </w:tcPr>
           <w:p>
@@ -20284,122 +21336,6 @@
             </w:pPr>
           </w:p>
         </w:tc>
-        <w:tc>
-          <w:tcPr>
-            <w:tcW w:w="0" w:type="auto"/>
-            <w:vAlign w:val="center"/>
-          </w:tcPr>
-          <w:p>
-            <w:pPr>
-              <w:numPr>
-                <w:ilvl w:val="0"/>
-                <w:numId w:val="0"/>
-              </w:numPr>
-              <w:jc w:val="left"/>
-              <w:rPr>
-                <w:rFonts w:hint="default" w:ascii="华文中宋" w:hAnsi="华文中宋" w:eastAsia="华文中宋" w:cs="华文中宋"/>
-                <w:b/>
-                <w:bCs/>
-                <w:color w:val="FF0000"/>
-                <w:sz w:val="21"/>
-                <w:szCs w:val="21"/>
-                <w:vertAlign w:val="baseline"/>
-                <w:lang w:val="en-US" w:eastAsia="zh-CN"/>
-              </w:rPr>
-            </w:pPr>
-            <w:r>
-              <w:rPr>
-                <w:rFonts w:hint="eastAsia" w:ascii="华文中宋" w:hAnsi="华文中宋" w:eastAsia="华文中宋" w:cs="华文中宋"/>
-                <w:b/>
-                <w:bCs/>
-                <w:color w:val="FF0000"/>
-                <w:sz w:val="21"/>
-                <w:szCs w:val="21"/>
-                <w:vertAlign w:val="baseline"/>
-                <w:lang w:val="en-US" w:eastAsia="zh-CN"/>
-              </w:rPr>
-              <w:t>erase(beg_iter, end_iter=NULL)</w:t>
-            </w:r>
-          </w:p>
-        </w:tc>
-        <w:tc>
-          <w:tcPr>
-            <w:tcW w:w="0" w:type="auto"/>
-            <w:vAlign w:val="center"/>
-          </w:tcPr>
-          <w:p>
-            <w:pPr>
-              <w:bidi w:val="0"/>
-              <w:jc w:val="left"/>
-              <w:rPr>
-                <w:rFonts w:hint="default" w:ascii="华文中宋" w:hAnsi="华文中宋" w:eastAsia="华文中宋" w:cs="华文中宋"/>
-                <w:b/>
-                <w:bCs/>
-                <w:color w:val="ED7D31" w:themeColor="accent2"/>
-                <w:sz w:val="21"/>
-                <w:szCs w:val="21"/>
-                <w:vertAlign w:val="baseline"/>
-                <w:lang w:val="en-US" w:eastAsia="zh-CN"/>
-                <w14:textFill>
-                  <w14:solidFill>
-                    <w14:schemeClr w14:val="accent2"/>
-                  </w14:solidFill>
-                </w14:textFill>
-              </w:rPr>
-            </w:pPr>
-            <w:r>
-              <w:rPr>
-                <w:rFonts w:hint="eastAsia" w:ascii="华文中宋" w:hAnsi="华文中宋" w:eastAsia="华文中宋" w:cs="华文中宋"/>
-                <w:b/>
-                <w:bCs/>
-                <w:i w:val="0"/>
-                <w:caps w:val="0"/>
-                <w:color w:val="EA82F1"/>
-                <w:spacing w:val="7"/>
-                <w:sz w:val="21"/>
-                <w:szCs w:val="21"/>
-                <w:lang w:val="en-US" w:eastAsia="zh-CN"/>
-              </w:rPr>
-              <w:t>删除</w:t>
-            </w:r>
-            <w:r>
-              <w:rPr>
-                <w:rFonts w:hint="eastAsia" w:ascii="华文中宋" w:hAnsi="华文中宋" w:eastAsia="华文中宋" w:cs="华文中宋"/>
-                <w:b/>
-                <w:bCs/>
-                <w:color w:val="ED7D31" w:themeColor="accent2"/>
-                <w:sz w:val="21"/>
-                <w:szCs w:val="21"/>
-                <w:vertAlign w:val="baseline"/>
-                <w:lang w:val="en-US" w:eastAsia="zh-CN"/>
-                <w14:textFill>
-                  <w14:solidFill>
-                    <w14:schemeClr w14:val="accent2"/>
-                  </w14:solidFill>
-                </w14:textFill>
-              </w:rPr>
-              <w:t>元素</w:t>
-            </w:r>
-          </w:p>
-        </w:tc>
-      </w:tr>
-      <w:tr>
-        <w:tblPrEx>
-          <w:tblBorders>
-            <w:top w:val="single" w:color="auto" w:sz="4" w:space="0"/>
-            <w:left w:val="single" w:color="auto" w:sz="4" w:space="0"/>
-            <w:bottom w:val="single" w:color="auto" w:sz="4" w:space="0"/>
-            <w:right w:val="single" w:color="auto" w:sz="4" w:space="0"/>
-            <w:insideH w:val="single" w:color="auto" w:sz="4" w:space="0"/>
-            <w:insideV w:val="single" w:color="auto" w:sz="4" w:space="0"/>
-          </w:tblBorders>
-          <w:tblCellMar>
-            <w:top w:w="0" w:type="dxa"/>
-            <w:left w:w="108" w:type="dxa"/>
-            <w:bottom w:w="0" w:type="dxa"/>
-            <w:right w:w="108" w:type="dxa"/>
-          </w:tblCellMar>
-        </w:tblPrEx>
         <w:tc>
           <w:tcPr>
             <w:tcW w:w="0" w:type="auto"/>

</xml_diff>

<commit_message>
update on 2023-10-08 00:12:40.611312
</commit_message>
<xml_diff>
--- a/C++代码.docx
+++ b/C++代码.docx
@@ -1122,6 +1122,8 @@
         </w:rPr>
       </w:pPr>
       <w:bookmarkStart w:id="1" w:name="_Toc21450"/>
+      <w:bookmarkStart w:id="11" w:name="_GoBack"/>
+      <w:bookmarkEnd w:id="11"/>
       <w:r>
         <w:rPr>
           <w:rFonts w:hint="eastAsia" w:ascii="华文中宋" w:hAnsi="华文中宋" w:eastAsia="华文中宋" w:cs="华文中宋"/>
@@ -5307,12 +5309,6 @@
             <w:insideH w:val="single" w:color="auto" w:sz="4" w:space="0"/>
             <w:insideV w:val="single" w:color="auto" w:sz="4" w:space="0"/>
           </w:tblBorders>
-          <w:tblCellMar>
-            <w:top w:w="0" w:type="dxa"/>
-            <w:left w:w="108" w:type="dxa"/>
-            <w:bottom w:w="0" w:type="dxa"/>
-            <w:right w:w="108" w:type="dxa"/>
-          </w:tblCellMar>
         </w:tblPrEx>
         <w:tc>
           <w:tcPr>
@@ -9085,12 +9081,6 @@
             <w:insideH w:val="single" w:color="auto" w:sz="4" w:space="0"/>
             <w:insideV w:val="single" w:color="auto" w:sz="4" w:space="0"/>
           </w:tblBorders>
-          <w:tblCellMar>
-            <w:top w:w="0" w:type="dxa"/>
-            <w:left w:w="108" w:type="dxa"/>
-            <w:bottom w:w="0" w:type="dxa"/>
-            <w:right w:w="108" w:type="dxa"/>
-          </w:tblCellMar>
         </w:tblPrEx>
         <w:trPr>
           <w:trHeight w:val="104" w:hRule="atLeast"/>
@@ -13542,7 +13532,7 @@
       </w:tblPr>
       <w:tblGrid>
         <w:gridCol w:w="637"/>
-        <w:gridCol w:w="2072"/>
+        <w:gridCol w:w="3257"/>
       </w:tblGrid>
       <w:tr>
         <w:tblPrEx>
@@ -13641,7 +13631,7 @@
                 <w:szCs w:val="24"/>
                 <w:lang w:val="en-US" w:eastAsia="zh-CN"/>
               </w:rPr>
-              <w:t>template&lt;class T&gt;</w:t>
+              <w:t>template&lt;class T, ...&gt;</w:t>
             </w:r>
           </w:p>
         </w:tc>
@@ -13738,6 +13728,123 @@
                 <w:lang w:val="en-US" w:eastAsia="zh-CN"/>
               </w:rPr>
               <w:t>fun&lt;T&gt;(*args)</w:t>
+            </w:r>
+          </w:p>
+        </w:tc>
+      </w:tr>
+      <w:tr>
+        <w:tblPrEx>
+          <w:tblBorders>
+            <w:top w:val="single" w:color="auto" w:sz="4" w:space="0"/>
+            <w:left w:val="single" w:color="auto" w:sz="4" w:space="0"/>
+            <w:bottom w:val="single" w:color="auto" w:sz="4" w:space="0"/>
+            <w:right w:val="single" w:color="auto" w:sz="4" w:space="0"/>
+            <w:insideH w:val="single" w:color="auto" w:sz="4" w:space="0"/>
+            <w:insideV w:val="single" w:color="auto" w:sz="4" w:space="0"/>
+          </w:tblBorders>
+          <w:tblCellMar>
+            <w:top w:w="0" w:type="dxa"/>
+            <w:left w:w="108" w:type="dxa"/>
+            <w:bottom w:w="0" w:type="dxa"/>
+            <w:right w:w="108" w:type="dxa"/>
+          </w:tblCellMar>
+        </w:tblPrEx>
+        <w:tc>
+          <w:tcPr>
+            <w:tcW w:w="0" w:type="auto"/>
+            <w:vAlign w:val="center"/>
+          </w:tcPr>
+          <w:p>
+            <w:pPr>
+              <w:bidi w:val="0"/>
+              <w:jc w:val="both"/>
+              <w:rPr>
+                <w:rFonts w:hint="default" w:ascii="华文中宋" w:hAnsi="华文中宋" w:eastAsia="华文中宋" w:cs="华文中宋"/>
+                <w:b/>
+                <w:bCs/>
+                <w:color w:val="ED7D31" w:themeColor="accent2"/>
+                <w:sz w:val="21"/>
+                <w:szCs w:val="24"/>
+                <w:vertAlign w:val="baseline"/>
+                <w:lang w:val="en-US" w:eastAsia="zh-CN"/>
+                <w14:textFill>
+                  <w14:solidFill>
+                    <w14:schemeClr w14:val="accent2"/>
+                  </w14:solidFill>
+                </w14:textFill>
+              </w:rPr>
+            </w:pPr>
+            <w:r>
+              <w:rPr>
+                <w:rFonts w:hint="eastAsia" w:ascii="华文中宋" w:hAnsi="华文中宋" w:eastAsia="华文中宋" w:cs="华文中宋"/>
+                <w:b/>
+                <w:bCs/>
+                <w:color w:val="ED7D31" w:themeColor="accent2"/>
+                <w:sz w:val="21"/>
+                <w:szCs w:val="24"/>
+                <w:vertAlign w:val="baseline"/>
+                <w:lang w:val="en-US" w:eastAsia="zh-CN"/>
+                <w14:textFill>
+                  <w14:solidFill>
+                    <w14:schemeClr w14:val="accent2"/>
+                  </w14:solidFill>
+                </w14:textFill>
+              </w:rPr>
+              <w:t>类</w:t>
+            </w:r>
+          </w:p>
+        </w:tc>
+        <w:tc>
+          <w:tcPr>
+            <w:tcW w:w="0" w:type="auto"/>
+            <w:vAlign w:val="center"/>
+          </w:tcPr>
+          <w:p>
+            <w:pPr>
+              <w:bidi w:val="0"/>
+              <w:jc w:val="both"/>
+              <w:rPr>
+                <w:rFonts w:hint="default" w:ascii="华文中宋" w:hAnsi="华文中宋" w:eastAsia="华文中宋" w:cs="华文中宋"/>
+                <w:b/>
+                <w:bCs/>
+                <w:color w:val="FF0000"/>
+                <w:sz w:val="21"/>
+                <w:szCs w:val="24"/>
+                <w:lang w:val="en-US" w:eastAsia="zh-CN"/>
+              </w:rPr>
+            </w:pPr>
+            <w:r>
+              <w:rPr>
+                <w:rFonts w:hint="eastAsia" w:ascii="华文中宋" w:hAnsi="华文中宋" w:eastAsia="华文中宋" w:cs="华文中宋"/>
+                <w:b/>
+                <w:bCs/>
+                <w:i w:val="0"/>
+                <w:caps w:val="0"/>
+                <w:color w:val="EA82F1"/>
+                <w:spacing w:val="7"/>
+                <w:sz w:val="21"/>
+                <w:szCs w:val="21"/>
+                <w:lang w:val="en-US" w:eastAsia="zh-CN"/>
+              </w:rPr>
+              <w:t>无自动类型推导</w:t>
+            </w:r>
+            <w:r>
+              <w:rPr>
+                <w:rFonts w:hint="eastAsia" w:ascii="华文中宋" w:hAnsi="华文中宋" w:eastAsia="华文中宋" w:cs="华文中宋"/>
+                <w:b/>
+                <w:bCs/>
+                <w:color w:val="ED7D31" w:themeColor="accent2"/>
+                <w:sz w:val="21"/>
+                <w:szCs w:val="24"/>
+                <w:vertAlign w:val="baseline"/>
+                <w:lang w:val="en-US" w:eastAsia="zh-CN"/>
+                <w14:textFill>
+                  <w14:solidFill>
+                    <w14:schemeClr w14:val="accent2"/>
+                  </w14:solidFill>
+                </w14:textFill>
+              </w:rPr>
+              <w:t>，可有默认参数</w:t>
             </w:r>
           </w:p>
         </w:tc>
@@ -14298,8 +14405,6 @@
           </w14:textFill>
         </w:rPr>
       </w:pPr>
-      <w:bookmarkStart w:id="11" w:name="_GoBack"/>
-      <w:bookmarkEnd w:id="11"/>
     </w:p>
     <w:p>
       <w:pPr>

</xml_diff>